<commit_message>
Updates related to the technical note.
</commit_message>
<xml_diff>
--- a/drafts/S-9.2.1.1 Advanced Extended Packet Formats.docx
+++ b/drafts/S-9.2.1.1 Advanced Extended Packet Formats.docx
@@ -6,7 +6,7 @@
       <w:pPr>
         <w:pStyle w:val="Heading1"/>
       </w:pPr>
-      <w:bookmarkStart w:id="0" w:name="_Toc86755166"/>
+      <w:bookmarkStart w:id="0" w:name="_Toc86777124"/>
       <w:r>
         <w:t>General</w:t>
       </w:r>
@@ -16,7 +16,7 @@
       <w:pPr>
         <w:pStyle w:val="Heading2"/>
       </w:pPr>
-      <w:bookmarkStart w:id="1" w:name="_Toc86755167"/>
+      <w:bookmarkStart w:id="1" w:name="_Toc86777125"/>
       <w:r>
         <w:t>Introduction and Intended Use (Informative)</w:t>
       </w:r>
@@ -136,7 +136,7 @@
       <w:pPr>
         <w:pStyle w:val="Heading2"/>
       </w:pPr>
-      <w:bookmarkStart w:id="2" w:name="_Toc86755168"/>
+      <w:bookmarkStart w:id="2" w:name="_Toc86777126"/>
       <w:r>
         <w:t>References</w:t>
       </w:r>
@@ -151,7 +151,7 @@
       <w:pPr>
         <w:pStyle w:val="Heading3"/>
       </w:pPr>
-      <w:bookmarkStart w:id="3" w:name="_Toc86755169"/>
+      <w:bookmarkStart w:id="3" w:name="_Toc86777127"/>
       <w:r>
         <w:t>Normative</w:t>
       </w:r>
@@ -221,7 +221,7 @@
       <w:pPr>
         <w:pStyle w:val="Heading3"/>
       </w:pPr>
-      <w:bookmarkStart w:id="4" w:name="_Toc86755170"/>
+      <w:bookmarkStart w:id="4" w:name="_Toc86777128"/>
       <w:r>
         <w:t>Informative</w:t>
       </w:r>
@@ -255,7 +255,7 @@
       <w:pPr>
         <w:pStyle w:val="Heading2"/>
       </w:pPr>
-      <w:bookmarkStart w:id="5" w:name="_Toc86755171"/>
+      <w:bookmarkStart w:id="5" w:name="_Toc86777129"/>
       <w:r>
         <w:t>Terminology</w:t>
       </w:r>
@@ -388,13 +388,7 @@
           </w:tcPr>
           <w:p>
             <w:r>
-              <w:t>Unique 44-bit</w:t>
-            </w:r>
-            <w:r>
-              <w:t xml:space="preserve"> </w:t>
-            </w:r>
-            <w:r>
-              <w:t>ID</w:t>
+              <w:t>Unique 44-bit ID</w:t>
             </w:r>
           </w:p>
           <w:p>
@@ -453,7 +447,7 @@
           </w:tcPr>
           <w:p>
             <w:r>
-              <w:t>System (Command Station) ID. 16-bit value represented by a hash of the system’s Manufacturer ID and Unique ID.</w:t>
+              <w:t>System (Command Station) ID. 16-bit value typically represented by a hash of the system’s Manufacturer ID and Unique ID.</w:t>
             </w:r>
           </w:p>
         </w:tc>
@@ -584,7 +578,7 @@
       <w:pPr>
         <w:pStyle w:val="Heading2"/>
       </w:pPr>
-      <w:bookmarkStart w:id="6" w:name="_Toc86755172"/>
+      <w:bookmarkStart w:id="6" w:name="_Toc86777130"/>
       <w:r>
         <w:t>Requirements</w:t>
       </w:r>
@@ -1891,7 +1885,7 @@
       <w:pPr>
         <w:pStyle w:val="Heading1"/>
       </w:pPr>
-      <w:bookmarkStart w:id="8" w:name="_Toc86755173"/>
+      <w:bookmarkStart w:id="8" w:name="_Toc86777131"/>
       <w:r>
         <w:t>Packet Framing</w:t>
       </w:r>
@@ -1902,7 +1896,7 @@
         <w:pStyle w:val="Heading2"/>
       </w:pPr>
       <w:bookmarkStart w:id="9" w:name="_Ref84790563"/>
-      <w:bookmarkStart w:id="10" w:name="_Toc86755174"/>
+      <w:bookmarkStart w:id="10" w:name="_Toc86777132"/>
       <w:r>
         <w:t>Error Detection</w:t>
       </w:r>
@@ -2086,7 +2080,7 @@
       <w:pPr>
         <w:pStyle w:val="Heading2"/>
       </w:pPr>
-      <w:bookmarkStart w:id="11" w:name="_Toc86755175"/>
+      <w:bookmarkStart w:id="11" w:name="_Toc86777133"/>
       <w:r>
         <w:t>Feedback</w:t>
       </w:r>
@@ -2102,7 +2096,7 @@
         <w:pStyle w:val="Heading3"/>
       </w:pPr>
       <w:bookmarkStart w:id="12" w:name="_Ref86692691"/>
-      <w:bookmarkStart w:id="13" w:name="_Toc86755176"/>
+      <w:bookmarkStart w:id="13" w:name="_Toc86777134"/>
       <w:r>
         <w:t>Address Partition 253</w:t>
       </w:r>
@@ -2124,7 +2118,7 @@
         <w:pStyle w:val="Heading3"/>
       </w:pPr>
       <w:bookmarkStart w:id="14" w:name="_Ref86698290"/>
-      <w:bookmarkStart w:id="15" w:name="_Toc86755177"/>
+      <w:bookmarkStart w:id="15" w:name="_Toc86777135"/>
       <w:r>
         <w:t>Address Partition 254</w:t>
       </w:r>
@@ -2153,7 +2147,7 @@
       <w:pPr>
         <w:pStyle w:val="Heading3"/>
       </w:pPr>
-      <w:bookmarkStart w:id="16" w:name="_Toc86755178"/>
+      <w:bookmarkStart w:id="16" w:name="_Toc86777136"/>
       <w:r>
         <w:t>Encoding, Padding, and Alignment</w:t>
       </w:r>
@@ -2174,7 +2168,7 @@
         <w:pStyle w:val="Heading3"/>
       </w:pPr>
       <w:bookmarkStart w:id="17" w:name="_Ref84766776"/>
-      <w:bookmarkStart w:id="18" w:name="_Toc86755179"/>
+      <w:bookmarkStart w:id="18" w:name="_Toc86777137"/>
       <w:r>
         <w:t>Variable Length Feedback</w:t>
       </w:r>
@@ -2487,7 +2481,7 @@
       <w:pPr>
         <w:pStyle w:val="Heading2"/>
       </w:pPr>
-      <w:bookmarkStart w:id="19" w:name="_Toc86755180"/>
+      <w:bookmarkStart w:id="19" w:name="_Toc86777138"/>
       <w:r>
         <w:t>Acknowledgement</w:t>
       </w:r>
@@ -2566,7 +2560,7 @@
       <w:pPr>
         <w:pStyle w:val="Heading2"/>
       </w:pPr>
-      <w:bookmarkStart w:id="20" w:name="_Toc86755181"/>
+      <w:bookmarkStart w:id="20" w:name="_Toc86777139"/>
       <w:r>
         <w:t>Frequency</w:t>
       </w:r>
@@ -2611,7 +2605,7 @@
         <w:pStyle w:val="Heading2"/>
       </w:pPr>
       <w:bookmarkStart w:id="21" w:name="_Ref84762823"/>
-      <w:bookmarkStart w:id="22" w:name="_Toc86755182"/>
+      <w:bookmarkStart w:id="22" w:name="_Toc86777140"/>
       <w:r>
         <w:t>Sequenced Messages</w:t>
       </w:r>
@@ -2637,7 +2631,7 @@
         <w:pStyle w:val="Heading2"/>
       </w:pPr>
       <w:bookmarkStart w:id="23" w:name="_Ref86699154"/>
-      <w:bookmarkStart w:id="24" w:name="_Toc86755183"/>
+      <w:bookmarkStart w:id="24" w:name="_Toc86777141"/>
       <w:r>
         <w:t>Error Codes</w:t>
       </w:r>
@@ -2773,16 +2767,7 @@
           </w:tcPr>
           <w:p>
             <w:r>
-              <w:t>Command</w:t>
-            </w:r>
-            <w:r>
-              <w:t xml:space="preserve"> is not supported by this </w:t>
-            </w:r>
-            <w:r>
-              <w:t>Decoder</w:t>
-            </w:r>
-            <w:r>
-              <w:t>.</w:t>
+              <w:t>Command is not supported by this Decoder.</w:t>
             </w:r>
           </w:p>
         </w:tc>
@@ -2857,10 +2842,7 @@
           </w:tcPr>
           <w:p>
             <w:r>
-              <w:t>Write</w:t>
-            </w:r>
-            <w:r>
-              <w:t xml:space="preserve"> offset is out of bounds.</w:t>
+              <w:t>Write offset is out of bounds.</w:t>
             </w:r>
           </w:p>
         </w:tc>
@@ -2960,13 +2942,7 @@
           </w:tcPr>
           <w:p>
             <w:r>
-              <w:t xml:space="preserve">Buffer unavailable or </w:t>
-            </w:r>
-            <w:r>
-              <w:t>Decoder</w:t>
-            </w:r>
-            <w:r>
-              <w:t xml:space="preserve"> busy.</w:t>
+              <w:t>Buffer unavailable or Decoder busy.</w:t>
             </w:r>
           </w:p>
         </w:tc>
@@ -3016,10 +2992,7 @@
           </w:tcPr>
           <w:p>
             <w:r>
-              <w:t>Decoder</w:t>
-            </w:r>
-            <w:r>
-              <w:t>’s internal state has been reset, for example due to a loss of power.</w:t>
+              <w:t>Decoder’s internal state has been reset, for example due to a loss of power.</w:t>
             </w:r>
           </w:p>
         </w:tc>
@@ -3030,7 +3003,7 @@
         <w:pStyle w:val="Heading1"/>
       </w:pPr>
       <w:bookmarkStart w:id="25" w:name="_Ref84765955"/>
-      <w:bookmarkStart w:id="26" w:name="_Toc86755184"/>
+      <w:bookmarkStart w:id="26" w:name="_Toc86777142"/>
       <w:r>
         <w:t>Extended Address Format</w:t>
       </w:r>
@@ -3438,7 +3411,7 @@
       <w:pPr>
         <w:pStyle w:val="Heading1"/>
       </w:pPr>
-      <w:bookmarkStart w:id="27" w:name="_Toc86755185"/>
+      <w:bookmarkStart w:id="27" w:name="_Toc86777143"/>
       <w:r>
         <w:t>Command Types in Address Partition 253</w:t>
       </w:r>
@@ -3668,7 +3641,7 @@
       <w:pPr>
         <w:pStyle w:val="Heading2"/>
       </w:pPr>
-      <w:bookmarkStart w:id="28" w:name="_Toc86755186"/>
+      <w:bookmarkStart w:id="28" w:name="_Toc86777144"/>
       <w:r>
         <w:t>Addressed and Addressed Continue</w:t>
       </w:r>
@@ -4076,7 +4049,7 @@
       <w:pPr>
         <w:pStyle w:val="Heading2"/>
       </w:pPr>
-      <w:bookmarkStart w:id="29" w:name="_Toc86755187"/>
+      <w:bookmarkStart w:id="29" w:name="_Toc86777145"/>
       <w:r>
         <w:t>Addressed Control</w:t>
       </w:r>
@@ -4112,7 +4085,7 @@
       <w:pPr>
         <w:pStyle w:val="Heading2"/>
       </w:pPr>
-      <w:bookmarkStart w:id="30" w:name="_Toc86755188"/>
+      <w:bookmarkStart w:id="30" w:name="_Toc86777146"/>
       <w:r>
         <w:t>Addressed S-9.2 / S-9.2.1 Chained</w:t>
       </w:r>
@@ -4205,7 +4178,7 @@
       <w:pPr>
         <w:pStyle w:val="Heading1"/>
       </w:pPr>
-      <w:bookmarkStart w:id="31" w:name="_Toc86755189"/>
+      <w:bookmarkStart w:id="31" w:name="_Toc86777147"/>
       <w:r>
         <w:t>Command Types in Address Partition 254</w:t>
       </w:r>
@@ -4720,7 +4693,7 @@
       <w:pPr>
         <w:pStyle w:val="Heading1"/>
       </w:pPr>
-      <w:bookmarkStart w:id="32" w:name="_Toc86755190"/>
+      <w:bookmarkStart w:id="32" w:name="_Toc86777148"/>
       <w:r>
         <w:t>Logon</w:t>
       </w:r>
@@ -4735,7 +4708,7 @@
       <w:pPr>
         <w:pStyle w:val="Heading2"/>
       </w:pPr>
-      <w:bookmarkStart w:id="33" w:name="_Toc86755191"/>
+      <w:bookmarkStart w:id="33" w:name="_Toc86777149"/>
       <w:r>
         <w:lastRenderedPageBreak/>
         <w:t>Procedure</w:t>
@@ -4761,7 +4734,7 @@
       <w:pPr>
         <w:pStyle w:val="Heading3"/>
       </w:pPr>
-      <w:bookmarkStart w:id="34" w:name="_Toc86755192"/>
+      <w:bookmarkStart w:id="34" w:name="_Toc86777150"/>
       <w:r>
         <w:t>Enumeration</w:t>
       </w:r>
@@ -4813,7 +4786,9 @@
       <w:pPr>
         <w:pStyle w:val="Heading3"/>
       </w:pPr>
-      <w:bookmarkStart w:id="35" w:name="_Toc86755193"/>
+      <w:bookmarkStart w:id="35" w:name="_Toc86777151"/>
+      <w:bookmarkStart w:id="36" w:name="_GoBack"/>
+      <w:bookmarkEnd w:id="36"/>
       <w:r>
         <w:t>Confirmation</w:t>
       </w:r>
@@ -4891,11 +4866,11 @@
       <w:pPr>
         <w:pStyle w:val="Heading3"/>
       </w:pPr>
-      <w:bookmarkStart w:id="36" w:name="_Toc86755194"/>
+      <w:bookmarkStart w:id="37" w:name="_Toc86777152"/>
       <w:r>
         <w:t>Assignment</w:t>
       </w:r>
-      <w:bookmarkEnd w:id="36"/>
+      <w:bookmarkEnd w:id="37"/>
     </w:p>
     <w:p>
       <w:r>
@@ -4929,11 +4904,11 @@
       <w:pPr>
         <w:pStyle w:val="Heading3"/>
       </w:pPr>
-      <w:bookmarkStart w:id="37" w:name="_Toc86755195"/>
+      <w:bookmarkStart w:id="38" w:name="_Toc86777153"/>
       <w:r>
         <w:t>Configuration Discovery</w:t>
       </w:r>
-      <w:bookmarkEnd w:id="37"/>
+      <w:bookmarkEnd w:id="38"/>
     </w:p>
     <w:p>
       <w:r>
@@ -4963,23 +4938,38 @@
     </w:p>
     <w:p>
       <w:pPr>
+        <w:pStyle w:val="Heading3"/>
+      </w:pPr>
+      <w:bookmarkStart w:id="39" w:name="_Toc86777154"/>
+      <w:r>
+        <w:t>CID</w:t>
+      </w:r>
+      <w:bookmarkEnd w:id="39"/>
+    </w:p>
+    <w:p>
+      <w:r>
+        <w:t>The CID is a 16-bit value chosen by the manufacturer to have a reasonable probability of uniqueness among all systems produced by a given manufacturer.</w:t>
+      </w:r>
+    </w:p>
+    <w:p>
+      <w:pPr>
         <w:pStyle w:val="Heading2"/>
       </w:pPr>
-      <w:bookmarkStart w:id="38" w:name="_Toc86755196"/>
+      <w:bookmarkStart w:id="40" w:name="_Toc86777155"/>
       <w:r>
         <w:t>Logon Commands</w:t>
       </w:r>
-      <w:bookmarkEnd w:id="38"/>
+      <w:bookmarkEnd w:id="40"/>
     </w:p>
     <w:p>
       <w:pPr>
         <w:pStyle w:val="Heading3"/>
       </w:pPr>
-      <w:bookmarkStart w:id="39" w:name="_Toc86755197"/>
+      <w:bookmarkStart w:id="41" w:name="_Toc86777156"/>
       <w:r>
         <w:t>Logon Enable</w:t>
       </w:r>
-      <w:bookmarkEnd w:id="39"/>
+      <w:bookmarkEnd w:id="41"/>
     </w:p>
     <w:p>
       <w:r>
@@ -5164,15 +5154,7 @@
           </w:tcPr>
           <w:p>
             <w:r>
-              <w:t xml:space="preserve">The address group </w:t>
-            </w:r>
-            <w:proofErr w:type="spellStart"/>
-            <w:r>
-              <w:t>determins</w:t>
-            </w:r>
-            <w:proofErr w:type="spellEnd"/>
-            <w:r>
-              <w:t xml:space="preserve"> which Decoders shall respond</w:t>
+              <w:t>The address group determines which Decoders shall respond</w:t>
             </w:r>
           </w:p>
           <w:p>
@@ -5221,15 +5203,7 @@
               <w:t>11</w:t>
             </w:r>
             <w:r>
-              <w:t xml:space="preserve"> NOW: All Decoders (regardless of </w:t>
-            </w:r>
-            <w:proofErr w:type="spellStart"/>
-            <w:r>
-              <w:t>backoff</w:t>
-            </w:r>
-            <w:proofErr w:type="spellEnd"/>
-            <w:r>
-              <w:t>)</w:t>
+              <w:t xml:space="preserve"> NOW: All Decoders (regardless of back-off)</w:t>
             </w:r>
           </w:p>
         </w:tc>
@@ -5486,11 +5460,11 @@
       <w:pPr>
         <w:pStyle w:val="Heading3"/>
       </w:pPr>
-      <w:bookmarkStart w:id="40" w:name="_Toc86755198"/>
+      <w:bookmarkStart w:id="42" w:name="_Toc86777157"/>
       <w:r>
         <w:t>Select</w:t>
       </w:r>
-      <w:bookmarkEnd w:id="40"/>
+      <w:bookmarkEnd w:id="42"/>
     </w:p>
     <w:p>
       <w:r>
@@ -5505,6 +5479,7 @@
         </w:rPr>
       </w:pPr>
       <w:r>
+        <w:lastRenderedPageBreak/>
         <w:t>►</w:t>
       </w:r>
       <w:r>
@@ -5547,7 +5522,6 @@
               <w:rPr>
                 <w:b/>
               </w:rPr>
-              <w:lastRenderedPageBreak/>
               <w:t>Parameter</w:t>
             </w:r>
           </w:p>
@@ -5896,12 +5870,12 @@
       <w:pPr>
         <w:pStyle w:val="Heading4"/>
       </w:pPr>
-      <w:bookmarkStart w:id="41" w:name="_Ref86690008"/>
+      <w:bookmarkStart w:id="43" w:name="_Ref86690008"/>
       <w:proofErr w:type="spellStart"/>
       <w:r>
         <w:t>ReadShortInfo</w:t>
       </w:r>
-      <w:bookmarkEnd w:id="41"/>
+      <w:bookmarkEnd w:id="43"/>
       <w:proofErr w:type="spellEnd"/>
     </w:p>
     <w:p>
@@ -6198,6 +6172,7 @@
               <w:rPr>
                 <w:rFonts w:ascii="Courier New" w:hAnsi="Courier New" w:cs="Courier New"/>
               </w:rPr>
+              <w:lastRenderedPageBreak/>
               <w:t>PPPP..</w:t>
             </w:r>
             <w:proofErr w:type="gramEnd"/>
@@ -6280,7 +6255,6 @@
       </w:pPr>
       <w:proofErr w:type="spellStart"/>
       <w:r>
-        <w:lastRenderedPageBreak/>
         <w:t>ReadBlock</w:t>
       </w:r>
       <w:proofErr w:type="spellEnd"/>
@@ -6390,21 +6364,15 @@
       <w:pPr>
         <w:pStyle w:val="Heading4"/>
       </w:pPr>
-      <w:bookmarkStart w:id="42" w:name="_Ref86700729"/>
+      <w:bookmarkStart w:id="44" w:name="_Ref86700729"/>
       <w:r>
         <w:t>Set Decoder Internal Status</w:t>
       </w:r>
-      <w:bookmarkEnd w:id="42"/>
-    </w:p>
-    <w:p>
-      <w:r>
-        <w:t>If CCCCCCCC = 1111111</w:t>
-      </w:r>
-      <w:r>
-        <w:t>1</w:t>
-      </w:r>
-      <w:r>
-        <w:t xml:space="preserve"> (</w:t>
+      <w:bookmarkEnd w:id="44"/>
+    </w:p>
+    <w:p>
+      <w:r>
+        <w:t>If CCCCCCCC = 11111111 (</w:t>
       </w:r>
       <w:r>
         <w:rPr>
@@ -6413,10 +6381,7 @@
         <w:t>Set Decoder Internal Status</w:t>
       </w:r>
       <w:r>
-        <w:t xml:space="preserve">), </w:t>
-      </w:r>
-      <w:r>
-        <w:t>a simple ack response shall be sent.</w:t>
+        <w:t>), a simple ack response shall be sent.</w:t>
       </w:r>
     </w:p>
     <w:p>
@@ -6436,19 +6401,7 @@
         <w:rPr>
           <w:rFonts w:ascii="Courier New" w:hAnsi="Courier New" w:cs="Courier New"/>
         </w:rPr>
-        <w:t xml:space="preserve">{preamble} 0 1101HHHH 0 HHHHHHHH 0 UUUUUUUU 0 UUUUUUUU 0 UUUUUUUU 0 UUUUUUUU 0 </w:t>
-      </w:r>
-      <w:r>
-        <w:rPr>
-          <w:rFonts w:ascii="Courier New" w:hAnsi="Courier New" w:cs="Courier New"/>
-        </w:rPr>
-        <w:t>11111011</w:t>
-      </w:r>
-      <w:r>
-        <w:rPr>
-          <w:rFonts w:ascii="Courier New" w:hAnsi="Courier New" w:cs="Courier New"/>
-        </w:rPr>
-        <w:t xml:space="preserve"> 0 NNNNNNNN 0 {checksum} 1</w:t>
+        <w:t>{preamble} 0 1101HHHH 0 HHHHHHHH 0 UUUUUUUU 0 UUUUUUUU 0 UUUUUUUU 0 UUUUUUUU 0 11111011 0 NNNNNNNN 0 {checksum} 1</w:t>
       </w:r>
     </w:p>
     <w:p>
@@ -6621,10 +6574,7 @@
           </w:tcPr>
           <w:p>
             <w:r>
-              <w:t>Decoder</w:t>
-            </w:r>
-            <w:r>
-              <w:t xml:space="preserve"> Unique ID, four bytes, MSB first, LSB last</w:t>
+              <w:t>Decoder Unique ID, four bytes, MSB first, LSB last</w:t>
             </w:r>
           </w:p>
         </w:tc>
@@ -6663,13 +6613,7 @@
               <w:t>11111011</w:t>
             </w:r>
             <w:r>
-              <w:t xml:space="preserve">: Set </w:t>
-            </w:r>
-            <w:r>
-              <w:t>Decoder</w:t>
-            </w:r>
-            <w:r>
-              <w:t xml:space="preserve"> internal status</w:t>
+              <w:t>: Set Decoder internal status</w:t>
             </w:r>
           </w:p>
         </w:tc>
@@ -6708,13 +6652,7 @@
               <w:t>11111111</w:t>
             </w:r>
             <w:r>
-              <w:t>:</w:t>
-            </w:r>
-            <w:r>
-              <w:t xml:space="preserve"> </w:t>
-            </w:r>
-            <w:r>
-              <w:t>clear all change flags to 0</w:t>
+              <w:t>: clear all change flags to 0</w:t>
             </w:r>
           </w:p>
           <w:p>
@@ -6735,11 +6673,11 @@
       <w:pPr>
         <w:pStyle w:val="Heading3"/>
       </w:pPr>
-      <w:bookmarkStart w:id="43" w:name="_Toc86755199"/>
+      <w:bookmarkStart w:id="45" w:name="_Toc86777158"/>
       <w:r>
         <w:t>Get Data</w:t>
       </w:r>
-      <w:bookmarkEnd w:id="43"/>
+      <w:bookmarkEnd w:id="45"/>
     </w:p>
     <w:p>
       <w:pPr>
@@ -6888,6 +6826,7 @@
         <w:pStyle w:val="Heading4"/>
       </w:pPr>
       <w:r>
+        <w:lastRenderedPageBreak/>
         <w:t>Get Data Feedback</w:t>
       </w:r>
     </w:p>
@@ -6943,11 +6882,7 @@
         <w:t>Get Data Continue</w:t>
       </w:r>
       <w:r>
-        <w:t xml:space="preserve"> messages as needed for the addressed Decoder to transmit the payload and a concluding CRC-8 byte as indicated by the header. If a Decoder </w:t>
-      </w:r>
-      <w:r>
-        <w:lastRenderedPageBreak/>
-        <w:t xml:space="preserve">receives additional </w:t>
+        <w:t xml:space="preserve"> messages as needed for the addressed Decoder to transmit the payload and a concluding CRC-8 byte as indicated by the header. If a Decoder receives additional </w:t>
       </w:r>
       <w:r>
         <w:rPr>
@@ -7422,11 +7357,11 @@
       <w:pPr>
         <w:pStyle w:val="Heading3"/>
       </w:pPr>
-      <w:bookmarkStart w:id="44" w:name="_Toc86755200"/>
+      <w:bookmarkStart w:id="46" w:name="_Toc86777159"/>
       <w:r>
         <w:t>Set Data</w:t>
       </w:r>
-      <w:bookmarkEnd w:id="44"/>
+      <w:bookmarkEnd w:id="46"/>
     </w:p>
     <w:p>
       <w:r>
@@ -7437,13 +7372,13 @@
       <w:pPr>
         <w:pStyle w:val="Heading3"/>
       </w:pPr>
-      <w:bookmarkStart w:id="45" w:name="_Ref86690075"/>
-      <w:bookmarkStart w:id="46" w:name="_Toc86755201"/>
+      <w:bookmarkStart w:id="47" w:name="_Ref86690075"/>
+      <w:bookmarkStart w:id="48" w:name="_Toc86777160"/>
       <w:r>
         <w:t>Logon Assign</w:t>
       </w:r>
-      <w:bookmarkEnd w:id="45"/>
-      <w:bookmarkEnd w:id="46"/>
+      <w:bookmarkEnd w:id="47"/>
+      <w:bookmarkEnd w:id="48"/>
     </w:p>
     <w:p>
       <w:r>
@@ -7481,6 +7416,7 @@
         </w:rPr>
       </w:pPr>
       <w:r>
+        <w:lastRenderedPageBreak/>
         <w:t>►</w:t>
       </w:r>
       <w:r>
@@ -7681,7 +7617,6 @@
               <w:rPr>
                 <w:rFonts w:ascii="Courier New" w:hAnsi="Courier New" w:cs="Courier New"/>
               </w:rPr>
-              <w:lastRenderedPageBreak/>
               <w:t>UUUU..</w:t>
             </w:r>
             <w:proofErr w:type="gramEnd"/>
@@ -8051,11 +7986,11 @@
       <w:pPr>
         <w:pStyle w:val="Heading2"/>
       </w:pPr>
-      <w:bookmarkStart w:id="47" w:name="_Toc86755202"/>
+      <w:bookmarkStart w:id="49" w:name="_Toc86777161"/>
       <w:r>
         <w:t>System Behavior</w:t>
       </w:r>
-      <w:bookmarkEnd w:id="47"/>
+      <w:bookmarkEnd w:id="49"/>
     </w:p>
     <w:p>
       <w:r>
@@ -8066,11 +8001,11 @@
       <w:pPr>
         <w:pStyle w:val="Heading3"/>
       </w:pPr>
-      <w:bookmarkStart w:id="48" w:name="_Toc86755203"/>
+      <w:bookmarkStart w:id="50" w:name="_Toc86777162"/>
       <w:r>
         <w:t>Registration</w:t>
       </w:r>
-      <w:bookmarkEnd w:id="48"/>
+      <w:bookmarkEnd w:id="50"/>
     </w:p>
     <w:p>
       <w:r>
@@ -8138,6 +8073,7 @@
     </w:p>
     <w:p>
       <w:r>
+        <w:lastRenderedPageBreak/>
         <w:t xml:space="preserve">If collisions are detected, the back off phase is started. The System sends a sequence of </w:t>
       </w:r>
       <w:r>
@@ -8162,10 +8098,7 @@
         <w:fldChar w:fldCharType="begin"/>
       </w:r>
       <w:r>
-        <w:instrText xml:space="preserve"> REF _Ref86703671 \r \p \h </w:instrText>
-      </w:r>
-      <w:r>
-        <w:instrText xml:space="preserve"> \* MERGEFORMAT </w:instrText>
+        <w:instrText xml:space="preserve"> REF _Ref86703671 \r \p \h  \* MERGEFORMAT </w:instrText>
       </w:r>
       <w:r>
         <w:fldChar w:fldCharType="separate"/>
@@ -8200,7 +8133,6 @@
     </w:p>
     <w:p>
       <w:r>
-        <w:lastRenderedPageBreak/>
         <w:t xml:space="preserve">If no more new Decoders are received, and no more collisions are detected, the System can switch back to </w:t>
       </w:r>
       <w:r>
@@ -8217,11 +8149,11 @@
       <w:pPr>
         <w:pStyle w:val="Heading3"/>
       </w:pPr>
-      <w:bookmarkStart w:id="49" w:name="_Toc86755204"/>
+      <w:bookmarkStart w:id="51" w:name="_Toc86777163"/>
       <w:r>
         <w:t>Configuration Discovery</w:t>
       </w:r>
-      <w:bookmarkEnd w:id="49"/>
+      <w:bookmarkEnd w:id="51"/>
     </w:p>
     <w:p>
       <w:r>
@@ -8313,23 +8245,23 @@
       <w:pPr>
         <w:pStyle w:val="Heading2"/>
       </w:pPr>
-      <w:bookmarkStart w:id="50" w:name="_Toc86755205"/>
+      <w:bookmarkStart w:id="52" w:name="_Toc86777164"/>
       <w:r>
         <w:t>Decoder Behavior</w:t>
       </w:r>
-      <w:bookmarkEnd w:id="50"/>
+      <w:bookmarkEnd w:id="52"/>
     </w:p>
     <w:p>
       <w:pPr>
         <w:pStyle w:val="Heading3"/>
       </w:pPr>
-      <w:bookmarkStart w:id="51" w:name="_Ref86702775"/>
-      <w:bookmarkStart w:id="52" w:name="_Toc86755206"/>
+      <w:bookmarkStart w:id="53" w:name="_Ref86702775"/>
+      <w:bookmarkStart w:id="54" w:name="_Toc86777165"/>
       <w:r>
         <w:t>Startup</w:t>
       </w:r>
-      <w:bookmarkEnd w:id="51"/>
-      <w:bookmarkEnd w:id="52"/>
+      <w:bookmarkEnd w:id="53"/>
+      <w:bookmarkEnd w:id="54"/>
     </w:p>
     <w:p>
       <w:r>
@@ -8439,93 +8371,90 @@
       <w:pPr>
         <w:pStyle w:val="Heading3"/>
       </w:pPr>
-      <w:bookmarkStart w:id="53" w:name="_Ref86702816"/>
-      <w:bookmarkStart w:id="54" w:name="_Ref86703671"/>
-      <w:bookmarkStart w:id="55" w:name="_Toc86755207"/>
-      <w:r>
+      <w:bookmarkStart w:id="55" w:name="_Ref86702816"/>
+      <w:bookmarkStart w:id="56" w:name="_Ref86703671"/>
+      <w:bookmarkStart w:id="57" w:name="_Toc86777166"/>
+      <w:r>
+        <w:lastRenderedPageBreak/>
         <w:t>Back-off</w:t>
       </w:r>
-      <w:bookmarkEnd w:id="53"/>
-      <w:bookmarkEnd w:id="54"/>
       <w:bookmarkEnd w:id="55"/>
-    </w:p>
-    <w:p>
-      <w:r>
-        <w:t xml:space="preserve">If a Decoder does not receive a </w:t>
-      </w:r>
-      <w:r>
-        <w:rPr>
-          <w:b/>
-        </w:rPr>
-        <w:t>Select</w:t>
-      </w:r>
-      <w:r>
-        <w:t xml:space="preserve"> confirmation after an attempted registration, it no longer replies to a certain number of </w:t>
-      </w:r>
-      <w:r>
-        <w:rPr>
-          <w:b/>
-        </w:rPr>
-        <w:t>Logon Enable</w:t>
-      </w:r>
-      <w:r>
-        <w:t xml:space="preserve"> messages. The number of </w:t>
-      </w:r>
-      <w:r>
-        <w:rPr>
-          <w:b/>
-        </w:rPr>
-        <w:t>Logon Enable</w:t>
-      </w:r>
-      <w:r>
-        <w:t xml:space="preserve"> messages to </w:t>
-      </w:r>
-      <w:r>
-        <w:lastRenderedPageBreak/>
-        <w:t>be ignored is based on a random number, which may be generated by the DID. The first random number is to be chosen from a range of 0 to 7. If the Logon is not activated again, the number is selected from a range of 0 to 15. If the Logon is not activated again, the number is selected from a range of 0 to 31. If the Logon is not activated again, the number is selected from a range of 0 to 63, and no further.</w:t>
-      </w:r>
-    </w:p>
-    <w:p>
-      <w:r>
-        <w:t xml:space="preserve">If a </w:t>
-      </w:r>
-      <w:r>
-        <w:rPr>
-          <w:b/>
-        </w:rPr>
-        <w:t>Logon Enable (Now)</w:t>
-      </w:r>
-      <w:r>
-        <w:t xml:space="preserve"> is received, the Decoder resets the current back-off value and immediately tries to register again.</w:t>
-      </w:r>
-    </w:p>
-    <w:p>
-      <w:r>
-        <w:t>If the Decoder contains a True Random Number Generator (TRNG), it may be used to generate a random value used in Back-off.</w:t>
-      </w:r>
-    </w:p>
-    <w:p>
-      <w:r>
-        <w:rPr>
-          <w:color w:val="4F81BD" w:themeColor="accent1"/>
-        </w:rPr>
-        <w:t>[The random number algorithm requirements are currently under reevaluation.]</w:t>
-      </w:r>
-    </w:p>
-    <w:p>
-      <w:pPr>
-        <w:pStyle w:val="Heading3"/>
-      </w:pPr>
-      <w:bookmarkStart w:id="56" w:name="_Ref86703478"/>
-      <w:bookmarkStart w:id="57" w:name="_Toc86755208"/>
-      <w:r>
-        <w:t>CV19 Consisting Behavior</w:t>
-      </w:r>
       <w:bookmarkEnd w:id="56"/>
       <w:bookmarkEnd w:id="57"/>
     </w:p>
     <w:p>
       <w:r>
+        <w:t xml:space="preserve">If a Decoder does not receive a </w:t>
+      </w:r>
+      <w:r>
+        <w:rPr>
+          <w:b/>
+        </w:rPr>
+        <w:t>Select</w:t>
+      </w:r>
+      <w:r>
+        <w:t xml:space="preserve"> confirmation after an attempted registration, it no longer replies to a certain number of </w:t>
+      </w:r>
+      <w:r>
+        <w:rPr>
+          <w:b/>
+        </w:rPr>
+        <w:t>Logon Enable</w:t>
+      </w:r>
+      <w:r>
+        <w:t xml:space="preserve"> messages. The number of </w:t>
+      </w:r>
+      <w:r>
+        <w:rPr>
+          <w:b/>
+        </w:rPr>
+        <w:t>Logon Enable</w:t>
+      </w:r>
+      <w:r>
+        <w:t xml:space="preserve"> messages to be ignored is based on a random number, which may be generated by the DID. The first random number is to be chosen from a range of 0 to 7. If the Logon is not activated again, the number is selected from a range of 0 to 15. If the Logon is not activated again, the number is selected from a range of 0 to 31. If the Logon is not activated again, the number is selected from a range of 0 to 63, and no further.</w:t>
+      </w:r>
+    </w:p>
+    <w:p>
+      <w:r>
+        <w:t xml:space="preserve">If a </w:t>
+      </w:r>
+      <w:r>
+        <w:rPr>
+          <w:b/>
+        </w:rPr>
+        <w:t>Logon Enable (Now)</w:t>
+      </w:r>
+      <w:r>
+        <w:t xml:space="preserve"> is received, the Decoder resets the current back-off value and immediately tries to register again.</w:t>
+      </w:r>
+    </w:p>
+    <w:p>
+      <w:r>
+        <w:t>If the Decoder contains a True Random Number Generator (TRNG), it may be used to generate a random value used in Back-off.</w:t>
+      </w:r>
+    </w:p>
+    <w:p>
+      <w:r>
+        <w:rPr>
+          <w:color w:val="4F81BD" w:themeColor="accent1"/>
+        </w:rPr>
+        <w:t>[The random number algorithm requirements are currently under reevaluation.]</w:t>
+      </w:r>
+    </w:p>
+    <w:p>
+      <w:pPr>
+        <w:pStyle w:val="Heading3"/>
+      </w:pPr>
+      <w:bookmarkStart w:id="58" w:name="_Ref86703478"/>
+      <w:bookmarkStart w:id="59" w:name="_Toc86777167"/>
+      <w:r>
+        <w:t>CV19 Consisting Behavior</w:t>
+      </w:r>
+      <w:bookmarkEnd w:id="58"/>
+      <w:bookmarkEnd w:id="59"/>
+    </w:p>
+    <w:p>
+      <w:r>
         <w:t>If a Decoder reverts to using its permanent address it shall also honor and act upon its programmed CV19 value. Otherwise, a Decoder shall ignore its CV19 consist address even if set until the System can reaffirm it with the Decoder. If reaffirmed, the Decoder shall honor the affirmed CV19 consist address until the Decoder gets back into Unselected state.</w:t>
       </w:r>
     </w:p>
@@ -8569,11 +8498,11 @@
       <w:pPr>
         <w:pStyle w:val="Heading1"/>
       </w:pPr>
-      <w:bookmarkStart w:id="58" w:name="_Toc86755209"/>
+      <w:bookmarkStart w:id="60" w:name="_Toc86777168"/>
       <w:r>
         <w:t>Data Spaces</w:t>
       </w:r>
-      <w:bookmarkEnd w:id="58"/>
+      <w:bookmarkEnd w:id="60"/>
     </w:p>
     <w:p>
       <w:r>
@@ -8665,12 +8594,12 @@
       <w:pPr>
         <w:pStyle w:val="Heading2"/>
       </w:pPr>
-      <w:bookmarkStart w:id="59" w:name="_Toc86755210"/>
+      <w:bookmarkStart w:id="61" w:name="_Toc86777169"/>
       <w:proofErr w:type="spellStart"/>
       <w:r>
         <w:t>WriteBlock</w:t>
       </w:r>
-      <w:bookmarkEnd w:id="59"/>
+      <w:bookmarkEnd w:id="61"/>
       <w:proofErr w:type="spellEnd"/>
     </w:p>
     <w:p>
@@ -8944,7 +8873,7 @@
       <w:pPr>
         <w:pStyle w:val="Heading3"/>
       </w:pPr>
-      <w:bookmarkStart w:id="60" w:name="_Toc86755211"/>
+      <w:bookmarkStart w:id="62" w:name="_Toc86777170"/>
       <w:proofErr w:type="spellStart"/>
       <w:r>
         <w:lastRenderedPageBreak/>
@@ -8954,7 +8883,7 @@
       <w:r>
         <w:t xml:space="preserve"> Feedback</w:t>
       </w:r>
-      <w:bookmarkEnd w:id="60"/>
+      <w:bookmarkEnd w:id="62"/>
     </w:p>
     <w:p>
       <w:r>
@@ -9416,7 +9345,7 @@
       <w:pPr>
         <w:pStyle w:val="Heading3"/>
       </w:pPr>
-      <w:bookmarkStart w:id="61" w:name="_Toc86755212"/>
+      <w:bookmarkStart w:id="63" w:name="_Toc86777171"/>
       <w:proofErr w:type="spellStart"/>
       <w:r>
         <w:t>WriteBlock</w:t>
@@ -9425,7 +9354,7 @@
       <w:r>
         <w:t xml:space="preserve"> Continue</w:t>
       </w:r>
-      <w:bookmarkEnd w:id="61"/>
+      <w:bookmarkEnd w:id="63"/>
     </w:p>
     <w:p>
       <w:r>
@@ -9933,12 +9862,12 @@
       <w:pPr>
         <w:pStyle w:val="Heading2"/>
       </w:pPr>
-      <w:bookmarkStart w:id="62" w:name="_Toc86755213"/>
+      <w:bookmarkStart w:id="64" w:name="_Toc86777172"/>
       <w:proofErr w:type="spellStart"/>
       <w:r>
         <w:t>ReadBackground</w:t>
       </w:r>
-      <w:bookmarkEnd w:id="62"/>
+      <w:bookmarkEnd w:id="64"/>
       <w:proofErr w:type="spellEnd"/>
     </w:p>
     <w:p>
@@ -10397,12 +10326,12 @@
       <w:pPr>
         <w:pStyle w:val="Heading2"/>
       </w:pPr>
-      <w:bookmarkStart w:id="63" w:name="_Toc86755214"/>
+      <w:bookmarkStart w:id="65" w:name="_Toc86777173"/>
       <w:proofErr w:type="spellStart"/>
       <w:r>
         <w:t>ReadBlock</w:t>
       </w:r>
-      <w:bookmarkEnd w:id="63"/>
+      <w:bookmarkEnd w:id="65"/>
       <w:proofErr w:type="spellEnd"/>
     </w:p>
     <w:p>
@@ -10428,16 +10357,67 @@
           <w:sz w:val="22"/>
           <w:szCs w:val="22"/>
         </w:rPr>
-        <w:t>{preamble} 0 11111101 0 11AAAAAA 0 AAAAAAAA 0 1111111</w:t>
-      </w:r>
-      <w:r>
+        <w:t>{preamble} 0 11111101 0 11AAAAAA 0 AAAAAAAA 0 11111110 0 NNNNNNNN 0 (VVVVVVVV 0 VVVVVVVV 0 VVVVVVVV 0 SSSSSSSS 0) {checksum} 1</w:t>
+      </w:r>
+      <w:r>
+        <w:t xml:space="preserve"> -</w:t>
+      </w:r>
+      <w:r>
+        <w:rPr>
+          <w:b/>
+        </w:rPr>
+        <w:t xml:space="preserve"> </w:t>
+      </w:r>
+      <w:proofErr w:type="spellStart"/>
+      <w:r>
+        <w:rPr>
+          <w:b/>
+        </w:rPr>
+        <w:t>ReadBlock</w:t>
+      </w:r>
+      <w:proofErr w:type="spellEnd"/>
+    </w:p>
+    <w:p>
+      <w:pPr>
+        <w:ind w:left="360" w:hanging="360"/>
+        <w:rPr>
+          <w:rFonts w:ascii="Courier New" w:hAnsi="Courier New" w:cs="Courier New"/>
+        </w:rPr>
+      </w:pPr>
+      <w:r>
+        <w:rPr>
+          <w:rFonts w:ascii="Arial" w:hAnsi="Arial" w:cs="Arial"/>
+          <w:color w:val="000000"/>
+          <w:sz w:val="22"/>
+          <w:szCs w:val="22"/>
+        </w:rPr>
+        <w:t>◄</w:t>
+      </w:r>
+      <w:r>
+        <w:tab/>
+      </w:r>
+      <w:r>
+        <w:rPr>
+          <w:rFonts w:ascii="Courier New" w:hAnsi="Courier New" w:cs="Courier New"/>
+        </w:rPr>
+        <w:t>[ch2]: ACK</w:t>
+      </w:r>
+    </w:p>
+    <w:p>
+      <w:pPr>
+        <w:ind w:left="360" w:hanging="360"/>
         <w:rPr>
           <w:rFonts w:ascii="Courier New" w:hAnsi="Courier New" w:cs="Courier New"/>
           <w:color w:val="000000"/>
           <w:sz w:val="22"/>
           <w:szCs w:val="22"/>
         </w:rPr>
-        <w:t>0</w:t>
+      </w:pPr>
+      <w:r>
+        <w:t>►</w:t>
+      </w:r>
+      <w:r>
+        <w:tab/>
       </w:r>
       <w:r>
         <w:rPr>
@@ -10446,31 +10426,17 @@
           <w:sz w:val="22"/>
           <w:szCs w:val="22"/>
         </w:rPr>
-        <w:t xml:space="preserve"> 0 NNNNNNNN 0 (VVVVVVVV 0 VVVVVVVV 0 VVVVVVVV 0 SSSSSSSS 0) {checksum} 1</w:t>
-      </w:r>
-      <w:r>
-        <w:t xml:space="preserve"> -</w:t>
+        <w:t>{preamble} 0 11111110 0 00000000 0 {checksum} 1</w:t>
+      </w:r>
+      <w:r>
+        <w:t xml:space="preserve"> –</w:t>
       </w:r>
       <w:r>
         <w:rPr>
           <w:b/>
         </w:rPr>
-        <w:t xml:space="preserve"> </w:t>
-      </w:r>
-      <w:proofErr w:type="spellStart"/>
-      <w:r>
-        <w:rPr>
-          <w:b/>
-        </w:rPr>
-        <w:t>Read</w:t>
-      </w:r>
-      <w:r>
-        <w:rPr>
-          <w:b/>
-        </w:rPr>
-        <w:t>Block</w:t>
-      </w:r>
-      <w:proofErr w:type="spellEnd"/>
+        <w:t xml:space="preserve"> Get Data Start</w:t>
+      </w:r>
     </w:p>
     <w:p>
       <w:pPr>
@@ -10495,7 +10461,7 @@
         <w:rPr>
           <w:rFonts w:ascii="Courier New" w:hAnsi="Courier New" w:cs="Courier New"/>
         </w:rPr>
-        <w:t>[ch2]: ACK</w:t>
+        <w:t>[ch1+ch2]: {header} {5 data bytes}</w:t>
       </w:r>
     </w:p>
     <w:p>
@@ -10521,79 +10487,16 @@
           <w:sz w:val="22"/>
           <w:szCs w:val="22"/>
         </w:rPr>
-        <w:t>{preamble} 0 1111111</w:t>
-      </w:r>
-      <w:r>
-        <w:rPr>
-          <w:rFonts w:ascii="Courier New" w:hAnsi="Courier New" w:cs="Courier New"/>
-          <w:color w:val="000000"/>
-          <w:sz w:val="22"/>
-          <w:szCs w:val="22"/>
-        </w:rPr>
-        <w:t>0</w:t>
-      </w:r>
-      <w:r>
-        <w:rPr>
-          <w:rFonts w:ascii="Courier New" w:hAnsi="Courier New" w:cs="Courier New"/>
-          <w:color w:val="000000"/>
-          <w:sz w:val="22"/>
-          <w:szCs w:val="22"/>
-        </w:rPr>
-        <w:t xml:space="preserve"> 0 </w:t>
-      </w:r>
-      <w:r>
-        <w:rPr>
-          <w:rFonts w:ascii="Courier New" w:hAnsi="Courier New" w:cs="Courier New"/>
-          <w:color w:val="000000"/>
-          <w:sz w:val="22"/>
-          <w:szCs w:val="22"/>
-        </w:rPr>
-        <w:t>00000000</w:t>
-      </w:r>
-      <w:r>
-        <w:rPr>
-          <w:rFonts w:ascii="Courier New" w:hAnsi="Courier New" w:cs="Courier New"/>
-          <w:color w:val="000000"/>
-          <w:sz w:val="22"/>
-          <w:szCs w:val="22"/>
-        </w:rPr>
-        <w:t xml:space="preserve"> 0</w:t>
-      </w:r>
-      <w:r>
-        <w:rPr>
-          <w:rFonts w:ascii="Courier New" w:hAnsi="Courier New" w:cs="Courier New"/>
-          <w:color w:val="000000"/>
-          <w:sz w:val="22"/>
-          <w:szCs w:val="22"/>
-        </w:rPr>
-        <w:t xml:space="preserve"> </w:t>
-      </w:r>
-      <w:r>
-        <w:rPr>
-          <w:rFonts w:ascii="Courier New" w:hAnsi="Courier New" w:cs="Courier New"/>
-          <w:color w:val="000000"/>
-          <w:sz w:val="22"/>
-          <w:szCs w:val="22"/>
-        </w:rPr>
-        <w:t>{checksum} 1</w:t>
-      </w:r>
-      <w:r>
-        <w:t xml:space="preserve"> </w:t>
-      </w:r>
-      <w:r>
-        <w:t>–</w:t>
+        <w:t>{preamble} 0 11111110 0 00000001 0 {checksum} 1</w:t>
+      </w:r>
+      <w:r>
+        <w:t xml:space="preserve"> –</w:t>
       </w:r>
       <w:r>
         <w:rPr>
           <w:b/>
         </w:rPr>
-        <w:t xml:space="preserve"> </w:t>
-      </w:r>
-      <w:r>
-        <w:rPr>
-          <w:b/>
-        </w:rPr>
-        <w:t>Get Data Start</w:t>
+        <w:t xml:space="preserve"> Get Data Continue</w:t>
       </w:r>
     </w:p>
     <w:p>
@@ -10619,128 +10522,7 @@
         <w:rPr>
           <w:rFonts w:ascii="Courier New" w:hAnsi="Courier New" w:cs="Courier New"/>
         </w:rPr>
-        <w:t>[</w:t>
-      </w:r>
-      <w:r>
-        <w:rPr>
-          <w:rFonts w:ascii="Courier New" w:hAnsi="Courier New" w:cs="Courier New"/>
-        </w:rPr>
-        <w:t>ch1+</w:t>
-      </w:r>
-      <w:r>
-        <w:rPr>
-          <w:rFonts w:ascii="Courier New" w:hAnsi="Courier New" w:cs="Courier New"/>
-        </w:rPr>
-        <w:t>ch2]: {header} {5 data bytes}</w:t>
-      </w:r>
-    </w:p>
-    <w:p>
-      <w:pPr>
-        <w:ind w:left="360" w:hanging="360"/>
-        <w:rPr>
-          <w:rFonts w:ascii="Courier New" w:hAnsi="Courier New" w:cs="Courier New"/>
-          <w:color w:val="000000"/>
-          <w:sz w:val="22"/>
-          <w:szCs w:val="22"/>
-        </w:rPr>
-      </w:pPr>
-      <w:r>
-        <w:t>►</w:t>
-      </w:r>
-      <w:r>
-        <w:tab/>
-      </w:r>
-      <w:r>
-        <w:rPr>
-          <w:rFonts w:ascii="Courier New" w:hAnsi="Courier New" w:cs="Courier New"/>
-          <w:color w:val="000000"/>
-          <w:sz w:val="22"/>
-          <w:szCs w:val="22"/>
-        </w:rPr>
-        <w:t>{preamble} 0 11111110 0 0000000</w:t>
-      </w:r>
-      <w:r>
-        <w:rPr>
-          <w:rFonts w:ascii="Courier New" w:hAnsi="Courier New" w:cs="Courier New"/>
-          <w:color w:val="000000"/>
-          <w:sz w:val="22"/>
-          <w:szCs w:val="22"/>
-        </w:rPr>
-        <w:t>1</w:t>
-      </w:r>
-      <w:r>
-        <w:rPr>
-          <w:rFonts w:ascii="Courier New" w:hAnsi="Courier New" w:cs="Courier New"/>
-          <w:color w:val="000000"/>
-          <w:sz w:val="22"/>
-          <w:szCs w:val="22"/>
-        </w:rPr>
-        <w:t xml:space="preserve"> 0 {checksum} 1</w:t>
-      </w:r>
-      <w:r>
-        <w:t xml:space="preserve"> –</w:t>
-      </w:r>
-      <w:r>
-        <w:rPr>
-          <w:b/>
-        </w:rPr>
-        <w:t xml:space="preserve"> Get Data </w:t>
-      </w:r>
-      <w:r>
-        <w:rPr>
-          <w:b/>
-        </w:rPr>
-        <w:t>Continue</w:t>
-      </w:r>
-    </w:p>
-    <w:p>
-      <w:pPr>
-        <w:ind w:left="360" w:hanging="360"/>
-        <w:rPr>
-          <w:rFonts w:ascii="Courier New" w:hAnsi="Courier New" w:cs="Courier New"/>
-        </w:rPr>
-      </w:pPr>
-      <w:r>
-        <w:rPr>
-          <w:rFonts w:ascii="Arial" w:hAnsi="Arial" w:cs="Arial"/>
-          <w:color w:val="000000"/>
-          <w:sz w:val="22"/>
-          <w:szCs w:val="22"/>
-        </w:rPr>
-        <w:t>◄</w:t>
-      </w:r>
-      <w:r>
-        <w:tab/>
-      </w:r>
-      <w:r>
-        <w:rPr>
-          <w:rFonts w:ascii="Courier New" w:hAnsi="Courier New" w:cs="Courier New"/>
-        </w:rPr>
-        <w:t>[</w:t>
-      </w:r>
-      <w:r>
-        <w:rPr>
-          <w:rFonts w:ascii="Courier New" w:hAnsi="Courier New" w:cs="Courier New"/>
-        </w:rPr>
-        <w:t>ch1+</w:t>
-      </w:r>
-      <w:r>
-        <w:rPr>
-          <w:rFonts w:ascii="Courier New" w:hAnsi="Courier New" w:cs="Courier New"/>
-        </w:rPr>
-        <w:t>ch2]: {</w:t>
-      </w:r>
-      <w:r>
-        <w:rPr>
-          <w:rFonts w:ascii="Courier New" w:hAnsi="Courier New" w:cs="Courier New"/>
-        </w:rPr>
-        <w:t>6 data bytes</w:t>
-      </w:r>
-      <w:r>
-        <w:rPr>
-          <w:rFonts w:ascii="Courier New" w:hAnsi="Courier New" w:cs="Courier New"/>
-        </w:rPr>
-        <w:t>}</w:t>
+        <w:t>[ch1+ch2]: {6 data bytes}</w:t>
       </w:r>
     </w:p>
     <w:p>
@@ -10838,10 +10620,7 @@
           </w:tcPr>
           <w:p>
             <w:r>
-              <w:t>Decoder</w:t>
-            </w:r>
-            <w:r>
-              <w:t xml:space="preserve"> address, see section </w:t>
+              <w:t xml:space="preserve">Decoder address, see section </w:t>
             </w:r>
             <w:r>
               <w:fldChar w:fldCharType="begin"/>
@@ -10982,21 +10761,12 @@
     </w:p>
     <w:p>
       <w:r>
-        <w:t xml:space="preserve">When Data space offset is not present, it is assumed to be 0. When the number of requested bytes is not present, the </w:t>
-      </w:r>
-      <w:r>
-        <w:t>Decoder</w:t>
-      </w:r>
-      <w:r>
-        <w:t xml:space="preserve"> continues responding until the total size is exhausted.</w:t>
-      </w:r>
-    </w:p>
-    <w:p>
-      <w:r>
-        <w:t>The upstream data chunks are transmitted using the Variable Length Feedback format (Section</w:t>
-      </w:r>
-      <w:r>
-        <w:t xml:space="preserve"> </w:t>
+        <w:t>When Data space offset is not present, it is assumed to be 0. When the number of requested bytes is not present, the Decoder continues responding until the total size is exhausted.</w:t>
+      </w:r>
+    </w:p>
+    <w:p>
+      <w:r>
+        <w:t xml:space="preserve">The upstream data chunks are transmitted using the Variable Length Feedback format (Section </w:t>
       </w:r>
       <w:r>
         <w:fldChar w:fldCharType="begin"/>
@@ -11014,24 +10784,12 @@
         <w:fldChar w:fldCharType="end"/>
       </w:r>
       <w:r>
-        <w:t xml:space="preserve">). The </w:t>
-      </w:r>
-      <w:r>
-        <w:t>Decoder</w:t>
-      </w:r>
-      <w:r>
-        <w:t xml:space="preserve"> shall use the Data space number as the seed value for the CRC-8 computation of the response.</w:t>
-      </w:r>
-    </w:p>
-    <w:p>
-      <w:r>
-        <w:t xml:space="preserve">The </w:t>
-      </w:r>
-      <w:r>
-        <w:t>Decoder</w:t>
-      </w:r>
-      <w:r>
-        <w:t xml:space="preserve"> shall respond to </w:t>
+        <w:t>). The Decoder shall use the Data space number as the seed value for the CRC-8 computation of the response.</w:t>
+      </w:r>
+    </w:p>
+    <w:p>
+      <w:r>
+        <w:t xml:space="preserve">The Decoder shall respond to </w:t>
       </w:r>
       <w:r>
         <w:rPr>
@@ -11056,7 +10814,7 @@
       <w:pPr>
         <w:pStyle w:val="Heading3"/>
       </w:pPr>
-      <w:bookmarkStart w:id="64" w:name="_Toc86755215"/>
+      <w:bookmarkStart w:id="66" w:name="_Toc86777174"/>
       <w:proofErr w:type="spellStart"/>
       <w:r>
         <w:t>ReadBlock</w:t>
@@ -11065,7 +10823,7 @@
       <w:r>
         <w:t xml:space="preserve"> Errors</w:t>
       </w:r>
-      <w:bookmarkEnd w:id="64"/>
+      <w:bookmarkEnd w:id="66"/>
     </w:p>
     <w:p>
       <w:r>
@@ -11167,19 +10925,7 @@
         <w:rPr>
           <w:rFonts w:ascii="Courier New" w:hAnsi="Courier New" w:cs="Courier New"/>
         </w:rPr>
-        <w:t>[ch2]: ID13 1CCCCCCC 111111</w:t>
-      </w:r>
-      <w:r>
-        <w:rPr>
-          <w:rFonts w:ascii="Courier New" w:hAnsi="Courier New" w:cs="Courier New"/>
-        </w:rPr>
-        <w:t>1</w:t>
-      </w:r>
-      <w:r>
-        <w:rPr>
-          <w:rFonts w:ascii="Courier New" w:hAnsi="Courier New" w:cs="Courier New"/>
-        </w:rPr>
-        <w:t>0 {optional argument word, MSB</w:t>
+        <w:t>[ch2]: ID13 1CCCCCCC 11111110 {optional argument word, MSB</w:t>
       </w:r>
       <w:r>
         <w:rPr>
@@ -11313,7 +11059,7 @@
       </w:tr>
     </w:tbl>
     <w:p>
-      <w:bookmarkStart w:id="65" w:name="_Ref86704197"/>
+      <w:bookmarkStart w:id="67" w:name="_Ref86704197"/>
     </w:p>
     <w:p>
       <w:r>
@@ -11342,13 +11088,13 @@
       <w:pPr>
         <w:pStyle w:val="Heading2"/>
       </w:pPr>
-      <w:bookmarkStart w:id="66" w:name="_Toc86755216"/>
+      <w:bookmarkStart w:id="68" w:name="_Toc86777175"/>
       <w:r>
         <w:lastRenderedPageBreak/>
         <w:t>Data Space Definitions</w:t>
       </w:r>
-      <w:bookmarkEnd w:id="65"/>
-      <w:bookmarkEnd w:id="66"/>
+      <w:bookmarkEnd w:id="67"/>
+      <w:bookmarkEnd w:id="68"/>
     </w:p>
     <w:tbl>
       <w:tblPr>
@@ -11380,13 +11126,7 @@
               <w:rPr>
                 <w:b/>
               </w:rPr>
-              <w:t>D</w:t>
-            </w:r>
-            <w:r>
-              <w:rPr>
-                <w:b/>
-              </w:rPr>
-              <w:t>ata Space</w:t>
+              <w:t>Data Space</w:t>
             </w:r>
           </w:p>
         </w:tc>
@@ -11560,13 +11300,13 @@
       <w:pPr>
         <w:pStyle w:val="Heading3"/>
       </w:pPr>
-      <w:bookmarkStart w:id="67" w:name="_Ref86689124"/>
-      <w:bookmarkStart w:id="68" w:name="_Toc86755217"/>
+      <w:bookmarkStart w:id="69" w:name="_Ref86689124"/>
+      <w:bookmarkStart w:id="70" w:name="_Toc86777176"/>
       <w:r>
         <w:t>Capabilities</w:t>
       </w:r>
-      <w:bookmarkEnd w:id="67"/>
-      <w:bookmarkEnd w:id="68"/>
+      <w:bookmarkEnd w:id="69"/>
+      <w:bookmarkEnd w:id="70"/>
     </w:p>
     <w:p>
       <w:r>
@@ -12356,11 +12096,11 @@
       <w:pPr>
         <w:pStyle w:val="Heading3"/>
       </w:pPr>
-      <w:bookmarkStart w:id="69" w:name="_Toc86755218"/>
+      <w:bookmarkStart w:id="71" w:name="_Toc86777177"/>
       <w:r>
         <w:t>Data Space Info</w:t>
       </w:r>
-      <w:bookmarkEnd w:id="69"/>
+      <w:bookmarkEnd w:id="71"/>
     </w:p>
     <w:p>
       <w:r>
@@ -12599,10 +12339,7 @@
           </w:tcPr>
           <w:p>
             <w:r>
-              <w:t xml:space="preserve">Data Space </w:t>
-            </w:r>
-            <w:r>
-              <w:t>15</w:t>
+              <w:t>Data Space 15</w:t>
             </w:r>
           </w:p>
         </w:tc>
@@ -12644,10 +12381,7 @@
             </w:r>
             <w:proofErr w:type="gramStart"/>
             <w:r>
-              <w:t>4</w:t>
-            </w:r>
-            <w:r>
-              <w:t>..</w:t>
+              <w:t>4..</w:t>
             </w:r>
             <w:proofErr w:type="gramEnd"/>
             <w:r>
@@ -12689,10 +12423,7 @@
           </w:tcPr>
           <w:p>
             <w:r>
-              <w:t xml:space="preserve">Data Space </w:t>
-            </w:r>
-            <w:r>
-              <w:t>8</w:t>
+              <w:t>Data Space 8</w:t>
             </w:r>
           </w:p>
         </w:tc>
@@ -12744,11 +12475,11 @@
       <w:pPr>
         <w:pStyle w:val="Heading3"/>
       </w:pPr>
-      <w:bookmarkStart w:id="70" w:name="_Toc86755219"/>
+      <w:bookmarkStart w:id="72" w:name="_Toc86777178"/>
       <w:r>
         <w:t>Short GUI</w:t>
       </w:r>
-      <w:bookmarkEnd w:id="70"/>
+      <w:bookmarkEnd w:id="72"/>
     </w:p>
     <w:tbl>
       <w:tblPr>
@@ -13477,10 +13208,7 @@
               <w:jc w:val="center"/>
             </w:pPr>
             <w:r>
-              <w:t>1</w:t>
-            </w:r>
-            <w:r>
-              <w:t>000</w:t>
+              <w:t>1000</w:t>
             </w:r>
           </w:p>
         </w:tc>
@@ -13520,10 +13248,7 @@
               <w:jc w:val="center"/>
             </w:pPr>
             <w:r>
-              <w:t>1</w:t>
-            </w:r>
-            <w:r>
-              <w:t>001</w:t>
+              <w:t>1001</w:t>
             </w:r>
           </w:p>
         </w:tc>
@@ -13563,10 +13288,7 @@
               <w:jc w:val="center"/>
             </w:pPr>
             <w:r>
-              <w:t>1</w:t>
-            </w:r>
-            <w:r>
-              <w:t>010</w:t>
+              <w:t>1010</w:t>
             </w:r>
           </w:p>
         </w:tc>
@@ -13606,10 +13328,7 @@
               <w:jc w:val="center"/>
             </w:pPr>
             <w:r>
-              <w:t>1</w:t>
-            </w:r>
-            <w:r>
-              <w:t>011</w:t>
+              <w:t>1011</w:t>
             </w:r>
           </w:p>
         </w:tc>
@@ -13649,10 +13368,7 @@
               <w:jc w:val="center"/>
             </w:pPr>
             <w:r>
-              <w:t>1</w:t>
-            </w:r>
-            <w:r>
-              <w:t>100</w:t>
+              <w:t>1100</w:t>
             </w:r>
           </w:p>
         </w:tc>
@@ -13692,10 +13408,7 @@
               <w:jc w:val="center"/>
             </w:pPr>
             <w:r>
-              <w:t>1</w:t>
-            </w:r>
-            <w:r>
-              <w:t>101</w:t>
+              <w:t>1101</w:t>
             </w:r>
           </w:p>
         </w:tc>
@@ -13735,10 +13448,7 @@
               <w:jc w:val="center"/>
             </w:pPr>
             <w:r>
-              <w:t>1</w:t>
-            </w:r>
-            <w:r>
-              <w:t>110</w:t>
+              <w:t>1110</w:t>
             </w:r>
           </w:p>
         </w:tc>
@@ -13784,10 +13494,7 @@
             </w:pPr>
             <w:r>
               <w:lastRenderedPageBreak/>
-              <w:t>1</w:t>
-            </w:r>
-            <w:r>
-              <w:t>111</w:t>
+              <w:t>1111</w:t>
             </w:r>
           </w:p>
         </w:tc>
@@ -14018,11 +13725,11 @@
       <w:pPr>
         <w:pStyle w:val="Heading3"/>
       </w:pPr>
-      <w:bookmarkStart w:id="71" w:name="_Toc86755220"/>
+      <w:bookmarkStart w:id="73" w:name="_Toc86777179"/>
       <w:r>
         <w:t>Configuration Variables (CV’s)</w:t>
       </w:r>
-      <w:bookmarkEnd w:id="71"/>
+      <w:bookmarkEnd w:id="73"/>
     </w:p>
     <w:p>
       <w:r>
@@ -14033,11 +13740,11 @@
       <w:pPr>
         <w:pStyle w:val="Heading3"/>
       </w:pPr>
-      <w:bookmarkStart w:id="72" w:name="_Toc86755221"/>
+      <w:bookmarkStart w:id="74" w:name="_Toc86777180"/>
       <w:r>
         <w:t>[Indexed] CV Space Overlay Mapping</w:t>
       </w:r>
-      <w:bookmarkEnd w:id="72"/>
+      <w:bookmarkEnd w:id="74"/>
     </w:p>
     <w:p>
       <w:r>
@@ -14728,27 +14435,15 @@
       <w:pPr>
         <w:pStyle w:val="Heading1"/>
       </w:pPr>
-      <w:bookmarkStart w:id="73" w:name="_Toc86755222"/>
+      <w:bookmarkStart w:id="75" w:name="_Toc86777181"/>
       <w:r>
         <w:t>Manufacturer Specific Command Space</w:t>
       </w:r>
-      <w:bookmarkEnd w:id="73"/>
-    </w:p>
-    <w:p>
-      <w:r>
-        <w:t>Manufacturers that wish to define their own custom command(s) without seeking permission from the NMRA DCC WG shall use the following packet format. It is left entirely up to the manufacturer on how to define the payload bytes</w:t>
-      </w:r>
-      <w:r>
-        <w:t>. The</w:t>
-      </w:r>
-      <w:r>
-        <w:t xml:space="preserve"> total packet length, including checksum, </w:t>
-      </w:r>
-      <w:r>
-        <w:t xml:space="preserve">shall be kept </w:t>
-      </w:r>
-      <w:r>
-        <w:t xml:space="preserve">to 16 bytes or less. This results in the number of </w:t>
+      <w:bookmarkEnd w:id="75"/>
+    </w:p>
+    <w:p>
+      <w:r>
+        <w:t xml:space="preserve">Manufacturers that wish to define their own custom command(s) without seeking permission from the NMRA DCC WG shall use the following packet format. It is left entirely up to the manufacturer on how to define the payload bytes. The total packet length, including checksum, shall be kept to 16 bytes or less. This results in the number of </w:t>
       </w:r>
       <w:proofErr w:type="gramStart"/>
       <w:r>
@@ -14761,13 +14456,7 @@
     </w:p>
     <w:p>
       <w:r>
-        <w:t xml:space="preserve">The feedback shall contain an ack or any other valid feedback message, as defined in </w:t>
-      </w:r>
-      <w:r>
-        <w:t>S</w:t>
-      </w:r>
-      <w:r>
-        <w:t xml:space="preserve">ection </w:t>
+        <w:t xml:space="preserve">The feedback shall contain an ack or any other valid feedback message, as defined in Section </w:t>
       </w:r>
       <w:r>
         <w:fldChar w:fldCharType="begin"/>
@@ -14811,61 +14500,7 @@
           <w:sz w:val="22"/>
           <w:szCs w:val="22"/>
         </w:rPr>
-        <w:t xml:space="preserve">{preamble} 0 11111101 0 11AAAAAA 0 AAAAAAAA 0 </w:t>
-      </w:r>
-      <w:r>
-        <w:rPr>
-          <w:rFonts w:ascii="Courier New" w:hAnsi="Courier New" w:cs="Courier New"/>
-          <w:color w:val="000000"/>
-          <w:sz w:val="22"/>
-          <w:szCs w:val="22"/>
-        </w:rPr>
-        <w:t>0000HHHH</w:t>
-      </w:r>
-      <w:r>
-        <w:rPr>
-          <w:rFonts w:ascii="Courier New" w:hAnsi="Courier New" w:cs="Courier New"/>
-          <w:color w:val="000000"/>
-          <w:sz w:val="22"/>
-          <w:szCs w:val="22"/>
-        </w:rPr>
-        <w:t xml:space="preserve"> 0 </w:t>
-      </w:r>
-      <w:r>
-        <w:rPr>
-          <w:rFonts w:ascii="Courier New" w:hAnsi="Courier New" w:cs="Courier New"/>
-          <w:color w:val="000000"/>
-          <w:sz w:val="22"/>
-          <w:szCs w:val="22"/>
-        </w:rPr>
-        <w:t>HHHHHHHH</w:t>
-      </w:r>
-      <w:r>
-        <w:rPr>
-          <w:rFonts w:ascii="Courier New" w:hAnsi="Courier New" w:cs="Courier New"/>
-          <w:color w:val="000000"/>
-          <w:sz w:val="22"/>
-          <w:szCs w:val="22"/>
-        </w:rPr>
-        <w:t xml:space="preserve"> 0 </w:t>
-      </w:r>
-      <w:r>
-        <w:rPr>
-          <w:rFonts w:ascii="Courier New" w:hAnsi="Courier New" w:cs="Courier New"/>
-          <w:color w:val="000000"/>
-          <w:sz w:val="22"/>
-          <w:szCs w:val="22"/>
-        </w:rPr>
-        <w:t>{manufacturer defined payload} 0</w:t>
-      </w:r>
-      <w:r>
-        <w:rPr>
-          <w:rFonts w:ascii="Courier New" w:hAnsi="Courier New" w:cs="Courier New"/>
-          <w:color w:val="000000"/>
-          <w:sz w:val="22"/>
-          <w:szCs w:val="22"/>
-        </w:rPr>
-        <w:t xml:space="preserve"> {checksum} 1</w:t>
+        <w:t>{preamble} 0 11111101 0 11AAAAAA 0 AAAAAAAA 0 0000HHHH 0 HHHHHHHH 0 {manufacturer defined payload} 0 {checksum} 1</w:t>
       </w:r>
     </w:p>
     <w:p>
@@ -15007,12 +14642,12 @@
       <w:pPr>
         <w:pStyle w:val="Heading1"/>
       </w:pPr>
-      <w:bookmarkStart w:id="74" w:name="_Toc86755223"/>
+      <w:bookmarkStart w:id="76" w:name="_Toc86777182"/>
       <w:r>
         <w:lastRenderedPageBreak/>
         <w:t>Document History</w:t>
       </w:r>
-      <w:bookmarkEnd w:id="74"/>
+      <w:bookmarkEnd w:id="76"/>
     </w:p>
     <w:tbl>
       <w:tblPr>
@@ -15125,10 +14760,16 @@
         </w:tc>
       </w:tr>
     </w:tbl>
-    <w:p/>
-    <w:bookmarkStart w:id="75" w:name="_Toc86755224" w:displacedByCustomXml="next"/>
+    <w:bookmarkStart w:id="77" w:name="_Toc86777183" w:displacedByCustomXml="next"/>
     <w:sdt>
       <w:sdtPr>
+        <w:rPr>
+          <w:rFonts w:ascii="Times New Roman" w:hAnsi="Times New Roman"/>
+          <w:b w:val="0"/>
+          <w:kern w:val="0"/>
+          <w:sz w:val="24"/>
+          <w:szCs w:val="20"/>
+        </w:rPr>
         <w:id w:val="-603567981"/>
         <w:docPartObj>
           <w:docPartGallery w:val="Table of Contents"/>
@@ -15137,12 +14778,8 @@
       </w:sdtPr>
       <w:sdtEndPr>
         <w:rPr>
-          <w:rFonts w:ascii="Times New Roman" w:hAnsi="Times New Roman"/>
           <w:bCs/>
           <w:noProof/>
-          <w:kern w:val="0"/>
-          <w:sz w:val="24"/>
-          <w:szCs w:val="20"/>
         </w:rPr>
       </w:sdtEndPr>
       <w:sdtContent>
@@ -15153,7 +14790,7 @@
           <w:r>
             <w:t>Table of Contents</w:t>
           </w:r>
-          <w:bookmarkEnd w:id="75"/>
+          <w:bookmarkEnd w:id="77"/>
         </w:p>
         <w:p>
           <w:pPr>
@@ -15179,7 +14816,7 @@
           <w:r>
             <w:fldChar w:fldCharType="separate"/>
           </w:r>
-          <w:hyperlink w:anchor="_Toc86755166" w:history="1">
+          <w:hyperlink w:anchor="_Toc86777124" w:history="1">
             <w:r>
               <w:rPr>
                 <w:rStyle w:val="Hyperlink"/>
@@ -15223,7 +14860,7 @@
                 <w:noProof/>
                 <w:webHidden/>
               </w:rPr>
-              <w:instrText xml:space="preserve"> PAGEREF _Toc86755166 \h </w:instrText>
+              <w:instrText xml:space="preserve"> PAGEREF _Toc86777124 \h </w:instrText>
             </w:r>
             <w:r>
               <w:rPr>
@@ -15269,7 +14906,7 @@
               <w:szCs w:val="22"/>
             </w:rPr>
           </w:pPr>
-          <w:hyperlink w:anchor="_Toc86755167" w:history="1">
+          <w:hyperlink w:anchor="_Toc86777125" w:history="1">
             <w:r>
               <w:rPr>
                 <w:rStyle w:val="Hyperlink"/>
@@ -15313,7 +14950,7 @@
                 <w:noProof/>
                 <w:webHidden/>
               </w:rPr>
-              <w:instrText xml:space="preserve"> PAGEREF _Toc86755167 \h </w:instrText>
+              <w:instrText xml:space="preserve"> PAGEREF _Toc86777125 \h </w:instrText>
             </w:r>
             <w:r>
               <w:rPr>
@@ -15359,7 +14996,7 @@
               <w:szCs w:val="22"/>
             </w:rPr>
           </w:pPr>
-          <w:hyperlink w:anchor="_Toc86755168" w:history="1">
+          <w:hyperlink w:anchor="_Toc86777126" w:history="1">
             <w:r>
               <w:rPr>
                 <w:rStyle w:val="Hyperlink"/>
@@ -15403,7 +15040,7 @@
                 <w:noProof/>
                 <w:webHidden/>
               </w:rPr>
-              <w:instrText xml:space="preserve"> PAGEREF _Toc86755168 \h </w:instrText>
+              <w:instrText xml:space="preserve"> PAGEREF _Toc86777126 \h </w:instrText>
             </w:r>
             <w:r>
               <w:rPr>
@@ -15449,7 +15086,7 @@
               <w:szCs w:val="22"/>
             </w:rPr>
           </w:pPr>
-          <w:hyperlink w:anchor="_Toc86755169" w:history="1">
+          <w:hyperlink w:anchor="_Toc86777127" w:history="1">
             <w:r>
               <w:rPr>
                 <w:rStyle w:val="Hyperlink"/>
@@ -15493,7 +15130,7 @@
                 <w:noProof/>
                 <w:webHidden/>
               </w:rPr>
-              <w:instrText xml:space="preserve"> PAGEREF _Toc86755169 \h </w:instrText>
+              <w:instrText xml:space="preserve"> PAGEREF _Toc86777127 \h </w:instrText>
             </w:r>
             <w:r>
               <w:rPr>
@@ -15539,7 +15176,7 @@
               <w:szCs w:val="22"/>
             </w:rPr>
           </w:pPr>
-          <w:hyperlink w:anchor="_Toc86755170" w:history="1">
+          <w:hyperlink w:anchor="_Toc86777128" w:history="1">
             <w:r>
               <w:rPr>
                 <w:rStyle w:val="Hyperlink"/>
@@ -15583,7 +15220,7 @@
                 <w:noProof/>
                 <w:webHidden/>
               </w:rPr>
-              <w:instrText xml:space="preserve"> PAGEREF _Toc86755170 \h </w:instrText>
+              <w:instrText xml:space="preserve"> PAGEREF _Toc86777128 \h </w:instrText>
             </w:r>
             <w:r>
               <w:rPr>
@@ -15629,7 +15266,7 @@
               <w:szCs w:val="22"/>
             </w:rPr>
           </w:pPr>
-          <w:hyperlink w:anchor="_Toc86755171" w:history="1">
+          <w:hyperlink w:anchor="_Toc86777129" w:history="1">
             <w:r>
               <w:rPr>
                 <w:rStyle w:val="Hyperlink"/>
@@ -15673,7 +15310,7 @@
                 <w:noProof/>
                 <w:webHidden/>
               </w:rPr>
-              <w:instrText xml:space="preserve"> PAGEREF _Toc86755171 \h </w:instrText>
+              <w:instrText xml:space="preserve"> PAGEREF _Toc86777129 \h </w:instrText>
             </w:r>
             <w:r>
               <w:rPr>
@@ -15719,7 +15356,7 @@
               <w:szCs w:val="22"/>
             </w:rPr>
           </w:pPr>
-          <w:hyperlink w:anchor="_Toc86755172" w:history="1">
+          <w:hyperlink w:anchor="_Toc86777130" w:history="1">
             <w:r>
               <w:rPr>
                 <w:rStyle w:val="Hyperlink"/>
@@ -15763,7 +15400,7 @@
                 <w:noProof/>
                 <w:webHidden/>
               </w:rPr>
-              <w:instrText xml:space="preserve"> PAGEREF _Toc86755172 \h </w:instrText>
+              <w:instrText xml:space="preserve"> PAGEREF _Toc86777130 \h </w:instrText>
             </w:r>
             <w:r>
               <w:rPr>
@@ -15809,7 +15446,7 @@
               <w:szCs w:val="22"/>
             </w:rPr>
           </w:pPr>
-          <w:hyperlink w:anchor="_Toc86755173" w:history="1">
+          <w:hyperlink w:anchor="_Toc86777131" w:history="1">
             <w:r>
               <w:rPr>
                 <w:rStyle w:val="Hyperlink"/>
@@ -15853,7 +15490,7 @@
                 <w:noProof/>
                 <w:webHidden/>
               </w:rPr>
-              <w:instrText xml:space="preserve"> PAGEREF _Toc86755173 \h </w:instrText>
+              <w:instrText xml:space="preserve"> PAGEREF _Toc86777131 \h </w:instrText>
             </w:r>
             <w:r>
               <w:rPr>
@@ -15899,7 +15536,7 @@
               <w:szCs w:val="22"/>
             </w:rPr>
           </w:pPr>
-          <w:hyperlink w:anchor="_Toc86755174" w:history="1">
+          <w:hyperlink w:anchor="_Toc86777132" w:history="1">
             <w:r>
               <w:rPr>
                 <w:rStyle w:val="Hyperlink"/>
@@ -15943,7 +15580,7 @@
                 <w:noProof/>
                 <w:webHidden/>
               </w:rPr>
-              <w:instrText xml:space="preserve"> PAGEREF _Toc86755174 \h </w:instrText>
+              <w:instrText xml:space="preserve"> PAGEREF _Toc86777132 \h </w:instrText>
             </w:r>
             <w:r>
               <w:rPr>
@@ -15989,7 +15626,7 @@
               <w:szCs w:val="22"/>
             </w:rPr>
           </w:pPr>
-          <w:hyperlink w:anchor="_Toc86755175" w:history="1">
+          <w:hyperlink w:anchor="_Toc86777133" w:history="1">
             <w:r>
               <w:rPr>
                 <w:rStyle w:val="Hyperlink"/>
@@ -16033,7 +15670,7 @@
                 <w:noProof/>
                 <w:webHidden/>
               </w:rPr>
-              <w:instrText xml:space="preserve"> PAGEREF _Toc86755175 \h </w:instrText>
+              <w:instrText xml:space="preserve"> PAGEREF _Toc86777133 \h </w:instrText>
             </w:r>
             <w:r>
               <w:rPr>
@@ -16079,7 +15716,7 @@
               <w:szCs w:val="22"/>
             </w:rPr>
           </w:pPr>
-          <w:hyperlink w:anchor="_Toc86755176" w:history="1">
+          <w:hyperlink w:anchor="_Toc86777134" w:history="1">
             <w:r>
               <w:rPr>
                 <w:rStyle w:val="Hyperlink"/>
@@ -16123,7 +15760,7 @@
                 <w:noProof/>
                 <w:webHidden/>
               </w:rPr>
-              <w:instrText xml:space="preserve"> PAGEREF _Toc86755176 \h </w:instrText>
+              <w:instrText xml:space="preserve"> PAGEREF _Toc86777134 \h </w:instrText>
             </w:r>
             <w:r>
               <w:rPr>
@@ -16169,7 +15806,7 @@
               <w:szCs w:val="22"/>
             </w:rPr>
           </w:pPr>
-          <w:hyperlink w:anchor="_Toc86755177" w:history="1">
+          <w:hyperlink w:anchor="_Toc86777135" w:history="1">
             <w:r>
               <w:rPr>
                 <w:rStyle w:val="Hyperlink"/>
@@ -16213,7 +15850,7 @@
                 <w:noProof/>
                 <w:webHidden/>
               </w:rPr>
-              <w:instrText xml:space="preserve"> PAGEREF _Toc86755177 \h </w:instrText>
+              <w:instrText xml:space="preserve"> PAGEREF _Toc86777135 \h </w:instrText>
             </w:r>
             <w:r>
               <w:rPr>
@@ -16259,7 +15896,7 @@
               <w:szCs w:val="22"/>
             </w:rPr>
           </w:pPr>
-          <w:hyperlink w:anchor="_Toc86755178" w:history="1">
+          <w:hyperlink w:anchor="_Toc86777136" w:history="1">
             <w:r>
               <w:rPr>
                 <w:rStyle w:val="Hyperlink"/>
@@ -16303,7 +15940,7 @@
                 <w:noProof/>
                 <w:webHidden/>
               </w:rPr>
-              <w:instrText xml:space="preserve"> PAGEREF _Toc86755178 \h </w:instrText>
+              <w:instrText xml:space="preserve"> PAGEREF _Toc86777136 \h </w:instrText>
             </w:r>
             <w:r>
               <w:rPr>
@@ -16349,7 +15986,7 @@
               <w:szCs w:val="22"/>
             </w:rPr>
           </w:pPr>
-          <w:hyperlink w:anchor="_Toc86755179" w:history="1">
+          <w:hyperlink w:anchor="_Toc86777137" w:history="1">
             <w:r>
               <w:rPr>
                 <w:rStyle w:val="Hyperlink"/>
@@ -16393,7 +16030,7 @@
                 <w:noProof/>
                 <w:webHidden/>
               </w:rPr>
-              <w:instrText xml:space="preserve"> PAGEREF _Toc86755179 \h </w:instrText>
+              <w:instrText xml:space="preserve"> PAGEREF _Toc86777137 \h </w:instrText>
             </w:r>
             <w:r>
               <w:rPr>
@@ -16439,7 +16076,7 @@
               <w:szCs w:val="22"/>
             </w:rPr>
           </w:pPr>
-          <w:hyperlink w:anchor="_Toc86755180" w:history="1">
+          <w:hyperlink w:anchor="_Toc86777138" w:history="1">
             <w:r>
               <w:rPr>
                 <w:rStyle w:val="Hyperlink"/>
@@ -16483,7 +16120,7 @@
                 <w:noProof/>
                 <w:webHidden/>
               </w:rPr>
-              <w:instrText xml:space="preserve"> PAGEREF _Toc86755180 \h </w:instrText>
+              <w:instrText xml:space="preserve"> PAGEREF _Toc86777138 \h </w:instrText>
             </w:r>
             <w:r>
               <w:rPr>
@@ -16529,7 +16166,7 @@
               <w:szCs w:val="22"/>
             </w:rPr>
           </w:pPr>
-          <w:hyperlink w:anchor="_Toc86755181" w:history="1">
+          <w:hyperlink w:anchor="_Toc86777139" w:history="1">
             <w:r>
               <w:rPr>
                 <w:rStyle w:val="Hyperlink"/>
@@ -16573,7 +16210,7 @@
                 <w:noProof/>
                 <w:webHidden/>
               </w:rPr>
-              <w:instrText xml:space="preserve"> PAGEREF _Toc86755181 \h </w:instrText>
+              <w:instrText xml:space="preserve"> PAGEREF _Toc86777139 \h </w:instrText>
             </w:r>
             <w:r>
               <w:rPr>
@@ -16619,7 +16256,7 @@
               <w:szCs w:val="22"/>
             </w:rPr>
           </w:pPr>
-          <w:hyperlink w:anchor="_Toc86755182" w:history="1">
+          <w:hyperlink w:anchor="_Toc86777140" w:history="1">
             <w:r>
               <w:rPr>
                 <w:rStyle w:val="Hyperlink"/>
@@ -16663,7 +16300,7 @@
                 <w:noProof/>
                 <w:webHidden/>
               </w:rPr>
-              <w:instrText xml:space="preserve"> PAGEREF _Toc86755182 \h </w:instrText>
+              <w:instrText xml:space="preserve"> PAGEREF _Toc86777140 \h </w:instrText>
             </w:r>
             <w:r>
               <w:rPr>
@@ -16709,7 +16346,7 @@
               <w:szCs w:val="22"/>
             </w:rPr>
           </w:pPr>
-          <w:hyperlink w:anchor="_Toc86755183" w:history="1">
+          <w:hyperlink w:anchor="_Toc86777141" w:history="1">
             <w:r>
               <w:rPr>
                 <w:rStyle w:val="Hyperlink"/>
@@ -16753,7 +16390,7 @@
                 <w:noProof/>
                 <w:webHidden/>
               </w:rPr>
-              <w:instrText xml:space="preserve"> PAGEREF _Toc86755183 \h </w:instrText>
+              <w:instrText xml:space="preserve"> PAGEREF _Toc86777141 \h </w:instrText>
             </w:r>
             <w:r>
               <w:rPr>
@@ -16799,7 +16436,7 @@
               <w:szCs w:val="22"/>
             </w:rPr>
           </w:pPr>
-          <w:hyperlink w:anchor="_Toc86755184" w:history="1">
+          <w:hyperlink w:anchor="_Toc86777142" w:history="1">
             <w:r>
               <w:rPr>
                 <w:rStyle w:val="Hyperlink"/>
@@ -16843,7 +16480,7 @@
                 <w:noProof/>
                 <w:webHidden/>
               </w:rPr>
-              <w:instrText xml:space="preserve"> PAGEREF _Toc86755184 \h </w:instrText>
+              <w:instrText xml:space="preserve"> PAGEREF _Toc86777142 \h </w:instrText>
             </w:r>
             <w:r>
               <w:rPr>
@@ -16889,7 +16526,7 @@
               <w:szCs w:val="22"/>
             </w:rPr>
           </w:pPr>
-          <w:hyperlink w:anchor="_Toc86755185" w:history="1">
+          <w:hyperlink w:anchor="_Toc86777143" w:history="1">
             <w:r>
               <w:rPr>
                 <w:rStyle w:val="Hyperlink"/>
@@ -16933,7 +16570,7 @@
                 <w:noProof/>
                 <w:webHidden/>
               </w:rPr>
-              <w:instrText xml:space="preserve"> PAGEREF _Toc86755185 \h </w:instrText>
+              <w:instrText xml:space="preserve"> PAGEREF _Toc86777143 \h </w:instrText>
             </w:r>
             <w:r>
               <w:rPr>
@@ -16979,7 +16616,7 @@
               <w:szCs w:val="22"/>
             </w:rPr>
           </w:pPr>
-          <w:hyperlink w:anchor="_Toc86755186" w:history="1">
+          <w:hyperlink w:anchor="_Toc86777144" w:history="1">
             <w:r>
               <w:rPr>
                 <w:rStyle w:val="Hyperlink"/>
@@ -17023,7 +16660,7 @@
                 <w:noProof/>
                 <w:webHidden/>
               </w:rPr>
-              <w:instrText xml:space="preserve"> PAGEREF _Toc86755186 \h </w:instrText>
+              <w:instrText xml:space="preserve"> PAGEREF _Toc86777144 \h </w:instrText>
             </w:r>
             <w:r>
               <w:rPr>
@@ -17069,7 +16706,7 @@
               <w:szCs w:val="22"/>
             </w:rPr>
           </w:pPr>
-          <w:hyperlink w:anchor="_Toc86755187" w:history="1">
+          <w:hyperlink w:anchor="_Toc86777145" w:history="1">
             <w:r>
               <w:rPr>
                 <w:rStyle w:val="Hyperlink"/>
@@ -17113,7 +16750,7 @@
                 <w:noProof/>
                 <w:webHidden/>
               </w:rPr>
-              <w:instrText xml:space="preserve"> PAGEREF _Toc86755187 \h </w:instrText>
+              <w:instrText xml:space="preserve"> PAGEREF _Toc86777145 \h </w:instrText>
             </w:r>
             <w:r>
               <w:rPr>
@@ -17159,7 +16796,7 @@
               <w:szCs w:val="22"/>
             </w:rPr>
           </w:pPr>
-          <w:hyperlink w:anchor="_Toc86755188" w:history="1">
+          <w:hyperlink w:anchor="_Toc86777146" w:history="1">
             <w:r>
               <w:rPr>
                 <w:rStyle w:val="Hyperlink"/>
@@ -17203,7 +16840,7 @@
                 <w:noProof/>
                 <w:webHidden/>
               </w:rPr>
-              <w:instrText xml:space="preserve"> PAGEREF _Toc86755188 \h </w:instrText>
+              <w:instrText xml:space="preserve"> PAGEREF _Toc86777146 \h </w:instrText>
             </w:r>
             <w:r>
               <w:rPr>
@@ -17249,7 +16886,7 @@
               <w:szCs w:val="22"/>
             </w:rPr>
           </w:pPr>
-          <w:hyperlink w:anchor="_Toc86755189" w:history="1">
+          <w:hyperlink w:anchor="_Toc86777147" w:history="1">
             <w:r>
               <w:rPr>
                 <w:rStyle w:val="Hyperlink"/>
@@ -17293,7 +16930,7 @@
                 <w:noProof/>
                 <w:webHidden/>
               </w:rPr>
-              <w:instrText xml:space="preserve"> PAGEREF _Toc86755189 \h </w:instrText>
+              <w:instrText xml:space="preserve"> PAGEREF _Toc86777147 \h </w:instrText>
             </w:r>
             <w:r>
               <w:rPr>
@@ -17339,7 +16976,7 @@
               <w:szCs w:val="22"/>
             </w:rPr>
           </w:pPr>
-          <w:hyperlink w:anchor="_Toc86755190" w:history="1">
+          <w:hyperlink w:anchor="_Toc86777148" w:history="1">
             <w:r>
               <w:rPr>
                 <w:rStyle w:val="Hyperlink"/>
@@ -17383,7 +17020,7 @@
                 <w:noProof/>
                 <w:webHidden/>
               </w:rPr>
-              <w:instrText xml:space="preserve"> PAGEREF _Toc86755190 \h </w:instrText>
+              <w:instrText xml:space="preserve"> PAGEREF _Toc86777148 \h </w:instrText>
             </w:r>
             <w:r>
               <w:rPr>
@@ -17429,7 +17066,7 @@
               <w:szCs w:val="22"/>
             </w:rPr>
           </w:pPr>
-          <w:hyperlink w:anchor="_Toc86755191" w:history="1">
+          <w:hyperlink w:anchor="_Toc86777149" w:history="1">
             <w:r>
               <w:rPr>
                 <w:rStyle w:val="Hyperlink"/>
@@ -17473,7 +17110,7 @@
                 <w:noProof/>
                 <w:webHidden/>
               </w:rPr>
-              <w:instrText xml:space="preserve"> PAGEREF _Toc86755191 \h </w:instrText>
+              <w:instrText xml:space="preserve"> PAGEREF _Toc86777149 \h </w:instrText>
             </w:r>
             <w:r>
               <w:rPr>
@@ -17519,7 +17156,7 @@
               <w:szCs w:val="22"/>
             </w:rPr>
           </w:pPr>
-          <w:hyperlink w:anchor="_Toc86755192" w:history="1">
+          <w:hyperlink w:anchor="_Toc86777150" w:history="1">
             <w:r>
               <w:rPr>
                 <w:rStyle w:val="Hyperlink"/>
@@ -17563,7 +17200,7 @@
                 <w:noProof/>
                 <w:webHidden/>
               </w:rPr>
-              <w:instrText xml:space="preserve"> PAGEREF _Toc86755192 \h </w:instrText>
+              <w:instrText xml:space="preserve"> PAGEREF _Toc86777150 \h </w:instrText>
             </w:r>
             <w:r>
               <w:rPr>
@@ -17609,7 +17246,7 @@
               <w:szCs w:val="22"/>
             </w:rPr>
           </w:pPr>
-          <w:hyperlink w:anchor="_Toc86755193" w:history="1">
+          <w:hyperlink w:anchor="_Toc86777151" w:history="1">
             <w:r>
               <w:rPr>
                 <w:rStyle w:val="Hyperlink"/>
@@ -17653,7 +17290,7 @@
                 <w:noProof/>
                 <w:webHidden/>
               </w:rPr>
-              <w:instrText xml:space="preserve"> PAGEREF _Toc86755193 \h </w:instrText>
+              <w:instrText xml:space="preserve"> PAGEREF _Toc86777151 \h </w:instrText>
             </w:r>
             <w:r>
               <w:rPr>
@@ -17699,7 +17336,7 @@
               <w:szCs w:val="22"/>
             </w:rPr>
           </w:pPr>
-          <w:hyperlink w:anchor="_Toc86755194" w:history="1">
+          <w:hyperlink w:anchor="_Toc86777152" w:history="1">
             <w:r>
               <w:rPr>
                 <w:rStyle w:val="Hyperlink"/>
@@ -17743,7 +17380,7 @@
                 <w:noProof/>
                 <w:webHidden/>
               </w:rPr>
-              <w:instrText xml:space="preserve"> PAGEREF _Toc86755194 \h </w:instrText>
+              <w:instrText xml:space="preserve"> PAGEREF _Toc86777152 \h </w:instrText>
             </w:r>
             <w:r>
               <w:rPr>
@@ -17789,7 +17426,7 @@
               <w:szCs w:val="22"/>
             </w:rPr>
           </w:pPr>
-          <w:hyperlink w:anchor="_Toc86755195" w:history="1">
+          <w:hyperlink w:anchor="_Toc86777153" w:history="1">
             <w:r>
               <w:rPr>
                 <w:rStyle w:val="Hyperlink"/>
@@ -17833,7 +17470,7 @@
                 <w:noProof/>
                 <w:webHidden/>
               </w:rPr>
-              <w:instrText xml:space="preserve"> PAGEREF _Toc86755195 \h </w:instrText>
+              <w:instrText xml:space="preserve"> PAGEREF _Toc86777153 \h </w:instrText>
             </w:r>
             <w:r>
               <w:rPr>
@@ -17854,6 +17491,96 @@
                 <w:webHidden/>
               </w:rPr>
               <w:t>9</w:t>
+            </w:r>
+            <w:r>
+              <w:rPr>
+                <w:noProof/>
+                <w:webHidden/>
+              </w:rPr>
+              <w:fldChar w:fldCharType="end"/>
+            </w:r>
+          </w:hyperlink>
+        </w:p>
+        <w:p>
+          <w:pPr>
+            <w:pStyle w:val="TOC3"/>
+            <w:tabs>
+              <w:tab w:val="left" w:pos="1200"/>
+              <w:tab w:val="right" w:leader="dot" w:pos="9638"/>
+            </w:tabs>
+            <w:rPr>
+              <w:rFonts w:asciiTheme="minorHAnsi" w:eastAsiaTheme="minorEastAsia" w:hAnsiTheme="minorHAnsi" w:cstheme="minorBidi"/>
+              <w:noProof/>
+              <w:color w:val="auto"/>
+              <w:sz w:val="22"/>
+              <w:szCs w:val="22"/>
+            </w:rPr>
+          </w:pPr>
+          <w:hyperlink w:anchor="_Toc86777154" w:history="1">
+            <w:r>
+              <w:rPr>
+                <w:rStyle w:val="Hyperlink"/>
+                <w:noProof/>
+              </w:rPr>
+              <w:t>6.1.5</w:t>
+            </w:r>
+            <w:r>
+              <w:rPr>
+                <w:rFonts w:asciiTheme="minorHAnsi" w:eastAsiaTheme="minorEastAsia" w:hAnsiTheme="minorHAnsi" w:cstheme="minorBidi"/>
+                <w:noProof/>
+                <w:color w:val="auto"/>
+                <w:sz w:val="22"/>
+                <w:szCs w:val="22"/>
+              </w:rPr>
+              <w:tab/>
+            </w:r>
+            <w:r>
+              <w:rPr>
+                <w:rStyle w:val="Hyperlink"/>
+                <w:noProof/>
+              </w:rPr>
+              <w:t>CID</w:t>
+            </w:r>
+            <w:r>
+              <w:rPr>
+                <w:noProof/>
+                <w:webHidden/>
+              </w:rPr>
+              <w:tab/>
+            </w:r>
+            <w:r>
+              <w:rPr>
+                <w:noProof/>
+                <w:webHidden/>
+              </w:rPr>
+              <w:fldChar w:fldCharType="begin"/>
+            </w:r>
+            <w:r>
+              <w:rPr>
+                <w:noProof/>
+                <w:webHidden/>
+              </w:rPr>
+              <w:instrText xml:space="preserve"> PAGEREF _Toc86777154 \h </w:instrText>
+            </w:r>
+            <w:r>
+              <w:rPr>
+                <w:noProof/>
+                <w:webHidden/>
+              </w:rPr>
+            </w:r>
+            <w:r>
+              <w:rPr>
+                <w:noProof/>
+                <w:webHidden/>
+              </w:rPr>
+              <w:fldChar w:fldCharType="separate"/>
+            </w:r>
+            <w:r>
+              <w:rPr>
+                <w:noProof/>
+                <w:webHidden/>
+              </w:rPr>
+              <w:t>10</w:t>
             </w:r>
             <w:r>
               <w:rPr>
@@ -17879,7 +17606,7 @@
               <w:szCs w:val="22"/>
             </w:rPr>
           </w:pPr>
-          <w:hyperlink w:anchor="_Toc86755196" w:history="1">
+          <w:hyperlink w:anchor="_Toc86777155" w:history="1">
             <w:r>
               <w:rPr>
                 <w:rStyle w:val="Hyperlink"/>
@@ -17923,7 +17650,7 @@
                 <w:noProof/>
                 <w:webHidden/>
               </w:rPr>
-              <w:instrText xml:space="preserve"> PAGEREF _Toc86755196 \h </w:instrText>
+              <w:instrText xml:space="preserve"> PAGEREF _Toc86777155 \h </w:instrText>
             </w:r>
             <w:r>
               <w:rPr>
@@ -17969,7 +17696,7 @@
               <w:szCs w:val="22"/>
             </w:rPr>
           </w:pPr>
-          <w:hyperlink w:anchor="_Toc86755197" w:history="1">
+          <w:hyperlink w:anchor="_Toc86777156" w:history="1">
             <w:r>
               <w:rPr>
                 <w:rStyle w:val="Hyperlink"/>
@@ -18013,7 +17740,7 @@
                 <w:noProof/>
                 <w:webHidden/>
               </w:rPr>
-              <w:instrText xml:space="preserve"> PAGEREF _Toc86755197 \h </w:instrText>
+              <w:instrText xml:space="preserve"> PAGEREF _Toc86777156 \h </w:instrText>
             </w:r>
             <w:r>
               <w:rPr>
@@ -18059,7 +17786,7 @@
               <w:szCs w:val="22"/>
             </w:rPr>
           </w:pPr>
-          <w:hyperlink w:anchor="_Toc86755198" w:history="1">
+          <w:hyperlink w:anchor="_Toc86777157" w:history="1">
             <w:r>
               <w:rPr>
                 <w:rStyle w:val="Hyperlink"/>
@@ -18103,7 +17830,7 @@
                 <w:noProof/>
                 <w:webHidden/>
               </w:rPr>
-              <w:instrText xml:space="preserve"> PAGEREF _Toc86755198 \h </w:instrText>
+              <w:instrText xml:space="preserve"> PAGEREF _Toc86777157 \h </w:instrText>
             </w:r>
             <w:r>
               <w:rPr>
@@ -18149,7 +17876,7 @@
               <w:szCs w:val="22"/>
             </w:rPr>
           </w:pPr>
-          <w:hyperlink w:anchor="_Toc86755199" w:history="1">
+          <w:hyperlink w:anchor="_Toc86777158" w:history="1">
             <w:r>
               <w:rPr>
                 <w:rStyle w:val="Hyperlink"/>
@@ -18193,7 +17920,7 @@
                 <w:noProof/>
                 <w:webHidden/>
               </w:rPr>
-              <w:instrText xml:space="preserve"> PAGEREF _Toc86755199 \h </w:instrText>
+              <w:instrText xml:space="preserve"> PAGEREF _Toc86777158 \h </w:instrText>
             </w:r>
             <w:r>
               <w:rPr>
@@ -18239,7 +17966,7 @@
               <w:szCs w:val="22"/>
             </w:rPr>
           </w:pPr>
-          <w:hyperlink w:anchor="_Toc86755200" w:history="1">
+          <w:hyperlink w:anchor="_Toc86777159" w:history="1">
             <w:r>
               <w:rPr>
                 <w:rStyle w:val="Hyperlink"/>
@@ -18283,7 +18010,7 @@
                 <w:noProof/>
                 <w:webHidden/>
               </w:rPr>
-              <w:instrText xml:space="preserve"> PAGEREF _Toc86755200 \h </w:instrText>
+              <w:instrText xml:space="preserve"> PAGEREF _Toc86777159 \h </w:instrText>
             </w:r>
             <w:r>
               <w:rPr>
@@ -18329,7 +18056,7 @@
               <w:szCs w:val="22"/>
             </w:rPr>
           </w:pPr>
-          <w:hyperlink w:anchor="_Toc86755201" w:history="1">
+          <w:hyperlink w:anchor="_Toc86777160" w:history="1">
             <w:r>
               <w:rPr>
                 <w:rStyle w:val="Hyperlink"/>
@@ -18373,7 +18100,7 @@
                 <w:noProof/>
                 <w:webHidden/>
               </w:rPr>
-              <w:instrText xml:space="preserve"> PAGEREF _Toc86755201 \h </w:instrText>
+              <w:instrText xml:space="preserve"> PAGEREF _Toc86777160 \h </w:instrText>
             </w:r>
             <w:r>
               <w:rPr>
@@ -18419,7 +18146,7 @@
               <w:szCs w:val="22"/>
             </w:rPr>
           </w:pPr>
-          <w:hyperlink w:anchor="_Toc86755202" w:history="1">
+          <w:hyperlink w:anchor="_Toc86777161" w:history="1">
             <w:r>
               <w:rPr>
                 <w:rStyle w:val="Hyperlink"/>
@@ -18463,7 +18190,7 @@
                 <w:noProof/>
                 <w:webHidden/>
               </w:rPr>
-              <w:instrText xml:space="preserve"> PAGEREF _Toc86755202 \h </w:instrText>
+              <w:instrText xml:space="preserve"> PAGEREF _Toc86777161 \h </w:instrText>
             </w:r>
             <w:r>
               <w:rPr>
@@ -18509,7 +18236,7 @@
               <w:szCs w:val="22"/>
             </w:rPr>
           </w:pPr>
-          <w:hyperlink w:anchor="_Toc86755203" w:history="1">
+          <w:hyperlink w:anchor="_Toc86777162" w:history="1">
             <w:r>
               <w:rPr>
                 <w:rStyle w:val="Hyperlink"/>
@@ -18553,7 +18280,7 @@
                 <w:noProof/>
                 <w:webHidden/>
               </w:rPr>
-              <w:instrText xml:space="preserve"> PAGEREF _Toc86755203 \h </w:instrText>
+              <w:instrText xml:space="preserve"> PAGEREF _Toc86777162 \h </w:instrText>
             </w:r>
             <w:r>
               <w:rPr>
@@ -18599,7 +18326,7 @@
               <w:szCs w:val="22"/>
             </w:rPr>
           </w:pPr>
-          <w:hyperlink w:anchor="_Toc86755204" w:history="1">
+          <w:hyperlink w:anchor="_Toc86777163" w:history="1">
             <w:r>
               <w:rPr>
                 <w:rStyle w:val="Hyperlink"/>
@@ -18643,7 +18370,7 @@
                 <w:noProof/>
                 <w:webHidden/>
               </w:rPr>
-              <w:instrText xml:space="preserve"> PAGEREF _Toc86755204 \h </w:instrText>
+              <w:instrText xml:space="preserve"> PAGEREF _Toc86777163 \h </w:instrText>
             </w:r>
             <w:r>
               <w:rPr>
@@ -18689,7 +18416,7 @@
               <w:szCs w:val="22"/>
             </w:rPr>
           </w:pPr>
-          <w:hyperlink w:anchor="_Toc86755205" w:history="1">
+          <w:hyperlink w:anchor="_Toc86777164" w:history="1">
             <w:r>
               <w:rPr>
                 <w:rStyle w:val="Hyperlink"/>
@@ -18733,7 +18460,7 @@
                 <w:noProof/>
                 <w:webHidden/>
               </w:rPr>
-              <w:instrText xml:space="preserve"> PAGEREF _Toc86755205 \h </w:instrText>
+              <w:instrText xml:space="preserve"> PAGEREF _Toc86777164 \h </w:instrText>
             </w:r>
             <w:r>
               <w:rPr>
@@ -18779,7 +18506,7 @@
               <w:szCs w:val="22"/>
             </w:rPr>
           </w:pPr>
-          <w:hyperlink w:anchor="_Toc86755206" w:history="1">
+          <w:hyperlink w:anchor="_Toc86777165" w:history="1">
             <w:r>
               <w:rPr>
                 <w:rStyle w:val="Hyperlink"/>
@@ -18823,7 +18550,7 @@
                 <w:noProof/>
                 <w:webHidden/>
               </w:rPr>
-              <w:instrText xml:space="preserve"> PAGEREF _Toc86755206 \h </w:instrText>
+              <w:instrText xml:space="preserve"> PAGEREF _Toc86777165 \h </w:instrText>
             </w:r>
             <w:r>
               <w:rPr>
@@ -18869,7 +18596,7 @@
               <w:szCs w:val="22"/>
             </w:rPr>
           </w:pPr>
-          <w:hyperlink w:anchor="_Toc86755207" w:history="1">
+          <w:hyperlink w:anchor="_Toc86777166" w:history="1">
             <w:r>
               <w:rPr>
                 <w:rStyle w:val="Hyperlink"/>
@@ -18913,7 +18640,7 @@
                 <w:noProof/>
                 <w:webHidden/>
               </w:rPr>
-              <w:instrText xml:space="preserve"> PAGEREF _Toc86755207 \h </w:instrText>
+              <w:instrText xml:space="preserve"> PAGEREF _Toc86777166 \h </w:instrText>
             </w:r>
             <w:r>
               <w:rPr>
@@ -18933,7 +18660,7 @@
                 <w:noProof/>
                 <w:webHidden/>
               </w:rPr>
-              <w:t>15</w:t>
+              <w:t>16</w:t>
             </w:r>
             <w:r>
               <w:rPr>
@@ -18959,7 +18686,7 @@
               <w:szCs w:val="22"/>
             </w:rPr>
           </w:pPr>
-          <w:hyperlink w:anchor="_Toc86755208" w:history="1">
+          <w:hyperlink w:anchor="_Toc86777167" w:history="1">
             <w:r>
               <w:rPr>
                 <w:rStyle w:val="Hyperlink"/>
@@ -19003,7 +18730,7 @@
                 <w:noProof/>
                 <w:webHidden/>
               </w:rPr>
-              <w:instrText xml:space="preserve"> PAGEREF _Toc86755208 \h </w:instrText>
+              <w:instrText xml:space="preserve"> PAGEREF _Toc86777167 \h </w:instrText>
             </w:r>
             <w:r>
               <w:rPr>
@@ -19049,7 +18776,7 @@
               <w:szCs w:val="22"/>
             </w:rPr>
           </w:pPr>
-          <w:hyperlink w:anchor="_Toc86755209" w:history="1">
+          <w:hyperlink w:anchor="_Toc86777168" w:history="1">
             <w:r>
               <w:rPr>
                 <w:rStyle w:val="Hyperlink"/>
@@ -19093,7 +18820,7 @@
                 <w:noProof/>
                 <w:webHidden/>
               </w:rPr>
-              <w:instrText xml:space="preserve"> PAGEREF _Toc86755209 \h </w:instrText>
+              <w:instrText xml:space="preserve"> PAGEREF _Toc86777168 \h </w:instrText>
             </w:r>
             <w:r>
               <w:rPr>
@@ -19139,7 +18866,7 @@
               <w:szCs w:val="22"/>
             </w:rPr>
           </w:pPr>
-          <w:hyperlink w:anchor="_Toc86755210" w:history="1">
+          <w:hyperlink w:anchor="_Toc86777169" w:history="1">
             <w:r>
               <w:rPr>
                 <w:rStyle w:val="Hyperlink"/>
@@ -19183,7 +18910,7 @@
                 <w:noProof/>
                 <w:webHidden/>
               </w:rPr>
-              <w:instrText xml:space="preserve"> PAGEREF _Toc86755210 \h </w:instrText>
+              <w:instrText xml:space="preserve"> PAGEREF _Toc86777169 \h </w:instrText>
             </w:r>
             <w:r>
               <w:rPr>
@@ -19229,7 +18956,7 @@
               <w:szCs w:val="22"/>
             </w:rPr>
           </w:pPr>
-          <w:hyperlink w:anchor="_Toc86755211" w:history="1">
+          <w:hyperlink w:anchor="_Toc86777170" w:history="1">
             <w:r>
               <w:rPr>
                 <w:rStyle w:val="Hyperlink"/>
@@ -19273,7 +19000,7 @@
                 <w:noProof/>
                 <w:webHidden/>
               </w:rPr>
-              <w:instrText xml:space="preserve"> PAGEREF _Toc86755211 \h </w:instrText>
+              <w:instrText xml:space="preserve"> PAGEREF _Toc86777170 \h </w:instrText>
             </w:r>
             <w:r>
               <w:rPr>
@@ -19319,7 +19046,7 @@
               <w:szCs w:val="22"/>
             </w:rPr>
           </w:pPr>
-          <w:hyperlink w:anchor="_Toc86755212" w:history="1">
+          <w:hyperlink w:anchor="_Toc86777171" w:history="1">
             <w:r>
               <w:rPr>
                 <w:rStyle w:val="Hyperlink"/>
@@ -19363,7 +19090,7 @@
                 <w:noProof/>
                 <w:webHidden/>
               </w:rPr>
-              <w:instrText xml:space="preserve"> PAGEREF _Toc86755212 \h </w:instrText>
+              <w:instrText xml:space="preserve"> PAGEREF _Toc86777171 \h </w:instrText>
             </w:r>
             <w:r>
               <w:rPr>
@@ -19409,7 +19136,7 @@
               <w:szCs w:val="22"/>
             </w:rPr>
           </w:pPr>
-          <w:hyperlink w:anchor="_Toc86755213" w:history="1">
+          <w:hyperlink w:anchor="_Toc86777172" w:history="1">
             <w:r>
               <w:rPr>
                 <w:rStyle w:val="Hyperlink"/>
@@ -19453,7 +19180,7 @@
                 <w:noProof/>
                 <w:webHidden/>
               </w:rPr>
-              <w:instrText xml:space="preserve"> PAGEREF _Toc86755213 \h </w:instrText>
+              <w:instrText xml:space="preserve"> PAGEREF _Toc86777172 \h </w:instrText>
             </w:r>
             <w:r>
               <w:rPr>
@@ -19499,7 +19226,7 @@
               <w:szCs w:val="22"/>
             </w:rPr>
           </w:pPr>
-          <w:hyperlink w:anchor="_Toc86755214" w:history="1">
+          <w:hyperlink w:anchor="_Toc86777173" w:history="1">
             <w:r>
               <w:rPr>
                 <w:rStyle w:val="Hyperlink"/>
@@ -19543,7 +19270,7 @@
                 <w:noProof/>
                 <w:webHidden/>
               </w:rPr>
-              <w:instrText xml:space="preserve"> PAGEREF _Toc86755214 \h </w:instrText>
+              <w:instrText xml:space="preserve"> PAGEREF _Toc86777173 \h </w:instrText>
             </w:r>
             <w:r>
               <w:rPr>
@@ -19589,7 +19316,7 @@
               <w:szCs w:val="22"/>
             </w:rPr>
           </w:pPr>
-          <w:hyperlink w:anchor="_Toc86755215" w:history="1">
+          <w:hyperlink w:anchor="_Toc86777174" w:history="1">
             <w:r>
               <w:rPr>
                 <w:rStyle w:val="Hyperlink"/>
@@ -19633,7 +19360,7 @@
                 <w:noProof/>
                 <w:webHidden/>
               </w:rPr>
-              <w:instrText xml:space="preserve"> PAGEREF _Toc86755215 \h </w:instrText>
+              <w:instrText xml:space="preserve"> PAGEREF _Toc86777174 \h </w:instrText>
             </w:r>
             <w:r>
               <w:rPr>
@@ -19679,7 +19406,7 @@
               <w:szCs w:val="22"/>
             </w:rPr>
           </w:pPr>
-          <w:hyperlink w:anchor="_Toc86755216" w:history="1">
+          <w:hyperlink w:anchor="_Toc86777175" w:history="1">
             <w:r>
               <w:rPr>
                 <w:rStyle w:val="Hyperlink"/>
@@ -19723,7 +19450,7 @@
                 <w:noProof/>
                 <w:webHidden/>
               </w:rPr>
-              <w:instrText xml:space="preserve"> PAGEREF _Toc86755216 \h </w:instrText>
+              <w:instrText xml:space="preserve"> PAGEREF _Toc86777175 \h </w:instrText>
             </w:r>
             <w:r>
               <w:rPr>
@@ -19769,7 +19496,7 @@
               <w:szCs w:val="22"/>
             </w:rPr>
           </w:pPr>
-          <w:hyperlink w:anchor="_Toc86755217" w:history="1">
+          <w:hyperlink w:anchor="_Toc86777176" w:history="1">
             <w:r>
               <w:rPr>
                 <w:rStyle w:val="Hyperlink"/>
@@ -19813,7 +19540,7 @@
                 <w:noProof/>
                 <w:webHidden/>
               </w:rPr>
-              <w:instrText xml:space="preserve"> PAGEREF _Toc86755217 \h </w:instrText>
+              <w:instrText xml:space="preserve"> PAGEREF _Toc86777176 \h </w:instrText>
             </w:r>
             <w:r>
               <w:rPr>
@@ -19859,7 +19586,7 @@
               <w:szCs w:val="22"/>
             </w:rPr>
           </w:pPr>
-          <w:hyperlink w:anchor="_Toc86755218" w:history="1">
+          <w:hyperlink w:anchor="_Toc86777177" w:history="1">
             <w:r>
               <w:rPr>
                 <w:rStyle w:val="Hyperlink"/>
@@ -19903,7 +19630,7 @@
                 <w:noProof/>
                 <w:webHidden/>
               </w:rPr>
-              <w:instrText xml:space="preserve"> PAGEREF _Toc86755218 \h </w:instrText>
+              <w:instrText xml:space="preserve"> PAGEREF _Toc86777177 \h </w:instrText>
             </w:r>
             <w:r>
               <w:rPr>
@@ -19949,7 +19676,7 @@
               <w:szCs w:val="22"/>
             </w:rPr>
           </w:pPr>
-          <w:hyperlink w:anchor="_Toc86755219" w:history="1">
+          <w:hyperlink w:anchor="_Toc86777178" w:history="1">
             <w:r>
               <w:rPr>
                 <w:rStyle w:val="Hyperlink"/>
@@ -19993,7 +19720,7 @@
                 <w:noProof/>
                 <w:webHidden/>
               </w:rPr>
-              <w:instrText xml:space="preserve"> PAGEREF _Toc86755219 \h </w:instrText>
+              <w:instrText xml:space="preserve"> PAGEREF _Toc86777178 \h </w:instrText>
             </w:r>
             <w:r>
               <w:rPr>
@@ -20039,7 +19766,7 @@
               <w:szCs w:val="22"/>
             </w:rPr>
           </w:pPr>
-          <w:hyperlink w:anchor="_Toc86755220" w:history="1">
+          <w:hyperlink w:anchor="_Toc86777179" w:history="1">
             <w:r>
               <w:rPr>
                 <w:rStyle w:val="Hyperlink"/>
@@ -20083,7 +19810,7 @@
                 <w:noProof/>
                 <w:webHidden/>
               </w:rPr>
-              <w:instrText xml:space="preserve"> PAGEREF _Toc86755220 \h </w:instrText>
+              <w:instrText xml:space="preserve"> PAGEREF _Toc86777179 \h </w:instrText>
             </w:r>
             <w:r>
               <w:rPr>
@@ -20129,7 +19856,7 @@
               <w:szCs w:val="22"/>
             </w:rPr>
           </w:pPr>
-          <w:hyperlink w:anchor="_Toc86755221" w:history="1">
+          <w:hyperlink w:anchor="_Toc86777180" w:history="1">
             <w:r>
               <w:rPr>
                 <w:rStyle w:val="Hyperlink"/>
@@ -20173,7 +19900,7 @@
                 <w:noProof/>
                 <w:webHidden/>
               </w:rPr>
-              <w:instrText xml:space="preserve"> PAGEREF _Toc86755221 \h </w:instrText>
+              <w:instrText xml:space="preserve"> PAGEREF _Toc86777180 \h </w:instrText>
             </w:r>
             <w:r>
               <w:rPr>
@@ -20219,7 +19946,7 @@
               <w:szCs w:val="22"/>
             </w:rPr>
           </w:pPr>
-          <w:hyperlink w:anchor="_Toc86755222" w:history="1">
+          <w:hyperlink w:anchor="_Toc86777181" w:history="1">
             <w:r>
               <w:rPr>
                 <w:rStyle w:val="Hyperlink"/>
@@ -20263,7 +19990,7 @@
                 <w:noProof/>
                 <w:webHidden/>
               </w:rPr>
-              <w:instrText xml:space="preserve"> PAGEREF _Toc86755222 \h </w:instrText>
+              <w:instrText xml:space="preserve"> PAGEREF _Toc86777181 \h </w:instrText>
             </w:r>
             <w:r>
               <w:rPr>
@@ -20309,7 +20036,7 @@
               <w:szCs w:val="22"/>
             </w:rPr>
           </w:pPr>
-          <w:hyperlink w:anchor="_Toc86755223" w:history="1">
+          <w:hyperlink w:anchor="_Toc86777182" w:history="1">
             <w:r>
               <w:rPr>
                 <w:rStyle w:val="Hyperlink"/>
@@ -20353,7 +20080,7 @@
                 <w:noProof/>
                 <w:webHidden/>
               </w:rPr>
-              <w:instrText xml:space="preserve"> PAGEREF _Toc86755223 \h </w:instrText>
+              <w:instrText xml:space="preserve"> PAGEREF _Toc86777182 \h </w:instrText>
             </w:r>
             <w:r>
               <w:rPr>
@@ -20399,7 +20126,7 @@
               <w:szCs w:val="22"/>
             </w:rPr>
           </w:pPr>
-          <w:hyperlink w:anchor="_Toc86755224" w:history="1">
+          <w:hyperlink w:anchor="_Toc86777183" w:history="1">
             <w:r>
               <w:rPr>
                 <w:rStyle w:val="Hyperlink"/>
@@ -20443,7 +20170,7 @@
                 <w:noProof/>
                 <w:webHidden/>
               </w:rPr>
-              <w:instrText xml:space="preserve"> PAGEREF _Toc86755224 \h </w:instrText>
+              <w:instrText xml:space="preserve"> PAGEREF _Toc86777183 \h </w:instrText>
             </w:r>
             <w:r>
               <w:rPr>
@@ -20501,8 +20228,6 @@
           <w:docGrid w:linePitch="326"/>
         </w:sectPr>
       </w:pPr>
-      <w:bookmarkStart w:id="76" w:name="_GoBack"/>
-      <w:bookmarkEnd w:id="76"/>
     </w:p>
     <w:p>
       <w:pPr>
@@ -24952,6 +24677,7 @@
   <w:style w:type="character" w:default="1" w:styleId="DefaultParagraphFont">
     <w:name w:val="Default Paragraph Font"/>
     <w:uiPriority w:val="1"/>
+    <w:semiHidden/>
     <w:unhideWhenUsed/>
   </w:style>
   <w:style w:type="table" w:default="1" w:styleId="TableNormal">
@@ -26600,7 +26326,7 @@
 </file>
 
 <file path=customXml/itemProps2.xml><?xml version="1.0" encoding="utf-8"?>
-<ds:datastoreItem xmlns:ds="http://schemas.openxmlformats.org/officeDocument/2006/customXml" ds:itemID="{72364E2D-E76D-4CEC-80AF-309EB057C642}">
+<ds:datastoreItem xmlns:ds="http://schemas.openxmlformats.org/officeDocument/2006/customXml" ds:itemID="{B93AE1F1-1D9A-4CB6-8598-ACA079D020B1}">
   <ds:schemaRefs>
     <ds:schemaRef ds:uri="http://schemas.openxmlformats.org/officeDocument/2006/bibliography"/>
   </ds:schemaRefs>

</xml_diff>

<commit_message>
Apply additional review comments.
</commit_message>
<xml_diff>
--- a/drafts/S-9.2.1.1 Advanced Extended Packet Formats.docx
+++ b/drafts/S-9.2.1.1 Advanced Extended Packet Formats.docx
@@ -32,12 +32,7 @@
       </w:r>
       <w:proofErr w:type="gramEnd"/>
       <w:r>
-        <w:t xml:space="preserve"> partition provides the f</w:t>
-      </w:r>
-      <w:bookmarkStart w:id="2" w:name="_GoBack"/>
-      <w:bookmarkEnd w:id="2"/>
-      <w:r>
-        <w:t>ollowing features:</w:t>
+        <w:t xml:space="preserve"> partition provides the following features:</w:t>
       </w:r>
     </w:p>
     <w:p>
@@ -60,10 +55,10 @@
           <w:numId w:val="21"/>
         </w:numPr>
         <w:rPr>
-          <w:del w:id="3" w:author="Baker, Stuart" w:date="2021-11-07T12:22:00Z"/>
-        </w:rPr>
-      </w:pPr>
-      <w:del w:id="4" w:author="Baker, Stuart" w:date="2021-11-07T12:22:00Z">
+          <w:del w:id="2" w:author="Baker, Stuart" w:date="2021-11-07T12:22:00Z"/>
+        </w:rPr>
+      </w:pPr>
+      <w:del w:id="3" w:author="Baker, Stuart" w:date="2021-11-07T12:22:00Z">
         <w:r>
           <w:delText>Bulk data transfers to/from Decoder.</w:delText>
         </w:r>
@@ -77,13 +72,13 @@
           <w:numId w:val="21"/>
         </w:numPr>
         <w:rPr>
-          <w:ins w:id="5" w:author="Baker, Stuart" w:date="2021-11-07T12:22:00Z"/>
+          <w:ins w:id="4" w:author="Baker, Stuart" w:date="2021-11-07T12:22:00Z"/>
         </w:rPr>
       </w:pPr>
       <w:r>
         <w:t>Ability to address a Decoder by its 7-bit or 14-bit DCC mobile address, or 9-bit or 11-bit DCC accessory address and send it commands</w:t>
       </w:r>
-      <w:ins w:id="6" w:author="Baker, Stuart" w:date="2021-11-07T12:22:00Z">
+      <w:ins w:id="5" w:author="Baker, Stuart" w:date="2021-11-07T12:22:00Z">
         <w:r>
           <w:t>.</w:t>
         </w:r>
@@ -97,7 +92,7 @@
           <w:numId w:val="21"/>
         </w:numPr>
       </w:pPr>
-      <w:ins w:id="7" w:author="Baker, Stuart" w:date="2021-11-07T12:22:00Z">
+      <w:ins w:id="6" w:author="Baker, Stuart" w:date="2021-11-07T12:22:00Z">
         <w:r>
           <w:t>Bulk data transfers to/from Decoder.</w:t>
         </w:r>
@@ -168,26 +163,26 @@
       <w:pPr>
         <w:pStyle w:val="Heading2"/>
       </w:pPr>
-      <w:bookmarkStart w:id="8" w:name="_Toc86777126"/>
+      <w:bookmarkStart w:id="7" w:name="_Toc86777126"/>
       <w:r>
         <w:t>References</w:t>
       </w:r>
+      <w:bookmarkEnd w:id="7"/>
+    </w:p>
+    <w:p>
+      <w:r>
+        <w:t>This standard should be interpreted in the context of the following NMRA Standards, Technical Notes, and Technical Information.</w:t>
+      </w:r>
+    </w:p>
+    <w:p>
+      <w:pPr>
+        <w:pStyle w:val="Heading3"/>
+      </w:pPr>
+      <w:bookmarkStart w:id="8" w:name="_Toc86777127"/>
+      <w:r>
+        <w:t>Normative</w:t>
+      </w:r>
       <w:bookmarkEnd w:id="8"/>
-    </w:p>
-    <w:p>
-      <w:r>
-        <w:t>This standard should be interpreted in the context of the following NMRA Standards, Technical Notes, and Technical Information.</w:t>
-      </w:r>
-    </w:p>
-    <w:p>
-      <w:pPr>
-        <w:pStyle w:val="Heading3"/>
-      </w:pPr>
-      <w:bookmarkStart w:id="9" w:name="_Toc86777127"/>
-      <w:r>
-        <w:t>Normative</w:t>
-      </w:r>
-      <w:bookmarkEnd w:id="9"/>
     </w:p>
     <w:p>
       <w:pPr>
@@ -253,11 +248,11 @@
       <w:pPr>
         <w:pStyle w:val="Heading3"/>
       </w:pPr>
-      <w:bookmarkStart w:id="10" w:name="_Toc86777128"/>
+      <w:bookmarkStart w:id="9" w:name="_Toc86777128"/>
       <w:r>
         <w:t>Informative</w:t>
       </w:r>
-      <w:bookmarkEnd w:id="10"/>
+      <w:bookmarkEnd w:id="9"/>
     </w:p>
     <w:p>
       <w:pPr>
@@ -287,12 +282,12 @@
       <w:pPr>
         <w:pStyle w:val="Heading2"/>
       </w:pPr>
-      <w:bookmarkStart w:id="11" w:name="_Toc86777129"/>
+      <w:bookmarkStart w:id="10" w:name="_Toc86777129"/>
       <w:r>
         <w:lastRenderedPageBreak/>
         <w:t>Terminology</w:t>
       </w:r>
-      <w:bookmarkEnd w:id="11"/>
+      <w:bookmarkEnd w:id="10"/>
     </w:p>
     <w:tbl>
       <w:tblPr>
@@ -528,12 +523,12 @@
             <w:tcW w:w="7596" w:type="dxa"/>
           </w:tcPr>
           <w:p>
-            <w:ins w:id="12" w:author="Baker, Stuart" w:date="2021-11-07T12:22:00Z">
+            <w:ins w:id="11" w:author="Baker, Stuart" w:date="2021-11-07T12:22:00Z">
               <w:r>
                 <w:t>8-bit number chosen arbitrarily by the System and incremente</w:t>
               </w:r>
             </w:ins>
-            <w:ins w:id="13" w:author="Baker, Stuart" w:date="2021-11-07T12:23:00Z">
+            <w:ins w:id="12" w:author="Baker, Stuart" w:date="2021-11-07T12:23:00Z">
               <w:r>
                 <w:t>d upon every reboot</w:t>
               </w:r>
@@ -621,11 +616,11 @@
       <w:pPr>
         <w:pStyle w:val="Heading2"/>
       </w:pPr>
-      <w:bookmarkStart w:id="14" w:name="_Toc86777130"/>
+      <w:bookmarkStart w:id="13" w:name="_Toc86777130"/>
       <w:r>
         <w:t>Requirements</w:t>
       </w:r>
-      <w:bookmarkEnd w:id="14"/>
+      <w:bookmarkEnd w:id="13"/>
     </w:p>
     <w:p>
       <w:r>
@@ -979,14 +974,14 @@
             <w:r>
               <w:t>O</w:t>
             </w:r>
-            <w:bookmarkStart w:id="15" w:name="_Ref84759592"/>
+            <w:bookmarkStart w:id="14" w:name="_Ref84759592"/>
             <w:r>
               <w:rPr>
                 <w:rStyle w:val="FootnoteReference"/>
               </w:rPr>
               <w:footnoteReference w:id="1"/>
             </w:r>
-            <w:bookmarkEnd w:id="15"/>
+            <w:bookmarkEnd w:id="14"/>
           </w:p>
         </w:tc>
         <w:tc>
@@ -1179,14 +1174,14 @@
             <w:r>
               <w:t>XPOM</w:t>
             </w:r>
-            <w:bookmarkStart w:id="16" w:name="_Ref86957016"/>
+            <w:bookmarkStart w:id="15" w:name="_Ref86957016"/>
             <w:r>
               <w:rPr>
                 <w:rStyle w:val="FootnoteReference"/>
               </w:rPr>
               <w:footnoteReference w:id="2"/>
             </w:r>
-            <w:bookmarkEnd w:id="16"/>
+            <w:bookmarkEnd w:id="15"/>
           </w:p>
         </w:tc>
         <w:tc>
@@ -1960,23 +1955,23 @@
       <w:pPr>
         <w:pStyle w:val="Heading1"/>
       </w:pPr>
-      <w:bookmarkStart w:id="17" w:name="_Toc86777131"/>
+      <w:bookmarkStart w:id="16" w:name="_Toc86777131"/>
       <w:r>
         <w:t>Packet Framing</w:t>
       </w:r>
+      <w:bookmarkEnd w:id="16"/>
+    </w:p>
+    <w:p>
+      <w:pPr>
+        <w:pStyle w:val="Heading2"/>
+      </w:pPr>
+      <w:bookmarkStart w:id="17" w:name="_Ref84790563"/>
+      <w:bookmarkStart w:id="18" w:name="_Toc86777132"/>
+      <w:r>
+        <w:t>Error Detection</w:t>
+      </w:r>
       <w:bookmarkEnd w:id="17"/>
-    </w:p>
-    <w:p>
-      <w:pPr>
-        <w:pStyle w:val="Heading2"/>
-      </w:pPr>
-      <w:bookmarkStart w:id="18" w:name="_Ref84790563"/>
-      <w:bookmarkStart w:id="19" w:name="_Toc86777132"/>
-      <w:r>
-        <w:t>Error Detection</w:t>
-      </w:r>
       <w:bookmarkEnd w:id="18"/>
-      <w:bookmarkEnd w:id="19"/>
     </w:p>
     <w:p>
       <w:r>
@@ -2158,66 +2153,153 @@
       <w:pPr>
         <w:pStyle w:val="Heading2"/>
       </w:pPr>
-      <w:bookmarkStart w:id="20" w:name="_Toc86777133"/>
+      <w:bookmarkStart w:id="19" w:name="_Toc86777133"/>
       <w:r>
         <w:t>Feedback</w:t>
       </w:r>
+      <w:bookmarkEnd w:id="19"/>
+    </w:p>
+    <w:p>
+      <w:r>
+        <w:t>S-9.3.2 defines two feedback channels 1 &amp; 2.</w:t>
+      </w:r>
+    </w:p>
+    <w:p>
+      <w:pPr>
+        <w:pStyle w:val="Heading3"/>
+      </w:pPr>
+      <w:bookmarkStart w:id="20" w:name="_Ref86692691"/>
+      <w:bookmarkStart w:id="21" w:name="_Toc86777134"/>
+      <w:r>
+        <w:t>Address Partition 253</w:t>
+      </w:r>
       <w:bookmarkEnd w:id="20"/>
-    </w:p>
-    <w:p>
-      <w:r>
-        <w:t>S-9.3.2 defines two feedback channels 1 &amp; 2.</w:t>
+      <w:bookmarkEnd w:id="21"/>
+    </w:p>
+    <w:p>
+      <w:r>
+        <w:t>For any addressed message sent to the 253 partition, only the specifically addressed Decoder may send feedback data in channel 2. Feedback channel 1 is reserved for future standards. A mobile Decoder shall not respond in channel 1, even if its CV28, bit 0 setting enables unsolicited Decoder initiated transmission.</w:t>
+      </w:r>
+    </w:p>
+    <w:p>
+      <w:r>
+        <w:t>The System shall support reception of feedback to addressed packets using the 253 address.</w:t>
       </w:r>
     </w:p>
     <w:p>
       <w:pPr>
         <w:pStyle w:val="Heading3"/>
       </w:pPr>
-      <w:bookmarkStart w:id="21" w:name="_Ref86692691"/>
-      <w:bookmarkStart w:id="22" w:name="_Toc86777134"/>
-      <w:r>
-        <w:t>Address Partition 253</w:t>
-      </w:r>
-      <w:bookmarkEnd w:id="21"/>
+      <w:bookmarkStart w:id="22" w:name="_Ref86698290"/>
+      <w:bookmarkStart w:id="23" w:name="_Toc86777135"/>
+      <w:r>
+        <w:t>Address Partition 254</w:t>
+      </w:r>
       <w:bookmarkEnd w:id="22"/>
-    </w:p>
-    <w:p>
-      <w:r>
-        <w:t>For any addressed message sent to the 253 partition, only the specifically addressed Decoder may send feedback data in channel 2. Feedback channel 1 is reserved for future standards. A mobile Decoder shall not respond in channel 1, even if its CV28, bit 0 setting enables unsolicited Decoder initiated transmission.</w:t>
-      </w:r>
-    </w:p>
-    <w:p>
-      <w:r>
-        <w:t>The System shall support reception of feedback to addressed packets using the 253 address.</w:t>
-      </w:r>
-    </w:p>
-    <w:p>
-      <w:pPr>
-        <w:pStyle w:val="Heading3"/>
-      </w:pPr>
-      <w:bookmarkStart w:id="23" w:name="_Ref86698290"/>
-      <w:bookmarkStart w:id="24" w:name="_Toc86777135"/>
-      <w:r>
-        <w:t>Address Partition 254</w:t>
-      </w:r>
       <w:bookmarkEnd w:id="23"/>
-      <w:bookmarkEnd w:id="24"/>
-    </w:p>
-    <w:p>
-      <w:r>
-        <w:t xml:space="preserve">All messages sent to the </w:t>
-      </w:r>
-      <w:proofErr w:type="gramStart"/>
-      <w:r>
-        <w:t>254 address</w:t>
-      </w:r>
-      <w:proofErr w:type="gramEnd"/>
-      <w:r>
-        <w:t xml:space="preserve"> space combine feedback channels 1 &amp; 2 into a single extended length feedback channel. The channel 1 and 2 start and end timing shall be respected by the Decoder.</w:t>
-      </w:r>
-    </w:p>
-    <w:p>
-      <w:del w:id="25" w:author="Baker, Stuart" w:date="2021-11-07T19:28:00Z">
+    </w:p>
+    <w:p>
+      <w:r>
+        <w:t xml:space="preserve">All messages sent to the 254 address </w:t>
+      </w:r>
+      <w:del w:id="24" w:author="Baker, Stuart" w:date="2021-11-11T19:28:00Z">
+        <w:r>
+          <w:delText>space</w:delText>
+        </w:r>
+      </w:del>
+      <w:ins w:id="25" w:author="Baker, Stuart" w:date="2021-11-11T19:28:00Z">
+        <w:r>
+          <w:t>partition</w:t>
+        </w:r>
+      </w:ins>
+      <w:r>
+        <w:t xml:space="preserve"> combine feedback channels 1 &amp; 2 into a single extended length feedback channel. The channel 1 and 2 start and end timing shall be respected by the Decoder.</w:t>
+      </w:r>
+      <w:ins w:id="26" w:author="Baker, Stuart" w:date="2021-11-11T19:27:00Z">
+        <w:r>
+          <w:t xml:space="preserve"> </w:t>
+        </w:r>
+      </w:ins>
+      <w:ins w:id="27" w:author="Baker, Stuart" w:date="2021-11-11T19:29:00Z">
+        <w:r>
+          <w:t xml:space="preserve">Only </w:t>
+        </w:r>
+      </w:ins>
+      <w:ins w:id="28" w:author="Baker, Stuart" w:date="2021-11-11T19:27:00Z">
+        <w:r>
+          <w:t xml:space="preserve">CV28, bit 1 determines if a feedback response is allowed for </w:t>
+        </w:r>
+        <w:r>
+          <w:rPr>
+            <w:u w:val="single"/>
+            <w:rPrChange w:id="29" w:author="Baker, Stuart" w:date="2021-11-11T19:28:00Z">
+              <w:rPr/>
+            </w:rPrChange>
+          </w:rPr>
+          <w:t>both</w:t>
+        </w:r>
+        <w:r>
+          <w:t xml:space="preserve"> </w:t>
+        </w:r>
+      </w:ins>
+      <w:ins w:id="30" w:author="Baker, Stuart" w:date="2021-11-11T19:29:00Z">
+        <w:r>
+          <w:t xml:space="preserve">feedback </w:t>
+        </w:r>
+      </w:ins>
+      <w:ins w:id="31" w:author="Baker, Stuart" w:date="2021-11-11T19:27:00Z">
+        <w:r>
+          <w:t>channels 1 &amp; 2 combined.</w:t>
+        </w:r>
+      </w:ins>
+      <w:ins w:id="32" w:author="Baker, Stuart" w:date="2021-11-11T19:28:00Z">
+        <w:r>
+          <w:t xml:space="preserve"> </w:t>
+        </w:r>
+      </w:ins>
+      <w:ins w:id="33" w:author="Baker, Stuart" w:date="2021-11-11T19:29:00Z">
+        <w:r>
+          <w:t xml:space="preserve">The </w:t>
+        </w:r>
+      </w:ins>
+      <w:ins w:id="34" w:author="Baker, Stuart" w:date="2021-11-11T19:28:00Z">
+        <w:r>
+          <w:t>CV28, bit 0</w:t>
+        </w:r>
+      </w:ins>
+      <w:ins w:id="35" w:author="Baker, Stuart" w:date="2021-11-11T19:29:00Z">
+        <w:r>
+          <w:t xml:space="preserve"> setting</w:t>
+        </w:r>
+      </w:ins>
+      <w:ins w:id="36" w:author="Baker, Stuart" w:date="2021-11-11T19:28:00Z">
+        <w:r>
+          <w:t xml:space="preserve"> is ignored for </w:t>
+        </w:r>
+      </w:ins>
+      <w:ins w:id="37" w:author="Baker, Stuart" w:date="2021-11-11T19:29:00Z">
+        <w:r>
+          <w:t xml:space="preserve">determining if </w:t>
+        </w:r>
+      </w:ins>
+      <w:ins w:id="38" w:author="Baker, Stuart" w:date="2021-11-11T19:28:00Z">
+        <w:r>
+          <w:t>address partition 254 respons</w:t>
+        </w:r>
+      </w:ins>
+      <w:ins w:id="39" w:author="Baker, Stuart" w:date="2021-11-11T19:29:00Z">
+        <w:r>
+          <w:t xml:space="preserve">es </w:t>
+        </w:r>
+      </w:ins>
+      <w:ins w:id="40" w:author="Baker, Stuart" w:date="2021-11-11T19:30:00Z">
+        <w:r>
+          <w:t>are allowed.</w:t>
+        </w:r>
+      </w:ins>
+    </w:p>
+    <w:p>
+      <w:del w:id="41" w:author="Baker, Stuart" w:date="2021-11-07T19:28:00Z">
         <w:r>
           <w:delText>CV28, bit 7 must be set in order to enable address partition 254. Otherwise, a Decoder shall ignore all commands sent to address partition 254.</w:delText>
         </w:r>
@@ -2227,11 +2309,11 @@
       <w:pPr>
         <w:pStyle w:val="Heading3"/>
       </w:pPr>
-      <w:bookmarkStart w:id="26" w:name="_Toc86777136"/>
+      <w:bookmarkStart w:id="42" w:name="_Toc86777136"/>
       <w:r>
         <w:t>Encoding, Padding, and Alignment</w:t>
       </w:r>
-      <w:bookmarkEnd w:id="26"/>
+      <w:bookmarkEnd w:id="42"/>
     </w:p>
     <w:p>
       <w:r>
@@ -2247,13 +2329,13 @@
       <w:pPr>
         <w:pStyle w:val="Heading3"/>
       </w:pPr>
-      <w:bookmarkStart w:id="27" w:name="_Ref84766776"/>
-      <w:bookmarkStart w:id="28" w:name="_Toc86777137"/>
+      <w:bookmarkStart w:id="43" w:name="_Ref84766776"/>
+      <w:bookmarkStart w:id="44" w:name="_Toc86777137"/>
       <w:r>
         <w:t>Variable Length Feedback</w:t>
       </w:r>
-      <w:bookmarkEnd w:id="27"/>
-      <w:bookmarkEnd w:id="28"/>
+      <w:bookmarkEnd w:id="43"/>
+      <w:bookmarkEnd w:id="44"/>
     </w:p>
     <w:p>
       <w:r>
@@ -2265,12 +2347,12 @@
         <w:ind w:left="720"/>
       </w:pPr>
       <w:r>
+        <w:lastRenderedPageBreak/>
         <w:t>{header} {payload-bytes} {CRC-8}.</w:t>
       </w:r>
     </w:p>
     <w:p>
       <w:r>
-        <w:lastRenderedPageBreak/>
         <w:t>The header byte is as follows:</w:t>
       </w:r>
     </w:p>
@@ -2537,7 +2619,7 @@
             <w:r>
               <w:t>Length field, defines the total number of payload bytes that follow. The total number of bytes is Length + 2 (</w:t>
             </w:r>
-            <w:ins w:id="29" w:author="Baker, Stuart" w:date="2021-11-07T12:24:00Z">
+            <w:ins w:id="45" w:author="Baker, Stuart" w:date="2021-11-07T12:24:00Z">
               <w:r>
                 <w:t xml:space="preserve">i.e., </w:t>
               </w:r>
@@ -2553,11 +2635,11 @@
       <w:pPr>
         <w:pStyle w:val="Heading2"/>
       </w:pPr>
-      <w:bookmarkStart w:id="30" w:name="_Toc86777138"/>
+      <w:bookmarkStart w:id="46" w:name="_Toc86777138"/>
       <w:r>
         <w:t>Acknowledgement</w:t>
       </w:r>
-      <w:bookmarkEnd w:id="30"/>
+      <w:bookmarkEnd w:id="46"/>
     </w:p>
     <w:p>
       <w:r>
@@ -2632,11 +2714,11 @@
       <w:pPr>
         <w:pStyle w:val="Heading2"/>
       </w:pPr>
-      <w:bookmarkStart w:id="31" w:name="_Toc86777139"/>
+      <w:bookmarkStart w:id="47" w:name="_Toc86777139"/>
       <w:r>
         <w:t>Frequency</w:t>
       </w:r>
-      <w:bookmarkEnd w:id="31"/>
+      <w:bookmarkEnd w:id="47"/>
     </w:p>
     <w:p>
       <w:r>
@@ -2676,14 +2758,14 @@
       <w:pPr>
         <w:pStyle w:val="Heading2"/>
       </w:pPr>
-      <w:bookmarkStart w:id="32" w:name="_Ref84762823"/>
-      <w:bookmarkStart w:id="33" w:name="_Toc86777140"/>
+      <w:bookmarkStart w:id="48" w:name="_Ref84762823"/>
+      <w:bookmarkStart w:id="49" w:name="_Toc86777140"/>
       <w:r>
         <w:lastRenderedPageBreak/>
         <w:t>Sequenced Messages</w:t>
       </w:r>
-      <w:bookmarkEnd w:id="32"/>
-      <w:bookmarkEnd w:id="33"/>
+      <w:bookmarkEnd w:id="48"/>
+      <w:bookmarkEnd w:id="49"/>
     </w:p>
     <w:p>
       <w:r>
@@ -2699,13 +2781,13 @@
       <w:pPr>
         <w:pStyle w:val="Heading2"/>
       </w:pPr>
-      <w:bookmarkStart w:id="34" w:name="_Ref86699154"/>
-      <w:bookmarkStart w:id="35" w:name="_Toc86777141"/>
+      <w:bookmarkStart w:id="50" w:name="_Ref86699154"/>
+      <w:bookmarkStart w:id="51" w:name="_Toc86777141"/>
       <w:r>
         <w:t>Error Codes</w:t>
       </w:r>
-      <w:bookmarkEnd w:id="34"/>
-      <w:bookmarkEnd w:id="35"/>
+      <w:bookmarkEnd w:id="50"/>
+      <w:bookmarkEnd w:id="51"/>
     </w:p>
     <w:p>
       <w:r>
@@ -3071,13 +3153,13 @@
       <w:pPr>
         <w:pStyle w:val="Heading1"/>
       </w:pPr>
-      <w:bookmarkStart w:id="36" w:name="_Ref84765955"/>
-      <w:bookmarkStart w:id="37" w:name="_Toc86777142"/>
+      <w:bookmarkStart w:id="52" w:name="_Ref84765955"/>
+      <w:bookmarkStart w:id="53" w:name="_Toc86777142"/>
       <w:r>
         <w:t>Extended Address Format</w:t>
       </w:r>
-      <w:bookmarkEnd w:id="36"/>
-      <w:bookmarkEnd w:id="37"/>
+      <w:bookmarkEnd w:id="52"/>
+      <w:bookmarkEnd w:id="53"/>
     </w:p>
     <w:p>
       <w:r>
@@ -3383,10 +3465,10 @@
               </w:rPr>
               <w:t>0AAAAAAA</w:t>
             </w:r>
-            <w:ins w:id="38" w:author="Baker, Stuart" w:date="2021-11-07T12:24:00Z">
+            <w:ins w:id="54" w:author="Baker, Stuart" w:date="2021-11-07T12:24:00Z">
               <w:r>
                 <w:rPr>
-                  <w:rPrChange w:id="39" w:author="Baker, Stuart" w:date="2021-11-07T12:25:00Z">
+                  <w:rPrChange w:id="55" w:author="Baker, Stuart" w:date="2021-11-07T12:25:00Z">
                     <w:rPr>
                       <w:rFonts w:ascii="Courier New" w:hAnsi="Courier New" w:cs="Courier New"/>
                     </w:rPr>
@@ -3395,10 +3477,10 @@
                 <w:t xml:space="preserve"> (</w:t>
               </w:r>
             </w:ins>
-            <w:ins w:id="40" w:author="Baker, Stuart" w:date="2021-11-07T12:25:00Z">
+            <w:ins w:id="56" w:author="Baker, Stuart" w:date="2021-11-07T12:25:00Z">
               <w:r>
                 <w:rPr>
-                  <w:rPrChange w:id="41" w:author="Baker, Stuart" w:date="2021-11-07T12:25:00Z">
+                  <w:rPrChange w:id="57" w:author="Baker, Stuart" w:date="2021-11-07T12:25:00Z">
                     <w:rPr>
                       <w:rFonts w:ascii="Courier New" w:hAnsi="Courier New" w:cs="Courier New"/>
                     </w:rPr>
@@ -3505,11 +3587,11 @@
       <w:pPr>
         <w:pStyle w:val="Heading1"/>
       </w:pPr>
-      <w:bookmarkStart w:id="42" w:name="_Toc86777143"/>
+      <w:bookmarkStart w:id="58" w:name="_Toc86777143"/>
       <w:r>
         <w:t>Command Types in Address Partition 253</w:t>
       </w:r>
-      <w:bookmarkEnd w:id="42"/>
+      <w:bookmarkEnd w:id="58"/>
     </w:p>
     <w:p>
       <w:r>
@@ -3734,11 +3816,11 @@
       <w:pPr>
         <w:pStyle w:val="Heading2"/>
       </w:pPr>
-      <w:bookmarkStart w:id="43" w:name="_Toc86777144"/>
+      <w:bookmarkStart w:id="59" w:name="_Toc86777144"/>
       <w:r>
         <w:t>Addressed and Addressed Continue</w:t>
       </w:r>
-      <w:bookmarkEnd w:id="43"/>
+      <w:bookmarkEnd w:id="59"/>
     </w:p>
     <w:p>
       <w:r>
@@ -3807,12 +3889,12 @@
       <w:r>
         <w:t xml:space="preserve">An addressed continue message has to be interpreted in the context of the previous addressed message sent to the same Decoder, which shall explicitly allow a continuation message to be sent and the interpretation of said continue message. For more information, please see </w:t>
       </w:r>
-      <w:del w:id="44" w:author="Baker, Stuart" w:date="2021-11-07T12:25:00Z">
+      <w:del w:id="60" w:author="Baker, Stuart" w:date="2021-11-07T12:25:00Z">
         <w:r>
           <w:delText>s</w:delText>
         </w:r>
       </w:del>
-      <w:ins w:id="45" w:author="Baker, Stuart" w:date="2021-11-07T12:25:00Z">
+      <w:ins w:id="61" w:author="Baker, Stuart" w:date="2021-11-07T12:25:00Z">
         <w:r>
           <w:t>S</w:t>
         </w:r>
@@ -4156,11 +4238,11 @@
       <w:pPr>
         <w:pStyle w:val="Heading2"/>
       </w:pPr>
-      <w:bookmarkStart w:id="46" w:name="_Toc86777145"/>
+      <w:bookmarkStart w:id="62" w:name="_Toc86777145"/>
       <w:r>
         <w:t>Addressed Control</w:t>
       </w:r>
-      <w:bookmarkEnd w:id="46"/>
+      <w:bookmarkEnd w:id="62"/>
     </w:p>
     <w:p>
       <w:r>
@@ -4191,11 +4273,11 @@
       <w:pPr>
         <w:pStyle w:val="Heading2"/>
       </w:pPr>
-      <w:bookmarkStart w:id="47" w:name="_Toc86777146"/>
+      <w:bookmarkStart w:id="63" w:name="_Toc86777146"/>
       <w:r>
         <w:t>Addressed S-9.2 / S-9.2.1 Chained</w:t>
       </w:r>
-      <w:bookmarkEnd w:id="47"/>
+      <w:bookmarkEnd w:id="63"/>
     </w:p>
     <w:p>
       <w:r>
@@ -4284,11 +4366,11 @@
       <w:pPr>
         <w:pStyle w:val="Heading1"/>
       </w:pPr>
-      <w:bookmarkStart w:id="48" w:name="_Toc86777147"/>
+      <w:bookmarkStart w:id="64" w:name="_Toc86777147"/>
       <w:r>
         <w:t>Command Types in Address Partition 254</w:t>
       </w:r>
-      <w:bookmarkEnd w:id="48"/>
+      <w:bookmarkEnd w:id="64"/>
     </w:p>
     <w:p>
       <w:r>
@@ -4320,7 +4402,7 @@
         <w:tblStyle w:val="TableGrid"/>
         <w:tblW w:w="0" w:type="auto"/>
         <w:tblLook w:val="04A0" w:firstRow="1" w:lastRow="0" w:firstColumn="1" w:lastColumn="0" w:noHBand="0" w:noVBand="1"/>
-        <w:tblPrChange w:id="49" w:author="Baker, Stuart" w:date="2021-11-07T12:28:00Z">
+        <w:tblPrChange w:id="65" w:author="Baker, Stuart" w:date="2021-11-07T12:28:00Z">
           <w:tblPr>
             <w:tblStyle w:val="TableGrid"/>
             <w:tblW w:w="0" w:type="auto"/>
@@ -4332,7 +4414,7 @@
         <w:gridCol w:w="1887"/>
         <w:gridCol w:w="2068"/>
         <w:gridCol w:w="5683"/>
-        <w:tblGridChange w:id="50">
+        <w:tblGridChange w:id="66">
           <w:tblGrid>
             <w:gridCol w:w="1887"/>
             <w:gridCol w:w="1888"/>
@@ -4345,7 +4427,7 @@
         <w:trPr>
           <w:cantSplit/>
           <w:tblHeader/>
-          <w:trPrChange w:id="51" w:author="Baker, Stuart" w:date="2021-11-07T12:28:00Z">
+          <w:trPrChange w:id="67" w:author="Baker, Stuart" w:date="2021-11-07T12:28:00Z">
             <w:trPr>
               <w:cantSplit/>
               <w:tblHeader/>
@@ -4357,7 +4439,7 @@
             <w:tcW w:w="3955" w:type="dxa"/>
             <w:gridSpan w:val="2"/>
             <w:shd w:val="clear" w:color="auto" w:fill="BFBFBF" w:themeFill="background1" w:themeFillShade="BF"/>
-            <w:tcPrChange w:id="52" w:author="Baker, Stuart" w:date="2021-11-07T12:28:00Z">
+            <w:tcPrChange w:id="68" w:author="Baker, Stuart" w:date="2021-11-07T12:28:00Z">
               <w:tcPr>
                 <w:tcW w:w="3775" w:type="dxa"/>
                 <w:gridSpan w:val="2"/>
@@ -4383,7 +4465,7 @@
           <w:tcPr>
             <w:tcW w:w="5683" w:type="dxa"/>
             <w:shd w:val="clear" w:color="auto" w:fill="BFBFBF" w:themeFill="background1" w:themeFillShade="BF"/>
-            <w:tcPrChange w:id="53" w:author="Baker, Stuart" w:date="2021-11-07T12:28:00Z">
+            <w:tcPrChange w:id="69" w:author="Baker, Stuart" w:date="2021-11-07T12:28:00Z">
               <w:tcPr>
                 <w:tcW w:w="5863" w:type="dxa"/>
                 <w:gridSpan w:val="2"/>
@@ -4409,7 +4491,7 @@
       <w:tr>
         <w:trPr>
           <w:cantSplit/>
-          <w:trPrChange w:id="54" w:author="Baker, Stuart" w:date="2021-11-07T12:28:00Z">
+          <w:trPrChange w:id="70" w:author="Baker, Stuart" w:date="2021-11-07T12:28:00Z">
             <w:trPr>
               <w:cantSplit/>
             </w:trPr>
@@ -4418,7 +4500,7 @@
         <w:tc>
           <w:tcPr>
             <w:tcW w:w="1887" w:type="dxa"/>
-            <w:tcPrChange w:id="55" w:author="Baker, Stuart" w:date="2021-11-07T12:28:00Z">
+            <w:tcPrChange w:id="71" w:author="Baker, Stuart" w:date="2021-11-07T12:28:00Z">
               <w:tcPr>
                 <w:tcW w:w="1887" w:type="dxa"/>
               </w:tcPr>
@@ -4441,7 +4523,7 @@
         <w:tc>
           <w:tcPr>
             <w:tcW w:w="2068" w:type="dxa"/>
-            <w:tcPrChange w:id="56" w:author="Baker, Stuart" w:date="2021-11-07T12:28:00Z">
+            <w:tcPrChange w:id="72" w:author="Baker, Stuart" w:date="2021-11-07T12:28:00Z">
               <w:tcPr>
                 <w:tcW w:w="1888" w:type="dxa"/>
               </w:tcPr>
@@ -4456,7 +4538,7 @@
         <w:tc>
           <w:tcPr>
             <w:tcW w:w="5683" w:type="dxa"/>
-            <w:tcPrChange w:id="57" w:author="Baker, Stuart" w:date="2021-11-07T12:28:00Z">
+            <w:tcPrChange w:id="73" w:author="Baker, Stuart" w:date="2021-11-07T12:28:00Z">
               <w:tcPr>
                 <w:tcW w:w="5863" w:type="dxa"/>
                 <w:gridSpan w:val="2"/>
@@ -4473,7 +4555,7 @@
       <w:tr>
         <w:trPr>
           <w:cantSplit/>
-          <w:trPrChange w:id="58" w:author="Baker, Stuart" w:date="2021-11-07T12:28:00Z">
+          <w:trPrChange w:id="74" w:author="Baker, Stuart" w:date="2021-11-07T12:28:00Z">
             <w:trPr>
               <w:cantSplit/>
             </w:trPr>
@@ -4482,7 +4564,7 @@
         <w:tc>
           <w:tcPr>
             <w:tcW w:w="1887" w:type="dxa"/>
-            <w:tcPrChange w:id="59" w:author="Baker, Stuart" w:date="2021-11-07T12:28:00Z">
+            <w:tcPrChange w:id="75" w:author="Baker, Stuart" w:date="2021-11-07T12:28:00Z">
               <w:tcPr>
                 <w:tcW w:w="1887" w:type="dxa"/>
               </w:tcPr>
@@ -4505,7 +4587,7 @@
         <w:tc>
           <w:tcPr>
             <w:tcW w:w="2068" w:type="dxa"/>
-            <w:tcPrChange w:id="60" w:author="Baker, Stuart" w:date="2021-11-07T12:28:00Z">
+            <w:tcPrChange w:id="76" w:author="Baker, Stuart" w:date="2021-11-07T12:28:00Z">
               <w:tcPr>
                 <w:tcW w:w="1888" w:type="dxa"/>
               </w:tcPr>
@@ -4515,7 +4597,7 @@
             <w:r>
               <w:t>Get Data Cont</w:t>
             </w:r>
-            <w:ins w:id="61" w:author="Baker, Stuart" w:date="2021-11-07T12:28:00Z">
+            <w:ins w:id="77" w:author="Baker, Stuart" w:date="2021-11-07T12:28:00Z">
               <w:r>
                 <w:t>inue</w:t>
               </w:r>
@@ -4525,7 +4607,7 @@
         <w:tc>
           <w:tcPr>
             <w:tcW w:w="5683" w:type="dxa"/>
-            <w:tcPrChange w:id="62" w:author="Baker, Stuart" w:date="2021-11-07T12:28:00Z">
+            <w:tcPrChange w:id="78" w:author="Baker, Stuart" w:date="2021-11-07T12:28:00Z">
               <w:tcPr>
                 <w:tcW w:w="5863" w:type="dxa"/>
                 <w:gridSpan w:val="2"/>
@@ -4542,7 +4624,7 @@
       <w:tr>
         <w:trPr>
           <w:cantSplit/>
-          <w:ins w:id="63" w:author="Baker, Stuart" w:date="2021-11-07T13:03:00Z"/>
+          <w:ins w:id="79" w:author="Baker, Stuart" w:date="2021-11-07T13:03:00Z"/>
         </w:trPr>
         <w:tc>
           <w:tcPr>
@@ -4551,7 +4633,7 @@
           <w:p>
             <w:pPr>
               <w:rPr>
-                <w:ins w:id="64" w:author="Baker, Stuart" w:date="2021-11-07T13:03:00Z"/>
+                <w:ins w:id="80" w:author="Baker, Stuart" w:date="2021-11-07T13:03:00Z"/>
                 <w:rFonts w:ascii="Courier New" w:hAnsi="Courier New" w:cs="Courier New"/>
               </w:rPr>
             </w:pPr>
@@ -4570,15 +4652,15 @@
           <w:p>
             <w:pPr>
               <w:rPr>
-                <w:ins w:id="65" w:author="Baker, Stuart" w:date="2021-11-07T13:03:00Z"/>
-              </w:rPr>
-            </w:pPr>
-            <w:del w:id="66" w:author="Baker, Stuart" w:date="2021-11-07T13:06:00Z">
+                <w:ins w:id="81" w:author="Baker, Stuart" w:date="2021-11-07T13:03:00Z"/>
+              </w:rPr>
+            </w:pPr>
+            <w:del w:id="82" w:author="Baker, Stuart" w:date="2021-11-07T13:06:00Z">
               <w:r>
                 <w:delText>Get</w:delText>
               </w:r>
             </w:del>
-            <w:ins w:id="67" w:author="Baker, Stuart" w:date="2021-11-07T13:06:00Z">
+            <w:ins w:id="83" w:author="Baker, Stuart" w:date="2021-11-07T13:06:00Z">
               <w:r>
                 <w:t>Set</w:t>
               </w:r>
@@ -4595,15 +4677,15 @@
           <w:p>
             <w:pPr>
               <w:rPr>
-                <w:ins w:id="68" w:author="Baker, Stuart" w:date="2021-11-07T13:03:00Z"/>
-              </w:rPr>
-            </w:pPr>
-            <w:ins w:id="69" w:author="Baker, Stuart" w:date="2021-11-07T13:07:00Z">
+                <w:ins w:id="84" w:author="Baker, Stuart" w:date="2021-11-07T13:03:00Z"/>
+              </w:rPr>
+            </w:pPr>
+            <w:ins w:id="85" w:author="Baker, Stuart" w:date="2021-11-07T13:07:00Z">
               <w:r>
                 <w:t>Reserved for future definition</w:t>
               </w:r>
             </w:ins>
-            <w:del w:id="70" w:author="Baker, Stuart" w:date="2021-11-07T13:07:00Z">
+            <w:del w:id="86" w:author="Baker, Stuart" w:date="2021-11-07T13:07:00Z">
               <w:r>
                 <w:delText>First of sequenced messages for Decoder to receive data</w:delText>
               </w:r>
@@ -4614,7 +4696,7 @@
       <w:tr>
         <w:trPr>
           <w:cantSplit/>
-          <w:ins w:id="71" w:author="Baker, Stuart" w:date="2021-11-07T13:03:00Z"/>
+          <w:ins w:id="87" w:author="Baker, Stuart" w:date="2021-11-07T13:03:00Z"/>
         </w:trPr>
         <w:tc>
           <w:tcPr>
@@ -4623,7 +4705,7 @@
           <w:p>
             <w:pPr>
               <w:rPr>
-                <w:ins w:id="72" w:author="Baker, Stuart" w:date="2021-11-07T13:03:00Z"/>
+                <w:ins w:id="88" w:author="Baker, Stuart" w:date="2021-11-07T13:03:00Z"/>
                 <w:rFonts w:ascii="Courier New" w:hAnsi="Courier New" w:cs="Courier New"/>
               </w:rPr>
             </w:pPr>
@@ -4642,15 +4724,15 @@
           <w:p>
             <w:pPr>
               <w:rPr>
-                <w:ins w:id="73" w:author="Baker, Stuart" w:date="2021-11-07T13:03:00Z"/>
-              </w:rPr>
-            </w:pPr>
-            <w:del w:id="74" w:author="Baker, Stuart" w:date="2021-11-07T13:06:00Z">
+                <w:ins w:id="89" w:author="Baker, Stuart" w:date="2021-11-07T13:03:00Z"/>
+              </w:rPr>
+            </w:pPr>
+            <w:del w:id="90" w:author="Baker, Stuart" w:date="2021-11-07T13:06:00Z">
               <w:r>
                 <w:delText>Get</w:delText>
               </w:r>
             </w:del>
-            <w:ins w:id="75" w:author="Baker, Stuart" w:date="2021-11-07T13:06:00Z">
+            <w:ins w:id="91" w:author="Baker, Stuart" w:date="2021-11-07T13:06:00Z">
               <w:r>
                 <w:t>Set</w:t>
               </w:r>
@@ -4658,7 +4740,7 @@
             <w:r>
               <w:t xml:space="preserve"> Data Cont</w:t>
             </w:r>
-            <w:ins w:id="76" w:author="Baker, Stuart" w:date="2021-11-07T13:03:00Z">
+            <w:ins w:id="92" w:author="Baker, Stuart" w:date="2021-11-07T13:03:00Z">
               <w:r>
                 <w:t>inue</w:t>
               </w:r>
@@ -4672,15 +4754,15 @@
           <w:p>
             <w:pPr>
               <w:rPr>
-                <w:ins w:id="77" w:author="Baker, Stuart" w:date="2021-11-07T13:03:00Z"/>
-              </w:rPr>
-            </w:pPr>
-            <w:ins w:id="78" w:author="Baker, Stuart" w:date="2021-11-07T13:07:00Z">
+                <w:ins w:id="93" w:author="Baker, Stuart" w:date="2021-11-07T13:03:00Z"/>
+              </w:rPr>
+            </w:pPr>
+            <w:ins w:id="94" w:author="Baker, Stuart" w:date="2021-11-07T13:07:00Z">
               <w:r>
                 <w:t>Reserved for future definition</w:t>
               </w:r>
             </w:ins>
-            <w:del w:id="79" w:author="Baker, Stuart" w:date="2021-11-07T13:07:00Z">
+            <w:del w:id="95" w:author="Baker, Stuart" w:date="2021-11-07T13:07:00Z">
               <w:r>
                 <w:delText>Further sequenced messages for Decoder to receive data</w:delText>
               </w:r>
@@ -4691,7 +4773,7 @@
       <w:tr>
         <w:trPr>
           <w:cantSplit/>
-          <w:trPrChange w:id="80" w:author="Baker, Stuart" w:date="2021-11-07T12:28:00Z">
+          <w:trPrChange w:id="96" w:author="Baker, Stuart" w:date="2021-11-07T12:28:00Z">
             <w:trPr>
               <w:cantSplit/>
             </w:trPr>
@@ -4700,7 +4782,7 @@
         <w:tc>
           <w:tcPr>
             <w:tcW w:w="1887" w:type="dxa"/>
-            <w:tcPrChange w:id="81" w:author="Baker, Stuart" w:date="2021-11-07T12:28:00Z">
+            <w:tcPrChange w:id="97" w:author="Baker, Stuart" w:date="2021-11-07T12:28:00Z">
               <w:tcPr>
                 <w:tcW w:w="1887" w:type="dxa"/>
               </w:tcPr>
@@ -4736,7 +4818,7 @@
         <w:tc>
           <w:tcPr>
             <w:tcW w:w="2068" w:type="dxa"/>
-            <w:tcPrChange w:id="82" w:author="Baker, Stuart" w:date="2021-11-07T12:28:00Z">
+            <w:tcPrChange w:id="98" w:author="Baker, Stuart" w:date="2021-11-07T12:28:00Z">
               <w:tcPr>
                 <w:tcW w:w="1888" w:type="dxa"/>
               </w:tcPr>
@@ -4751,7 +4833,7 @@
         <w:tc>
           <w:tcPr>
             <w:tcW w:w="5683" w:type="dxa"/>
-            <w:tcPrChange w:id="83" w:author="Baker, Stuart" w:date="2021-11-07T12:28:00Z">
+            <w:tcPrChange w:id="99" w:author="Baker, Stuart" w:date="2021-11-07T12:28:00Z">
               <w:tcPr>
                 <w:tcW w:w="5863" w:type="dxa"/>
                 <w:gridSpan w:val="2"/>
@@ -4768,7 +4850,7 @@
       <w:tr>
         <w:trPr>
           <w:cantSplit/>
-          <w:trPrChange w:id="84" w:author="Baker, Stuart" w:date="2021-11-07T12:28:00Z">
+          <w:trPrChange w:id="100" w:author="Baker, Stuart" w:date="2021-11-07T12:28:00Z">
             <w:trPr>
               <w:cantSplit/>
             </w:trPr>
@@ -4777,7 +4859,7 @@
         <w:tc>
           <w:tcPr>
             <w:tcW w:w="1887" w:type="dxa"/>
-            <w:tcPrChange w:id="85" w:author="Baker, Stuart" w:date="2021-11-07T12:28:00Z">
+            <w:tcPrChange w:id="101" w:author="Baker, Stuart" w:date="2021-11-07T12:28:00Z">
               <w:tcPr>
                 <w:tcW w:w="1887" w:type="dxa"/>
               </w:tcPr>
@@ -4800,7 +4882,7 @@
         <w:tc>
           <w:tcPr>
             <w:tcW w:w="2068" w:type="dxa"/>
-            <w:tcPrChange w:id="86" w:author="Baker, Stuart" w:date="2021-11-07T12:28:00Z">
+            <w:tcPrChange w:id="102" w:author="Baker, Stuart" w:date="2021-11-07T12:28:00Z">
               <w:tcPr>
                 <w:tcW w:w="1888" w:type="dxa"/>
               </w:tcPr>
@@ -4815,7 +4897,7 @@
         <w:tc>
           <w:tcPr>
             <w:tcW w:w="5683" w:type="dxa"/>
-            <w:tcPrChange w:id="87" w:author="Baker, Stuart" w:date="2021-11-07T12:28:00Z">
+            <w:tcPrChange w:id="103" w:author="Baker, Stuart" w:date="2021-11-07T12:28:00Z">
               <w:tcPr>
                 <w:tcW w:w="5863" w:type="dxa"/>
                 <w:gridSpan w:val="2"/>
@@ -4832,7 +4914,7 @@
       <w:tr>
         <w:trPr>
           <w:cantSplit/>
-          <w:trPrChange w:id="88" w:author="Baker, Stuart" w:date="2021-11-07T12:28:00Z">
+          <w:trPrChange w:id="104" w:author="Baker, Stuart" w:date="2021-11-07T12:28:00Z">
             <w:trPr>
               <w:cantSplit/>
             </w:trPr>
@@ -4841,7 +4923,7 @@
         <w:tc>
           <w:tcPr>
             <w:tcW w:w="1887" w:type="dxa"/>
-            <w:tcPrChange w:id="89" w:author="Baker, Stuart" w:date="2021-11-07T12:28:00Z">
+            <w:tcPrChange w:id="105" w:author="Baker, Stuart" w:date="2021-11-07T12:28:00Z">
               <w:tcPr>
                 <w:tcW w:w="1887" w:type="dxa"/>
               </w:tcPr>
@@ -4865,7 +4947,7 @@
         <w:tc>
           <w:tcPr>
             <w:tcW w:w="2068" w:type="dxa"/>
-            <w:tcPrChange w:id="90" w:author="Baker, Stuart" w:date="2021-11-07T12:28:00Z">
+            <w:tcPrChange w:id="106" w:author="Baker, Stuart" w:date="2021-11-07T12:28:00Z">
               <w:tcPr>
                 <w:tcW w:w="1888" w:type="dxa"/>
               </w:tcPr>
@@ -4880,7 +4962,7 @@
         <w:tc>
           <w:tcPr>
             <w:tcW w:w="5683" w:type="dxa"/>
-            <w:tcPrChange w:id="91" w:author="Baker, Stuart" w:date="2021-11-07T12:28:00Z">
+            <w:tcPrChange w:id="107" w:author="Baker, Stuart" w:date="2021-11-07T12:28:00Z">
               <w:tcPr>
                 <w:tcW w:w="5863" w:type="dxa"/>
                 <w:gridSpan w:val="2"/>
@@ -4891,12 +4973,12 @@
             <w:r>
               <w:t>Assign</w:t>
             </w:r>
-            <w:ins w:id="92" w:author="Baker, Stuart" w:date="2021-11-07T12:29:00Z">
+            <w:ins w:id="108" w:author="Baker, Stuart" w:date="2021-11-07T12:29:00Z">
               <w:r>
                 <w:t>s</w:t>
               </w:r>
             </w:ins>
-            <w:del w:id="93" w:author="Baker, Stuart" w:date="2021-11-07T12:29:00Z">
+            <w:del w:id="109" w:author="Baker, Stuart" w:date="2021-11-07T12:29:00Z">
               <w:r>
                 <w:delText>ed</w:delText>
               </w:r>
@@ -4910,7 +4992,7 @@
       <w:tr>
         <w:trPr>
           <w:cantSplit/>
-          <w:trPrChange w:id="94" w:author="Baker, Stuart" w:date="2021-11-07T12:28:00Z">
+          <w:trPrChange w:id="110" w:author="Baker, Stuart" w:date="2021-11-07T12:28:00Z">
             <w:trPr>
               <w:cantSplit/>
             </w:trPr>
@@ -4919,7 +5001,7 @@
         <w:tc>
           <w:tcPr>
             <w:tcW w:w="1887" w:type="dxa"/>
-            <w:tcPrChange w:id="95" w:author="Baker, Stuart" w:date="2021-11-07T12:28:00Z">
+            <w:tcPrChange w:id="111" w:author="Baker, Stuart" w:date="2021-11-07T12:28:00Z">
               <w:tcPr>
                 <w:tcW w:w="1887" w:type="dxa"/>
               </w:tcPr>
@@ -4955,7 +5037,7 @@
         <w:tc>
           <w:tcPr>
             <w:tcW w:w="2068" w:type="dxa"/>
-            <w:tcPrChange w:id="96" w:author="Baker, Stuart" w:date="2021-11-07T12:28:00Z">
+            <w:tcPrChange w:id="112" w:author="Baker, Stuart" w:date="2021-11-07T12:28:00Z">
               <w:tcPr>
                 <w:tcW w:w="1888" w:type="dxa"/>
               </w:tcPr>
@@ -4970,7 +5052,7 @@
         <w:tc>
           <w:tcPr>
             <w:tcW w:w="5683" w:type="dxa"/>
-            <w:tcPrChange w:id="97" w:author="Baker, Stuart" w:date="2021-11-07T12:28:00Z">
+            <w:tcPrChange w:id="113" w:author="Baker, Stuart" w:date="2021-11-07T12:28:00Z">
               <w:tcPr>
                 <w:tcW w:w="5863" w:type="dxa"/>
                 <w:gridSpan w:val="2"/>
@@ -4987,7 +5069,7 @@
       <w:tr>
         <w:trPr>
           <w:cantSplit/>
-          <w:trPrChange w:id="98" w:author="Baker, Stuart" w:date="2021-11-07T12:28:00Z">
+          <w:trPrChange w:id="114" w:author="Baker, Stuart" w:date="2021-11-07T12:28:00Z">
             <w:trPr>
               <w:cantSplit/>
             </w:trPr>
@@ -4996,7 +5078,7 @@
         <w:tc>
           <w:tcPr>
             <w:tcW w:w="1887" w:type="dxa"/>
-            <w:tcPrChange w:id="99" w:author="Baker, Stuart" w:date="2021-11-07T12:28:00Z">
+            <w:tcPrChange w:id="115" w:author="Baker, Stuart" w:date="2021-11-07T12:28:00Z">
               <w:tcPr>
                 <w:tcW w:w="1887" w:type="dxa"/>
               </w:tcPr>
@@ -5019,7 +5101,7 @@
         <w:tc>
           <w:tcPr>
             <w:tcW w:w="2068" w:type="dxa"/>
-            <w:tcPrChange w:id="100" w:author="Baker, Stuart" w:date="2021-11-07T12:28:00Z">
+            <w:tcPrChange w:id="116" w:author="Baker, Stuart" w:date="2021-11-07T12:28:00Z">
               <w:tcPr>
                 <w:tcW w:w="1888" w:type="dxa"/>
               </w:tcPr>
@@ -5034,7 +5116,7 @@
         <w:tc>
           <w:tcPr>
             <w:tcW w:w="5683" w:type="dxa"/>
-            <w:tcPrChange w:id="101" w:author="Baker, Stuart" w:date="2021-11-07T12:28:00Z">
+            <w:tcPrChange w:id="117" w:author="Baker, Stuart" w:date="2021-11-07T12:28:00Z">
               <w:tcPr>
                 <w:tcW w:w="5863" w:type="dxa"/>
                 <w:gridSpan w:val="2"/>
@@ -5051,300 +5133,55 @@
     </w:tbl>
     <w:p>
       <w:pPr>
-        <w:pStyle w:val="Heading1"/>
-      </w:pPr>
-      <w:bookmarkStart w:id="102" w:name="_Toc86777148"/>
-      <w:r>
-        <w:t>Logon</w:t>
-      </w:r>
-      <w:bookmarkEnd w:id="102"/>
-    </w:p>
-    <w:p>
-      <w:r>
-        <w:t>Logon is an automatic registration procedure for DCC. The aim is to significantly increase the user-friendliness of model railway controls. Its application relieves the user from the burden of assigning addresses and functions. The aim is, for example, to have a vehicle immediately available to the DCC System with its name and all its properties automatically discovered upon placement onto the rails.</w:t>
-      </w:r>
-    </w:p>
-    <w:p>
-      <w:pPr>
-        <w:pStyle w:val="Heading2"/>
-      </w:pPr>
-      <w:bookmarkStart w:id="103" w:name="_Toc86777149"/>
-      <w:r>
-        <w:t>Procedure</w:t>
-      </w:r>
-      <w:bookmarkEnd w:id="103"/>
-    </w:p>
-    <w:p>
-      <w:r>
-        <w:t>A unique Decoder Identifier (DID) is used to distinguish between different Decoders. Based on this DID, the Decoders are assigned a shortened (session) address (non-conflicting regular DCC address) which enables Decoders to receive regular DCC commands. If possible, the previous Decoder address is used for the session address. For this purpose, a registration procedure is carried out at the beginning in order to assign a DCC address and optionally make known the Decoder properties.</w:t>
-      </w:r>
-    </w:p>
-    <w:p>
-      <w:r>
-        <w:t>With respect to the registration procedure a Decoder may be in one of two states: Unselected or Selected.</w:t>
-      </w:r>
-    </w:p>
-    <w:p>
-      <w:r>
-        <w:t>The registration is divided into the following steps:</w:t>
-      </w:r>
-    </w:p>
-    <w:p>
-      <w:pPr>
-        <w:pStyle w:val="Heading3"/>
-      </w:pPr>
-      <w:bookmarkStart w:id="104" w:name="_Toc86777150"/>
-      <w:r>
-        <w:t>Enumeration</w:t>
-      </w:r>
-      <w:bookmarkEnd w:id="104"/>
-    </w:p>
-    <w:p>
-      <w:r>
-        <w:t>This is where the existing Decoders are determined and any access conflicts that may arise are resolved. At the end of the enumeration phase, the System knows the DID's of the existing Decoders.</w:t>
-      </w:r>
-    </w:p>
-    <w:p>
-      <w:r>
-        <w:t>The System sends requests to the Decoders to Logon (</w:t>
-      </w:r>
-      <w:r>
-        <w:rPr>
-          <w:b/>
-        </w:rPr>
-        <w:t>Logon Enable</w:t>
-      </w:r>
-      <w:r>
-        <w:t xml:space="preserve">). These Logon requests contain a unique identifier (CID) for the System and a Session ID. The Decoders can use the combined ID to recognize the System after a power cycle. If the System is not recognized, the Decoder shall start in the Unselected state. The Decoders in Unselected state respond to the </w:t>
-      </w:r>
-      <w:r>
-        <w:rPr>
-          <w:b/>
-        </w:rPr>
-        <w:t>Logon Enable</w:t>
-      </w:r>
-      <w:r>
-        <w:t xml:space="preserve"> command according to certain rules with a Logon feedback response containing the DID of the Decoder.</w:t>
-      </w:r>
-    </w:p>
-    <w:p>
-      <w:r>
-        <w:t xml:space="preserve">If many of the Decoders are already known in the System, or if local feedback detectors are used, this phase will be short. In the event of a collision of simultaneous responses from several Decoders, the detection is not reliable. A separation is then carried out by means of dynamic back-offs in the Decoders. The separation takes place (identified by the coding of the </w:t>
-      </w:r>
-      <w:r>
-        <w:rPr>
-          <w:b/>
-        </w:rPr>
-        <w:t>Logon Enable</w:t>
-      </w:r>
-      <w:r>
-        <w:t xml:space="preserve"> command) separately for accessory Decoders and mobile Decoders.</w:t>
-      </w:r>
-    </w:p>
-    <w:p>
-      <w:pPr>
-        <w:pStyle w:val="Heading3"/>
-      </w:pPr>
-      <w:bookmarkStart w:id="105" w:name="_Toc86777151"/>
-      <w:r>
-        <w:t>Confirmation</w:t>
-      </w:r>
-      <w:bookmarkEnd w:id="105"/>
-    </w:p>
-    <w:p>
-      <w:r>
-        <w:t xml:space="preserve">The System confirms the enumeration by addressing the Decoder via its DID using the </w:t>
-      </w:r>
-      <w:r>
-        <w:rPr>
-          <w:b/>
-        </w:rPr>
-        <w:t>Select</w:t>
-      </w:r>
-      <w:r>
-        <w:t xml:space="preserve"> (</w:t>
-      </w:r>
-      <w:proofErr w:type="spellStart"/>
-      <w:r>
-        <w:rPr>
-          <w:b/>
-        </w:rPr>
-        <w:t>ReadShortInfo</w:t>
-      </w:r>
-      <w:proofErr w:type="spellEnd"/>
-      <w:r>
-        <w:t>)</w:t>
-      </w:r>
-      <w:r>
-        <w:rPr>
-          <w:b/>
-        </w:rPr>
-        <w:t xml:space="preserve"> </w:t>
-      </w:r>
-      <w:r>
-        <w:t xml:space="preserve">command. The </w:t>
-      </w:r>
-      <w:proofErr w:type="spellStart"/>
-      <w:r>
-        <w:rPr>
-          <w:b/>
-        </w:rPr>
-        <w:t>ReadShortInfo</w:t>
-      </w:r>
-      <w:proofErr w:type="spellEnd"/>
-      <w:r>
-        <w:t xml:space="preserve"> feedback to the </w:t>
-      </w:r>
-      <w:r>
-        <w:rPr>
-          <w:b/>
-        </w:rPr>
-        <w:t>Select</w:t>
-      </w:r>
-      <w:r>
-        <w:t xml:space="preserve"> command tells the System important information about the Decoder such as the last assigned DCC address, protocol capabilities, and function capabilities.</w:t>
-      </w:r>
-    </w:p>
-    <w:p>
-      <w:r>
-        <w:lastRenderedPageBreak/>
-        <w:t xml:space="preserve">When a Decoder receives a command addressed to its unique ID, such as a </w:t>
-      </w:r>
-      <w:r>
-        <w:rPr>
-          <w:b/>
-        </w:rPr>
-        <w:t>Select</w:t>
-      </w:r>
-      <w:r>
-        <w:t xml:space="preserve"> command, it will transition to Selected state for the current session.</w:t>
-      </w:r>
-    </w:p>
-    <w:p>
-      <w:pPr>
-        <w:pStyle w:val="Heading3"/>
-      </w:pPr>
-      <w:bookmarkStart w:id="106" w:name="_Toc86777152"/>
-      <w:r>
-        <w:t>Assignment</w:t>
-      </w:r>
-      <w:bookmarkEnd w:id="106"/>
-    </w:p>
-    <w:p>
-      <w:r>
-        <w:t xml:space="preserve">The System assigns a DCC address to the Decoder which is to be used in this session using the </w:t>
-      </w:r>
-      <w:r>
-        <w:rPr>
-          <w:b/>
-        </w:rPr>
-        <w:t>Logon Assign</w:t>
-      </w:r>
-      <w:r>
-        <w:t xml:space="preserve"> command. The Decoder replies to this message with feedback containing information about whether its configuration has changed since last discovered by the System.</w:t>
-      </w:r>
-    </w:p>
-    <w:p>
-      <w:r>
-        <w:t xml:space="preserve">When a Decoder receives an assigned address, after a Decoder restart, upon receiving a </w:t>
-      </w:r>
-      <w:r>
-        <w:rPr>
-          <w:b/>
-        </w:rPr>
-        <w:t>Logon Enable</w:t>
-      </w:r>
-      <w:r>
-        <w:t>, the Decoder shall start in Selected state if the CID is the same and the Session ID is the same or has been incremented by less than four.</w:t>
-      </w:r>
-    </w:p>
-    <w:p>
-      <w:pPr>
-        <w:pStyle w:val="Heading3"/>
-      </w:pPr>
-      <w:bookmarkStart w:id="107" w:name="_Toc86777153"/>
-      <w:r>
-        <w:t>Configuration Discovery</w:t>
-      </w:r>
-      <w:bookmarkEnd w:id="107"/>
-    </w:p>
-    <w:p>
-      <w:r>
-        <w:t xml:space="preserve">Lastly, the System may optionally discover additional configuration information about the Decoder, such as user-visible name, function assignments, </w:t>
-      </w:r>
-      <w:proofErr w:type="spellStart"/>
-      <w:r>
-        <w:t>etc</w:t>
-      </w:r>
-      <w:proofErr w:type="spellEnd"/>
-      <w:r>
-        <w:t>… The most commonly used information is mapped to standardized CVs. Existing CV read/write commands (</w:t>
-      </w:r>
-      <w:r>
-        <w:rPr>
-          <w:b/>
-        </w:rPr>
-        <w:t>POM / XPOM</w:t>
-      </w:r>
-      <w:r>
-        <w:t>) may be used to retrieve this information. Implementation of the Data Space commands are not required; however, the Decoder may optionally implement the Data Space commands for more efficient transfer of this information.</w:t>
-      </w:r>
-    </w:p>
-    <w:p>
-      <w:pPr>
-        <w:pStyle w:val="Heading3"/>
-      </w:pPr>
-      <w:bookmarkStart w:id="108" w:name="_Toc86777154"/>
-      <w:r>
-        <w:t>CID</w:t>
-      </w:r>
-      <w:bookmarkEnd w:id="108"/>
-    </w:p>
-    <w:p>
-      <w:r>
-        <w:t>The CID is a 16-bit value chosen by the manufacturer to have a reasonable probability of uniqueness among all systems produced by a given manufacturer.</w:t>
-      </w:r>
-    </w:p>
-    <w:p>
-      <w:pPr>
-        <w:pStyle w:val="Heading2"/>
-      </w:pPr>
-      <w:bookmarkStart w:id="109" w:name="_Toc86777155"/>
-      <w:r>
-        <w:t>Logon Commands</w:t>
-      </w:r>
-      <w:bookmarkEnd w:id="109"/>
-    </w:p>
-    <w:p>
-      <w:bookmarkStart w:id="110" w:name="_Toc86777156"/>
-      <w:ins w:id="111" w:author="Baker, Stuart" w:date="2021-11-07T19:41:00Z">
+        <w:rPr>
+          <w:ins w:id="118" w:author="Baker, Stuart" w:date="2021-11-11T19:05:00Z"/>
+        </w:rPr>
+      </w:pPr>
+      <w:bookmarkStart w:id="119" w:name="_Toc86777148"/>
+    </w:p>
+    <w:p>
+      <w:pPr>
+        <w:rPr>
+          <w:ins w:id="120" w:author="Baker, Stuart" w:date="2021-11-11T19:05:00Z"/>
+        </w:rPr>
+        <w:pPrChange w:id="121" w:author="Baker, Stuart" w:date="2021-11-11T19:05:00Z">
+          <w:pPr>
+            <w:pStyle w:val="Heading1"/>
+          </w:pPr>
+        </w:pPrChange>
+      </w:pPr>
+      <w:ins w:id="122" w:author="Baker, Stuart" w:date="2021-11-11T19:05:00Z">
         <w:r>
-          <w:t>CV28, bit 7 must be set in order to enable the Logon procedure in a decoder. Otherwise, a Decoder shall ignore</w:t>
+          <w:t>CV 28</w:t>
         </w:r>
       </w:ins>
-      <w:ins w:id="112" w:author="Baker, Stuart" w:date="2021-11-07T19:44:00Z">
+      <w:ins w:id="123" w:author="Baker, Stuart" w:date="2021-11-11T19:06:00Z">
         <w:r>
-          <w:t xml:space="preserve"> the</w:t>
+          <w:t xml:space="preserve">, bit 7 must be set in order to enable the Logon procedure, or </w:t>
         </w:r>
       </w:ins>
-      <w:ins w:id="113" w:author="Baker, Stuart" w:date="2021-11-07T19:41:00Z">
+      <w:ins w:id="124" w:author="Baker, Stuart" w:date="2021-11-11T19:12:00Z">
         <w:r>
-          <w:t xml:space="preserve"> </w:t>
+          <w:t>session-based</w:t>
+        </w:r>
+      </w:ins>
+      <w:ins w:id="125" w:author="Baker, Stuart" w:date="2021-11-11T19:06:00Z">
+        <w:r>
+          <w:t xml:space="preserve"> address assignment, in the Decoder.</w:t>
+        </w:r>
+      </w:ins>
+      <w:ins w:id="126" w:author="Baker, Stuart" w:date="2021-11-11T19:07:00Z">
+        <w:r>
+          <w:t xml:space="preserve"> If CV28, bit 7 is clear, a Decoder shall ignore all address partition 254 commands 0xE0 to 0xFF. This includes </w:t>
         </w:r>
         <w:r>
           <w:rPr>
             <w:b/>
+            <w:rPrChange w:id="127" w:author="Baker, Stuart" w:date="2021-11-11T19:08:00Z">
+              <w:rPr/>
+            </w:rPrChange>
           </w:rPr>
-          <w:t>Logon Enable</w:t>
-        </w:r>
-        <w:r>
-          <w:t xml:space="preserve">, </w:t>
-        </w:r>
-        <w:r>
-          <w:rPr>
-            <w:b/>
-          </w:rPr>
-          <w:t>Select,</w:t>
+          <w:t>Logon Assign</w:t>
         </w:r>
         <w:r>
           <w:t xml:space="preserve"> and </w:t>
@@ -5352,61 +5189,330 @@
         <w:r>
           <w:rPr>
             <w:b/>
+            <w:rPrChange w:id="128" w:author="Baker, Stuart" w:date="2021-11-11T19:08:00Z">
+              <w:rPr/>
+            </w:rPrChange>
           </w:rPr>
-          <w:t>Logon Assign</w:t>
+          <w:t>Logon Enable</w:t>
         </w:r>
         <w:r>
-          <w:t xml:space="preserve"> commands, and revert to using</w:t>
+          <w:t xml:space="preserve">. </w:t>
         </w:r>
       </w:ins>
-      <w:ins w:id="114" w:author="Baker, Stuart" w:date="2021-11-07T19:44:00Z">
+      <w:ins w:id="129" w:author="Baker, Stuart" w:date="2021-11-11T19:08:00Z">
         <w:r>
-          <w:t xml:space="preserve"> its assigned</w:t>
+          <w:t>It does not include th</w:t>
         </w:r>
       </w:ins>
-      <w:ins w:id="115" w:author="Baker, Stuart" w:date="2021-11-07T19:41:00Z">
+      <w:ins w:id="130" w:author="Baker, Stuart" w:date="2021-11-11T19:09:00Z">
         <w:r>
-          <w:t xml:space="preserve"> CV1, CV17, CV18, and/or CV19 for mobile Decoders and CV1(513) and/or CV9(521) for accessory Decoders. CV28</w:t>
+          <w:t>e</w:t>
         </w:r>
       </w:ins>
-      <w:ins w:id="116" w:author="Baker, Stuart" w:date="2021-11-07T19:42:00Z">
+      <w:ins w:id="131" w:author="Baker, Stuart" w:date="2021-11-11T19:08:00Z">
         <w:r>
-          <w:t xml:space="preserve">, bit 7 does </w:t>
-        </w:r>
-      </w:ins>
-      <w:ins w:id="117" w:author="Baker, Stuart" w:date="2021-11-07T19:43:00Z">
-        <w:r>
-          <w:t xml:space="preserve">nothing to allow or </w:t>
-        </w:r>
-      </w:ins>
-      <w:ins w:id="118" w:author="Baker, Stuart" w:date="2021-11-07T19:42:00Z">
-        <w:r>
-          <w:t xml:space="preserve">prohibit the usage of </w:t>
+          <w:t xml:space="preserve"> </w:t>
         </w:r>
         <w:r>
           <w:rPr>
             <w:b/>
-            <w:rPrChange w:id="119" w:author="Baker, Stuart" w:date="2021-11-07T19:42:00Z">
+            <w:rPrChange w:id="132" w:author="Baker, Stuart" w:date="2021-11-11T19:08:00Z">
               <w:rPr/>
             </w:rPrChange>
           </w:rPr>
           <w:t>Get Data Start/Continue</w:t>
         </w:r>
-      </w:ins>
-      <w:ins w:id="120" w:author="Baker, Stuart" w:date="2021-11-07T19:43:00Z">
         <w:r>
-          <w:t xml:space="preserve"> when used in non-Logon interactions.</w:t>
+          <w:t xml:space="preserve"> or </w:t>
+        </w:r>
+        <w:r>
+          <w:rPr>
+            <w:b/>
+            <w:rPrChange w:id="133" w:author="Baker, Stuart" w:date="2021-11-11T19:08:00Z">
+              <w:rPr/>
+            </w:rPrChange>
+          </w:rPr>
+          <w:t>Select</w:t>
+        </w:r>
+        <w:r>
+          <w:t xml:space="preserve"> commands.</w:t>
         </w:r>
       </w:ins>
     </w:p>
     <w:p>
       <w:pPr>
+        <w:pStyle w:val="Heading1"/>
+      </w:pPr>
+      <w:r>
+        <w:t>Logon</w:t>
+      </w:r>
+      <w:bookmarkEnd w:id="119"/>
+    </w:p>
+    <w:p>
+      <w:r>
+        <w:t>Logon is an automatic registration procedure for DCC. The aim is to significantly increase the user-friendliness of model railway controls. Its application relieves the user from the burden of assigning addresses and functions. The aim is, for example, to have a vehicle immediately available to the DCC System with its name and all its properties automatically discovered upon placement onto the rails.</w:t>
+      </w:r>
+    </w:p>
+    <w:p>
+      <w:pPr>
+        <w:pStyle w:val="Heading2"/>
+      </w:pPr>
+      <w:bookmarkStart w:id="134" w:name="_Toc86777149"/>
+      <w:r>
+        <w:t>Procedure</w:t>
+      </w:r>
+      <w:bookmarkEnd w:id="134"/>
+    </w:p>
+    <w:p>
+      <w:r>
+        <w:t>A unique Decoder Identifier (DID) is used to distinguish between different Decoders. Based on this DID, the Decoders are assigned a shortened (session) address (non-conflicting regular DCC address) which enables Decoders to receive regular DCC commands. If possible, the previous Decoder address is used for the session address. For this purpose, a registration procedure is carried out at the beginning in order to assign a DCC address and optionally make known the Decoder properties.</w:t>
+      </w:r>
+    </w:p>
+    <w:p>
+      <w:r>
+        <w:t>With respect to the registration procedure a Decoder may be in one of two states: Unselected or Selected.</w:t>
+      </w:r>
+    </w:p>
+    <w:p>
+      <w:r>
+        <w:t>The registration is divided into the following steps:</w:t>
+      </w:r>
+    </w:p>
+    <w:p>
+      <w:pPr>
         <w:pStyle w:val="Heading3"/>
       </w:pPr>
-      <w:r>
+      <w:bookmarkStart w:id="135" w:name="_Toc86777150"/>
+      <w:r>
+        <w:t>Enumeration</w:t>
+      </w:r>
+      <w:bookmarkEnd w:id="135"/>
+    </w:p>
+    <w:p>
+      <w:r>
+        <w:t>This is where the existing Decoders are determined and any access conflicts that may arise are resolved. At the end of the enumeration phase, the System knows the DID's of the existing Decoders.</w:t>
+      </w:r>
+    </w:p>
+    <w:p>
+      <w:r>
+        <w:t>The System sends requests to the Decoders to Logon (</w:t>
+      </w:r>
+      <w:r>
+        <w:rPr>
+          <w:b/>
+        </w:rPr>
         <w:t>Logon Enable</w:t>
       </w:r>
-      <w:bookmarkEnd w:id="110"/>
+      <w:r>
+        <w:t xml:space="preserve">). These Logon requests contain a unique identifier (CID) for the System and a Session ID. The Decoders can use the combined ID to recognize the System after a power cycle. If the System is not recognized, the Decoder shall start in the Unselected state. The Decoders in Unselected state respond to the </w:t>
+      </w:r>
+      <w:r>
+        <w:rPr>
+          <w:b/>
+        </w:rPr>
+        <w:t>Logon Enable</w:t>
+      </w:r>
+      <w:r>
+        <w:t xml:space="preserve"> command according to certain rules with a Logon feedback response containing the DID of the Decoder.</w:t>
+      </w:r>
+    </w:p>
+    <w:p>
+      <w:r>
+        <w:t xml:space="preserve">If many of the Decoders are already known in the System, or if local feedback detectors are used, this phase will be short. In the event of a collision of simultaneous responses from several Decoders, the detection is not reliable. A separation is then carried out by means of dynamic back-offs in the Decoders. The separation takes place (identified by the coding of the </w:t>
+      </w:r>
+      <w:r>
+        <w:rPr>
+          <w:b/>
+        </w:rPr>
+        <w:t>Logon Enable</w:t>
+      </w:r>
+      <w:r>
+        <w:t xml:space="preserve"> command) separately for accessory Decoders and mobile Decoders.</w:t>
+      </w:r>
+    </w:p>
+    <w:p>
+      <w:pPr>
+        <w:pStyle w:val="Heading3"/>
+      </w:pPr>
+      <w:bookmarkStart w:id="136" w:name="_Toc86777151"/>
+      <w:r>
+        <w:lastRenderedPageBreak/>
+        <w:t>Confirmation</w:t>
+      </w:r>
+      <w:bookmarkEnd w:id="136"/>
+    </w:p>
+    <w:p>
+      <w:r>
+        <w:t xml:space="preserve">The System confirms the enumeration by addressing the Decoder via its DID using the </w:t>
+      </w:r>
+      <w:r>
+        <w:rPr>
+          <w:b/>
+        </w:rPr>
+        <w:t>Select</w:t>
+      </w:r>
+      <w:r>
+        <w:t xml:space="preserve"> (</w:t>
+      </w:r>
+      <w:proofErr w:type="spellStart"/>
+      <w:r>
+        <w:rPr>
+          <w:b/>
+        </w:rPr>
+        <w:t>ReadShortInfo</w:t>
+      </w:r>
+      <w:proofErr w:type="spellEnd"/>
+      <w:r>
+        <w:t>)</w:t>
+      </w:r>
+      <w:r>
+        <w:rPr>
+          <w:b/>
+        </w:rPr>
+        <w:t xml:space="preserve"> </w:t>
+      </w:r>
+      <w:r>
+        <w:t xml:space="preserve">command. The </w:t>
+      </w:r>
+      <w:proofErr w:type="spellStart"/>
+      <w:r>
+        <w:rPr>
+          <w:b/>
+        </w:rPr>
+        <w:t>ReadShortInfo</w:t>
+      </w:r>
+      <w:proofErr w:type="spellEnd"/>
+      <w:r>
+        <w:t xml:space="preserve"> feedback to the </w:t>
+      </w:r>
+      <w:r>
+        <w:rPr>
+          <w:b/>
+        </w:rPr>
+        <w:t>Select</w:t>
+      </w:r>
+      <w:r>
+        <w:t xml:space="preserve"> command tells the System important information about the Decoder such as the last assigned DCC address, protocol capabilities, and function capabilities.</w:t>
+      </w:r>
+    </w:p>
+    <w:p>
+      <w:r>
+        <w:t xml:space="preserve">When a Decoder receives a command addressed to its unique ID, such as a </w:t>
+      </w:r>
+      <w:r>
+        <w:rPr>
+          <w:b/>
+        </w:rPr>
+        <w:t>Select</w:t>
+      </w:r>
+      <w:r>
+        <w:t xml:space="preserve"> command, it will transition to Selected state for the current session.</w:t>
+      </w:r>
+    </w:p>
+    <w:p>
+      <w:pPr>
+        <w:pStyle w:val="Heading3"/>
+      </w:pPr>
+      <w:bookmarkStart w:id="137" w:name="_Toc86777152"/>
+      <w:r>
+        <w:t>Assignment</w:t>
+      </w:r>
+      <w:bookmarkEnd w:id="137"/>
+    </w:p>
+    <w:p>
+      <w:r>
+        <w:t xml:space="preserve">The System assigns a DCC address to the Decoder which is to be used in this session using the </w:t>
+      </w:r>
+      <w:r>
+        <w:rPr>
+          <w:b/>
+        </w:rPr>
+        <w:t>Logon Assign</w:t>
+      </w:r>
+      <w:r>
+        <w:t xml:space="preserve"> command. The Decoder replies to this message with feedback containing information about whether its configuration has changed since last discovered by the System.</w:t>
+      </w:r>
+    </w:p>
+    <w:p>
+      <w:r>
+        <w:t xml:space="preserve">When a Decoder receives an assigned address, after a Decoder restart, upon receiving a </w:t>
+      </w:r>
+      <w:r>
+        <w:rPr>
+          <w:b/>
+        </w:rPr>
+        <w:t>Logon Enable</w:t>
+      </w:r>
+      <w:r>
+        <w:t>, the Decoder shall start in Selected state if the CID is the same and the Session ID is the same or has been incremented by less than four.</w:t>
+      </w:r>
+    </w:p>
+    <w:p>
+      <w:pPr>
+        <w:pStyle w:val="Heading3"/>
+      </w:pPr>
+      <w:bookmarkStart w:id="138" w:name="_Toc86777153"/>
+      <w:r>
+        <w:t>Configuration Discovery</w:t>
+      </w:r>
+      <w:bookmarkEnd w:id="138"/>
+    </w:p>
+    <w:p>
+      <w:r>
+        <w:t xml:space="preserve">Lastly, the System may optionally discover additional configuration information about the Decoder, such as user-visible name, function assignments, </w:t>
+      </w:r>
+      <w:proofErr w:type="spellStart"/>
+      <w:r>
+        <w:t>etc</w:t>
+      </w:r>
+      <w:proofErr w:type="spellEnd"/>
+      <w:r>
+        <w:t>… The most commonly used information is mapped to standardized CVs. Existing CV read/write commands (</w:t>
+      </w:r>
+      <w:r>
+        <w:rPr>
+          <w:b/>
+        </w:rPr>
+        <w:t>POM / XPOM</w:t>
+      </w:r>
+      <w:r>
+        <w:t>) may be used to retrieve this information. Implementation of the Data Space commands are not required; however, the Decoder may optionally implement the Data Space commands for more efficient transfer of this information.</w:t>
+      </w:r>
+    </w:p>
+    <w:p>
+      <w:pPr>
+        <w:pStyle w:val="Heading3"/>
+      </w:pPr>
+      <w:bookmarkStart w:id="139" w:name="_Toc86777154"/>
+      <w:r>
+        <w:t>CID</w:t>
+      </w:r>
+      <w:bookmarkEnd w:id="139"/>
+    </w:p>
+    <w:p>
+      <w:r>
+        <w:t>The CID is a 16-bit value chosen by the manufacturer to have a reasonable probability of uniqueness among all systems produced by a given manufacturer.</w:t>
+      </w:r>
+    </w:p>
+    <w:p>
+      <w:pPr>
+        <w:pStyle w:val="Heading2"/>
+      </w:pPr>
+      <w:bookmarkStart w:id="140" w:name="_Toc86777155"/>
+      <w:r>
+        <w:t>Logon Commands</w:t>
+      </w:r>
+      <w:bookmarkEnd w:id="140"/>
+    </w:p>
+    <w:p>
+      <w:pPr>
+        <w:pStyle w:val="Heading3"/>
+      </w:pPr>
+      <w:bookmarkStart w:id="141" w:name="_Toc86777156"/>
+      <w:r>
+        <w:t>Logon Enable</w:t>
+      </w:r>
+      <w:bookmarkEnd w:id="141"/>
     </w:p>
     <w:p>
       <w:r>
@@ -5664,6 +5770,7 @@
               <w:rPr>
                 <w:rFonts w:ascii="Courier New" w:hAnsi="Courier New" w:cs="Courier New"/>
               </w:rPr>
+              <w:lastRenderedPageBreak/>
               <w:t>CCCC..</w:t>
             </w:r>
             <w:proofErr w:type="gramEnd"/>
@@ -5704,7 +5811,6 @@
               <w:rPr>
                 <w:rFonts w:ascii="Courier New" w:hAnsi="Courier New" w:cs="Courier New"/>
               </w:rPr>
-              <w:lastRenderedPageBreak/>
               <w:t>SSSSSSSS</w:t>
             </w:r>
           </w:p>
@@ -5898,11 +6004,11 @@
       <w:pPr>
         <w:pStyle w:val="Heading3"/>
       </w:pPr>
-      <w:bookmarkStart w:id="121" w:name="_Toc86777157"/>
+      <w:bookmarkStart w:id="142" w:name="_Toc86777157"/>
       <w:r>
         <w:t>Select</w:t>
       </w:r>
-      <w:bookmarkEnd w:id="121"/>
+      <w:bookmarkEnd w:id="142"/>
     </w:p>
     <w:p>
       <w:r>
@@ -6266,7 +6372,7 @@
             <w:r>
               <w:t>[optional] CV address, three bytes</w:t>
             </w:r>
-            <w:ins w:id="122" w:author="Baker, Stuart" w:date="2021-11-07T12:31:00Z">
+            <w:ins w:id="143" w:author="Baker, Stuart" w:date="2021-11-07T12:31:00Z">
               <w:r>
                 <w:t>,</w:t>
               </w:r>
@@ -6315,12 +6421,12 @@
       <w:pPr>
         <w:pStyle w:val="Heading4"/>
       </w:pPr>
-      <w:bookmarkStart w:id="123" w:name="_Ref86690008"/>
+      <w:bookmarkStart w:id="144" w:name="_Ref86690008"/>
       <w:proofErr w:type="spellStart"/>
       <w:r>
         <w:t>ReadShortInfo</w:t>
       </w:r>
-      <w:bookmarkEnd w:id="123"/>
+      <w:bookmarkEnd w:id="144"/>
       <w:proofErr w:type="spellEnd"/>
     </w:p>
     <w:p>
@@ -6719,7 +6825,7 @@
       <w:r>
         <w:t>)</w:t>
       </w:r>
-      <w:ins w:id="124" w:author="Baker, Stuart" w:date="2021-11-07T12:32:00Z">
+      <w:ins w:id="145" w:author="Baker, Stuart" w:date="2021-11-07T12:32:00Z">
         <w:r>
           <w:t>,</w:t>
         </w:r>
@@ -6817,22 +6923,22 @@
       <w:pPr>
         <w:pStyle w:val="Heading4"/>
       </w:pPr>
-      <w:bookmarkStart w:id="125" w:name="_Ref86700729"/>
+      <w:bookmarkStart w:id="146" w:name="_Ref86700729"/>
       <w:r>
         <w:t>Set Decoder Internal Status</w:t>
       </w:r>
-      <w:bookmarkEnd w:id="125"/>
+      <w:bookmarkEnd w:id="146"/>
     </w:p>
     <w:p>
       <w:r>
         <w:t>If CCCCCCCC = 11111</w:t>
       </w:r>
-      <w:ins w:id="126" w:author="Baker, Stuart" w:date="2021-11-07T12:32:00Z">
+      <w:ins w:id="147" w:author="Baker, Stuart" w:date="2021-11-07T12:32:00Z">
         <w:r>
           <w:t>0</w:t>
         </w:r>
       </w:ins>
-      <w:del w:id="127" w:author="Baker, Stuart" w:date="2021-11-07T12:32:00Z">
+      <w:del w:id="148" w:author="Baker, Stuart" w:date="2021-11-07T12:32:00Z">
         <w:r>
           <w:delText>1</w:delText>
         </w:r>
@@ -7139,12 +7245,12 @@
       <w:pPr>
         <w:pStyle w:val="Heading3"/>
       </w:pPr>
-      <w:bookmarkStart w:id="128" w:name="_Toc86777158"/>
+      <w:bookmarkStart w:id="149" w:name="_Toc86777158"/>
       <w:r>
         <w:lastRenderedPageBreak/>
         <w:t>Get Data</w:t>
       </w:r>
-      <w:bookmarkEnd w:id="128"/>
+      <w:bookmarkEnd w:id="149"/>
     </w:p>
     <w:p>
       <w:pPr>
@@ -7824,11 +7930,11 @@
       <w:pPr>
         <w:pStyle w:val="Heading3"/>
       </w:pPr>
-      <w:bookmarkStart w:id="129" w:name="_Toc86777159"/>
+      <w:bookmarkStart w:id="150" w:name="_Toc86777159"/>
       <w:r>
         <w:t>Set Data</w:t>
       </w:r>
-      <w:bookmarkEnd w:id="129"/>
+      <w:bookmarkEnd w:id="150"/>
     </w:p>
     <w:p>
       <w:r>
@@ -7839,13 +7945,13 @@
       <w:pPr>
         <w:pStyle w:val="Heading3"/>
       </w:pPr>
-      <w:bookmarkStart w:id="130" w:name="_Ref86690075"/>
-      <w:bookmarkStart w:id="131" w:name="_Toc86777160"/>
+      <w:bookmarkStart w:id="151" w:name="_Ref86690075"/>
+      <w:bookmarkStart w:id="152" w:name="_Toc86777160"/>
       <w:r>
         <w:t>Logon Assign</w:t>
       </w:r>
-      <w:bookmarkEnd w:id="130"/>
-      <w:bookmarkEnd w:id="131"/>
+      <w:bookmarkEnd w:id="151"/>
+      <w:bookmarkEnd w:id="152"/>
     </w:p>
     <w:p>
       <w:r>
@@ -7888,7 +7994,7 @@
       <w:r>
         <w:tab/>
       </w:r>
-      <w:ins w:id="132" w:author="Baker, Stuart" w:date="2021-11-07T12:33:00Z">
+      <w:ins w:id="153" w:author="Baker, Stuart" w:date="2021-11-07T12:33:00Z">
         <w:r>
           <w:rPr>
             <w:rFonts w:ascii="Courier New" w:hAnsi="Courier New" w:cs="Courier New"/>
@@ -8208,6 +8314,54 @@
               </w:rPr>
               <w:footnoteReference w:id="5"/>
             </w:r>
+            <w:ins w:id="154" w:author="Baker, Stuart" w:date="2021-11-11T19:16:00Z">
+              <w:r>
+                <w:t xml:space="preserve"> </w:t>
+              </w:r>
+              <w:r>
+                <w:t xml:space="preserve">- overlaps with </w:t>
+              </w:r>
+            </w:ins>
+            <w:ins w:id="155" w:author="Baker, Stuart" w:date="2021-11-11T19:19:00Z">
+              <w:r>
+                <w:t>b</w:t>
+              </w:r>
+            </w:ins>
+            <w:ins w:id="156" w:author="Baker, Stuart" w:date="2021-11-11T19:17:00Z">
+              <w:r>
+                <w:t>i-</w:t>
+              </w:r>
+            </w:ins>
+            <w:ins w:id="157" w:author="Baker, Stuart" w:date="2021-11-11T19:19:00Z">
+              <w:r>
+                <w:t>d</w:t>
+              </w:r>
+            </w:ins>
+            <w:ins w:id="158" w:author="Baker, Stuart" w:date="2021-11-11T19:17:00Z">
+              <w:r>
+                <w:t xml:space="preserve">irectional CV page </w:t>
+              </w:r>
+            </w:ins>
+            <w:ins w:id="159" w:author="Baker, Stuart" w:date="2021-11-11T19:23:00Z">
+              <w:r>
+                <w:t xml:space="preserve">byte </w:t>
+              </w:r>
+            </w:ins>
+            <w:ins w:id="160" w:author="Baker, Stuart" w:date="2021-11-11T19:17:00Z">
+              <w:r>
+                <w:t>offset</w:t>
+              </w:r>
+            </w:ins>
+            <w:ins w:id="161" w:author="Baker, Stuart" w:date="2021-11-11T19:18:00Z">
+              <w:r>
+                <w:t xml:space="preserve"> 252 (CV</w:t>
+              </w:r>
+            </w:ins>
+            <w:ins w:id="162" w:author="Baker, Stuart" w:date="2021-11-11T19:19:00Z">
+              <w:r>
+                <w:t>31 = 0, CV32 = 255, CV253)</w:t>
+              </w:r>
+            </w:ins>
           </w:p>
           <w:p>
             <w:r>
@@ -8339,6 +8493,7 @@
               <w:rPr>
                 <w:rFonts w:ascii="Courier New" w:hAnsi="Courier New" w:cs="Courier New"/>
               </w:rPr>
+              <w:lastRenderedPageBreak/>
               <w:t>CCCC..</w:t>
             </w:r>
             <w:proofErr w:type="gramEnd"/>
@@ -8355,9 +8510,132 @@
             <w:tcW w:w="7843" w:type="dxa"/>
           </w:tcPr>
           <w:p>
+            <w:pPr>
+              <w:rPr>
+                <w:ins w:id="163" w:author="Baker, Stuart" w:date="2021-11-11T19:20:00Z"/>
+              </w:rPr>
+            </w:pPr>
             <w:r>
               <w:t>Change counter. This value is changed every time the Decoder is programmed with new configuration, including if its firmware is updated. A value of 0xFFF corresponds to a Decoder, which is new, factory reset, or firmware updated, and is always regarded as a "changed" value.</w:t>
             </w:r>
+            <w:ins w:id="164" w:author="Baker, Stuart" w:date="2021-11-11T19:19:00Z">
+              <w:r>
+                <w:t xml:space="preserve"> - overlaps with bi-directional CV page </w:t>
+              </w:r>
+            </w:ins>
+            <w:ins w:id="165" w:author="Baker, Stuart" w:date="2021-11-11T19:23:00Z">
+              <w:r>
+                <w:t xml:space="preserve">byte </w:t>
+              </w:r>
+            </w:ins>
+            <w:ins w:id="166" w:author="Baker, Stuart" w:date="2021-11-11T19:19:00Z">
+              <w:r>
+                <w:t>offset 25</w:t>
+              </w:r>
+            </w:ins>
+            <w:ins w:id="167" w:author="Baker, Stuart" w:date="2021-11-11T19:24:00Z">
+              <w:r>
+                <w:t>3</w:t>
+              </w:r>
+            </w:ins>
+            <w:ins w:id="168" w:author="Baker, Stuart" w:date="2021-11-11T19:23:00Z">
+              <w:r>
+                <w:t xml:space="preserve"> and 25</w:t>
+              </w:r>
+            </w:ins>
+            <w:ins w:id="169" w:author="Baker, Stuart" w:date="2021-11-11T19:24:00Z">
+              <w:r>
+                <w:t>4</w:t>
+              </w:r>
+            </w:ins>
+            <w:ins w:id="170" w:author="Baker, Stuart" w:date="2021-11-11T19:19:00Z">
+              <w:r>
+                <w:t xml:space="preserve"> (CV31 = 0, CV32 = 255, CV25</w:t>
+              </w:r>
+              <w:r>
+                <w:t xml:space="preserve">4 </w:t>
+              </w:r>
+            </w:ins>
+            <w:ins w:id="171" w:author="Baker, Stuart" w:date="2021-11-11T19:20:00Z">
+              <w:r>
+                <w:t>and CV255</w:t>
+              </w:r>
+            </w:ins>
+            <w:ins w:id="172" w:author="Baker, Stuart" w:date="2021-11-11T19:19:00Z">
+              <w:r>
+                <w:t>)</w:t>
+              </w:r>
+            </w:ins>
+          </w:p>
+          <w:p>
+            <w:pPr>
+              <w:rPr>
+                <w:ins w:id="173" w:author="Baker, Stuart" w:date="2021-11-11T19:20:00Z"/>
+              </w:rPr>
+            </w:pPr>
+            <w:ins w:id="174" w:author="Baker, Stuart" w:date="2021-11-11T19:20:00Z">
+              <w:r>
+                <w:rPr>
+                  <w:u w:val="single"/>
+                  <w:rPrChange w:id="175" w:author="Baker, Stuart" w:date="2021-11-11T19:21:00Z">
+                    <w:rPr/>
+                  </w:rPrChange>
+                </w:rPr>
+                <w:t>CCCC</w:t>
+              </w:r>
+              <w:r>
+                <w:t xml:space="preserve"> CCCCCCCC: </w:t>
+              </w:r>
+            </w:ins>
+            <w:ins w:id="176" w:author="Baker, Stuart" w:date="2021-11-11T19:23:00Z">
+              <w:r>
+                <w:t>Byte Offset 25</w:t>
+              </w:r>
+            </w:ins>
+            <w:ins w:id="177" w:author="Baker, Stuart" w:date="2021-11-11T19:24:00Z">
+              <w:r>
+                <w:t>3</w:t>
+              </w:r>
+            </w:ins>
+            <w:ins w:id="178" w:author="Baker, Stuart" w:date="2021-11-11T19:21:00Z">
+              <w:r>
+                <w:t>, right justified</w:t>
+              </w:r>
+            </w:ins>
+          </w:p>
+          <w:p>
+            <w:ins w:id="179" w:author="Baker, Stuart" w:date="2021-11-11T19:20:00Z">
+              <w:r>
+                <w:t xml:space="preserve">CCCC </w:t>
+              </w:r>
+              <w:r>
+                <w:rPr>
+                  <w:u w:val="single"/>
+                  <w:rPrChange w:id="180" w:author="Baker, Stuart" w:date="2021-11-11T19:21:00Z">
+                    <w:rPr/>
+                  </w:rPrChange>
+                </w:rPr>
+                <w:t>CCCCCCCC</w:t>
+              </w:r>
+              <w:r>
+                <w:t xml:space="preserve">: </w:t>
+              </w:r>
+            </w:ins>
+            <w:ins w:id="181" w:author="Baker, Stuart" w:date="2021-11-11T19:24:00Z">
+              <w:r>
+                <w:t xml:space="preserve">Byte Offset </w:t>
+              </w:r>
+            </w:ins>
+            <w:ins w:id="182" w:author="Baker, Stuart" w:date="2021-11-11T19:20:00Z">
+              <w:r>
+                <w:t>25</w:t>
+              </w:r>
+            </w:ins>
+            <w:ins w:id="183" w:author="Baker, Stuart" w:date="2021-11-11T19:24:00Z">
+              <w:r>
+                <w:t>4</w:t>
+              </w:r>
+            </w:ins>
           </w:p>
         </w:tc>
       </w:tr>
@@ -8380,7 +8658,6 @@
               <w:rPr>
                 <w:rFonts w:ascii="Courier New" w:hAnsi="Courier New" w:cs="Courier New"/>
               </w:rPr>
-              <w:lastRenderedPageBreak/>
               <w:t>PPPP..</w:t>
             </w:r>
             <w:proofErr w:type="gramEnd"/>
@@ -8437,12 +8714,12 @@
             <w:r>
               <w:t xml:space="preserve">: Byte </w:t>
             </w:r>
-            <w:ins w:id="133" w:author="Baker, Stuart" w:date="2021-11-07T12:34:00Z">
+            <w:ins w:id="184" w:author="Baker, Stuart" w:date="2021-11-07T12:34:00Z">
               <w:r>
                 <w:t>2</w:t>
               </w:r>
             </w:ins>
-            <w:del w:id="134" w:author="Baker, Stuart" w:date="2021-11-07T12:34:00Z">
+            <w:del w:id="185" w:author="Baker, Stuart" w:date="2021-11-07T12:34:00Z">
               <w:r>
                 <w:delText>0</w:delText>
               </w:r>
@@ -8463,12 +8740,12 @@
             <w:r>
               <w:t xml:space="preserve">: Byte </w:t>
             </w:r>
-            <w:ins w:id="135" w:author="Baker, Stuart" w:date="2021-11-07T12:34:00Z">
+            <w:ins w:id="186" w:author="Baker, Stuart" w:date="2021-11-07T12:34:00Z">
               <w:r>
                 <w:t>3</w:t>
               </w:r>
             </w:ins>
-            <w:del w:id="136" w:author="Baker, Stuart" w:date="2021-11-07T12:34:00Z">
+            <w:del w:id="187" w:author="Baker, Stuart" w:date="2021-11-07T12:34:00Z">
               <w:r>
                 <w:delText>1</w:delText>
               </w:r>
@@ -8481,11 +8758,11 @@
       <w:pPr>
         <w:pStyle w:val="Heading2"/>
       </w:pPr>
-      <w:bookmarkStart w:id="137" w:name="_Toc86777161"/>
+      <w:bookmarkStart w:id="188" w:name="_Toc86777161"/>
       <w:r>
         <w:t>System Behavior</w:t>
       </w:r>
-      <w:bookmarkEnd w:id="137"/>
+      <w:bookmarkEnd w:id="188"/>
     </w:p>
     <w:p>
       <w:r>
@@ -8496,11 +8773,11 @@
       <w:pPr>
         <w:pStyle w:val="Heading3"/>
       </w:pPr>
-      <w:bookmarkStart w:id="138" w:name="_Toc86777162"/>
+      <w:bookmarkStart w:id="189" w:name="_Toc86777162"/>
       <w:r>
         <w:t>Registration</w:t>
       </w:r>
-      <w:bookmarkEnd w:id="138"/>
+      <w:bookmarkEnd w:id="189"/>
     </w:p>
     <w:p>
       <w:r>
@@ -8570,12 +8847,12 @@
       <w:r>
         <w:t xml:space="preserve">If collisions are detected, the </w:t>
       </w:r>
-      <w:del w:id="139" w:author="Baker, Stuart" w:date="2021-11-07T12:35:00Z">
+      <w:del w:id="190" w:author="Baker, Stuart" w:date="2021-11-07T12:35:00Z">
         <w:r>
           <w:delText xml:space="preserve">back </w:delText>
         </w:r>
       </w:del>
-      <w:ins w:id="140" w:author="Baker, Stuart" w:date="2021-11-07T12:35:00Z">
+      <w:ins w:id="191" w:author="Baker, Stuart" w:date="2021-11-07T12:35:00Z">
         <w:r>
           <w:t>back-</w:t>
         </w:r>
@@ -8619,7 +8896,7 @@
       <w:r>
         <w:t>, and send</w:t>
       </w:r>
-      <w:ins w:id="141" w:author="Baker, Stuart" w:date="2021-11-07T12:35:00Z">
+      <w:ins w:id="192" w:author="Baker, Stuart" w:date="2021-11-07T12:35:00Z">
         <w:r>
           <w:t>s</w:t>
         </w:r>
@@ -8664,11 +8941,11 @@
       <w:pPr>
         <w:pStyle w:val="Heading3"/>
       </w:pPr>
-      <w:bookmarkStart w:id="142" w:name="_Toc86777163"/>
+      <w:bookmarkStart w:id="193" w:name="_Toc86777163"/>
       <w:r>
         <w:t>Configuration Discovery</w:t>
       </w:r>
-      <w:bookmarkEnd w:id="142"/>
+      <w:bookmarkEnd w:id="193"/>
     </w:p>
     <w:p>
       <w:r>
@@ -8760,23 +9037,24 @@
       <w:pPr>
         <w:pStyle w:val="Heading2"/>
       </w:pPr>
-      <w:bookmarkStart w:id="143" w:name="_Toc86777164"/>
-      <w:r>
+      <w:bookmarkStart w:id="194" w:name="_Toc86777164"/>
+      <w:r>
+        <w:lastRenderedPageBreak/>
         <w:t>Decoder Behavior</w:t>
       </w:r>
-      <w:bookmarkEnd w:id="143"/>
+      <w:bookmarkEnd w:id="194"/>
     </w:p>
     <w:p>
       <w:pPr>
         <w:pStyle w:val="Heading3"/>
       </w:pPr>
-      <w:bookmarkStart w:id="144" w:name="_Ref86702775"/>
-      <w:bookmarkStart w:id="145" w:name="_Toc86777165"/>
+      <w:bookmarkStart w:id="195" w:name="_Ref86702775"/>
+      <w:bookmarkStart w:id="196" w:name="_Toc86777165"/>
       <w:r>
         <w:t>Startup</w:t>
       </w:r>
-      <w:bookmarkEnd w:id="144"/>
-      <w:bookmarkEnd w:id="145"/>
+      <w:bookmarkEnd w:id="195"/>
+      <w:bookmarkEnd w:id="196"/>
     </w:p>
     <w:p>
       <w:r>
@@ -8804,7 +9082,6 @@
     </w:p>
     <w:p>
       <w:r>
-        <w:lastRenderedPageBreak/>
         <w:t xml:space="preserve">Upon receiving the first </w:t>
       </w:r>
       <w:r>
@@ -8887,15 +9164,15 @@
       <w:pPr>
         <w:pStyle w:val="Heading3"/>
       </w:pPr>
-      <w:bookmarkStart w:id="146" w:name="_Ref86702816"/>
-      <w:bookmarkStart w:id="147" w:name="_Ref86703671"/>
-      <w:bookmarkStart w:id="148" w:name="_Toc86777166"/>
+      <w:bookmarkStart w:id="197" w:name="_Ref86702816"/>
+      <w:bookmarkStart w:id="198" w:name="_Ref86703671"/>
+      <w:bookmarkStart w:id="199" w:name="_Toc86777166"/>
       <w:r>
         <w:t>Back-off</w:t>
       </w:r>
-      <w:bookmarkEnd w:id="146"/>
-      <w:bookmarkEnd w:id="147"/>
-      <w:bookmarkEnd w:id="148"/>
+      <w:bookmarkEnd w:id="197"/>
+      <w:bookmarkEnd w:id="198"/>
+      <w:bookmarkEnd w:id="199"/>
     </w:p>
     <w:p>
       <w:r>
@@ -8910,12 +9187,12 @@
       <w:r>
         <w:t xml:space="preserve"> confirmation after an attempted registration, it </w:t>
       </w:r>
-      <w:del w:id="149" w:author="Baker, Stuart" w:date="2021-11-07T12:35:00Z">
+      <w:del w:id="200" w:author="Baker, Stuart" w:date="2021-11-07T12:35:00Z">
         <w:r>
           <w:delText>no longer</w:delText>
         </w:r>
       </w:del>
-      <w:ins w:id="150" w:author="Baker, Stuart" w:date="2021-11-07T12:35:00Z">
+      <w:ins w:id="201" w:author="Baker, Stuart" w:date="2021-11-07T12:35:00Z">
         <w:r>
           <w:t>skips</w:t>
         </w:r>
@@ -8941,19 +9218,19 @@
       <w:r>
         <w:t xml:space="preserve"> messages to be ignored is based on a random number, which may be generated by the DID. The first random number is to be chosen from a range of 0 to 7. If </w:t>
       </w:r>
-      <w:del w:id="151" w:author="Baker, Stuart" w:date="2021-11-07T12:36:00Z">
+      <w:del w:id="202" w:author="Baker, Stuart" w:date="2021-11-07T12:36:00Z">
         <w:r>
           <w:delText>the Logon is not activated</w:delText>
         </w:r>
       </w:del>
-      <w:ins w:id="152" w:author="Baker, Stuart" w:date="2021-11-07T12:36:00Z">
+      <w:ins w:id="203" w:author="Baker, Stuart" w:date="2021-11-07T12:36:00Z">
         <w:r>
           <w:t xml:space="preserve">no </w:t>
         </w:r>
         <w:r>
           <w:rPr>
             <w:b/>
-            <w:rPrChange w:id="153" w:author="Baker, Stuart" w:date="2021-11-07T12:36:00Z">
+            <w:rPrChange w:id="204" w:author="Baker, Stuart" w:date="2021-11-07T12:36:00Z">
               <w:rPr/>
             </w:rPrChange>
           </w:rPr>
@@ -8966,19 +9243,19 @@
       <w:r>
         <w:t xml:space="preserve"> again, the number is selected from a range of 0 to 15. If </w:t>
       </w:r>
-      <w:del w:id="154" w:author="Baker, Stuart" w:date="2021-11-07T12:38:00Z">
+      <w:del w:id="205" w:author="Baker, Stuart" w:date="2021-11-07T12:38:00Z">
         <w:r>
           <w:delText>the Logon is not activated</w:delText>
         </w:r>
       </w:del>
-      <w:ins w:id="155" w:author="Baker, Stuart" w:date="2021-11-07T12:38:00Z">
+      <w:ins w:id="206" w:author="Baker, Stuart" w:date="2021-11-07T12:38:00Z">
         <w:r>
           <w:t xml:space="preserve">no </w:t>
         </w:r>
         <w:r>
           <w:rPr>
             <w:b/>
-            <w:rPrChange w:id="156" w:author="Baker, Stuart" w:date="2021-11-07T12:38:00Z">
+            <w:rPrChange w:id="207" w:author="Baker, Stuart" w:date="2021-11-07T12:38:00Z">
               <w:rPr/>
             </w:rPrChange>
           </w:rPr>
@@ -8991,19 +9268,19 @@
       <w:r>
         <w:t xml:space="preserve"> again, the number is selected from a range of 0 to 31. If </w:t>
       </w:r>
-      <w:del w:id="157" w:author="Baker, Stuart" w:date="2021-11-07T12:38:00Z">
+      <w:del w:id="208" w:author="Baker, Stuart" w:date="2021-11-07T12:38:00Z">
         <w:r>
           <w:delText>the Logon is not activated</w:delText>
         </w:r>
       </w:del>
-      <w:ins w:id="158" w:author="Baker, Stuart" w:date="2021-11-07T12:38:00Z">
+      <w:ins w:id="209" w:author="Baker, Stuart" w:date="2021-11-07T12:38:00Z">
         <w:r>
           <w:t xml:space="preserve">no </w:t>
         </w:r>
         <w:r>
           <w:rPr>
             <w:b/>
-            <w:rPrChange w:id="159" w:author="Baker, Stuart" w:date="2021-11-07T12:38:00Z">
+            <w:rPrChange w:id="210" w:author="Baker, Stuart" w:date="2021-11-07T12:38:00Z">
               <w:rPr/>
             </w:rPrChange>
           </w:rPr>
@@ -9016,7 +9293,7 @@
       <w:r>
         <w:t xml:space="preserve"> again, the number is selected from a range of 0 to 63, and no</w:t>
       </w:r>
-      <w:ins w:id="160" w:author="Baker, Stuart" w:date="2021-11-07T12:39:00Z">
+      <w:ins w:id="211" w:author="Baker, Stuart" w:date="2021-11-07T12:39:00Z">
         <w:r>
           <w:t>t increased</w:t>
         </w:r>
@@ -9043,12 +9320,12 @@
       <w:r>
         <w:t xml:space="preserve">If the Decoder contains a True Random Number Generator (TRNG), it may be used to generate a random value used in </w:t>
       </w:r>
-      <w:del w:id="161" w:author="Baker, Stuart" w:date="2021-11-07T12:39:00Z">
+      <w:del w:id="212" w:author="Baker, Stuart" w:date="2021-11-07T12:39:00Z">
         <w:r>
           <w:delText>B</w:delText>
         </w:r>
       </w:del>
-      <w:ins w:id="162" w:author="Baker, Stuart" w:date="2021-11-07T12:39:00Z">
+      <w:ins w:id="213" w:author="Baker, Stuart" w:date="2021-11-07T12:39:00Z">
         <w:r>
           <w:t>b</w:t>
         </w:r>
@@ -9060,15 +9337,15 @@
     <w:p>
       <w:pPr>
         <w:rPr>
-          <w:ins w:id="163" w:author="Baker, Stuart" w:date="2021-11-07T13:47:00Z"/>
-        </w:rPr>
-      </w:pPr>
-      <w:del w:id="164" w:author="Baker, Stuart" w:date="2021-11-07T13:48:00Z">
+          <w:ins w:id="214" w:author="Baker, Stuart" w:date="2021-11-07T13:47:00Z"/>
+        </w:rPr>
+      </w:pPr>
+      <w:del w:id="215" w:author="Baker, Stuart" w:date="2021-11-07T13:48:00Z">
         <w:r>
           <w:delText>[The random number algorithm requirements are currently under reevaluation.]</w:delText>
         </w:r>
       </w:del>
-      <w:ins w:id="165" w:author="Baker, Stuart" w:date="2021-11-07T13:47:00Z">
+      <w:ins w:id="216" w:author="Baker, Stuart" w:date="2021-11-07T13:47:00Z">
         <w:r>
           <w:t>Decoders shall select random numbers to fulfill the following properties:</w:t>
         </w:r>
@@ -9082,18 +9359,19 @@
           <w:numId w:val="30"/>
         </w:numPr>
         <w:rPr>
-          <w:ins w:id="166" w:author="Baker, Stuart" w:date="2021-11-07T13:47:00Z"/>
-        </w:rPr>
-        <w:pPrChange w:id="167" w:author="Baker, Stuart" w:date="2021-11-07T13:48:00Z">
+          <w:ins w:id="217" w:author="Baker, Stuart" w:date="2021-11-07T13:47:00Z"/>
+        </w:rPr>
+        <w:pPrChange w:id="218" w:author="Baker, Stuart" w:date="2021-11-07T13:48:00Z">
           <w:pPr/>
         </w:pPrChange>
       </w:pPr>
-      <w:ins w:id="168" w:author="Baker, Stuart" w:date="2021-11-07T13:47:00Z">
+      <w:ins w:id="219" w:author="Baker, Stuart" w:date="2021-11-07T13:47:00Z">
         <w:r>
+          <w:lastRenderedPageBreak/>
           <w:t>Any population of decoders</w:t>
         </w:r>
       </w:ins>
-      <w:ins w:id="169" w:author="Baker, Stuart" w:date="2021-11-07T14:07:00Z">
+      <w:ins w:id="220" w:author="Baker, Stuart" w:date="2021-11-07T14:07:00Z">
         <w:r>
           <w:rPr>
             <w:rStyle w:val="FootnoteReference"/>
@@ -9101,7 +9379,7 @@
           <w:footnoteReference w:id="8"/>
         </w:r>
       </w:ins>
-      <w:ins w:id="171" w:author="Baker, Stuart" w:date="2021-11-07T13:47:00Z">
+      <w:ins w:id="222" w:author="Baker, Stuart" w:date="2021-11-07T13:47:00Z">
         <w:r>
           <w:t xml:space="preserve"> by the same manufacturer, when started at the same time, generates a set of uniformly distributed random numbers at each step of the algorithm, and</w:t>
         </w:r>
@@ -9114,11 +9392,11 @@
           <w:ilvl w:val="0"/>
           <w:numId w:val="30"/>
         </w:numPr>
-        <w:pPrChange w:id="172" w:author="Baker, Stuart" w:date="2021-11-07T13:48:00Z">
+        <w:pPrChange w:id="223" w:author="Baker, Stuart" w:date="2021-11-07T13:48:00Z">
           <w:pPr/>
         </w:pPrChange>
       </w:pPr>
-      <w:ins w:id="173" w:author="Baker, Stuart" w:date="2021-11-07T13:47:00Z">
+      <w:ins w:id="224" w:author="Baker, Stuart" w:date="2021-11-07T13:47:00Z">
         <w:r>
           <w:t>Each decoder either generates a different sequence of random numbers at every start, or for any two decoders by the same manufacturer the random sequence differs within the first 64 generated bits.</w:t>
         </w:r>
@@ -9128,21 +9406,17 @@
       <w:pPr>
         <w:pStyle w:val="Heading3"/>
       </w:pPr>
-      <w:bookmarkStart w:id="174" w:name="_Ref86703478"/>
-      <w:bookmarkStart w:id="175" w:name="_Toc86777167"/>
+      <w:bookmarkStart w:id="225" w:name="_Ref86703478"/>
+      <w:bookmarkStart w:id="226" w:name="_Toc86777167"/>
       <w:r>
         <w:t>CV19 Consisting Behavior</w:t>
       </w:r>
-      <w:bookmarkEnd w:id="174"/>
-      <w:bookmarkEnd w:id="175"/>
-    </w:p>
-    <w:p>
-      <w:r>
-        <w:t xml:space="preserve">If a Decoder reverts to using its permanent address it shall also honor and act upon its programmed CV19 value. Otherwise, a Decoder shall ignore its CV19 consist address even if set until the System </w:t>
-      </w:r>
-      <w:r>
-        <w:lastRenderedPageBreak/>
-        <w:t>can reaffirm it with the Decoder. If reaffirmed, the Decoder shall honor the affirmed CV19 consist address until the Decoder gets back into Unselected state.</w:t>
+      <w:bookmarkEnd w:id="225"/>
+      <w:bookmarkEnd w:id="226"/>
+    </w:p>
+    <w:p>
+      <w:r>
+        <w:t>If a Decoder reverts to using its permanent address it shall also honor and act upon its programmed CV19 value. Otherwise, a Decoder shall ignore its CV19 consist address even if set until the System can reaffirm it with the Decoder. If reaffirmed, the Decoder shall honor the affirmed CV19 consist address until the Decoder gets back into Unselected state.</w:t>
       </w:r>
     </w:p>
     <w:p>
@@ -9185,11 +9459,11 @@
       <w:pPr>
         <w:pStyle w:val="Heading1"/>
       </w:pPr>
-      <w:bookmarkStart w:id="176" w:name="_Toc86777168"/>
+      <w:bookmarkStart w:id="227" w:name="_Toc86777168"/>
       <w:r>
         <w:t>Data Spaces</w:t>
       </w:r>
-      <w:bookmarkEnd w:id="176"/>
+      <w:bookmarkEnd w:id="227"/>
     </w:p>
     <w:p>
       <w:r>
@@ -9200,12 +9474,12 @@
       <w:r>
         <w:t xml:space="preserve">Normally, the CRC-8 seed value used by this Standard is always 0, as described in </w:t>
       </w:r>
-      <w:del w:id="177" w:author="Baker, Stuart" w:date="2021-11-07T12:39:00Z">
+      <w:del w:id="228" w:author="Baker, Stuart" w:date="2021-11-07T12:39:00Z">
         <w:r>
           <w:delText>s</w:delText>
         </w:r>
       </w:del>
-      <w:ins w:id="178" w:author="Baker, Stuart" w:date="2021-11-07T12:39:00Z">
+      <w:ins w:id="229" w:author="Baker, Stuart" w:date="2021-11-07T12:39:00Z">
         <w:r>
           <w:t>S</w:t>
         </w:r>
@@ -9294,12 +9568,12 @@
       <w:pPr>
         <w:pStyle w:val="Heading2"/>
       </w:pPr>
-      <w:bookmarkStart w:id="179" w:name="_Toc86777169"/>
+      <w:bookmarkStart w:id="230" w:name="_Toc86777169"/>
       <w:proofErr w:type="spellStart"/>
       <w:r>
         <w:t>WriteBlock</w:t>
       </w:r>
-      <w:bookmarkEnd w:id="179"/>
+      <w:bookmarkEnd w:id="230"/>
       <w:proofErr w:type="spellEnd"/>
     </w:p>
     <w:p>
@@ -9499,12 +9773,12 @@
             <w:r>
               <w:t xml:space="preserve">Data </w:t>
             </w:r>
-            <w:del w:id="180" w:author="Baker, Stuart" w:date="2021-11-07T12:40:00Z">
+            <w:del w:id="231" w:author="Baker, Stuart" w:date="2021-11-07T12:40:00Z">
               <w:r>
                 <w:delText>s</w:delText>
               </w:r>
             </w:del>
-            <w:ins w:id="181" w:author="Baker, Stuart" w:date="2021-11-07T12:40:00Z">
+            <w:ins w:id="232" w:author="Baker, Stuart" w:date="2021-11-07T12:40:00Z">
               <w:r>
                 <w:t>S</w:t>
               </w:r>
@@ -9553,23 +9827,31 @@
             <w:r>
               <w:t>Data</w:t>
             </w:r>
-            <w:ins w:id="182" w:author="Baker, Stuart" w:date="2021-11-07T12:40:00Z">
+            <w:ins w:id="233" w:author="Baker, Stuart" w:date="2021-11-07T12:40:00Z">
               <w:r>
                 <w:t xml:space="preserve"> </w:t>
               </w:r>
             </w:ins>
-            <w:del w:id="183" w:author="Baker, Stuart" w:date="2021-11-07T12:40:00Z">
+            <w:del w:id="234" w:author="Baker, Stuart" w:date="2021-11-07T12:40:00Z">
               <w:r>
                 <w:delText>s</w:delText>
               </w:r>
             </w:del>
-            <w:ins w:id="184" w:author="Baker, Stuart" w:date="2021-11-07T12:40:00Z">
+            <w:ins w:id="235" w:author="Baker, Stuart" w:date="2021-11-07T12:40:00Z">
               <w:r>
                 <w:t>S</w:t>
               </w:r>
             </w:ins>
             <w:r>
-              <w:t>pace offset, three bytes MSB first, LSB last</w:t>
+              <w:t>pace offset, three bytes</w:t>
+            </w:r>
+            <w:ins w:id="236" w:author="Baker, Stuart" w:date="2021-11-11T19:10:00Z">
+              <w:r>
+                <w:t>,</w:t>
+              </w:r>
+            </w:ins>
+            <w:r>
+              <w:t xml:space="preserve"> MSB first, LSB last</w:t>
             </w:r>
           </w:p>
         </w:tc>
@@ -9604,7 +9886,7 @@
       <w:pPr>
         <w:pStyle w:val="Heading3"/>
       </w:pPr>
-      <w:bookmarkStart w:id="185" w:name="_Toc86777170"/>
+      <w:bookmarkStart w:id="237" w:name="_Toc86777170"/>
       <w:proofErr w:type="spellStart"/>
       <w:r>
         <w:t>WriteBlock</w:t>
@@ -9613,7 +9895,7 @@
       <w:r>
         <w:t xml:space="preserve"> Feedback</w:t>
       </w:r>
-      <w:bookmarkEnd w:id="185"/>
+      <w:bookmarkEnd w:id="237"/>
     </w:p>
     <w:p>
       <w:r>
@@ -9653,6 +9935,7 @@
         </w:rPr>
       </w:pPr>
       <w:r>
+        <w:lastRenderedPageBreak/>
         <w:t>►</w:t>
       </w:r>
       <w:r>
@@ -9936,7 +10219,6 @@
               <w:rPr>
                 <w:rFonts w:ascii="Courier New" w:hAnsi="Courier New" w:cs="Courier New"/>
               </w:rPr>
-              <w:lastRenderedPageBreak/>
               <w:t>10000011</w:t>
             </w:r>
           </w:p>
@@ -10076,7 +10358,7 @@
       <w:pPr>
         <w:pStyle w:val="Heading3"/>
       </w:pPr>
-      <w:bookmarkStart w:id="186" w:name="_Toc86777171"/>
+      <w:bookmarkStart w:id="238" w:name="_Toc86777171"/>
       <w:proofErr w:type="spellStart"/>
       <w:r>
         <w:t>WriteBlock</w:t>
@@ -10085,7 +10367,7 @@
       <w:r>
         <w:t xml:space="preserve"> Continue</w:t>
       </w:r>
-      <w:bookmarkEnd w:id="186"/>
+      <w:bookmarkEnd w:id="238"/>
     </w:p>
     <w:p>
       <w:r>
@@ -10449,6 +10731,7 @@
           <w:sz w:val="22"/>
           <w:szCs w:val="22"/>
         </w:rPr>
+        <w:lastRenderedPageBreak/>
         <w:t>◄</w:t>
       </w:r>
       <w:r>
@@ -10562,12 +10845,12 @@
       <w:r>
         <w:t xml:space="preserve"> command. Instead, </w:t>
       </w:r>
-      <w:del w:id="187" w:author="Baker, Stuart" w:date="2021-11-07T12:41:00Z">
+      <w:del w:id="239" w:author="Baker, Stuart" w:date="2021-11-07T12:41:00Z">
         <w:r>
           <w:delText>the</w:delText>
         </w:r>
       </w:del>
-      <w:ins w:id="188" w:author="Baker, Stuart" w:date="2021-11-07T12:41:00Z">
+      <w:ins w:id="240" w:author="Baker, Stuart" w:date="2021-11-07T12:41:00Z">
         <w:r>
           <w:t>a</w:t>
         </w:r>
@@ -10589,7 +10872,6 @@
     </w:p>
     <w:p>
       <w:r>
-        <w:lastRenderedPageBreak/>
         <w:t xml:space="preserve">If the Decoder receives an </w:t>
       </w:r>
       <w:r>
@@ -10606,12 +10888,12 @@
       <w:pPr>
         <w:pStyle w:val="Heading2"/>
       </w:pPr>
-      <w:bookmarkStart w:id="189" w:name="_Toc86777172"/>
+      <w:bookmarkStart w:id="241" w:name="_Toc86777172"/>
       <w:proofErr w:type="spellStart"/>
       <w:r>
         <w:t>ReadBackground</w:t>
       </w:r>
-      <w:bookmarkEnd w:id="189"/>
+      <w:bookmarkEnd w:id="241"/>
       <w:proofErr w:type="spellEnd"/>
     </w:p>
     <w:p>
@@ -10739,7 +11021,7 @@
         </w:rPr>
         <w:t xml:space="preserve">[ch2]: ID13 </w:t>
       </w:r>
-      <w:ins w:id="190" w:author="Baker, Stuart" w:date="2021-11-07T12:41:00Z">
+      <w:ins w:id="242" w:author="Baker, Stuart" w:date="2021-11-07T12:41:00Z">
         <w:r>
           <w:rPr>
             <w:rFonts w:ascii="Courier New" w:hAnsi="Courier New" w:cs="Courier New"/>
@@ -10747,7 +11029,7 @@
           <w:t>{header</w:t>
         </w:r>
       </w:ins>
-      <w:ins w:id="191" w:author="Baker, Stuart" w:date="2021-11-07T12:42:00Z">
+      <w:ins w:id="243" w:author="Baker, Stuart" w:date="2021-11-07T12:42:00Z">
         <w:r>
           <w:rPr>
             <w:rFonts w:ascii="Courier New" w:hAnsi="Courier New" w:cs="Courier New"/>
@@ -10755,7 +11037,7 @@
           <w:t>} {3 data bytes}</w:t>
         </w:r>
       </w:ins>
-      <w:del w:id="192" w:author="Baker, Stuart" w:date="2021-11-07T12:42:00Z">
+      <w:del w:id="244" w:author="Baker, Stuart" w:date="2021-11-07T12:42:00Z">
         <w:r>
           <w:rPr>
             <w:rFonts w:ascii="Courier New" w:hAnsi="Courier New" w:cs="Courier New"/>
@@ -10807,7 +11089,7 @@
         </w:rPr>
         <w:t xml:space="preserve">[ch2]: ID14 </w:t>
       </w:r>
-      <w:ins w:id="193" w:author="Baker, Stuart" w:date="2021-11-07T12:42:00Z">
+      <w:ins w:id="245" w:author="Baker, Stuart" w:date="2021-11-07T12:42:00Z">
         <w:r>
           <w:rPr>
             <w:rFonts w:ascii="Courier New" w:hAnsi="Courier New" w:cs="Courier New"/>
@@ -10815,7 +11097,7 @@
           <w:t>{4 data bytes}</w:t>
         </w:r>
       </w:ins>
-      <w:del w:id="194" w:author="Baker, Stuart" w:date="2021-11-07T12:42:00Z">
+      <w:del w:id="246" w:author="Baker, Stuart" w:date="2021-11-07T12:42:00Z">
         <w:r>
           <w:rPr>
             <w:rFonts w:ascii="Courier New" w:hAnsi="Courier New" w:cs="Courier New"/>
@@ -11018,12 +11300,12 @@
             <w:r>
               <w:t xml:space="preserve">Data space </w:t>
             </w:r>
-            <w:del w:id="195" w:author="Baker, Stuart" w:date="2021-11-07T12:43:00Z">
+            <w:del w:id="247" w:author="Baker, Stuart" w:date="2021-11-07T12:43:00Z">
               <w:r>
                 <w:delText>number</w:delText>
               </w:r>
             </w:del>
-            <w:ins w:id="196" w:author="Baker, Stuart" w:date="2021-11-07T12:43:00Z">
+            <w:ins w:id="248" w:author="Baker, Stuart" w:date="2021-11-07T12:43:00Z">
               <w:r>
                 <w:t>offset</w:t>
               </w:r>
@@ -11031,7 +11313,7 @@
             <w:r>
               <w:t>, three bytes</w:t>
             </w:r>
-            <w:ins w:id="197" w:author="Baker, Stuart" w:date="2021-11-07T12:43:00Z">
+            <w:ins w:id="249" w:author="Baker, Stuart" w:date="2021-11-07T12:43:00Z">
               <w:r>
                 <w:t>,</w:t>
               </w:r>
@@ -11127,12 +11409,12 @@
       <w:pPr>
         <w:pStyle w:val="Heading2"/>
       </w:pPr>
-      <w:bookmarkStart w:id="198" w:name="_Toc86777173"/>
+      <w:bookmarkStart w:id="250" w:name="_Toc86777173"/>
       <w:proofErr w:type="spellStart"/>
       <w:r>
         <w:t>ReadBlock</w:t>
       </w:r>
-      <w:bookmarkEnd w:id="198"/>
+      <w:bookmarkEnd w:id="250"/>
       <w:proofErr w:type="spellEnd"/>
     </w:p>
     <w:p>
@@ -11192,6 +11474,7 @@
           <w:sz w:val="22"/>
           <w:szCs w:val="22"/>
         </w:rPr>
+        <w:lastRenderedPageBreak/>
         <w:t>◄</w:t>
       </w:r>
       <w:r>
@@ -11361,7 +11644,6 @@
               <w:rPr>
                 <w:b/>
               </w:rPr>
-              <w:lastRenderedPageBreak/>
               <w:t>Parameter</w:t>
             </w:r>
           </w:p>
@@ -11516,12 +11798,12 @@
             <w:r>
               <w:t xml:space="preserve">Data space </w:t>
             </w:r>
-            <w:del w:id="199" w:author="Baker, Stuart" w:date="2021-11-07T12:43:00Z">
+            <w:del w:id="251" w:author="Baker, Stuart" w:date="2021-11-07T12:43:00Z">
               <w:r>
                 <w:delText>number</w:delText>
               </w:r>
             </w:del>
-            <w:ins w:id="200" w:author="Baker, Stuart" w:date="2021-11-07T12:43:00Z">
+            <w:ins w:id="252" w:author="Baker, Stuart" w:date="2021-11-07T12:43:00Z">
               <w:r>
                 <w:t>offset</w:t>
               </w:r>
@@ -11529,7 +11811,7 @@
             <w:r>
               <w:t>, three bytes</w:t>
             </w:r>
-            <w:ins w:id="201" w:author="Baker, Stuart" w:date="2021-11-07T12:44:00Z">
+            <w:ins w:id="253" w:author="Baker, Stuart" w:date="2021-11-07T12:44:00Z">
               <w:r>
                 <w:t>,</w:t>
               </w:r>
@@ -11637,24 +11919,24 @@
       <w:pPr>
         <w:pStyle w:val="Heading3"/>
         <w:rPr>
-          <w:del w:id="202" w:author="Baker, Stuart" w:date="2021-11-07T19:45:00Z"/>
-        </w:rPr>
-      </w:pPr>
-      <w:bookmarkStart w:id="203" w:name="_Toc86777174"/>
-      <w:del w:id="204" w:author="Baker, Stuart" w:date="2021-11-07T19:45:00Z">
+          <w:del w:id="254" w:author="Baker, Stuart" w:date="2021-11-07T19:45:00Z"/>
+        </w:rPr>
+      </w:pPr>
+      <w:bookmarkStart w:id="255" w:name="_Toc86777174"/>
+      <w:del w:id="256" w:author="Baker, Stuart" w:date="2021-11-07T19:45:00Z">
         <w:r>
           <w:delText>ReadBlock Errors</w:delText>
         </w:r>
-        <w:bookmarkEnd w:id="203"/>
+        <w:bookmarkEnd w:id="255"/>
       </w:del>
     </w:p>
     <w:p>
       <w:pPr>
         <w:rPr>
-          <w:del w:id="205" w:author="Baker, Stuart" w:date="2021-11-07T19:45:00Z"/>
-        </w:rPr>
-      </w:pPr>
-      <w:del w:id="206" w:author="Baker, Stuart" w:date="2021-11-07T19:45:00Z">
+          <w:del w:id="257" w:author="Baker, Stuart" w:date="2021-11-07T19:45:00Z"/>
+        </w:rPr>
+      </w:pPr>
+      <w:del w:id="258" w:author="Baker, Stuart" w:date="2021-11-07T19:45:00Z">
         <w:r>
           <w:delText xml:space="preserve">The </w:delText>
         </w:r>
@@ -11691,14 +11973,14 @@
       <w:pPr>
         <w:ind w:left="360" w:hanging="360"/>
         <w:rPr>
-          <w:del w:id="207" w:author="Baker, Stuart" w:date="2021-11-07T19:45:00Z"/>
+          <w:del w:id="259" w:author="Baker, Stuart" w:date="2021-11-07T19:45:00Z"/>
           <w:rFonts w:ascii="Courier New" w:hAnsi="Courier New" w:cs="Courier New"/>
           <w:color w:val="000000"/>
           <w:sz w:val="22"/>
           <w:szCs w:val="22"/>
         </w:rPr>
       </w:pPr>
-      <w:del w:id="208" w:author="Baker, Stuart" w:date="2021-11-07T19:45:00Z">
+      <w:del w:id="260" w:author="Baker, Stuart" w:date="2021-11-07T19:45:00Z">
         <w:r>
           <w:delText>►</w:delText>
         </w:r>
@@ -11729,11 +12011,11 @@
       <w:pPr>
         <w:ind w:left="360" w:hanging="360"/>
         <w:rPr>
-          <w:del w:id="209" w:author="Baker, Stuart" w:date="2021-11-07T19:45:00Z"/>
+          <w:del w:id="261" w:author="Baker, Stuart" w:date="2021-11-07T19:45:00Z"/>
           <w:rFonts w:ascii="Courier New" w:hAnsi="Courier New" w:cs="Courier New"/>
         </w:rPr>
       </w:pPr>
-      <w:del w:id="210" w:author="Baker, Stuart" w:date="2021-11-07T19:45:00Z">
+      <w:del w:id="262" w:author="Baker, Stuart" w:date="2021-11-07T19:45:00Z">
         <w:r>
           <w:rPr>
             <w:rFonts w:ascii="Arial" w:hAnsi="Arial" w:cs="Arial"/>
@@ -11776,7 +12058,7 @@
         <w:trPr>
           <w:cantSplit/>
           <w:tblHeader/>
-          <w:del w:id="211" w:author="Baker, Stuart" w:date="2021-11-07T19:45:00Z"/>
+          <w:del w:id="263" w:author="Baker, Stuart" w:date="2021-11-07T19:45:00Z"/>
         </w:trPr>
         <w:tc>
           <w:tcPr>
@@ -11786,11 +12068,11 @@
           <w:p>
             <w:pPr>
               <w:rPr>
-                <w:del w:id="212" w:author="Baker, Stuart" w:date="2021-11-07T19:45:00Z"/>
+                <w:del w:id="264" w:author="Baker, Stuart" w:date="2021-11-07T19:45:00Z"/>
                 <w:b/>
               </w:rPr>
             </w:pPr>
-            <w:del w:id="213" w:author="Baker, Stuart" w:date="2021-11-07T19:45:00Z">
+            <w:del w:id="265" w:author="Baker, Stuart" w:date="2021-11-07T19:45:00Z">
               <w:r>
                 <w:rPr>
                   <w:b/>
@@ -11808,11 +12090,11 @@
           <w:p>
             <w:pPr>
               <w:rPr>
-                <w:del w:id="214" w:author="Baker, Stuart" w:date="2021-11-07T19:45:00Z"/>
+                <w:del w:id="266" w:author="Baker, Stuart" w:date="2021-11-07T19:45:00Z"/>
                 <w:b/>
               </w:rPr>
             </w:pPr>
-            <w:del w:id="215" w:author="Baker, Stuart" w:date="2021-11-07T19:45:00Z">
+            <w:del w:id="267" w:author="Baker, Stuart" w:date="2021-11-07T19:45:00Z">
               <w:r>
                 <w:rPr>
                   <w:b/>
@@ -11830,11 +12112,11 @@
           <w:p>
             <w:pPr>
               <w:rPr>
-                <w:del w:id="216" w:author="Baker, Stuart" w:date="2021-11-07T19:45:00Z"/>
+                <w:del w:id="268" w:author="Baker, Stuart" w:date="2021-11-07T19:45:00Z"/>
                 <w:b/>
               </w:rPr>
             </w:pPr>
-            <w:del w:id="217" w:author="Baker, Stuart" w:date="2021-11-07T19:45:00Z">
+            <w:del w:id="269" w:author="Baker, Stuart" w:date="2021-11-07T19:45:00Z">
               <w:r>
                 <w:rPr>
                   <w:b/>
@@ -11848,7 +12130,7 @@
       <w:tr>
         <w:trPr>
           <w:cantSplit/>
-          <w:del w:id="218" w:author="Baker, Stuart" w:date="2021-11-07T19:45:00Z"/>
+          <w:del w:id="270" w:author="Baker, Stuart" w:date="2021-11-07T19:45:00Z"/>
         </w:trPr>
         <w:tc>
           <w:tcPr>
@@ -11857,11 +12139,11 @@
           <w:p>
             <w:pPr>
               <w:rPr>
-                <w:del w:id="219" w:author="Baker, Stuart" w:date="2021-11-07T19:45:00Z"/>
+                <w:del w:id="271" w:author="Baker, Stuart" w:date="2021-11-07T19:45:00Z"/>
                 <w:rFonts w:ascii="Courier New" w:hAnsi="Courier New" w:cs="Courier New"/>
               </w:rPr>
             </w:pPr>
-            <w:del w:id="220" w:author="Baker, Stuart" w:date="2021-11-07T19:45:00Z">
+            <w:del w:id="272" w:author="Baker, Stuart" w:date="2021-11-07T19:45:00Z">
               <w:r>
                 <w:rPr>
                   <w:rFonts w:ascii="Courier New" w:hAnsi="Courier New" w:cs="Courier New"/>
@@ -11880,10 +12162,10 @@
             <w:pPr>
               <w:jc w:val="center"/>
               <w:rPr>
-                <w:del w:id="221" w:author="Baker, Stuart" w:date="2021-11-07T19:45:00Z"/>
-              </w:rPr>
-            </w:pPr>
-            <w:del w:id="222" w:author="Baker, Stuart" w:date="2021-11-07T19:45:00Z">
+                <w:del w:id="273" w:author="Baker, Stuart" w:date="2021-11-07T19:45:00Z"/>
+              </w:rPr>
+            </w:pPr>
+            <w:del w:id="274" w:author="Baker, Stuart" w:date="2021-11-07T19:45:00Z">
               <w:r>
                 <w:delText>{optional error code}</w:delText>
               </w:r>
@@ -11898,10 +12180,10 @@
           <w:p>
             <w:pPr>
               <w:rPr>
-                <w:del w:id="223" w:author="Baker, Stuart" w:date="2021-11-07T19:45:00Z"/>
-              </w:rPr>
-            </w:pPr>
-            <w:del w:id="224" w:author="Baker, Stuart" w:date="2021-11-07T19:45:00Z">
+                <w:del w:id="275" w:author="Baker, Stuart" w:date="2021-11-07T19:45:00Z"/>
+              </w:rPr>
+            </w:pPr>
+            <w:del w:id="276" w:author="Baker, Stuart" w:date="2021-11-07T19:45:00Z">
               <w:r>
                 <w:delText>Failed with a permanent error.</w:delText>
               </w:r>
@@ -11913,18 +12195,18 @@
     <w:p>
       <w:pPr>
         <w:rPr>
-          <w:del w:id="225" w:author="Baker, Stuart" w:date="2021-11-07T19:45:00Z"/>
-        </w:rPr>
-      </w:pPr>
-      <w:bookmarkStart w:id="226" w:name="_Ref86704197"/>
-    </w:p>
-    <w:p>
-      <w:pPr>
-        <w:rPr>
-          <w:del w:id="227" w:author="Baker, Stuart" w:date="2021-11-07T19:45:00Z"/>
-        </w:rPr>
-      </w:pPr>
-      <w:del w:id="228" w:author="Baker, Stuart" w:date="2021-11-07T19:45:00Z">
+          <w:del w:id="277" w:author="Baker, Stuart" w:date="2021-11-07T19:45:00Z"/>
+        </w:rPr>
+      </w:pPr>
+      <w:bookmarkStart w:id="278" w:name="_Ref86704197"/>
+    </w:p>
+    <w:p>
+      <w:pPr>
+        <w:rPr>
+          <w:del w:id="279" w:author="Baker, Stuart" w:date="2021-11-07T19:45:00Z"/>
+        </w:rPr>
+      </w:pPr>
+      <w:del w:id="280" w:author="Baker, Stuart" w:date="2021-11-07T19:45:00Z">
         <w:r>
           <w:delText xml:space="preserve">Optional error codes are defined in Section </w:delText>
         </w:r>
@@ -11952,32 +12234,59 @@
       <w:pPr>
         <w:pStyle w:val="Heading2"/>
       </w:pPr>
-      <w:bookmarkStart w:id="229" w:name="_Toc86777175"/>
+      <w:bookmarkStart w:id="281" w:name="_Toc86777175"/>
       <w:r>
         <w:t>Data Space Definitions</w:t>
       </w:r>
-      <w:bookmarkEnd w:id="226"/>
-      <w:bookmarkEnd w:id="229"/>
+      <w:bookmarkEnd w:id="278"/>
+      <w:bookmarkEnd w:id="281"/>
     </w:p>
     <w:tbl>
       <w:tblPr>
         <w:tblStyle w:val="TableGrid"/>
         <w:tblW w:w="0" w:type="auto"/>
         <w:tblLook w:val="04A0" w:firstRow="1" w:lastRow="0" w:firstColumn="1" w:lastColumn="0" w:noHBand="0" w:noVBand="1"/>
+        <w:tblPrChange w:id="282" w:author="Baker, Stuart" w:date="2021-11-11T19:34:00Z">
+          <w:tblPr>
+            <w:tblStyle w:val="TableGrid"/>
+            <w:tblW w:w="0" w:type="auto"/>
+            <w:tblLook w:val="04A0" w:firstRow="1" w:lastRow="0" w:firstColumn="1" w:lastColumn="0" w:noHBand="0" w:noVBand="1"/>
+          </w:tblPr>
+        </w:tblPrChange>
       </w:tblPr>
       <w:tblGrid>
         <w:gridCol w:w="1613"/>
-        <w:gridCol w:w="8025"/>
+        <w:gridCol w:w="6572"/>
+        <w:gridCol w:w="1453"/>
+        <w:tblGridChange w:id="283">
+          <w:tblGrid>
+            <w:gridCol w:w="1613"/>
+            <w:gridCol w:w="4012"/>
+            <w:gridCol w:w="4013"/>
+          </w:tblGrid>
+        </w:tblGridChange>
       </w:tblGrid>
       <w:tr>
         <w:trPr>
           <w:cantSplit/>
           <w:tblHeader/>
+          <w:trPrChange w:id="284" w:author="Baker, Stuart" w:date="2021-11-11T19:34:00Z">
+            <w:trPr>
+              <w:cantSplit/>
+              <w:tblHeader/>
+            </w:trPr>
+          </w:trPrChange>
         </w:trPr>
         <w:tc>
           <w:tcPr>
-            <w:tcW w:w="1638" w:type="dxa"/>
+            <w:tcW w:w="1613" w:type="dxa"/>
             <w:shd w:val="clear" w:color="auto" w:fill="BFBFBF" w:themeFill="background1" w:themeFillShade="BF"/>
+            <w:tcPrChange w:id="285" w:author="Baker, Stuart" w:date="2021-11-11T19:34:00Z">
+              <w:tcPr>
+                <w:tcW w:w="1613" w:type="dxa"/>
+                <w:shd w:val="clear" w:color="auto" w:fill="BFBFBF" w:themeFill="background1" w:themeFillShade="BF"/>
+              </w:tcPr>
+            </w:tcPrChange>
           </w:tcPr>
           <w:p>
             <w:pPr>
@@ -11995,8 +12304,14 @@
         </w:tc>
         <w:tc>
           <w:tcPr>
-            <w:tcW w:w="8226" w:type="dxa"/>
+            <w:tcW w:w="6572" w:type="dxa"/>
             <w:shd w:val="clear" w:color="auto" w:fill="BFBFBF" w:themeFill="background1" w:themeFillShade="BF"/>
+            <w:tcPrChange w:id="286" w:author="Baker, Stuart" w:date="2021-11-11T19:34:00Z">
+              <w:tcPr>
+                <w:tcW w:w="4012" w:type="dxa"/>
+                <w:shd w:val="clear" w:color="auto" w:fill="BFBFBF" w:themeFill="background1" w:themeFillShade="BF"/>
+              </w:tcPr>
+            </w:tcPrChange>
           </w:tcPr>
           <w:p>
             <w:pPr>
@@ -12010,16 +12325,53 @@
               </w:rPr>
               <w:t>Description</w:t>
             </w:r>
+          </w:p>
+        </w:tc>
+        <w:tc>
+          <w:tcPr>
+            <w:tcW w:w="1453" w:type="dxa"/>
+            <w:shd w:val="clear" w:color="auto" w:fill="BFBFBF" w:themeFill="background1" w:themeFillShade="BF"/>
+            <w:tcPrChange w:id="287" w:author="Baker, Stuart" w:date="2021-11-11T19:34:00Z">
+              <w:tcPr>
+                <w:tcW w:w="4013" w:type="dxa"/>
+                <w:shd w:val="clear" w:color="auto" w:fill="BFBFBF" w:themeFill="background1" w:themeFillShade="BF"/>
+              </w:tcPr>
+            </w:tcPrChange>
+          </w:tcPr>
+          <w:p>
+            <w:pPr>
+              <w:rPr>
+                <w:b/>
+              </w:rPr>
+            </w:pPr>
+            <w:ins w:id="288" w:author="Baker, Stuart" w:date="2021-11-11T19:34:00Z">
+              <w:r>
+                <w:rPr>
+                  <w:b/>
+                </w:rPr>
+                <w:t>Read Only</w:t>
+              </w:r>
+            </w:ins>
           </w:p>
         </w:tc>
       </w:tr>
       <w:tr>
         <w:trPr>
           <w:cantSplit/>
+          <w:trPrChange w:id="289" w:author="Baker, Stuart" w:date="2021-11-11T19:34:00Z">
+            <w:trPr>
+              <w:cantSplit/>
+            </w:trPr>
+          </w:trPrChange>
         </w:trPr>
         <w:tc>
           <w:tcPr>
-            <w:tcW w:w="1638" w:type="dxa"/>
+            <w:tcW w:w="1613" w:type="dxa"/>
+            <w:tcPrChange w:id="290" w:author="Baker, Stuart" w:date="2021-11-11T19:34:00Z">
+              <w:tcPr>
+                <w:tcW w:w="1613" w:type="dxa"/>
+              </w:tcPr>
+            </w:tcPrChange>
           </w:tcPr>
           <w:p>
             <w:pPr>
@@ -12032,22 +12384,60 @@
         </w:tc>
         <w:tc>
           <w:tcPr>
-            <w:tcW w:w="8226" w:type="dxa"/>
+            <w:tcW w:w="6572" w:type="dxa"/>
+            <w:tcPrChange w:id="291" w:author="Baker, Stuart" w:date="2021-11-11T19:34:00Z">
+              <w:tcPr>
+                <w:tcW w:w="4012" w:type="dxa"/>
+              </w:tcPr>
+            </w:tcPrChange>
           </w:tcPr>
           <w:p>
             <w:r>
               <w:t>Capabilities</w:t>
             </w:r>
+          </w:p>
+        </w:tc>
+        <w:tc>
+          <w:tcPr>
+            <w:tcW w:w="1453" w:type="dxa"/>
+            <w:tcPrChange w:id="292" w:author="Baker, Stuart" w:date="2021-11-11T19:34:00Z">
+              <w:tcPr>
+                <w:tcW w:w="4013" w:type="dxa"/>
+              </w:tcPr>
+            </w:tcPrChange>
+          </w:tcPr>
+          <w:p>
+            <w:pPr>
+              <w:jc w:val="center"/>
+              <w:pPrChange w:id="293" w:author="Baker, Stuart" w:date="2021-11-11T19:35:00Z">
+                <w:pPr/>
+              </w:pPrChange>
+            </w:pPr>
+            <w:ins w:id="294" w:author="Baker, Stuart" w:date="2021-11-11T19:35:00Z">
+              <w:r>
+                <w:t>Yes</w:t>
+              </w:r>
+            </w:ins>
           </w:p>
         </w:tc>
       </w:tr>
       <w:tr>
         <w:trPr>
           <w:cantSplit/>
+          <w:trPrChange w:id="295" w:author="Baker, Stuart" w:date="2021-11-11T19:34:00Z">
+            <w:trPr>
+              <w:cantSplit/>
+            </w:trPr>
+          </w:trPrChange>
         </w:trPr>
         <w:tc>
           <w:tcPr>
-            <w:tcW w:w="1638" w:type="dxa"/>
+            <w:tcW w:w="1613" w:type="dxa"/>
+            <w:tcPrChange w:id="296" w:author="Baker, Stuart" w:date="2021-11-11T19:34:00Z">
+              <w:tcPr>
+                <w:tcW w:w="1613" w:type="dxa"/>
+              </w:tcPr>
+            </w:tcPrChange>
           </w:tcPr>
           <w:p>
             <w:pPr>
@@ -12060,22 +12450,60 @@
         </w:tc>
         <w:tc>
           <w:tcPr>
-            <w:tcW w:w="8226" w:type="dxa"/>
+            <w:tcW w:w="6572" w:type="dxa"/>
+            <w:tcPrChange w:id="297" w:author="Baker, Stuart" w:date="2021-11-11T19:34:00Z">
+              <w:tcPr>
+                <w:tcW w:w="4012" w:type="dxa"/>
+              </w:tcPr>
+            </w:tcPrChange>
           </w:tcPr>
           <w:p>
             <w:r>
               <w:t>Data Space Info</w:t>
             </w:r>
+          </w:p>
+        </w:tc>
+        <w:tc>
+          <w:tcPr>
+            <w:tcW w:w="1453" w:type="dxa"/>
+            <w:tcPrChange w:id="298" w:author="Baker, Stuart" w:date="2021-11-11T19:34:00Z">
+              <w:tcPr>
+                <w:tcW w:w="4013" w:type="dxa"/>
+              </w:tcPr>
+            </w:tcPrChange>
+          </w:tcPr>
+          <w:p>
+            <w:pPr>
+              <w:jc w:val="center"/>
+              <w:pPrChange w:id="299" w:author="Baker, Stuart" w:date="2021-11-11T19:35:00Z">
+                <w:pPr/>
+              </w:pPrChange>
+            </w:pPr>
+            <w:ins w:id="300" w:author="Baker, Stuart" w:date="2021-11-11T19:35:00Z">
+              <w:r>
+                <w:t>Yes</w:t>
+              </w:r>
+            </w:ins>
           </w:p>
         </w:tc>
       </w:tr>
       <w:tr>
         <w:trPr>
           <w:cantSplit/>
+          <w:trPrChange w:id="301" w:author="Baker, Stuart" w:date="2021-11-11T19:34:00Z">
+            <w:trPr>
+              <w:cantSplit/>
+            </w:trPr>
+          </w:trPrChange>
         </w:trPr>
         <w:tc>
           <w:tcPr>
-            <w:tcW w:w="1638" w:type="dxa"/>
+            <w:tcW w:w="1613" w:type="dxa"/>
+            <w:tcPrChange w:id="302" w:author="Baker, Stuart" w:date="2021-11-11T19:34:00Z">
+              <w:tcPr>
+                <w:tcW w:w="1613" w:type="dxa"/>
+              </w:tcPr>
+            </w:tcPrChange>
           </w:tcPr>
           <w:p>
             <w:pPr>
@@ -12088,22 +12516,60 @@
         </w:tc>
         <w:tc>
           <w:tcPr>
-            <w:tcW w:w="8226" w:type="dxa"/>
+            <w:tcW w:w="6572" w:type="dxa"/>
+            <w:tcPrChange w:id="303" w:author="Baker, Stuart" w:date="2021-11-11T19:34:00Z">
+              <w:tcPr>
+                <w:tcW w:w="4012" w:type="dxa"/>
+              </w:tcPr>
+            </w:tcPrChange>
           </w:tcPr>
           <w:p>
             <w:r>
               <w:t>Short GUI</w:t>
             </w:r>
+          </w:p>
+        </w:tc>
+        <w:tc>
+          <w:tcPr>
+            <w:tcW w:w="1453" w:type="dxa"/>
+            <w:tcPrChange w:id="304" w:author="Baker, Stuart" w:date="2021-11-11T19:34:00Z">
+              <w:tcPr>
+                <w:tcW w:w="4013" w:type="dxa"/>
+              </w:tcPr>
+            </w:tcPrChange>
+          </w:tcPr>
+          <w:p>
+            <w:pPr>
+              <w:jc w:val="center"/>
+              <w:pPrChange w:id="305" w:author="Baker, Stuart" w:date="2021-11-11T19:35:00Z">
+                <w:pPr/>
+              </w:pPrChange>
+            </w:pPr>
+            <w:ins w:id="306" w:author="Baker, Stuart" w:date="2021-11-11T19:35:00Z">
+              <w:r>
+                <w:t>No</w:t>
+              </w:r>
+            </w:ins>
           </w:p>
         </w:tc>
       </w:tr>
       <w:tr>
         <w:trPr>
           <w:cantSplit/>
+          <w:trPrChange w:id="307" w:author="Baker, Stuart" w:date="2021-11-11T19:34:00Z">
+            <w:trPr>
+              <w:cantSplit/>
+            </w:trPr>
+          </w:trPrChange>
         </w:trPr>
         <w:tc>
           <w:tcPr>
-            <w:tcW w:w="1638" w:type="dxa"/>
+            <w:tcW w:w="1613" w:type="dxa"/>
+            <w:tcPrChange w:id="308" w:author="Baker, Stuart" w:date="2021-11-11T19:34:00Z">
+              <w:tcPr>
+                <w:tcW w:w="1613" w:type="dxa"/>
+              </w:tcPr>
+            </w:tcPrChange>
           </w:tcPr>
           <w:p>
             <w:pPr>
@@ -12116,22 +12582,60 @@
         </w:tc>
         <w:tc>
           <w:tcPr>
-            <w:tcW w:w="8226" w:type="dxa"/>
+            <w:tcW w:w="6572" w:type="dxa"/>
+            <w:tcPrChange w:id="309" w:author="Baker, Stuart" w:date="2021-11-11T19:34:00Z">
+              <w:tcPr>
+                <w:tcW w:w="4012" w:type="dxa"/>
+              </w:tcPr>
+            </w:tcPrChange>
           </w:tcPr>
           <w:p>
             <w:r>
               <w:t>Configuration Variables</w:t>
             </w:r>
+          </w:p>
+        </w:tc>
+        <w:tc>
+          <w:tcPr>
+            <w:tcW w:w="1453" w:type="dxa"/>
+            <w:tcPrChange w:id="310" w:author="Baker, Stuart" w:date="2021-11-11T19:34:00Z">
+              <w:tcPr>
+                <w:tcW w:w="4013" w:type="dxa"/>
+              </w:tcPr>
+            </w:tcPrChange>
+          </w:tcPr>
+          <w:p>
+            <w:pPr>
+              <w:jc w:val="center"/>
+              <w:pPrChange w:id="311" w:author="Baker, Stuart" w:date="2021-11-11T19:35:00Z">
+                <w:pPr/>
+              </w:pPrChange>
+            </w:pPr>
+            <w:ins w:id="312" w:author="Baker, Stuart" w:date="2021-11-11T19:35:00Z">
+              <w:r>
+                <w:t>No</w:t>
+              </w:r>
+            </w:ins>
           </w:p>
         </w:tc>
       </w:tr>
       <w:tr>
         <w:trPr>
           <w:cantSplit/>
+          <w:trPrChange w:id="313" w:author="Baker, Stuart" w:date="2021-11-11T19:34:00Z">
+            <w:trPr>
+              <w:cantSplit/>
+            </w:trPr>
+          </w:trPrChange>
         </w:trPr>
         <w:tc>
           <w:tcPr>
-            <w:tcW w:w="1638" w:type="dxa"/>
+            <w:tcW w:w="1613" w:type="dxa"/>
+            <w:tcPrChange w:id="314" w:author="Baker, Stuart" w:date="2021-11-11T19:34:00Z">
+              <w:tcPr>
+                <w:tcW w:w="1613" w:type="dxa"/>
+              </w:tcPr>
+            </w:tcPrChange>
           </w:tcPr>
           <w:p>
             <w:pPr>
@@ -12144,27 +12648,169 @@
         </w:tc>
         <w:tc>
           <w:tcPr>
-            <w:tcW w:w="8226" w:type="dxa"/>
+            <w:tcW w:w="6572" w:type="dxa"/>
+            <w:tcPrChange w:id="315" w:author="Baker, Stuart" w:date="2021-11-11T19:34:00Z">
+              <w:tcPr>
+                <w:tcW w:w="4012" w:type="dxa"/>
+              </w:tcPr>
+            </w:tcPrChange>
           </w:tcPr>
           <w:p>
             <w:r>
               <w:t>Reserved for future use</w:t>
             </w:r>
           </w:p>
+        </w:tc>
+        <w:tc>
+          <w:tcPr>
+            <w:tcW w:w="1453" w:type="dxa"/>
+            <w:tcPrChange w:id="316" w:author="Baker, Stuart" w:date="2021-11-11T19:34:00Z">
+              <w:tcPr>
+                <w:tcW w:w="4013" w:type="dxa"/>
+              </w:tcPr>
+            </w:tcPrChange>
+          </w:tcPr>
+          <w:p/>
         </w:tc>
       </w:tr>
     </w:tbl>
     <w:p>
       <w:pPr>
+        <w:rPr>
+          <w:ins w:id="317" w:author="Baker, Stuart" w:date="2021-11-11T19:41:00Z"/>
+        </w:rPr>
+      </w:pPr>
+      <w:bookmarkStart w:id="318" w:name="_Ref86689124"/>
+      <w:bookmarkStart w:id="319" w:name="_Toc86777176"/>
+      <w:ins w:id="320" w:author="Baker, Stuart" w:date="2021-11-11T19:41:00Z">
+        <w:r>
+          <w:lastRenderedPageBreak/>
+          <w:t>I</w:t>
+        </w:r>
+      </w:ins>
+      <w:ins w:id="321" w:author="Baker, Stuart" w:date="2021-11-11T19:39:00Z">
+        <w:r>
+          <w:t>t is highly encouraged to map all Data Spaces to [indexed] CV Space, as described in Section</w:t>
+        </w:r>
+        <w:r>
+          <w:t xml:space="preserve"> </w:t>
+        </w:r>
+      </w:ins>
+      <w:ins w:id="322" w:author="Baker, Stuart" w:date="2021-11-11T19:40:00Z">
+        <w:r>
+          <w:fldChar w:fldCharType="begin"/>
+        </w:r>
+        <w:r>
+          <w:instrText xml:space="preserve"> REF _Ref87552060 \r \p \h </w:instrText>
+        </w:r>
+      </w:ins>
+      <w:r>
+        <w:fldChar w:fldCharType="separate"/>
+      </w:r>
+      <w:ins w:id="323" w:author="Baker, Stuart" w:date="2021-11-11T19:40:00Z">
+        <w:r>
+          <w:t>7.4.5 below</w:t>
+        </w:r>
+        <w:r>
+          <w:fldChar w:fldCharType="end"/>
+        </w:r>
+        <w:r>
+          <w:t>.</w:t>
+        </w:r>
+      </w:ins>
+      <w:ins w:id="324" w:author="Baker, Stuart" w:date="2021-11-11T19:41:00Z">
+        <w:r>
+          <w:t xml:space="preserve"> </w:t>
+        </w:r>
+        <w:r>
+          <w:t>Note that there are only two methods for writing to a Data Space:</w:t>
+        </w:r>
+      </w:ins>
+    </w:p>
+    <w:p>
+      <w:pPr>
+        <w:pStyle w:val="ListParagraph"/>
+        <w:numPr>
+          <w:ilvl w:val="0"/>
+          <w:numId w:val="32"/>
+        </w:numPr>
+        <w:rPr>
+          <w:ins w:id="325" w:author="Baker, Stuart" w:date="2021-11-11T19:41:00Z"/>
+        </w:rPr>
+      </w:pPr>
+      <w:proofErr w:type="spellStart"/>
+      <w:ins w:id="326" w:author="Baker, Stuart" w:date="2021-11-11T19:41:00Z">
+        <w:r>
+          <w:rPr>
+            <w:b/>
+            <w:rPrChange w:id="327" w:author="Baker, Stuart" w:date="2021-11-11T19:42:00Z">
+              <w:rPr/>
+            </w:rPrChange>
+          </w:rPr>
+          <w:t>WriteBlock</w:t>
+        </w:r>
+        <w:proofErr w:type="spellEnd"/>
+        <w:r>
+          <w:t xml:space="preserve"> command</w:t>
+        </w:r>
+      </w:ins>
+    </w:p>
+    <w:p>
+      <w:pPr>
+        <w:pStyle w:val="ListParagraph"/>
+        <w:numPr>
+          <w:ilvl w:val="0"/>
+          <w:numId w:val="32"/>
+        </w:numPr>
+        <w:rPr>
+          <w:ins w:id="328" w:author="Baker, Stuart" w:date="2021-11-11T21:23:00Z"/>
+        </w:rPr>
+      </w:pPr>
+      <w:ins w:id="329" w:author="Baker, Stuart" w:date="2021-11-11T19:41:00Z">
+        <w:r>
+          <w:t xml:space="preserve">CV </w:t>
+        </w:r>
+      </w:ins>
+      <w:ins w:id="330" w:author="Baker, Stuart" w:date="2021-11-11T19:42:00Z">
+        <w:r>
+          <w:t>w</w:t>
+        </w:r>
+      </w:ins>
+      <w:ins w:id="331" w:author="Baker, Stuart" w:date="2021-11-11T19:41:00Z">
+        <w:r>
+          <w:t xml:space="preserve">rite (service mode, </w:t>
+        </w:r>
+        <w:r>
+          <w:rPr>
+            <w:b/>
+          </w:rPr>
+          <w:t>POM</w:t>
+        </w:r>
+        <w:r>
+          <w:t xml:space="preserve">, and </w:t>
+        </w:r>
+        <w:r>
+          <w:rPr>
+            <w:b/>
+          </w:rPr>
+          <w:t>XPOM</w:t>
+        </w:r>
+        <w:r>
+          <w:t>)</w:t>
+        </w:r>
+      </w:ins>
+      <w:bookmarkStart w:id="332" w:name="_GoBack"/>
+      <w:bookmarkEnd w:id="332"/>
+    </w:p>
+    <w:p>
+      <w:pPr>
         <w:pStyle w:val="Heading3"/>
       </w:pPr>
-      <w:bookmarkStart w:id="230" w:name="_Ref86689124"/>
-      <w:bookmarkStart w:id="231" w:name="_Toc86777176"/>
       <w:r>
         <w:t>Capabilities</w:t>
       </w:r>
-      <w:bookmarkEnd w:id="230"/>
-      <w:bookmarkEnd w:id="231"/>
+      <w:bookmarkEnd w:id="318"/>
+      <w:bookmarkEnd w:id="319"/>
     </w:p>
     <w:p>
       <w:r>
@@ -12909,42 +13555,42 @@
             <w:r>
               <w:t>Extended capabilities supported</w:t>
             </w:r>
-            <w:ins w:id="232" w:author="Baker, Stuart" w:date="2021-11-07T12:44:00Z">
+            <w:ins w:id="333" w:author="Baker, Stuart" w:date="2021-11-07T12:44:00Z">
               <w:r>
                 <w:t>. This bit is 1 if</w:t>
               </w:r>
             </w:ins>
-            <w:ins w:id="233" w:author="Baker, Stuart" w:date="2021-11-07T12:45:00Z">
+            <w:ins w:id="334" w:author="Baker, Stuart" w:date="2021-11-07T12:45:00Z">
               <w:r>
                 <w:t xml:space="preserve">, </w:t>
               </w:r>
             </w:ins>
-            <w:ins w:id="234" w:author="Baker, Stuart" w:date="2021-11-07T12:44:00Z">
+            <w:ins w:id="335" w:author="Baker, Stuart" w:date="2021-11-07T12:44:00Z">
               <w:r>
                 <w:t>and only if</w:t>
               </w:r>
             </w:ins>
-            <w:ins w:id="235" w:author="Baker, Stuart" w:date="2021-11-07T12:45:00Z">
+            <w:ins w:id="336" w:author="Baker, Stuart" w:date="2021-11-07T12:45:00Z">
               <w:r>
                 <w:t>,</w:t>
               </w:r>
             </w:ins>
-            <w:ins w:id="236" w:author="Baker, Stuart" w:date="2021-11-07T12:44:00Z">
+            <w:ins w:id="337" w:author="Baker, Stuart" w:date="2021-11-07T12:44:00Z">
               <w:r>
                 <w:t xml:space="preserve"> there is any non-zero byte </w:t>
               </w:r>
             </w:ins>
-            <w:ins w:id="237" w:author="Baker, Stuart" w:date="2021-11-07T12:45:00Z">
+            <w:ins w:id="338" w:author="Baker, Stuart" w:date="2021-11-07T12:45:00Z">
               <w:r>
                 <w:t>at</w:t>
               </w:r>
             </w:ins>
-            <w:ins w:id="238" w:author="Baker, Stuart" w:date="2021-11-07T12:44:00Z">
+            <w:ins w:id="339" w:author="Baker, Stuart" w:date="2021-11-07T12:44:00Z">
               <w:r>
                 <w:t xml:space="preserve"> byte 4</w:t>
               </w:r>
             </w:ins>
-            <w:ins w:id="239" w:author="Baker, Stuart" w:date="2021-11-07T12:45:00Z">
+            <w:ins w:id="340" w:author="Baker, Stuart" w:date="2021-11-07T12:45:00Z">
               <w:r>
                 <w:t xml:space="preserve"> or later.</w:t>
               </w:r>
@@ -12994,11 +13640,11 @@
       <w:pPr>
         <w:pStyle w:val="Heading3"/>
       </w:pPr>
-      <w:bookmarkStart w:id="240" w:name="_Toc86777177"/>
+      <w:bookmarkStart w:id="341" w:name="_Toc86777177"/>
       <w:r>
         <w:t>Data Space Info</w:t>
       </w:r>
-      <w:bookmarkEnd w:id="240"/>
+      <w:bookmarkEnd w:id="341"/>
     </w:p>
     <w:p>
       <w:r>
@@ -13277,6 +13923,11 @@
               <w:t xml:space="preserve">Data Spaces </w:t>
             </w:r>
             <w:proofErr w:type="gramStart"/>
+            <w:ins w:id="342" w:author="Baker, Stuart" w:date="2021-11-11T19:11:00Z">
+              <w:r>
+                <w:t>1</w:t>
+              </w:r>
+            </w:ins>
             <w:r>
               <w:t>4..</w:t>
             </w:r>
@@ -13372,11 +14023,11 @@
       <w:pPr>
         <w:pStyle w:val="Heading3"/>
       </w:pPr>
-      <w:bookmarkStart w:id="241" w:name="_Toc86777178"/>
+      <w:bookmarkStart w:id="343" w:name="_Toc86777178"/>
       <w:r>
         <w:t>Short GUI</w:t>
       </w:r>
-      <w:bookmarkEnd w:id="241"/>
+      <w:bookmarkEnd w:id="343"/>
     </w:p>
     <w:tbl>
       <w:tblPr>
@@ -13519,12 +14170,12 @@
             <w:r>
               <w:t>Image index, to be defined</w:t>
             </w:r>
-            <w:ins w:id="242" w:author="Baker, Stuart" w:date="2021-11-07T12:45:00Z">
+            <w:ins w:id="344" w:author="Baker, Stuart" w:date="2021-11-07T12:45:00Z">
               <w:r>
                 <w:t xml:space="preserve"> later</w:t>
               </w:r>
             </w:ins>
-            <w:del w:id="243" w:author="Baker, Stuart" w:date="2021-11-07T12:45:00Z">
+            <w:del w:id="345" w:author="Baker, Stuart" w:date="2021-11-07T12:45:00Z">
               <w:r>
                 <w:delText>…</w:delText>
               </w:r>
@@ -13544,7 +14195,6 @@
               <w:jc w:val="center"/>
             </w:pPr>
             <w:r>
-              <w:lastRenderedPageBreak/>
               <w:t>10</w:t>
             </w:r>
           </w:p>
@@ -13558,12 +14208,12 @@
             <w:pPr>
               <w:jc w:val="center"/>
             </w:pPr>
-            <w:del w:id="244" w:author="Baker, Stuart" w:date="2021-11-07T12:46:00Z">
+            <w:del w:id="346" w:author="Baker, Stuart" w:date="2021-11-07T12:46:00Z">
               <w:r>
                 <w:delText>6</w:delText>
               </w:r>
             </w:del>
-            <w:ins w:id="245" w:author="Baker, Stuart" w:date="2021-11-07T12:46:00Z">
+            <w:ins w:id="347" w:author="Baker, Stuart" w:date="2021-11-07T12:46:00Z">
               <w:r>
                 <w:t>7</w:t>
               </w:r>
@@ -13571,12 +14221,12 @@
             <w:r>
               <w:t>..</w:t>
             </w:r>
-            <w:del w:id="246" w:author="Baker, Stuart" w:date="2021-11-07T12:46:00Z">
+            <w:del w:id="348" w:author="Baker, Stuart" w:date="2021-11-07T12:46:00Z">
               <w:r>
                 <w:delText>7</w:delText>
               </w:r>
             </w:del>
-            <w:ins w:id="247" w:author="Baker, Stuart" w:date="2021-11-07T12:46:00Z">
+            <w:ins w:id="349" w:author="Baker, Stuart" w:date="2021-11-07T12:46:00Z">
               <w:r>
                 <w:t>6</w:t>
               </w:r>
@@ -13589,7 +14239,20 @@
           </w:tcPr>
           <w:p>
             <w:r>
-              <w:t>Function information f0</w:t>
+              <w:t xml:space="preserve">Function information </w:t>
+            </w:r>
+            <w:del w:id="350" w:author="Baker, Stuart" w:date="2021-11-11T19:11:00Z">
+              <w:r>
+                <w:delText>f</w:delText>
+              </w:r>
+            </w:del>
+            <w:ins w:id="351" w:author="Baker, Stuart" w:date="2021-11-11T19:11:00Z">
+              <w:r>
+                <w:t>F</w:t>
+              </w:r>
+            </w:ins>
+            <w:r>
+              <w:t>0</w:t>
             </w:r>
           </w:p>
         </w:tc>
@@ -13627,7 +14290,20 @@
           </w:tcPr>
           <w:p>
             <w:r>
-              <w:t>Reserved, send as 0, check upon receipt</w:t>
+              <w:t xml:space="preserve">Reserved, send as 0, </w:t>
+            </w:r>
+            <w:del w:id="352" w:author="Baker, Stuart" w:date="2021-11-11T19:11:00Z">
+              <w:r>
+                <w:delText>check</w:delText>
+              </w:r>
+            </w:del>
+            <w:ins w:id="353" w:author="Baker, Stuart" w:date="2021-11-11T19:11:00Z">
+              <w:r>
+                <w:t>ignore</w:t>
+              </w:r>
+            </w:ins>
+            <w:r>
+              <w:t xml:space="preserve"> upon receipt</w:t>
             </w:r>
           </w:p>
         </w:tc>
@@ -14461,11 +15137,6 @@
       </w:tr>
     </w:tbl>
     <w:p/>
-    <w:p>
-      <w:r>
-        <w:br w:type="page"/>
-      </w:r>
-    </w:p>
     <w:tbl>
       <w:tblPr>
         <w:tblStyle w:val="TableGrid"/>
@@ -14588,7 +15259,7 @@
             <w:r>
               <w:t>Function available and latching</w:t>
             </w:r>
-            <w:ins w:id="249" w:author="Baker, Stuart" w:date="2021-11-07T12:48:00Z">
+            <w:ins w:id="355" w:author="Baker, Stuart" w:date="2021-11-07T12:48:00Z">
               <w:r>
                 <w:t xml:space="preserve"> (e.g. headlights)</w:t>
               </w:r>
@@ -14657,17 +15328,17 @@
       <w:pPr>
         <w:pStyle w:val="Heading3"/>
       </w:pPr>
-      <w:bookmarkStart w:id="250" w:name="_Toc86777179"/>
+      <w:bookmarkStart w:id="356" w:name="_Toc86777179"/>
       <w:r>
         <w:t>Configuration Variables (CV’s)</w:t>
       </w:r>
-      <w:bookmarkEnd w:id="250"/>
+      <w:bookmarkEnd w:id="356"/>
     </w:p>
     <w:p>
       <w:r>
         <w:t>The offset (24-bits) is always defined as the indexed CV address whereby the first byte corresponds to CV31 and the second byte corresponds to CV32.</w:t>
       </w:r>
-      <w:ins w:id="251" w:author="Baker, Stuart" w:date="2021-11-07T12:49:00Z">
+      <w:ins w:id="357" w:author="Baker, Stuart" w:date="2021-11-07T12:49:00Z">
         <w:r>
           <w:t xml:space="preserve"> For example, CV1 is at offset 0x00 00 00.</w:t>
         </w:r>
@@ -14677,99 +15348,147 @@
       <w:pPr>
         <w:pStyle w:val="Heading3"/>
       </w:pPr>
-      <w:bookmarkStart w:id="252" w:name="_Toc86777180"/>
+      <w:bookmarkStart w:id="358" w:name="_Toc86777180"/>
+      <w:bookmarkStart w:id="359" w:name="_Ref87552060"/>
       <w:r>
         <w:t>[Indexed] CV Space Overlay Mapping</w:t>
       </w:r>
-      <w:bookmarkEnd w:id="252"/>
-    </w:p>
-    <w:p>
-      <w:pPr>
-        <w:rPr>
-          <w:ins w:id="253" w:author="Baker, Stuart" w:date="2021-11-07T12:58:00Z"/>
-        </w:rPr>
-      </w:pPr>
-      <w:r>
-        <w:t>Data Spaces are also (dual) mapped to the CV Space and therefore can be read out by using POM or XPOM. When this mapping occurs, the Data Space length in bytes is prepended in the CV mapping.</w:t>
-      </w:r>
-      <w:ins w:id="254" w:author="Baker, Stuart" w:date="2021-11-07T12:50:00Z">
+      <w:bookmarkEnd w:id="358"/>
+      <w:bookmarkEnd w:id="359"/>
+    </w:p>
+    <w:p>
+      <w:pPr>
+        <w:rPr>
+          <w:ins w:id="360" w:author="Baker, Stuart" w:date="2021-11-11T19:31:00Z"/>
+        </w:rPr>
+      </w:pPr>
+      <w:r>
+        <w:t xml:space="preserve">Data Spaces are also (dual) mapped to the CV Space and therefore can be read out by using POM or XPOM. </w:t>
+      </w:r>
+      <w:ins w:id="361" w:author="Baker, Stuart" w:date="2021-11-11T19:32:00Z">
         <w:r>
-          <w:t xml:space="preserve"> For example, to read the Data Space Info, for data spaces 8-15, set CV32=2, CV32=1, then read CV259.</w:t>
+          <w:t xml:space="preserve">Manufacturers are highly encouraged to </w:t>
         </w:r>
       </w:ins>
-    </w:p>
-    <w:p>
-      <w:ins w:id="255" w:author="Baker, Stuart" w:date="2021-11-07T14:16:00Z">
+      <w:ins w:id="362" w:author="Baker, Stuart" w:date="2021-11-11T19:33:00Z">
+        <w:r>
+          <w:t xml:space="preserve">dual </w:t>
+        </w:r>
+      </w:ins>
+      <w:ins w:id="363" w:author="Baker, Stuart" w:date="2021-11-11T19:32:00Z">
+        <w:r>
+          <w:t>ma</w:t>
+        </w:r>
+      </w:ins>
+      <w:ins w:id="364" w:author="Baker, Stuart" w:date="2021-11-11T19:33:00Z">
+        <w:r>
+          <w:t>p all supported Data Spaces to the CV Space.</w:t>
+        </w:r>
+      </w:ins>
+    </w:p>
+    <w:p>
+      <w:pPr>
+        <w:rPr>
+          <w:ins w:id="365" w:author="Baker, Stuart" w:date="2021-11-07T12:58:00Z"/>
+        </w:rPr>
+      </w:pPr>
+      <w:r>
+        <w:t>When this mapping occurs, the Data Space length in bytes is prepended in the CV mapping.</w:t>
+      </w:r>
+      <w:ins w:id="366" w:author="Baker, Stuart" w:date="2021-11-07T12:50:00Z">
+        <w:r>
+          <w:t xml:space="preserve"> For example, to read the Data Space Info, for data spaces 8-15, set CV3</w:t>
+        </w:r>
+      </w:ins>
+      <w:ins w:id="367" w:author="Baker, Stuart" w:date="2021-11-11T19:12:00Z">
+        <w:r>
+          <w:t>1</w:t>
+        </w:r>
+      </w:ins>
+      <w:ins w:id="368" w:author="Baker, Stuart" w:date="2021-11-07T12:50:00Z">
+        <w:r>
+          <w:t>=2, CV32=1, then read CV259.</w:t>
+        </w:r>
+      </w:ins>
+    </w:p>
+    <w:p>
+      <w:pPr>
+        <w:rPr>
+          <w:ins w:id="369" w:author="Baker, Stuart" w:date="2021-11-11T19:31:00Z"/>
+        </w:rPr>
+      </w:pPr>
+      <w:ins w:id="370" w:author="Baker, Stuart" w:date="2021-11-07T14:16:00Z">
         <w:r>
           <w:t xml:space="preserve">If </w:t>
         </w:r>
       </w:ins>
-      <w:ins w:id="256" w:author="Baker, Stuart" w:date="2021-11-07T14:17:00Z">
+      <w:ins w:id="371" w:author="Baker, Stuart" w:date="2021-11-07T14:17:00Z">
         <w:r>
           <w:t xml:space="preserve">a dataspace is unimplemented, </w:t>
         </w:r>
       </w:ins>
-      <w:ins w:id="257" w:author="Baker, Stuart" w:date="2021-11-07T14:19:00Z">
+      <w:ins w:id="372" w:author="Baker, Stuart" w:date="2021-11-07T14:19:00Z">
         <w:r>
           <w:t xml:space="preserve">a decoder shall </w:t>
         </w:r>
       </w:ins>
-      <w:ins w:id="258" w:author="Baker, Stuart" w:date="2021-11-07T14:20:00Z">
+      <w:ins w:id="373" w:author="Baker, Stuart" w:date="2021-11-07T14:20:00Z">
         <w:r>
           <w:t xml:space="preserve">either reject </w:t>
         </w:r>
       </w:ins>
-      <w:ins w:id="259" w:author="Baker, Stuart" w:date="2021-11-07T14:25:00Z">
+      <w:ins w:id="374" w:author="Baker, Stuart" w:date="2021-11-07T14:25:00Z">
         <w:r>
           <w:t>a</w:t>
         </w:r>
       </w:ins>
-      <w:ins w:id="260" w:author="Baker, Stuart" w:date="2021-11-07T14:20:00Z">
+      <w:ins w:id="375" w:author="Baker, Stuart" w:date="2021-11-07T14:20:00Z">
         <w:r>
           <w:t xml:space="preserve"> read</w:t>
         </w:r>
       </w:ins>
-      <w:ins w:id="261" w:author="Baker, Stuart" w:date="2021-11-07T14:21:00Z">
+      <w:ins w:id="376" w:author="Baker, Stuart" w:date="2021-11-07T14:21:00Z">
         <w:r>
           <w:t xml:space="preserve"> using methods defined in S</w:t>
         </w:r>
       </w:ins>
-      <w:ins w:id="262" w:author="Baker, Stuart" w:date="2021-11-07T14:25:00Z">
+      <w:ins w:id="377" w:author="Baker, Stuart" w:date="2021-11-07T14:25:00Z">
         <w:r>
           <w:noBreakHyphen/>
         </w:r>
       </w:ins>
-      <w:ins w:id="263" w:author="Baker, Stuart" w:date="2021-11-07T14:21:00Z">
+      <w:ins w:id="378" w:author="Baker, Stuart" w:date="2021-11-07T14:21:00Z">
         <w:r>
           <w:t xml:space="preserve">9.3.2 or return a </w:t>
         </w:r>
       </w:ins>
-      <w:ins w:id="264" w:author="Baker, Stuart" w:date="2021-11-07T14:22:00Z">
+      <w:ins w:id="379" w:author="Baker, Stuart" w:date="2021-11-07T14:22:00Z">
         <w:r>
           <w:t xml:space="preserve">prepended </w:t>
         </w:r>
       </w:ins>
-      <w:ins w:id="265" w:author="Baker, Stuart" w:date="2021-11-07T14:21:00Z">
+      <w:ins w:id="380" w:author="Baker, Stuart" w:date="2021-11-07T14:21:00Z">
         <w:r>
           <w:t>length value of 0.</w:t>
         </w:r>
       </w:ins>
-      <w:ins w:id="266" w:author="Baker, Stuart" w:date="2021-11-07T14:17:00Z">
+      <w:ins w:id="381" w:author="Baker, Stuart" w:date="2021-11-07T14:17:00Z">
         <w:r>
           <w:t xml:space="preserve"> </w:t>
         </w:r>
       </w:ins>
-      <w:ins w:id="267" w:author="Baker, Stuart" w:date="2021-11-07T12:58:00Z">
+      <w:ins w:id="382" w:author="Baker, Stuart" w:date="2021-11-07T12:58:00Z">
         <w:r>
           <w:t xml:space="preserve">Values of 0 and 255 </w:t>
         </w:r>
       </w:ins>
-      <w:ins w:id="268" w:author="Baker, Stuart" w:date="2021-11-07T12:59:00Z">
+      <w:ins w:id="383" w:author="Baker, Stuart" w:date="2021-11-07T12:59:00Z">
         <w:r>
           <w:t>for the prepended length are considered to be invalid. If a value of 0 or 255 is returned, the data space is assumed to be unimplemented.</w:t>
         </w:r>
       </w:ins>
     </w:p>
+    <w:p/>
     <w:tbl>
       <w:tblPr>
         <w:tblStyle w:val="TableGrid"/>
@@ -15454,11 +16173,11 @@
       <w:pPr>
         <w:pStyle w:val="Heading1"/>
       </w:pPr>
-      <w:bookmarkStart w:id="269" w:name="_Toc86777181"/>
+      <w:bookmarkStart w:id="384" w:name="_Toc86777181"/>
       <w:r>
         <w:t>Manufacturer Specific Command Space</w:t>
       </w:r>
-      <w:bookmarkEnd w:id="269"/>
+      <w:bookmarkEnd w:id="384"/>
     </w:p>
     <w:p>
       <w:r>
@@ -15475,6 +16194,7 @@
     </w:p>
     <w:p>
       <w:r>
+        <w:lastRenderedPageBreak/>
         <w:t xml:space="preserve">The feedback shall contain an ack or any other valid feedback message, as defined in Section </w:t>
       </w:r>
       <w:r>
@@ -15536,7 +16256,6 @@
           <w:sz w:val="22"/>
           <w:szCs w:val="22"/>
         </w:rPr>
-        <w:lastRenderedPageBreak/>
         <w:t>◄</w:t>
       </w:r>
       <w:r>
@@ -15662,11 +16381,11 @@
       <w:pPr>
         <w:pStyle w:val="Heading1"/>
       </w:pPr>
-      <w:bookmarkStart w:id="270" w:name="_Toc86777182"/>
+      <w:bookmarkStart w:id="385" w:name="_Toc86777182"/>
       <w:r>
         <w:t>Document History</w:t>
       </w:r>
-      <w:bookmarkEnd w:id="270"/>
+      <w:bookmarkEnd w:id="385"/>
     </w:p>
     <w:tbl>
       <w:tblPr>
@@ -15779,7 +16498,7 @@
         </w:tc>
       </w:tr>
     </w:tbl>
-    <w:bookmarkStart w:id="271" w:name="_Toc86777183" w:displacedByCustomXml="next"/>
+    <w:bookmarkStart w:id="386" w:name="_Toc86777183" w:displacedByCustomXml="next"/>
     <w:sdt>
       <w:sdtPr>
         <w:rPr>
@@ -15809,7 +16528,7 @@
           <w:r>
             <w:t>Table of Contents</w:t>
           </w:r>
-          <w:bookmarkEnd w:id="271"/>
+          <w:bookmarkEnd w:id="386"/>
         </w:p>
         <w:p>
           <w:pPr>
@@ -22150,7 +22869,7 @@
         <w:tag w:val=""/>
         <w:id w:val="324172492"/>
         <w:dataBinding w:prefixMappings="xmlns:ns0='http://schemas.microsoft.com/office/2006/coverPageProps' " w:xpath="/ns0:CoverPageProperties[1]/ns0:PublishDate[1]" w:storeItemID="{55AF091B-3C7A-41E3-B477-F2FDAA23CFDA}"/>
-        <w:date w:fullDate="2021-11-07T00:00:00Z">
+        <w:date w:fullDate="2021-11-11T00:00:00Z">
           <w:dateFormat w:val="MMM d, yyyy"/>
           <w:lid w:val="en-US"/>
           <w:storeMappedDataAs w:val="dateTime"/>
@@ -22158,7 +22877,7 @@
         </w:date>
       </w:sdtPr>
       <w:sdtContent>
-        <w:del w:id="272" w:author="Baker, Stuart" w:date="2021-11-07T20:24:00Z">
+        <w:del w:id="387" w:author="Baker, Stuart" w:date="2021-11-07T20:24:00Z">
           <w:r>
             <w:rPr>
               <w:rStyle w:val="PageNumber"/>
@@ -22166,12 +22885,12 @@
             <w:delText>Nov 2, 2021</w:delText>
           </w:r>
         </w:del>
-        <w:ins w:id="273" w:author="Baker, Stuart" w:date="2021-11-07T20:24:00Z">
+        <w:ins w:id="388" w:author="Baker, Stuart" w:date="2021-11-11T19:05:00Z">
           <w:r>
             <w:rPr>
               <w:rStyle w:val="PageNumber"/>
             </w:rPr>
-            <w:t>Nov 7, 2021</w:t>
+            <w:t>Nov 11, 2021</w:t>
           </w:r>
         </w:ins>
       </w:sdtContent>
@@ -22325,7 +23044,7 @@
         <w:tag w:val=""/>
         <w:id w:val="-824500248"/>
         <w:dataBinding w:prefixMappings="xmlns:ns0='http://schemas.microsoft.com/office/2006/coverPageProps' " w:xpath="/ns0:CoverPageProperties[1]/ns0:PublishDate[1]" w:storeItemID="{55AF091B-3C7A-41E3-B477-F2FDAA23CFDA}"/>
-        <w:date w:fullDate="2021-11-07T00:00:00Z">
+        <w:date w:fullDate="2021-11-11T00:00:00Z">
           <w:dateFormat w:val="MMM d, yyyy"/>
           <w:lid w:val="en-US"/>
           <w:storeMappedDataAs w:val="dateTime"/>
@@ -22333,7 +23052,7 @@
         </w:date>
       </w:sdtPr>
       <w:sdtContent>
-        <w:del w:id="276" w:author="Baker, Stuart" w:date="2021-11-07T20:24:00Z">
+        <w:del w:id="391" w:author="Baker, Stuart" w:date="2021-11-07T20:24:00Z">
           <w:r>
             <w:rPr>
               <w:rStyle w:val="PageNumber"/>
@@ -22341,12 +23060,12 @@
             <w:delText>Nov 2, 2021</w:delText>
           </w:r>
         </w:del>
-        <w:ins w:id="277" w:author="Baker, Stuart" w:date="2021-11-07T20:24:00Z">
+        <w:ins w:id="392" w:author="Baker, Stuart" w:date="2021-11-11T19:05:00Z">
           <w:r>
             <w:rPr>
               <w:rStyle w:val="PageNumber"/>
             </w:rPr>
-            <w:t>Nov 7, 2021</w:t>
+            <w:t>Nov 11, 2021</w:t>
           </w:r>
         </w:ins>
       </w:sdtContent>
@@ -22596,10 +23315,7 @@
         <w:footnoteRef/>
       </w:r>
       <w:r>
-        <w:t xml:space="preserve"> Motor control parameters such as min/mid/max speed, speed tables, braking rate/distance, acceleration/deceleration rate, </w:t>
-      </w:r>
-      <w:r>
-        <w:t>etc…</w:t>
+        <w:t xml:space="preserve"> Motor control parameters such as min/mid/max speed, speed tables, braking rate/distance, acceleration/deceleration rate, etc…</w:t>
       </w:r>
     </w:p>
   </w:footnote>
@@ -22642,7 +23358,7 @@
       <w:pPr>
         <w:pStyle w:val="FootnoteText"/>
       </w:pPr>
-      <w:ins w:id="170" w:author="Baker, Stuart" w:date="2021-11-07T14:07:00Z">
+      <w:ins w:id="221" w:author="Baker, Stuart" w:date="2021-11-07T14:07:00Z">
         <w:r>
           <w:rPr>
             <w:rStyle w:val="FootnoteReference"/>
@@ -22685,16 +23401,13 @@
       <w:r>
         <w:t xml:space="preserve"> A “mobile” decoder used in</w:t>
       </w:r>
-      <w:del w:id="248" w:author="Baker, Stuart" w:date="2021-11-07T12:48:00Z">
+      <w:del w:id="354" w:author="Baker, Stuart" w:date="2021-11-07T12:48:00Z">
         <w:r>
           <w:delText xml:space="preserve"> a</w:delText>
         </w:r>
       </w:del>
       <w:r>
-        <w:t xml:space="preserve"> stationary applications such as building lighting, stationary crane, </w:t>
-      </w:r>
-      <w:r>
-        <w:t>etc…</w:t>
+        <w:t xml:space="preserve"> stationary applications such as building lighting, stationary crane, etc…</w:t>
       </w:r>
     </w:p>
   </w:footnote>
@@ -23337,7 +24050,7 @@
           <w:tag w:val=""/>
           <w:id w:val="1853835996"/>
           <w:dataBinding w:prefixMappings="xmlns:ns0='http://schemas.microsoft.com/office/2006/coverPageProps' " w:xpath="/ns0:CoverPageProperties[1]/ns0:PublishDate[1]" w:storeItemID="{55AF091B-3C7A-41E3-B477-F2FDAA23CFDA}"/>
-          <w:date w:fullDate="2021-11-07T00:00:00Z">
+          <w:date w:fullDate="2021-11-11T00:00:00Z">
             <w:dateFormat w:val="MMM d, yyyy"/>
             <w:lid w:val="en-US"/>
             <w:storeMappedDataAs w:val="dateTime"/>
@@ -23384,7 +24097,7 @@
                   <w:sz w:val="20"/>
                 </w:rPr>
               </w:pPr>
-              <w:del w:id="274" w:author="Baker, Stuart" w:date="2021-11-07T20:24:00Z">
+              <w:del w:id="389" w:author="Baker, Stuart" w:date="2021-11-07T20:24:00Z">
                 <w:r>
                   <w:rPr>
                     <w:rFonts w:ascii="CG Times" w:hAnsi="CG Times"/>
@@ -23393,13 +24106,13 @@
                   <w:delText>Nov 2, 2021</w:delText>
                 </w:r>
               </w:del>
-              <w:ins w:id="275" w:author="Baker, Stuart" w:date="2021-11-07T20:24:00Z">
+              <w:ins w:id="390" w:author="Baker, Stuart" w:date="2021-11-11T19:05:00Z">
                 <w:r>
                   <w:rPr>
                     <w:rFonts w:ascii="CG Times" w:hAnsi="CG Times"/>
                     <w:sz w:val="20"/>
                   </w:rPr>
-                  <w:t>Nov 7, 2021</w:t>
+                  <w:t>Nov 11, 2021</w:t>
                 </w:r>
               </w:ins>
             </w:p>
@@ -25084,6 +25797,178 @@
     </w:lvl>
   </w:abstractNum>
   <w:abstractNum w:abstractNumId="28" w15:restartNumberingAfterBreak="0">
+    <w:nsid w:val="71E52816"/>
+    <w:multiLevelType w:val="hybridMultilevel"/>
+    <w:tmpl w:val="143C8BC8"/>
+    <w:lvl w:ilvl="0" w:tplc="0409000F">
+      <w:start w:val="1"/>
+      <w:numFmt w:val="decimal"/>
+      <w:lvlText w:val="%1."/>
+      <w:lvlJc w:val="left"/>
+      <w:pPr>
+        <w:ind w:left="720" w:hanging="360"/>
+      </w:pPr>
+    </w:lvl>
+    <w:lvl w:ilvl="1" w:tplc="04090019" w:tentative="1">
+      <w:start w:val="1"/>
+      <w:numFmt w:val="lowerLetter"/>
+      <w:lvlText w:val="%2."/>
+      <w:lvlJc w:val="left"/>
+      <w:pPr>
+        <w:ind w:left="1440" w:hanging="360"/>
+      </w:pPr>
+    </w:lvl>
+    <w:lvl w:ilvl="2" w:tplc="0409001B" w:tentative="1">
+      <w:start w:val="1"/>
+      <w:numFmt w:val="lowerRoman"/>
+      <w:lvlText w:val="%3."/>
+      <w:lvlJc w:val="right"/>
+      <w:pPr>
+        <w:ind w:left="2160" w:hanging="180"/>
+      </w:pPr>
+    </w:lvl>
+    <w:lvl w:ilvl="3" w:tplc="0409000F" w:tentative="1">
+      <w:start w:val="1"/>
+      <w:numFmt w:val="decimal"/>
+      <w:lvlText w:val="%4."/>
+      <w:lvlJc w:val="left"/>
+      <w:pPr>
+        <w:ind w:left="2880" w:hanging="360"/>
+      </w:pPr>
+    </w:lvl>
+    <w:lvl w:ilvl="4" w:tplc="04090019" w:tentative="1">
+      <w:start w:val="1"/>
+      <w:numFmt w:val="lowerLetter"/>
+      <w:lvlText w:val="%5."/>
+      <w:lvlJc w:val="left"/>
+      <w:pPr>
+        <w:ind w:left="3600" w:hanging="360"/>
+      </w:pPr>
+    </w:lvl>
+    <w:lvl w:ilvl="5" w:tplc="0409001B" w:tentative="1">
+      <w:start w:val="1"/>
+      <w:numFmt w:val="lowerRoman"/>
+      <w:lvlText w:val="%6."/>
+      <w:lvlJc w:val="right"/>
+      <w:pPr>
+        <w:ind w:left="4320" w:hanging="180"/>
+      </w:pPr>
+    </w:lvl>
+    <w:lvl w:ilvl="6" w:tplc="0409000F" w:tentative="1">
+      <w:start w:val="1"/>
+      <w:numFmt w:val="decimal"/>
+      <w:lvlText w:val="%7."/>
+      <w:lvlJc w:val="left"/>
+      <w:pPr>
+        <w:ind w:left="5040" w:hanging="360"/>
+      </w:pPr>
+    </w:lvl>
+    <w:lvl w:ilvl="7" w:tplc="04090019" w:tentative="1">
+      <w:start w:val="1"/>
+      <w:numFmt w:val="lowerLetter"/>
+      <w:lvlText w:val="%8."/>
+      <w:lvlJc w:val="left"/>
+      <w:pPr>
+        <w:ind w:left="5760" w:hanging="360"/>
+      </w:pPr>
+    </w:lvl>
+    <w:lvl w:ilvl="8" w:tplc="0409001B" w:tentative="1">
+      <w:start w:val="1"/>
+      <w:numFmt w:val="lowerRoman"/>
+      <w:lvlText w:val="%9."/>
+      <w:lvlJc w:val="right"/>
+      <w:pPr>
+        <w:ind w:left="6480" w:hanging="180"/>
+      </w:pPr>
+    </w:lvl>
+  </w:abstractNum>
+  <w:abstractNum w:abstractNumId="29" w15:restartNumberingAfterBreak="0">
+    <w:nsid w:val="75411B60"/>
+    <w:multiLevelType w:val="hybridMultilevel"/>
+    <w:tmpl w:val="143C8BC8"/>
+    <w:lvl w:ilvl="0" w:tplc="0409000F">
+      <w:start w:val="1"/>
+      <w:numFmt w:val="decimal"/>
+      <w:lvlText w:val="%1."/>
+      <w:lvlJc w:val="left"/>
+      <w:pPr>
+        <w:ind w:left="720" w:hanging="360"/>
+      </w:pPr>
+    </w:lvl>
+    <w:lvl w:ilvl="1" w:tplc="04090019" w:tentative="1">
+      <w:start w:val="1"/>
+      <w:numFmt w:val="lowerLetter"/>
+      <w:lvlText w:val="%2."/>
+      <w:lvlJc w:val="left"/>
+      <w:pPr>
+        <w:ind w:left="1440" w:hanging="360"/>
+      </w:pPr>
+    </w:lvl>
+    <w:lvl w:ilvl="2" w:tplc="0409001B" w:tentative="1">
+      <w:start w:val="1"/>
+      <w:numFmt w:val="lowerRoman"/>
+      <w:lvlText w:val="%3."/>
+      <w:lvlJc w:val="right"/>
+      <w:pPr>
+        <w:ind w:left="2160" w:hanging="180"/>
+      </w:pPr>
+    </w:lvl>
+    <w:lvl w:ilvl="3" w:tplc="0409000F" w:tentative="1">
+      <w:start w:val="1"/>
+      <w:numFmt w:val="decimal"/>
+      <w:lvlText w:val="%4."/>
+      <w:lvlJc w:val="left"/>
+      <w:pPr>
+        <w:ind w:left="2880" w:hanging="360"/>
+      </w:pPr>
+    </w:lvl>
+    <w:lvl w:ilvl="4" w:tplc="04090019" w:tentative="1">
+      <w:start w:val="1"/>
+      <w:numFmt w:val="lowerLetter"/>
+      <w:lvlText w:val="%5."/>
+      <w:lvlJc w:val="left"/>
+      <w:pPr>
+        <w:ind w:left="3600" w:hanging="360"/>
+      </w:pPr>
+    </w:lvl>
+    <w:lvl w:ilvl="5" w:tplc="0409001B" w:tentative="1">
+      <w:start w:val="1"/>
+      <w:numFmt w:val="lowerRoman"/>
+      <w:lvlText w:val="%6."/>
+      <w:lvlJc w:val="right"/>
+      <w:pPr>
+        <w:ind w:left="4320" w:hanging="180"/>
+      </w:pPr>
+    </w:lvl>
+    <w:lvl w:ilvl="6" w:tplc="0409000F" w:tentative="1">
+      <w:start w:val="1"/>
+      <w:numFmt w:val="decimal"/>
+      <w:lvlText w:val="%7."/>
+      <w:lvlJc w:val="left"/>
+      <w:pPr>
+        <w:ind w:left="5040" w:hanging="360"/>
+      </w:pPr>
+    </w:lvl>
+    <w:lvl w:ilvl="7" w:tplc="04090019" w:tentative="1">
+      <w:start w:val="1"/>
+      <w:numFmt w:val="lowerLetter"/>
+      <w:lvlText w:val="%8."/>
+      <w:lvlJc w:val="left"/>
+      <w:pPr>
+        <w:ind w:left="5760" w:hanging="360"/>
+      </w:pPr>
+    </w:lvl>
+    <w:lvl w:ilvl="8" w:tplc="0409001B" w:tentative="1">
+      <w:start w:val="1"/>
+      <w:numFmt w:val="lowerRoman"/>
+      <w:lvlText w:val="%9."/>
+      <w:lvlJc w:val="right"/>
+      <w:pPr>
+        <w:ind w:left="6480" w:hanging="180"/>
+      </w:pPr>
+    </w:lvl>
+  </w:abstractNum>
+  <w:abstractNum w:abstractNumId="30" w15:restartNumberingAfterBreak="0">
     <w:nsid w:val="7C842134"/>
     <w:multiLevelType w:val="hybridMultilevel"/>
     <w:tmpl w:val="FC2A76EE"/>
@@ -25169,7 +26054,7 @@
       </w:pPr>
     </w:lvl>
   </w:abstractNum>
-  <w:abstractNum w:abstractNumId="29" w15:restartNumberingAfterBreak="0">
+  <w:abstractNum w:abstractNumId="31" w15:restartNumberingAfterBreak="0">
     <w:nsid w:val="7D6E41E9"/>
     <w:multiLevelType w:val="singleLevel"/>
     <w:tmpl w:val="B03A3A72"/>
@@ -25217,7 +26102,7 @@
     <w:abstractNumId w:val="22"/>
   </w:num>
   <w:num w:numId="5">
-    <w:abstractNumId w:val="29"/>
+    <w:abstractNumId w:val="31"/>
   </w:num>
   <w:num w:numId="6">
     <w:abstractNumId w:val="25"/>
@@ -25289,10 +26174,16 @@
     <w:abstractNumId w:val="12"/>
   </w:num>
   <w:num w:numId="29">
-    <w:abstractNumId w:val="28"/>
+    <w:abstractNumId w:val="30"/>
   </w:num>
   <w:num w:numId="30">
     <w:abstractNumId w:val="13"/>
+  </w:num>
+  <w:num w:numId="31">
+    <w:abstractNumId w:val="28"/>
+  </w:num>
+  <w:num w:numId="32">
+    <w:abstractNumId w:val="29"/>
   </w:num>
 </w:numbering>
 </file>
@@ -27510,7 +28401,7 @@
 
 <file path=customXml/item1.xml><?xml version="1.0" encoding="utf-8"?>
 <CoverPageProperties xmlns="http://schemas.microsoft.com/office/2006/coverPageProps">
-  <PublishDate>2021-11-07T00:00:00</PublishDate>
+  <PublishDate>2021-11-11T00:00:00</PublishDate>
   <Abstract/>
   <CompanyAddress/>
   <CompanyPhone/>
@@ -27532,7 +28423,7 @@
 </file>
 
 <file path=customXml/itemProps2.xml><?xml version="1.0" encoding="utf-8"?>
-<ds:datastoreItem xmlns:ds="http://schemas.openxmlformats.org/officeDocument/2006/customXml" ds:itemID="{98E34441-D408-49D9-95FD-37348CD9A54D}">
+<ds:datastoreItem xmlns:ds="http://schemas.openxmlformats.org/officeDocument/2006/customXml" ds:itemID="{6CEE54B5-CF15-4747-BB66-24001F82D96B}">
   <ds:schemaRefs>
     <ds:schemaRef ds:uri="http://schemas.openxmlformats.org/officeDocument/2006/bibliography"/>
   </ds:schemaRefs>

</xml_diff>

<commit_message>
Updates based on WG discussion.
</commit_message>
<xml_diff>
--- a/drafts/S-9.2.1.1 Advanced Extended Packet Formats.docx
+++ b/drafts/S-9.2.1.1 Advanced Extended Packet Formats.docx
@@ -309,24 +309,19 @@
         </w:numPr>
       </w:pPr>
       <w:r>
-        <w:t>RCN-218 DCC-A Automatic Logon, with which applicable parts of this standard are intended to be</w:t>
-      </w:r>
-      <w:bookmarkStart w:id="15" w:name="_GoBack"/>
-      <w:bookmarkEnd w:id="15"/>
-      <w:r>
-        <w:t xml:space="preserve"> in harmony</w:t>
+        <w:t>RCN-218 DCC-A Automatic Logon, with which applicable parts of this standard are intended to be in harmony</w:t>
       </w:r>
     </w:p>
     <w:p>
       <w:pPr>
         <w:pStyle w:val="Heading2"/>
       </w:pPr>
-      <w:bookmarkStart w:id="16" w:name="_Toc86777129"/>
+      <w:bookmarkStart w:id="15" w:name="_Toc86777129"/>
       <w:r>
         <w:lastRenderedPageBreak/>
         <w:t>Terminology</w:t>
       </w:r>
-      <w:bookmarkEnd w:id="16"/>
+      <w:bookmarkEnd w:id="15"/>
     </w:p>
     <w:tbl>
       <w:tblPr>
@@ -562,12 +557,12 @@
             <w:tcW w:w="7596" w:type="dxa"/>
           </w:tcPr>
           <w:p>
-            <w:ins w:id="17" w:author="Baker, Stuart" w:date="2021-11-07T12:22:00Z">
+            <w:ins w:id="16" w:author="Baker, Stuart" w:date="2021-11-07T12:22:00Z">
               <w:r>
                 <w:t>8-bit number chosen arbitrarily by the System and incremente</w:t>
               </w:r>
             </w:ins>
-            <w:ins w:id="18" w:author="Baker, Stuart" w:date="2021-11-07T12:23:00Z">
+            <w:ins w:id="17" w:author="Baker, Stuart" w:date="2021-11-07T12:23:00Z">
               <w:r>
                 <w:t>d upon every reboot</w:t>
               </w:r>
@@ -647,20 +642,20 @@
             <w:r>
               <w:t>Represents the single X</w:t>
             </w:r>
+            <w:del w:id="18" w:author="Baker, Stuart" w:date="2022-02-06T18:57:00Z">
+              <w:r>
+                <w:delText>-</w:delText>
+              </w:r>
+            </w:del>
+            <w:r>
+              <w:t>OR checksum or CRC-8 + X</w:t>
+            </w:r>
             <w:del w:id="19" w:author="Baker, Stuart" w:date="2022-02-06T18:57:00Z">
               <w:r>
                 <w:delText>-</w:delText>
               </w:r>
             </w:del>
             <w:r>
-              <w:t>OR checksum or CRC-8 + X</w:t>
-            </w:r>
-            <w:del w:id="20" w:author="Baker, Stuart" w:date="2022-02-06T18:57:00Z">
-              <w:r>
-                <w:delText>-</w:delText>
-              </w:r>
-            </w:del>
-            <w:r>
               <w:t>OR checksum as appropriate for the given packet length.</w:t>
             </w:r>
           </w:p>
@@ -671,11 +666,11 @@
       <w:pPr>
         <w:pStyle w:val="Heading2"/>
       </w:pPr>
-      <w:bookmarkStart w:id="21" w:name="_Toc86777130"/>
+      <w:bookmarkStart w:id="20" w:name="_Toc86777130"/>
       <w:r>
         <w:t>Requirements</w:t>
       </w:r>
-      <w:bookmarkEnd w:id="21"/>
+      <w:bookmarkEnd w:id="20"/>
     </w:p>
     <w:p>
       <w:r>
@@ -1029,14 +1024,14 @@
             <w:r>
               <w:t>O</w:t>
             </w:r>
-            <w:bookmarkStart w:id="22" w:name="_Ref84759592"/>
+            <w:bookmarkStart w:id="21" w:name="_Ref84759592"/>
             <w:r>
               <w:rPr>
                 <w:rStyle w:val="FootnoteReference"/>
               </w:rPr>
               <w:footnoteReference w:id="1"/>
             </w:r>
-            <w:bookmarkEnd w:id="22"/>
+            <w:bookmarkEnd w:id="21"/>
           </w:p>
         </w:tc>
         <w:tc>
@@ -1229,14 +1224,14 @@
             <w:r>
               <w:t>XPOM</w:t>
             </w:r>
-            <w:bookmarkStart w:id="23" w:name="_Ref86957016"/>
+            <w:bookmarkStart w:id="22" w:name="_Ref86957016"/>
             <w:r>
               <w:rPr>
                 <w:rStyle w:val="FootnoteReference"/>
               </w:rPr>
               <w:footnoteReference w:id="2"/>
             </w:r>
-            <w:bookmarkEnd w:id="23"/>
+            <w:bookmarkEnd w:id="22"/>
           </w:p>
         </w:tc>
         <w:tc>
@@ -2010,29 +2005,29 @@
       <w:pPr>
         <w:pStyle w:val="Heading1"/>
       </w:pPr>
-      <w:bookmarkStart w:id="24" w:name="_Toc86777131"/>
+      <w:bookmarkStart w:id="23" w:name="_Toc86777131"/>
       <w:r>
         <w:t>Packet Framing</w:t>
       </w:r>
+      <w:bookmarkEnd w:id="23"/>
+    </w:p>
+    <w:p>
+      <w:pPr>
+        <w:pStyle w:val="Heading2"/>
+      </w:pPr>
+      <w:bookmarkStart w:id="24" w:name="_Ref84790563"/>
+      <w:bookmarkStart w:id="25" w:name="_Toc86777132"/>
+      <w:r>
+        <w:t>Error Detection</w:t>
+      </w:r>
       <w:bookmarkEnd w:id="24"/>
-    </w:p>
-    <w:p>
-      <w:pPr>
-        <w:pStyle w:val="Heading2"/>
-      </w:pPr>
-      <w:bookmarkStart w:id="25" w:name="_Ref84790563"/>
-      <w:bookmarkStart w:id="26" w:name="_Toc86777132"/>
-      <w:r>
-        <w:t>Error Detection</w:t>
-      </w:r>
       <w:bookmarkEnd w:id="25"/>
-      <w:bookmarkEnd w:id="26"/>
     </w:p>
     <w:p>
       <w:r>
         <w:t>If total packet length inclusive of the X</w:t>
       </w:r>
-      <w:del w:id="27" w:author="Baker, Stuart" w:date="2022-02-06T18:56:00Z">
+      <w:del w:id="26" w:author="Baker, Stuart" w:date="2022-02-06T18:56:00Z">
         <w:r>
           <w:delText>-</w:delText>
         </w:r>
@@ -2040,7 +2035,7 @@
       <w:r>
         <w:t>OR checksum in bytes (from start of packet bit to packet end bit) is less than or equal to 6-bytes, the normal packet framing and X</w:t>
       </w:r>
-      <w:del w:id="28" w:author="Baker, Stuart" w:date="2022-02-06T18:56:00Z">
+      <w:del w:id="27" w:author="Baker, Stuart" w:date="2022-02-06T18:56:00Z">
         <w:r>
           <w:delText>-</w:delText>
         </w:r>
@@ -2089,7 +2084,7 @@
             <w:r>
               <w:t>X</w:t>
             </w:r>
-            <w:del w:id="29" w:author="Baker, Stuart" w:date="2022-02-06T18:56:00Z">
+            <w:del w:id="28" w:author="Baker, Stuart" w:date="2022-02-06T18:56:00Z">
               <w:r>
                 <w:delText>-</w:delText>
               </w:r>
@@ -2106,7 +2101,7 @@
       <w:r>
         <w:t>If the total packet length exceeds 6-bytes, an additional CRC-8 checksum is inserted just before the traditional X</w:t>
       </w:r>
-      <w:del w:id="30" w:author="Baker, Stuart" w:date="2022-02-06T18:57:00Z">
+      <w:del w:id="29" w:author="Baker, Stuart" w:date="2022-02-06T18:57:00Z">
         <w:r>
           <w:delText>-</w:delText>
         </w:r>
@@ -2114,7 +2109,7 @@
       <w:r>
         <w:t>OR byte. A Decoder is required to check that both the CRC-8 and X</w:t>
       </w:r>
-      <w:del w:id="31" w:author="Baker, Stuart" w:date="2022-02-06T18:57:00Z">
+      <w:del w:id="30" w:author="Baker, Stuart" w:date="2022-02-06T18:57:00Z">
         <w:r>
           <w:delText>-</w:delText>
         </w:r>
@@ -2151,12 +2146,12 @@
             <w:tcW w:w="5760" w:type="dxa"/>
           </w:tcPr>
           <w:p>
-            <w:del w:id="32" w:author="Baker, Stuart" w:date="2022-02-06T18:49:00Z">
+            <w:del w:id="31" w:author="Baker, Stuart" w:date="2022-02-06T18:49:00Z">
               <w:r>
                 <w:delText>1-4</w:delText>
               </w:r>
             </w:del>
-            <w:ins w:id="33" w:author="Baker, Stuart" w:date="2022-02-06T18:49:00Z">
+            <w:ins w:id="32" w:author="Baker, Stuart" w:date="2022-02-06T18:49:00Z">
               <w:r>
                 <w:t>5-29</w:t>
               </w:r>
@@ -2184,7 +2179,7 @@
             <w:r>
               <w:t>X</w:t>
             </w:r>
-            <w:del w:id="34" w:author="Baker, Stuart" w:date="2022-02-06T18:56:00Z">
+            <w:del w:id="33" w:author="Baker, Stuart" w:date="2022-02-06T18:56:00Z">
               <w:r>
                 <w:delText>-</w:delText>
               </w:r>
@@ -2232,7 +2227,7 @@
         <w:lastRenderedPageBreak/>
         <w:t>0 when calculated over the entire message including the CRC-8 byte itself and excluding the X</w:t>
       </w:r>
-      <w:del w:id="35" w:author="Baker, Stuart" w:date="2022-02-06T18:56:00Z">
+      <w:del w:id="34" w:author="Baker, Stuart" w:date="2022-02-06T18:56:00Z">
         <w:r>
           <w:delText>-</w:delText>
         </w:r>
@@ -2274,61 +2269,61 @@
       <w:pPr>
         <w:pStyle w:val="Heading2"/>
       </w:pPr>
-      <w:bookmarkStart w:id="36" w:name="_Toc86777133"/>
+      <w:bookmarkStart w:id="35" w:name="_Toc86777133"/>
       <w:r>
         <w:t>Feedback</w:t>
       </w:r>
+      <w:bookmarkEnd w:id="35"/>
+    </w:p>
+    <w:p>
+      <w:r>
+        <w:t>S-9.3.2 defines two feedback channels 1 &amp; 2.</w:t>
+      </w:r>
+    </w:p>
+    <w:p>
+      <w:pPr>
+        <w:pStyle w:val="Heading3"/>
+      </w:pPr>
+      <w:bookmarkStart w:id="36" w:name="_Ref86692691"/>
+      <w:bookmarkStart w:id="37" w:name="_Toc86777134"/>
+      <w:r>
+        <w:t>Address Partition 253</w:t>
+      </w:r>
       <w:bookmarkEnd w:id="36"/>
-    </w:p>
-    <w:p>
-      <w:r>
-        <w:t>S-9.3.2 defines two feedback channels 1 &amp; 2.</w:t>
+      <w:bookmarkEnd w:id="37"/>
+    </w:p>
+    <w:p>
+      <w:r>
+        <w:t>For any addressed message sent to the 253 partition, only the specifically addressed Decoder may send feedback data in channel 2. Feedback channel 1 is reserved for future standards. A mobile Decoder shall not respond in channel 1, even if its CV28, bit 0 setting enables unsolicited Decoder initiated transmission.</w:t>
+      </w:r>
+    </w:p>
+    <w:p>
+      <w:r>
+        <w:t>The System shall support reception of feedback to addressed packets using the 253 address.</w:t>
       </w:r>
     </w:p>
     <w:p>
       <w:pPr>
         <w:pStyle w:val="Heading3"/>
       </w:pPr>
-      <w:bookmarkStart w:id="37" w:name="_Ref86692691"/>
-      <w:bookmarkStart w:id="38" w:name="_Toc86777134"/>
-      <w:r>
-        <w:t>Address Partition 253</w:t>
-      </w:r>
-      <w:bookmarkEnd w:id="37"/>
+      <w:bookmarkStart w:id="38" w:name="_Ref86698290"/>
+      <w:bookmarkStart w:id="39" w:name="_Toc86777135"/>
+      <w:r>
+        <w:t>Address Partition 254</w:t>
+      </w:r>
       <w:bookmarkEnd w:id="38"/>
-    </w:p>
-    <w:p>
-      <w:r>
-        <w:t>For any addressed message sent to the 253 partition, only the specifically addressed Decoder may send feedback data in channel 2. Feedback channel 1 is reserved for future standards. A mobile Decoder shall not respond in channel 1, even if its CV28, bit 0 setting enables unsolicited Decoder initiated transmission.</w:t>
-      </w:r>
-    </w:p>
-    <w:p>
-      <w:r>
-        <w:t>The System shall support reception of feedback to addressed packets using the 253 address.</w:t>
-      </w:r>
-    </w:p>
-    <w:p>
-      <w:pPr>
-        <w:pStyle w:val="Heading3"/>
-      </w:pPr>
-      <w:bookmarkStart w:id="39" w:name="_Ref86698290"/>
-      <w:bookmarkStart w:id="40" w:name="_Toc86777135"/>
-      <w:r>
-        <w:t>Address Partition 254</w:t>
-      </w:r>
       <w:bookmarkEnd w:id="39"/>
-      <w:bookmarkEnd w:id="40"/>
     </w:p>
     <w:p>
       <w:r>
         <w:t xml:space="preserve">All messages sent to the 254 address </w:t>
       </w:r>
-      <w:del w:id="41" w:author="Baker, Stuart" w:date="2021-11-11T19:28:00Z">
+      <w:del w:id="40" w:author="Baker, Stuart" w:date="2021-11-11T19:28:00Z">
         <w:r>
           <w:delText>space</w:delText>
         </w:r>
       </w:del>
-      <w:ins w:id="42" w:author="Baker, Stuart" w:date="2021-11-11T19:28:00Z">
+      <w:ins w:id="41" w:author="Baker, Stuart" w:date="2021-11-11T19:28:00Z">
         <w:r>
           <w:t>partition</w:t>
         </w:r>
@@ -2336,29 +2331,30 @@
       <w:r>
         <w:t xml:space="preserve"> combine feedback channels 1 &amp; 2 into a single extended length feedback channel. The channel 1 and 2 start and end timing shall be respected by the Decoder.</w:t>
       </w:r>
-      <w:ins w:id="43" w:author="Baker, Stuart" w:date="2021-11-11T19:27:00Z">
+      <w:ins w:id="42" w:author="Baker, Stuart" w:date="2021-11-11T19:27:00Z">
         <w:r>
           <w:t xml:space="preserve"> </w:t>
         </w:r>
       </w:ins>
-      <w:ins w:id="44" w:author="Baker, Stuart" w:date="2021-11-11T19:29:00Z">
+      <w:ins w:id="43" w:author="Baker, Stuart" w:date="2021-11-11T19:29:00Z">
         <w:r>
           <w:t xml:space="preserve">Only </w:t>
         </w:r>
       </w:ins>
-      <w:ins w:id="45" w:author="Baker, Stuart" w:date="2021-11-11T19:27:00Z">
+      <w:ins w:id="44" w:author="Baker, Stuart" w:date="2021-11-11T19:27:00Z">
         <w:r>
           <w:t xml:space="preserve">CV28 bit 1 determines if a feedback response is allowed for </w:t>
         </w:r>
+      </w:ins>
+      <w:ins w:id="45" w:author="Baker, Stuart" w:date="2022-02-11T19:55:00Z">
         <w:r>
           <w:rPr>
             <w:u w:val="single"/>
-            <w:rPrChange w:id="46" w:author="Baker, Stuart" w:date="2021-11-11T19:28:00Z">
-              <w:rPr/>
-            </w:rPrChange>
           </w:rPr>
-          <w:t>both</w:t>
+          <w:t>the combined</w:t>
         </w:r>
+      </w:ins>
+      <w:ins w:id="46" w:author="Baker, Stuart" w:date="2021-11-11T19:27:00Z">
         <w:r>
           <w:t xml:space="preserve"> </w:t>
         </w:r>
@@ -2370,57 +2366,62 @@
       </w:ins>
       <w:ins w:id="48" w:author="Baker, Stuart" w:date="2021-11-11T19:27:00Z">
         <w:r>
-          <w:t>channels 1 &amp; 2 combined.</w:t>
+          <w:t>channels 1 &amp; 2</w:t>
+        </w:r>
+        <w:bookmarkStart w:id="49" w:name="_GoBack"/>
+        <w:bookmarkEnd w:id="49"/>
+        <w:r>
+          <w:t>.</w:t>
         </w:r>
       </w:ins>
-      <w:ins w:id="49" w:author="Baker, Stuart" w:date="2021-11-11T19:28:00Z">
+      <w:ins w:id="50" w:author="Baker, Stuart" w:date="2021-11-11T19:28:00Z">
         <w:r>
           <w:t xml:space="preserve"> </w:t>
         </w:r>
       </w:ins>
-      <w:ins w:id="50" w:author="Baker, Stuart" w:date="2021-11-11T19:29:00Z">
+      <w:ins w:id="51" w:author="Baker, Stuart" w:date="2021-11-11T19:29:00Z">
         <w:r>
           <w:t xml:space="preserve">The </w:t>
         </w:r>
       </w:ins>
-      <w:ins w:id="51" w:author="Baker, Stuart" w:date="2021-11-11T19:28:00Z">
+      <w:ins w:id="52" w:author="Baker, Stuart" w:date="2021-11-11T19:28:00Z">
         <w:r>
           <w:t>CV28 bit 0</w:t>
         </w:r>
       </w:ins>
-      <w:ins w:id="52" w:author="Baker, Stuart" w:date="2021-11-11T19:29:00Z">
+      <w:ins w:id="53" w:author="Baker, Stuart" w:date="2021-11-11T19:29:00Z">
         <w:r>
           <w:t xml:space="preserve"> setting</w:t>
         </w:r>
       </w:ins>
-      <w:ins w:id="53" w:author="Baker, Stuart" w:date="2021-11-11T19:28:00Z">
+      <w:ins w:id="54" w:author="Baker, Stuart" w:date="2021-11-11T19:28:00Z">
         <w:r>
           <w:t xml:space="preserve"> is ignored for </w:t>
         </w:r>
       </w:ins>
-      <w:ins w:id="54" w:author="Baker, Stuart" w:date="2021-11-11T19:29:00Z">
+      <w:ins w:id="55" w:author="Baker, Stuart" w:date="2021-11-11T19:29:00Z">
         <w:r>
           <w:t xml:space="preserve">determining if </w:t>
         </w:r>
       </w:ins>
-      <w:ins w:id="55" w:author="Baker, Stuart" w:date="2021-11-11T19:28:00Z">
+      <w:ins w:id="56" w:author="Baker, Stuart" w:date="2021-11-11T19:28:00Z">
         <w:r>
           <w:t>address partition 254 respons</w:t>
         </w:r>
       </w:ins>
-      <w:ins w:id="56" w:author="Baker, Stuart" w:date="2021-11-11T19:29:00Z">
+      <w:ins w:id="57" w:author="Baker, Stuart" w:date="2021-11-11T19:29:00Z">
         <w:r>
           <w:t xml:space="preserve">es </w:t>
         </w:r>
       </w:ins>
-      <w:ins w:id="57" w:author="Baker, Stuart" w:date="2021-11-11T19:30:00Z">
+      <w:ins w:id="58" w:author="Baker, Stuart" w:date="2021-11-11T19:30:00Z">
         <w:r>
           <w:t>are allowed.</w:t>
         </w:r>
       </w:ins>
     </w:p>
     <w:p>
-      <w:del w:id="58" w:author="Baker, Stuart" w:date="2021-11-07T19:28:00Z">
+      <w:del w:id="59" w:author="Baker, Stuart" w:date="2021-11-07T19:28:00Z">
         <w:r>
           <w:delText>CV28, bit 7 must be set in order to enable address partition 254. Otherwise, a Decoder shall ignore all commands sent to address partition 254.</w:delText>
         </w:r>
@@ -2430,11 +2431,11 @@
       <w:pPr>
         <w:pStyle w:val="Heading3"/>
       </w:pPr>
-      <w:bookmarkStart w:id="59" w:name="_Toc86777136"/>
+      <w:bookmarkStart w:id="60" w:name="_Toc86777136"/>
       <w:r>
         <w:t>Encoding, Padding, and Alignment</w:t>
       </w:r>
-      <w:bookmarkEnd w:id="59"/>
+      <w:bookmarkEnd w:id="60"/>
     </w:p>
     <w:p>
       <w:r>
@@ -2445,18 +2446,27 @@
       <w:r>
         <w:t>To meet the coding requirement, all feedback data size must fall on a 6-bit boundary. In some cases, the feedback messages defined do not end on a 6-bit boundary. In this case, they shall be padded to the next 6-bit boundary by '0' bits. If after padding '0' bits to the next 6-bit boundary results in remaining space in the feedback channel, the Decoder shall fill the remaining space with ACK bytes.</w:t>
       </w:r>
+      <w:ins w:id="61" w:author="Baker, Stuart" w:date="2022-02-11T19:45:00Z">
+        <w:r>
+          <w:rPr>
+            <w:rStyle w:val="FootnoteReference"/>
+          </w:rPr>
+          <w:footnoteReference w:id="3"/>
+        </w:r>
+      </w:ins>
     </w:p>
     <w:p>
       <w:pPr>
         <w:pStyle w:val="Heading3"/>
       </w:pPr>
-      <w:bookmarkStart w:id="60" w:name="_Ref84766776"/>
-      <w:bookmarkStart w:id="61" w:name="_Toc86777137"/>
-      <w:r>
+      <w:bookmarkStart w:id="72" w:name="_Ref84766776"/>
+      <w:bookmarkStart w:id="73" w:name="_Toc86777137"/>
+      <w:r>
+        <w:lastRenderedPageBreak/>
         <w:t>Variable Length Feedback</w:t>
       </w:r>
-      <w:bookmarkEnd w:id="60"/>
-      <w:bookmarkEnd w:id="61"/>
+      <w:bookmarkEnd w:id="72"/>
+      <w:bookmarkEnd w:id="73"/>
     </w:p>
     <w:p>
       <w:r>
@@ -2468,7 +2478,6 @@
         <w:ind w:left="720"/>
       </w:pPr>
       <w:r>
-        <w:lastRenderedPageBreak/>
         <w:t>{header} {payload-bytes} {CRC-8}.</w:t>
       </w:r>
     </w:p>
@@ -2740,7 +2749,7 @@
             <w:r>
               <w:t>Length field, defines the total number of payload bytes that follow. The total number of bytes is Length + 2 (</w:t>
             </w:r>
-            <w:ins w:id="62" w:author="Baker, Stuart" w:date="2021-11-07T12:24:00Z">
+            <w:ins w:id="74" w:author="Baker, Stuart" w:date="2021-11-07T12:24:00Z">
               <w:r>
                 <w:t xml:space="preserve">i.e., </w:t>
               </w:r>
@@ -2756,11 +2765,11 @@
       <w:pPr>
         <w:pStyle w:val="Heading2"/>
       </w:pPr>
-      <w:bookmarkStart w:id="63" w:name="_Toc86777138"/>
+      <w:bookmarkStart w:id="75" w:name="_Toc86777138"/>
       <w:r>
         <w:t>Acknowledgement</w:t>
       </w:r>
-      <w:bookmarkEnd w:id="63"/>
+      <w:bookmarkEnd w:id="75"/>
     </w:p>
     <w:p>
       <w:r>
@@ -2835,11 +2844,11 @@
       <w:pPr>
         <w:pStyle w:val="Heading2"/>
       </w:pPr>
-      <w:bookmarkStart w:id="64" w:name="_Toc86777139"/>
+      <w:bookmarkStart w:id="76" w:name="_Toc86777139"/>
       <w:r>
         <w:t>Frequency</w:t>
       </w:r>
-      <w:bookmarkEnd w:id="64"/>
+      <w:bookmarkEnd w:id="76"/>
     </w:p>
     <w:p>
       <w:r>
@@ -2872,6 +2881,7 @@
     </w:p>
     <w:p>
       <w:r>
+        <w:lastRenderedPageBreak/>
         <w:t>For all of the packets in this standard, a Decoder is required to correctly decode and act upon all packets, including packets sent back-to-back or directly following another previously sent packet addressed to it, with no delay in between.</w:t>
       </w:r>
     </w:p>
@@ -2879,14 +2889,13 @@
       <w:pPr>
         <w:pStyle w:val="Heading2"/>
       </w:pPr>
-      <w:bookmarkStart w:id="65" w:name="_Ref84762823"/>
-      <w:bookmarkStart w:id="66" w:name="_Toc86777140"/>
-      <w:r>
-        <w:lastRenderedPageBreak/>
+      <w:bookmarkStart w:id="77" w:name="_Ref84762823"/>
+      <w:bookmarkStart w:id="78" w:name="_Toc86777140"/>
+      <w:r>
         <w:t>Sequenced Messages</w:t>
       </w:r>
-      <w:bookmarkEnd w:id="65"/>
-      <w:bookmarkEnd w:id="66"/>
+      <w:bookmarkEnd w:id="77"/>
+      <w:bookmarkEnd w:id="78"/>
     </w:p>
     <w:p>
       <w:r>
@@ -2902,13 +2911,13 @@
       <w:pPr>
         <w:pStyle w:val="Heading2"/>
       </w:pPr>
-      <w:bookmarkStart w:id="67" w:name="_Ref86699154"/>
-      <w:bookmarkStart w:id="68" w:name="_Toc86777141"/>
+      <w:bookmarkStart w:id="79" w:name="_Ref86699154"/>
+      <w:bookmarkStart w:id="80" w:name="_Toc86777141"/>
       <w:r>
         <w:t>Error Codes</w:t>
       </w:r>
-      <w:bookmarkEnd w:id="67"/>
-      <w:bookmarkEnd w:id="68"/>
+      <w:bookmarkEnd w:id="79"/>
+      <w:bookmarkEnd w:id="80"/>
     </w:p>
     <w:p>
       <w:r>
@@ -3274,13 +3283,13 @@
       <w:pPr>
         <w:pStyle w:val="Heading1"/>
       </w:pPr>
-      <w:bookmarkStart w:id="69" w:name="_Ref84765955"/>
-      <w:bookmarkStart w:id="70" w:name="_Toc86777142"/>
+      <w:bookmarkStart w:id="81" w:name="_Ref84765955"/>
+      <w:bookmarkStart w:id="82" w:name="_Toc86777142"/>
       <w:r>
         <w:t>Extended Address Format</w:t>
       </w:r>
-      <w:bookmarkEnd w:id="69"/>
-      <w:bookmarkEnd w:id="70"/>
+      <w:bookmarkEnd w:id="81"/>
+      <w:bookmarkEnd w:id="82"/>
     </w:p>
     <w:p>
       <w:r>
@@ -3484,6 +3493,7 @@
           </w:tcPr>
           <w:p>
             <w:r>
+              <w:lastRenderedPageBreak/>
               <w:t>9-bit Accessory</w:t>
             </w:r>
           </w:p>
@@ -3547,7 +3557,6 @@
           </w:tcPr>
           <w:p>
             <w:r>
-              <w:lastRenderedPageBreak/>
               <w:t>7-bit DCC</w:t>
             </w:r>
           </w:p>
@@ -3586,10 +3595,10 @@
               </w:rPr>
               <w:t>0AAAAAAA</w:t>
             </w:r>
-            <w:ins w:id="71" w:author="Baker, Stuart" w:date="2021-11-07T12:24:00Z">
+            <w:ins w:id="83" w:author="Baker, Stuart" w:date="2021-11-07T12:24:00Z">
               <w:r>
                 <w:rPr>
-                  <w:rPrChange w:id="72" w:author="Baker, Stuart" w:date="2021-11-07T12:25:00Z">
+                  <w:rPrChange w:id="84" w:author="Baker, Stuart" w:date="2021-11-07T12:25:00Z">
                     <w:rPr>
                       <w:rFonts w:ascii="Courier New" w:hAnsi="Courier New" w:cs="Courier New"/>
                     </w:rPr>
@@ -3598,10 +3607,10 @@
                 <w:t xml:space="preserve"> (</w:t>
               </w:r>
             </w:ins>
-            <w:ins w:id="73" w:author="Baker, Stuart" w:date="2021-11-07T12:25:00Z">
+            <w:ins w:id="85" w:author="Baker, Stuart" w:date="2021-11-07T12:25:00Z">
               <w:r>
                 <w:rPr>
-                  <w:rPrChange w:id="74" w:author="Baker, Stuart" w:date="2021-11-07T12:25:00Z">
+                  <w:rPrChange w:id="86" w:author="Baker, Stuart" w:date="2021-11-07T12:25:00Z">
                     <w:rPr>
                       <w:rFonts w:ascii="Courier New" w:hAnsi="Courier New" w:cs="Courier New"/>
                     </w:rPr>
@@ -3708,11 +3717,11 @@
       <w:pPr>
         <w:pStyle w:val="Heading1"/>
       </w:pPr>
-      <w:bookmarkStart w:id="75" w:name="_Toc86777143"/>
+      <w:bookmarkStart w:id="87" w:name="_Toc86777143"/>
       <w:r>
         <w:t>Command Types in Address Partition 253</w:t>
       </w:r>
-      <w:bookmarkEnd w:id="75"/>
+      <w:bookmarkEnd w:id="87"/>
     </w:p>
     <w:p>
       <w:r>
@@ -3937,11 +3946,11 @@
       <w:pPr>
         <w:pStyle w:val="Heading2"/>
       </w:pPr>
-      <w:bookmarkStart w:id="76" w:name="_Toc86777144"/>
+      <w:bookmarkStart w:id="88" w:name="_Toc86777144"/>
       <w:r>
         <w:t>Addressed and Addressed Continue</w:t>
       </w:r>
-      <w:bookmarkEnd w:id="76"/>
+      <w:bookmarkEnd w:id="88"/>
     </w:p>
     <w:p>
       <w:r>
@@ -4010,12 +4019,12 @@
       <w:r>
         <w:t xml:space="preserve">An addressed continue message has to be interpreted in the context of the previous addressed message sent to the same Decoder, which shall explicitly allow a continuation message to be sent and the interpretation of said continue message. For more information, please see </w:t>
       </w:r>
-      <w:del w:id="77" w:author="Baker, Stuart" w:date="2021-11-07T12:25:00Z">
+      <w:del w:id="89" w:author="Baker, Stuart" w:date="2021-11-07T12:25:00Z">
         <w:r>
           <w:delText>s</w:delText>
         </w:r>
       </w:del>
-      <w:ins w:id="78" w:author="Baker, Stuart" w:date="2021-11-07T12:25:00Z">
+      <w:ins w:id="90" w:author="Baker, Stuart" w:date="2021-11-07T12:25:00Z">
         <w:r>
           <w:t>S</w:t>
         </w:r>
@@ -4149,6 +4158,7 @@
               <w:rPr>
                 <w:rFonts w:ascii="Courier New" w:hAnsi="Courier New" w:cs="Courier New"/>
               </w:rPr>
+              <w:lastRenderedPageBreak/>
               <w:t>00010000 –</w:t>
             </w:r>
           </w:p>
@@ -4202,7 +4212,6 @@
               <w:rPr>
                 <w:rFonts w:ascii="Courier New" w:hAnsi="Courier New" w:cs="Courier New"/>
               </w:rPr>
-              <w:lastRenderedPageBreak/>
               <w:t>11111100</w:t>
             </w:r>
           </w:p>
@@ -4359,11 +4368,11 @@
       <w:pPr>
         <w:pStyle w:val="Heading2"/>
       </w:pPr>
-      <w:bookmarkStart w:id="79" w:name="_Toc86777145"/>
+      <w:bookmarkStart w:id="91" w:name="_Toc86777145"/>
       <w:r>
         <w:t>Addressed Control</w:t>
       </w:r>
-      <w:bookmarkEnd w:id="79"/>
+      <w:bookmarkEnd w:id="91"/>
     </w:p>
     <w:p>
       <w:r>
@@ -4394,11 +4403,11 @@
       <w:pPr>
         <w:pStyle w:val="Heading2"/>
       </w:pPr>
-      <w:bookmarkStart w:id="80" w:name="_Toc86777146"/>
+      <w:bookmarkStart w:id="92" w:name="_Toc86777146"/>
       <w:r>
         <w:t>Addressed S-9.2 / S-9.2.1 Chained</w:t>
       </w:r>
-      <w:bookmarkEnd w:id="80"/>
+      <w:bookmarkEnd w:id="92"/>
     </w:p>
     <w:p>
       <w:r>
@@ -4487,11 +4496,11 @@
       <w:pPr>
         <w:pStyle w:val="Heading1"/>
       </w:pPr>
-      <w:bookmarkStart w:id="81" w:name="_Toc86777147"/>
+      <w:bookmarkStart w:id="93" w:name="_Toc86777147"/>
       <w:r>
         <w:t>Command Types in Address Partition 254</w:t>
       </w:r>
-      <w:bookmarkEnd w:id="81"/>
+      <w:bookmarkEnd w:id="93"/>
     </w:p>
     <w:p>
       <w:r>
@@ -4523,7 +4532,7 @@
         <w:tblStyle w:val="TableGrid"/>
         <w:tblW w:w="0" w:type="auto"/>
         <w:tblLook w:val="04A0" w:firstRow="1" w:lastRow="0" w:firstColumn="1" w:lastColumn="0" w:noHBand="0" w:noVBand="1"/>
-        <w:tblPrChange w:id="82" w:author="Baker, Stuart" w:date="2021-11-07T12:28:00Z">
+        <w:tblPrChange w:id="94" w:author="Baker, Stuart" w:date="2021-11-07T12:28:00Z">
           <w:tblPr>
             <w:tblStyle w:val="TableGrid"/>
             <w:tblW w:w="0" w:type="auto"/>
@@ -4535,7 +4544,7 @@
         <w:gridCol w:w="1887"/>
         <w:gridCol w:w="2068"/>
         <w:gridCol w:w="5683"/>
-        <w:tblGridChange w:id="83">
+        <w:tblGridChange w:id="95">
           <w:tblGrid>
             <w:gridCol w:w="1887"/>
             <w:gridCol w:w="1888"/>
@@ -4548,7 +4557,7 @@
         <w:trPr>
           <w:cantSplit/>
           <w:tblHeader/>
-          <w:trPrChange w:id="84" w:author="Baker, Stuart" w:date="2021-11-07T12:28:00Z">
+          <w:trPrChange w:id="96" w:author="Baker, Stuart" w:date="2021-11-07T12:28:00Z">
             <w:trPr>
               <w:cantSplit/>
               <w:tblHeader/>
@@ -4560,7 +4569,7 @@
             <w:tcW w:w="3955" w:type="dxa"/>
             <w:gridSpan w:val="2"/>
             <w:shd w:val="clear" w:color="auto" w:fill="BFBFBF" w:themeFill="background1" w:themeFillShade="BF"/>
-            <w:tcPrChange w:id="85" w:author="Baker, Stuart" w:date="2021-11-07T12:28:00Z">
+            <w:tcPrChange w:id="97" w:author="Baker, Stuart" w:date="2021-11-07T12:28:00Z">
               <w:tcPr>
                 <w:tcW w:w="3775" w:type="dxa"/>
                 <w:gridSpan w:val="2"/>
@@ -4586,7 +4595,7 @@
           <w:tcPr>
             <w:tcW w:w="5683" w:type="dxa"/>
             <w:shd w:val="clear" w:color="auto" w:fill="BFBFBF" w:themeFill="background1" w:themeFillShade="BF"/>
-            <w:tcPrChange w:id="86" w:author="Baker, Stuart" w:date="2021-11-07T12:28:00Z">
+            <w:tcPrChange w:id="98" w:author="Baker, Stuart" w:date="2021-11-07T12:28:00Z">
               <w:tcPr>
                 <w:tcW w:w="5863" w:type="dxa"/>
                 <w:gridSpan w:val="2"/>
@@ -4612,7 +4621,7 @@
       <w:tr>
         <w:trPr>
           <w:cantSplit/>
-          <w:trPrChange w:id="87" w:author="Baker, Stuart" w:date="2021-11-07T12:28:00Z">
+          <w:trPrChange w:id="99" w:author="Baker, Stuart" w:date="2021-11-07T12:28:00Z">
             <w:trPr>
               <w:cantSplit/>
             </w:trPr>
@@ -4621,7 +4630,7 @@
         <w:tc>
           <w:tcPr>
             <w:tcW w:w="1887" w:type="dxa"/>
-            <w:tcPrChange w:id="88" w:author="Baker, Stuart" w:date="2021-11-07T12:28:00Z">
+            <w:tcPrChange w:id="100" w:author="Baker, Stuart" w:date="2021-11-07T12:28:00Z">
               <w:tcPr>
                 <w:tcW w:w="1887" w:type="dxa"/>
               </w:tcPr>
@@ -4644,7 +4653,7 @@
         <w:tc>
           <w:tcPr>
             <w:tcW w:w="2068" w:type="dxa"/>
-            <w:tcPrChange w:id="89" w:author="Baker, Stuart" w:date="2021-11-07T12:28:00Z">
+            <w:tcPrChange w:id="101" w:author="Baker, Stuart" w:date="2021-11-07T12:28:00Z">
               <w:tcPr>
                 <w:tcW w:w="1888" w:type="dxa"/>
               </w:tcPr>
@@ -4659,7 +4668,7 @@
         <w:tc>
           <w:tcPr>
             <w:tcW w:w="5683" w:type="dxa"/>
-            <w:tcPrChange w:id="90" w:author="Baker, Stuart" w:date="2021-11-07T12:28:00Z">
+            <w:tcPrChange w:id="102" w:author="Baker, Stuart" w:date="2021-11-07T12:28:00Z">
               <w:tcPr>
                 <w:tcW w:w="5863" w:type="dxa"/>
                 <w:gridSpan w:val="2"/>
@@ -4676,7 +4685,7 @@
       <w:tr>
         <w:trPr>
           <w:cantSplit/>
-          <w:trPrChange w:id="91" w:author="Baker, Stuart" w:date="2021-11-07T12:28:00Z">
+          <w:trPrChange w:id="103" w:author="Baker, Stuart" w:date="2021-11-07T12:28:00Z">
             <w:trPr>
               <w:cantSplit/>
             </w:trPr>
@@ -4685,7 +4694,7 @@
         <w:tc>
           <w:tcPr>
             <w:tcW w:w="1887" w:type="dxa"/>
-            <w:tcPrChange w:id="92" w:author="Baker, Stuart" w:date="2021-11-07T12:28:00Z">
+            <w:tcPrChange w:id="104" w:author="Baker, Stuart" w:date="2021-11-07T12:28:00Z">
               <w:tcPr>
                 <w:tcW w:w="1887" w:type="dxa"/>
               </w:tcPr>
@@ -4708,7 +4717,7 @@
         <w:tc>
           <w:tcPr>
             <w:tcW w:w="2068" w:type="dxa"/>
-            <w:tcPrChange w:id="93" w:author="Baker, Stuart" w:date="2021-11-07T12:28:00Z">
+            <w:tcPrChange w:id="105" w:author="Baker, Stuart" w:date="2021-11-07T12:28:00Z">
               <w:tcPr>
                 <w:tcW w:w="1888" w:type="dxa"/>
               </w:tcPr>
@@ -4718,7 +4727,7 @@
             <w:r>
               <w:t>Get Data Cont</w:t>
             </w:r>
-            <w:ins w:id="94" w:author="Baker, Stuart" w:date="2021-11-07T12:28:00Z">
+            <w:ins w:id="106" w:author="Baker, Stuart" w:date="2021-11-07T12:28:00Z">
               <w:r>
                 <w:t>inue</w:t>
               </w:r>
@@ -4728,7 +4737,7 @@
         <w:tc>
           <w:tcPr>
             <w:tcW w:w="5683" w:type="dxa"/>
-            <w:tcPrChange w:id="95" w:author="Baker, Stuart" w:date="2021-11-07T12:28:00Z">
+            <w:tcPrChange w:id="107" w:author="Baker, Stuart" w:date="2021-11-07T12:28:00Z">
               <w:tcPr>
                 <w:tcW w:w="5863" w:type="dxa"/>
                 <w:gridSpan w:val="2"/>
@@ -4745,7 +4754,7 @@
       <w:tr>
         <w:trPr>
           <w:cantSplit/>
-          <w:ins w:id="96" w:author="Baker, Stuart" w:date="2021-11-07T13:03:00Z"/>
+          <w:ins w:id="108" w:author="Baker, Stuart" w:date="2021-11-07T13:03:00Z"/>
         </w:trPr>
         <w:tc>
           <w:tcPr>
@@ -4754,7 +4763,7 @@
           <w:p>
             <w:pPr>
               <w:rPr>
-                <w:ins w:id="97" w:author="Baker, Stuart" w:date="2021-11-07T13:03:00Z"/>
+                <w:ins w:id="109" w:author="Baker, Stuart" w:date="2021-11-07T13:03:00Z"/>
                 <w:rFonts w:ascii="Courier New" w:hAnsi="Courier New" w:cs="Courier New"/>
               </w:rPr>
             </w:pPr>
@@ -4773,15 +4782,15 @@
           <w:p>
             <w:pPr>
               <w:rPr>
-                <w:ins w:id="98" w:author="Baker, Stuart" w:date="2021-11-07T13:03:00Z"/>
-              </w:rPr>
-            </w:pPr>
-            <w:del w:id="99" w:author="Baker, Stuart" w:date="2021-11-07T13:06:00Z">
+                <w:ins w:id="110" w:author="Baker, Stuart" w:date="2021-11-07T13:03:00Z"/>
+              </w:rPr>
+            </w:pPr>
+            <w:del w:id="111" w:author="Baker, Stuart" w:date="2021-11-07T13:06:00Z">
               <w:r>
                 <w:delText>Get</w:delText>
               </w:r>
             </w:del>
-            <w:ins w:id="100" w:author="Baker, Stuart" w:date="2021-11-07T13:06:00Z">
+            <w:ins w:id="112" w:author="Baker, Stuart" w:date="2021-11-07T13:06:00Z">
               <w:r>
                 <w:t>Set</w:t>
               </w:r>
@@ -4798,15 +4807,15 @@
           <w:p>
             <w:pPr>
               <w:rPr>
-                <w:ins w:id="101" w:author="Baker, Stuart" w:date="2021-11-07T13:03:00Z"/>
-              </w:rPr>
-            </w:pPr>
-            <w:ins w:id="102" w:author="Baker, Stuart" w:date="2021-11-07T13:07:00Z">
+                <w:ins w:id="113" w:author="Baker, Stuart" w:date="2021-11-07T13:03:00Z"/>
+              </w:rPr>
+            </w:pPr>
+            <w:ins w:id="114" w:author="Baker, Stuart" w:date="2021-11-07T13:07:00Z">
               <w:r>
                 <w:t>Reserved for future definition</w:t>
               </w:r>
             </w:ins>
-            <w:del w:id="103" w:author="Baker, Stuart" w:date="2021-11-07T13:07:00Z">
+            <w:del w:id="115" w:author="Baker, Stuart" w:date="2021-11-07T13:07:00Z">
               <w:r>
                 <w:delText>First of sequenced messages for Decoder to receive data</w:delText>
               </w:r>
@@ -4817,7 +4826,7 @@
       <w:tr>
         <w:trPr>
           <w:cantSplit/>
-          <w:ins w:id="104" w:author="Baker, Stuart" w:date="2021-11-07T13:03:00Z"/>
+          <w:ins w:id="116" w:author="Baker, Stuart" w:date="2021-11-07T13:03:00Z"/>
         </w:trPr>
         <w:tc>
           <w:tcPr>
@@ -4826,7 +4835,7 @@
           <w:p>
             <w:pPr>
               <w:rPr>
-                <w:ins w:id="105" w:author="Baker, Stuart" w:date="2021-11-07T13:03:00Z"/>
+                <w:ins w:id="117" w:author="Baker, Stuart" w:date="2021-11-07T13:03:00Z"/>
                 <w:rFonts w:ascii="Courier New" w:hAnsi="Courier New" w:cs="Courier New"/>
               </w:rPr>
             </w:pPr>
@@ -4845,15 +4854,15 @@
           <w:p>
             <w:pPr>
               <w:rPr>
-                <w:ins w:id="106" w:author="Baker, Stuart" w:date="2021-11-07T13:03:00Z"/>
-              </w:rPr>
-            </w:pPr>
-            <w:del w:id="107" w:author="Baker, Stuart" w:date="2021-11-07T13:06:00Z">
+                <w:ins w:id="118" w:author="Baker, Stuart" w:date="2021-11-07T13:03:00Z"/>
+              </w:rPr>
+            </w:pPr>
+            <w:del w:id="119" w:author="Baker, Stuart" w:date="2021-11-07T13:06:00Z">
               <w:r>
                 <w:delText>Get</w:delText>
               </w:r>
             </w:del>
-            <w:ins w:id="108" w:author="Baker, Stuart" w:date="2021-11-07T13:06:00Z">
+            <w:ins w:id="120" w:author="Baker, Stuart" w:date="2021-11-07T13:06:00Z">
               <w:r>
                 <w:t>Set</w:t>
               </w:r>
@@ -4861,7 +4870,7 @@
             <w:r>
               <w:t xml:space="preserve"> Data Cont</w:t>
             </w:r>
-            <w:ins w:id="109" w:author="Baker, Stuart" w:date="2021-11-07T13:03:00Z">
+            <w:ins w:id="121" w:author="Baker, Stuart" w:date="2021-11-07T13:03:00Z">
               <w:r>
                 <w:t>inue</w:t>
               </w:r>
@@ -4875,15 +4884,15 @@
           <w:p>
             <w:pPr>
               <w:rPr>
-                <w:ins w:id="110" w:author="Baker, Stuart" w:date="2021-11-07T13:03:00Z"/>
-              </w:rPr>
-            </w:pPr>
-            <w:ins w:id="111" w:author="Baker, Stuart" w:date="2021-11-07T13:07:00Z">
+                <w:ins w:id="122" w:author="Baker, Stuart" w:date="2021-11-07T13:03:00Z"/>
+              </w:rPr>
+            </w:pPr>
+            <w:ins w:id="123" w:author="Baker, Stuart" w:date="2021-11-07T13:07:00Z">
               <w:r>
                 <w:t>Reserved for future definition</w:t>
               </w:r>
             </w:ins>
-            <w:del w:id="112" w:author="Baker, Stuart" w:date="2021-11-07T13:07:00Z">
+            <w:del w:id="124" w:author="Baker, Stuart" w:date="2021-11-07T13:07:00Z">
               <w:r>
                 <w:delText>Further sequenced messages for Decoder to receive data</w:delText>
               </w:r>
@@ -4894,7 +4903,7 @@
       <w:tr>
         <w:trPr>
           <w:cantSplit/>
-          <w:trPrChange w:id="113" w:author="Baker, Stuart" w:date="2021-11-07T12:28:00Z">
+          <w:trPrChange w:id="125" w:author="Baker, Stuart" w:date="2021-11-07T12:28:00Z">
             <w:trPr>
               <w:cantSplit/>
             </w:trPr>
@@ -4903,7 +4912,7 @@
         <w:tc>
           <w:tcPr>
             <w:tcW w:w="1887" w:type="dxa"/>
-            <w:tcPrChange w:id="114" w:author="Baker, Stuart" w:date="2021-11-07T12:28:00Z">
+            <w:tcPrChange w:id="126" w:author="Baker, Stuart" w:date="2021-11-07T12:28:00Z">
               <w:tcPr>
                 <w:tcW w:w="1887" w:type="dxa"/>
               </w:tcPr>
@@ -4939,7 +4948,7 @@
         <w:tc>
           <w:tcPr>
             <w:tcW w:w="2068" w:type="dxa"/>
-            <w:tcPrChange w:id="115" w:author="Baker, Stuart" w:date="2021-11-07T12:28:00Z">
+            <w:tcPrChange w:id="127" w:author="Baker, Stuart" w:date="2021-11-07T12:28:00Z">
               <w:tcPr>
                 <w:tcW w:w="1888" w:type="dxa"/>
               </w:tcPr>
@@ -4954,7 +4963,7 @@
         <w:tc>
           <w:tcPr>
             <w:tcW w:w="5683" w:type="dxa"/>
-            <w:tcPrChange w:id="116" w:author="Baker, Stuart" w:date="2021-11-07T12:28:00Z">
+            <w:tcPrChange w:id="128" w:author="Baker, Stuart" w:date="2021-11-07T12:28:00Z">
               <w:tcPr>
                 <w:tcW w:w="5863" w:type="dxa"/>
                 <w:gridSpan w:val="2"/>
@@ -4971,7 +4980,7 @@
       <w:tr>
         <w:trPr>
           <w:cantSplit/>
-          <w:trPrChange w:id="117" w:author="Baker, Stuart" w:date="2021-11-07T12:28:00Z">
+          <w:trPrChange w:id="129" w:author="Baker, Stuart" w:date="2021-11-07T12:28:00Z">
             <w:trPr>
               <w:cantSplit/>
             </w:trPr>
@@ -4980,7 +4989,7 @@
         <w:tc>
           <w:tcPr>
             <w:tcW w:w="1887" w:type="dxa"/>
-            <w:tcPrChange w:id="118" w:author="Baker, Stuart" w:date="2021-11-07T12:28:00Z">
+            <w:tcPrChange w:id="130" w:author="Baker, Stuart" w:date="2021-11-07T12:28:00Z">
               <w:tcPr>
                 <w:tcW w:w="1887" w:type="dxa"/>
               </w:tcPr>
@@ -4996,6 +5005,7 @@
               <w:rPr>
                 <w:rFonts w:ascii="Courier New" w:hAnsi="Courier New" w:cs="Courier New"/>
               </w:rPr>
+              <w:lastRenderedPageBreak/>
               <w:t>1101HHHH</w:t>
             </w:r>
           </w:p>
@@ -5003,7 +5013,7 @@
         <w:tc>
           <w:tcPr>
             <w:tcW w:w="2068" w:type="dxa"/>
-            <w:tcPrChange w:id="119" w:author="Baker, Stuart" w:date="2021-11-07T12:28:00Z">
+            <w:tcPrChange w:id="131" w:author="Baker, Stuart" w:date="2021-11-07T12:28:00Z">
               <w:tcPr>
                 <w:tcW w:w="1888" w:type="dxa"/>
               </w:tcPr>
@@ -5018,7 +5028,7 @@
         <w:tc>
           <w:tcPr>
             <w:tcW w:w="5683" w:type="dxa"/>
-            <w:tcPrChange w:id="120" w:author="Baker, Stuart" w:date="2021-11-07T12:28:00Z">
+            <w:tcPrChange w:id="132" w:author="Baker, Stuart" w:date="2021-11-07T12:28:00Z">
               <w:tcPr>
                 <w:tcW w:w="5863" w:type="dxa"/>
                 <w:gridSpan w:val="2"/>
@@ -5035,7 +5045,7 @@
       <w:tr>
         <w:trPr>
           <w:cantSplit/>
-          <w:trPrChange w:id="121" w:author="Baker, Stuart" w:date="2021-11-07T12:28:00Z">
+          <w:trPrChange w:id="133" w:author="Baker, Stuart" w:date="2021-11-07T12:28:00Z">
             <w:trPr>
               <w:cantSplit/>
             </w:trPr>
@@ -5044,7 +5054,7 @@
         <w:tc>
           <w:tcPr>
             <w:tcW w:w="1887" w:type="dxa"/>
-            <w:tcPrChange w:id="122" w:author="Baker, Stuart" w:date="2021-11-07T12:28:00Z">
+            <w:tcPrChange w:id="134" w:author="Baker, Stuart" w:date="2021-11-07T12:28:00Z">
               <w:tcPr>
                 <w:tcW w:w="1887" w:type="dxa"/>
               </w:tcPr>
@@ -5060,7 +5070,6 @@
               <w:rPr>
                 <w:rFonts w:ascii="Courier New" w:hAnsi="Courier New" w:cs="Courier New"/>
               </w:rPr>
-              <w:lastRenderedPageBreak/>
               <w:t>1110HHHH</w:t>
             </w:r>
           </w:p>
@@ -5068,7 +5077,7 @@
         <w:tc>
           <w:tcPr>
             <w:tcW w:w="2068" w:type="dxa"/>
-            <w:tcPrChange w:id="123" w:author="Baker, Stuart" w:date="2021-11-07T12:28:00Z">
+            <w:tcPrChange w:id="135" w:author="Baker, Stuart" w:date="2021-11-07T12:28:00Z">
               <w:tcPr>
                 <w:tcW w:w="1888" w:type="dxa"/>
               </w:tcPr>
@@ -5083,7 +5092,7 @@
         <w:tc>
           <w:tcPr>
             <w:tcW w:w="5683" w:type="dxa"/>
-            <w:tcPrChange w:id="124" w:author="Baker, Stuart" w:date="2021-11-07T12:28:00Z">
+            <w:tcPrChange w:id="136" w:author="Baker, Stuart" w:date="2021-11-07T12:28:00Z">
               <w:tcPr>
                 <w:tcW w:w="5863" w:type="dxa"/>
                 <w:gridSpan w:val="2"/>
@@ -5094,12 +5103,12 @@
             <w:r>
               <w:t>Assign</w:t>
             </w:r>
-            <w:ins w:id="125" w:author="Baker, Stuart" w:date="2021-11-07T12:29:00Z">
+            <w:ins w:id="137" w:author="Baker, Stuart" w:date="2021-11-07T12:29:00Z">
               <w:r>
                 <w:t>s</w:t>
               </w:r>
             </w:ins>
-            <w:del w:id="126" w:author="Baker, Stuart" w:date="2021-11-07T12:29:00Z">
+            <w:del w:id="138" w:author="Baker, Stuart" w:date="2021-11-07T12:29:00Z">
               <w:r>
                 <w:delText>ed</w:delText>
               </w:r>
@@ -5113,7 +5122,7 @@
       <w:tr>
         <w:trPr>
           <w:cantSplit/>
-          <w:trPrChange w:id="127" w:author="Baker, Stuart" w:date="2021-11-07T12:28:00Z">
+          <w:trPrChange w:id="139" w:author="Baker, Stuart" w:date="2021-11-07T12:28:00Z">
             <w:trPr>
               <w:cantSplit/>
             </w:trPr>
@@ -5122,7 +5131,7 @@
         <w:tc>
           <w:tcPr>
             <w:tcW w:w="1887" w:type="dxa"/>
-            <w:tcPrChange w:id="128" w:author="Baker, Stuart" w:date="2021-11-07T12:28:00Z">
+            <w:tcPrChange w:id="140" w:author="Baker, Stuart" w:date="2021-11-07T12:28:00Z">
               <w:tcPr>
                 <w:tcW w:w="1887" w:type="dxa"/>
               </w:tcPr>
@@ -5158,7 +5167,7 @@
         <w:tc>
           <w:tcPr>
             <w:tcW w:w="2068" w:type="dxa"/>
-            <w:tcPrChange w:id="129" w:author="Baker, Stuart" w:date="2021-11-07T12:28:00Z">
+            <w:tcPrChange w:id="141" w:author="Baker, Stuart" w:date="2021-11-07T12:28:00Z">
               <w:tcPr>
                 <w:tcW w:w="1888" w:type="dxa"/>
               </w:tcPr>
@@ -5173,7 +5182,7 @@
         <w:tc>
           <w:tcPr>
             <w:tcW w:w="5683" w:type="dxa"/>
-            <w:tcPrChange w:id="130" w:author="Baker, Stuart" w:date="2021-11-07T12:28:00Z">
+            <w:tcPrChange w:id="142" w:author="Baker, Stuart" w:date="2021-11-07T12:28:00Z">
               <w:tcPr>
                 <w:tcW w:w="5863" w:type="dxa"/>
                 <w:gridSpan w:val="2"/>
@@ -5190,7 +5199,7 @@
       <w:tr>
         <w:trPr>
           <w:cantSplit/>
-          <w:trPrChange w:id="131" w:author="Baker, Stuart" w:date="2021-11-07T12:28:00Z">
+          <w:trPrChange w:id="143" w:author="Baker, Stuart" w:date="2021-11-07T12:28:00Z">
             <w:trPr>
               <w:cantSplit/>
             </w:trPr>
@@ -5199,7 +5208,7 @@
         <w:tc>
           <w:tcPr>
             <w:tcW w:w="1887" w:type="dxa"/>
-            <w:tcPrChange w:id="132" w:author="Baker, Stuart" w:date="2021-11-07T12:28:00Z">
+            <w:tcPrChange w:id="144" w:author="Baker, Stuart" w:date="2021-11-07T12:28:00Z">
               <w:tcPr>
                 <w:tcW w:w="1887" w:type="dxa"/>
               </w:tcPr>
@@ -5222,7 +5231,7 @@
         <w:tc>
           <w:tcPr>
             <w:tcW w:w="2068" w:type="dxa"/>
-            <w:tcPrChange w:id="133" w:author="Baker, Stuart" w:date="2021-11-07T12:28:00Z">
+            <w:tcPrChange w:id="145" w:author="Baker, Stuart" w:date="2021-11-07T12:28:00Z">
               <w:tcPr>
                 <w:tcW w:w="1888" w:type="dxa"/>
               </w:tcPr>
@@ -5237,7 +5246,7 @@
         <w:tc>
           <w:tcPr>
             <w:tcW w:w="5683" w:type="dxa"/>
-            <w:tcPrChange w:id="134" w:author="Baker, Stuart" w:date="2021-11-07T12:28:00Z">
+            <w:tcPrChange w:id="146" w:author="Baker, Stuart" w:date="2021-11-07T12:28:00Z">
               <w:tcPr>
                 <w:tcW w:w="5863" w:type="dxa"/>
                 <w:gridSpan w:val="2"/>
@@ -5255,51 +5264,53 @@
     <w:p>
       <w:pPr>
         <w:rPr>
-          <w:ins w:id="135" w:author="Baker, Stuart" w:date="2021-11-11T19:05:00Z"/>
-        </w:rPr>
-      </w:pPr>
-      <w:bookmarkStart w:id="136" w:name="_Toc86777148"/>
-    </w:p>
-    <w:p>
-      <w:pPr>
-        <w:rPr>
-          <w:ins w:id="137" w:author="Baker, Stuart" w:date="2021-11-11T19:05:00Z"/>
-        </w:rPr>
-        <w:pPrChange w:id="138" w:author="Baker, Stuart" w:date="2021-11-11T19:05:00Z">
+          <w:ins w:id="147" w:author="Baker, Stuart" w:date="2021-11-11T19:05:00Z"/>
+        </w:rPr>
+      </w:pPr>
+      <w:bookmarkStart w:id="148" w:name="_Toc86777148"/>
+    </w:p>
+    <w:p>
+      <w:pPr>
+        <w:rPr>
+          <w:ins w:id="149" w:author="Baker, Stuart" w:date="2021-11-11T19:05:00Z"/>
+        </w:rPr>
+        <w:pPrChange w:id="150" w:author="Baker, Stuart" w:date="2021-11-11T19:05:00Z">
           <w:pPr>
             <w:pStyle w:val="Heading1"/>
           </w:pPr>
         </w:pPrChange>
       </w:pPr>
-      <w:ins w:id="139" w:author="Baker, Stuart" w:date="2021-11-11T19:05:00Z">
+      <w:ins w:id="151" w:author="Baker, Stuart" w:date="2021-11-11T19:05:00Z">
         <w:r>
           <w:t>CV 28</w:t>
         </w:r>
       </w:ins>
-      <w:ins w:id="140" w:author="Baker, Stuart" w:date="2021-11-11T19:06:00Z">
+      <w:ins w:id="152" w:author="Baker, Stuart" w:date="2021-11-11T19:06:00Z">
         <w:r>
           <w:t xml:space="preserve">, bit 7 must be set in order to enable the Logon procedure, or </w:t>
         </w:r>
       </w:ins>
-      <w:ins w:id="141" w:author="Baker, Stuart" w:date="2021-11-11T19:12:00Z">
+      <w:ins w:id="153" w:author="Baker, Stuart" w:date="2021-11-11T19:12:00Z">
         <w:r>
           <w:t>session-based</w:t>
         </w:r>
       </w:ins>
-      <w:ins w:id="142" w:author="Baker, Stuart" w:date="2021-11-11T19:06:00Z">
+      <w:ins w:id="154" w:author="Baker, Stuart" w:date="2021-11-11T19:06:00Z">
         <w:r>
           <w:t xml:space="preserve"> address assignment, in the Decoder.</w:t>
         </w:r>
       </w:ins>
-      <w:ins w:id="143" w:author="Baker, Stuart" w:date="2021-11-11T19:07:00Z">
+      <w:ins w:id="155" w:author="Baker, Stuart" w:date="2021-11-11T19:07:00Z">
         <w:r>
           <w:t xml:space="preserve"> If CV28, bit 7 is clear, a Decoder shall ignore all address partition 254 commands 0xE0 to 0xFF. This includes </w:t>
         </w:r>
         <w:r>
           <w:rPr>
             <w:b/>
-            <w:rPrChange w:id="144" w:author="Baker, Stuart" w:date="2021-11-11T19:08:00Z">
-              <w:rPr/>
+            <w:rPrChange w:id="156" w:author="Baker, Stuart" w:date="2021-11-11T19:08:00Z">
+              <w:rPr>
+                <w:b w:val="0"/>
+              </w:rPr>
             </w:rPrChange>
           </w:rPr>
           <w:t>Logon Assign</w:t>
@@ -5310,8 +5321,10 @@
         <w:r>
           <w:rPr>
             <w:b/>
-            <w:rPrChange w:id="145" w:author="Baker, Stuart" w:date="2021-11-11T19:08:00Z">
-              <w:rPr/>
+            <w:rPrChange w:id="157" w:author="Baker, Stuart" w:date="2021-11-11T19:08:00Z">
+              <w:rPr>
+                <w:b w:val="0"/>
+              </w:rPr>
             </w:rPrChange>
           </w:rPr>
           <w:t>Logon Enable</w:t>
@@ -5320,25 +5333,27 @@
           <w:t xml:space="preserve">. </w:t>
         </w:r>
       </w:ins>
-      <w:ins w:id="146" w:author="Baker, Stuart" w:date="2021-11-11T19:08:00Z">
+      <w:ins w:id="158" w:author="Baker, Stuart" w:date="2021-11-11T19:08:00Z">
         <w:r>
           <w:t>It does not include th</w:t>
         </w:r>
       </w:ins>
-      <w:ins w:id="147" w:author="Baker, Stuart" w:date="2021-11-11T19:09:00Z">
+      <w:ins w:id="159" w:author="Baker, Stuart" w:date="2021-11-11T19:09:00Z">
         <w:r>
           <w:t>e</w:t>
         </w:r>
       </w:ins>
-      <w:ins w:id="148" w:author="Baker, Stuart" w:date="2021-11-11T19:08:00Z">
+      <w:ins w:id="160" w:author="Baker, Stuart" w:date="2021-11-11T19:08:00Z">
         <w:r>
           <w:t xml:space="preserve"> </w:t>
         </w:r>
         <w:r>
           <w:rPr>
             <w:b/>
-            <w:rPrChange w:id="149" w:author="Baker, Stuart" w:date="2021-11-11T19:08:00Z">
-              <w:rPr/>
+            <w:rPrChange w:id="161" w:author="Baker, Stuart" w:date="2021-11-11T19:08:00Z">
+              <w:rPr>
+                <w:b w:val="0"/>
+              </w:rPr>
             </w:rPrChange>
           </w:rPr>
           <w:t>Get Data Start/Continue</w:t>
@@ -5349,8 +5364,10 @@
         <w:r>
           <w:rPr>
             <w:b/>
-            <w:rPrChange w:id="150" w:author="Baker, Stuart" w:date="2021-11-11T19:08:00Z">
-              <w:rPr/>
+            <w:rPrChange w:id="162" w:author="Baker, Stuart" w:date="2021-11-11T19:08:00Z">
+              <w:rPr>
+                <w:b w:val="0"/>
+              </w:rPr>
             </w:rPrChange>
           </w:rPr>
           <w:t>Select</w:t>
@@ -5367,7 +5384,7 @@
       <w:r>
         <w:t>Logon</w:t>
       </w:r>
-      <w:bookmarkEnd w:id="136"/>
+      <w:bookmarkEnd w:id="148"/>
     </w:p>
     <w:p>
       <w:r>
@@ -5378,11 +5395,11 @@
       <w:pPr>
         <w:pStyle w:val="Heading2"/>
       </w:pPr>
-      <w:bookmarkStart w:id="151" w:name="_Toc86777149"/>
+      <w:bookmarkStart w:id="163" w:name="_Toc86777149"/>
       <w:r>
         <w:t>Procedure</w:t>
       </w:r>
-      <w:bookmarkEnd w:id="151"/>
+      <w:bookmarkEnd w:id="163"/>
     </w:p>
     <w:p>
       <w:r>
@@ -5403,11 +5420,11 @@
       <w:pPr>
         <w:pStyle w:val="Heading3"/>
       </w:pPr>
-      <w:bookmarkStart w:id="152" w:name="_Toc86777150"/>
+      <w:bookmarkStart w:id="164" w:name="_Toc86777150"/>
       <w:r>
         <w:t>Enumeration</w:t>
       </w:r>
-      <w:bookmarkEnd w:id="152"/>
+      <w:bookmarkEnd w:id="164"/>
     </w:p>
     <w:p>
       <w:r>
@@ -5439,7 +5456,11 @@
     </w:p>
     <w:p>
       <w:r>
-        <w:t xml:space="preserve">If many of the Decoders are already known in the System, or if local feedback detectors are used, this phase will be short. In the event of a collision of simultaneous responses from several Decoders, the detection is not reliable. A separation is then carried out by means of dynamic back-offs in the Decoders. The separation takes place (identified by the coding of the </w:t>
+        <w:t>If many of the Decoders are already known in the System, or if local feedback detectors are used, this phase will be short. In the event of a collision of simultaneous responses from several Decoders, the detection is not reliable. A separation is then carried out by means of dynamic back-</w:t>
+      </w:r>
+      <w:r>
+        <w:lastRenderedPageBreak/>
+        <w:t xml:space="preserve">offs in the Decoders. The separation takes place (identified by the coding of the </w:t>
       </w:r>
       <w:r>
         <w:rPr>
@@ -5455,12 +5476,11 @@
       <w:pPr>
         <w:pStyle w:val="Heading3"/>
       </w:pPr>
-      <w:bookmarkStart w:id="153" w:name="_Toc86777151"/>
-      <w:r>
-        <w:lastRenderedPageBreak/>
+      <w:bookmarkStart w:id="165" w:name="_Toc86777151"/>
+      <w:r>
         <w:t>Confirmation</w:t>
       </w:r>
-      <w:bookmarkEnd w:id="153"/>
+      <w:bookmarkEnd w:id="165"/>
     </w:p>
     <w:p>
       <w:r>
@@ -5534,11 +5554,11 @@
       <w:pPr>
         <w:pStyle w:val="Heading3"/>
       </w:pPr>
-      <w:bookmarkStart w:id="154" w:name="_Toc86777152"/>
+      <w:bookmarkStart w:id="166" w:name="_Toc86777152"/>
       <w:r>
         <w:t>Assignment</w:t>
       </w:r>
-      <w:bookmarkEnd w:id="154"/>
+      <w:bookmarkEnd w:id="166"/>
     </w:p>
     <w:p>
       <w:r>
@@ -5572,11 +5592,11 @@
       <w:pPr>
         <w:pStyle w:val="Heading3"/>
       </w:pPr>
-      <w:bookmarkStart w:id="155" w:name="_Toc86777153"/>
+      <w:bookmarkStart w:id="167" w:name="_Toc86777153"/>
       <w:r>
         <w:t>Configuration Discovery</w:t>
       </w:r>
-      <w:bookmarkEnd w:id="155"/>
+      <w:bookmarkEnd w:id="167"/>
     </w:p>
     <w:p>
       <w:r>
@@ -5604,11 +5624,11 @@
       <w:pPr>
         <w:pStyle w:val="Heading3"/>
       </w:pPr>
-      <w:bookmarkStart w:id="156" w:name="_Toc86777154"/>
+      <w:bookmarkStart w:id="168" w:name="_Toc86777154"/>
       <w:r>
         <w:t>CID</w:t>
       </w:r>
-      <w:bookmarkEnd w:id="156"/>
+      <w:bookmarkEnd w:id="168"/>
     </w:p>
     <w:p>
       <w:r>
@@ -5619,21 +5639,21 @@
       <w:pPr>
         <w:pStyle w:val="Heading2"/>
       </w:pPr>
-      <w:bookmarkStart w:id="157" w:name="_Toc86777155"/>
+      <w:bookmarkStart w:id="169" w:name="_Toc86777155"/>
       <w:r>
         <w:t>Logon Commands</w:t>
       </w:r>
-      <w:bookmarkEnd w:id="157"/>
+      <w:bookmarkEnd w:id="169"/>
     </w:p>
     <w:p>
       <w:pPr>
         <w:pStyle w:val="Heading3"/>
       </w:pPr>
-      <w:bookmarkStart w:id="158" w:name="_Toc86777156"/>
+      <w:bookmarkStart w:id="170" w:name="_Toc86777156"/>
       <w:r>
         <w:t>Logon Enable</w:t>
       </w:r>
-      <w:bookmarkEnd w:id="158"/>
+      <w:bookmarkEnd w:id="170"/>
     </w:p>
     <w:p>
       <w:r>
@@ -5766,6 +5786,7 @@
               <w:rPr>
                 <w:b/>
               </w:rPr>
+              <w:lastRenderedPageBreak/>
               <w:t>Parameter</w:t>
             </w:r>
           </w:p>
@@ -5891,7 +5912,6 @@
               <w:rPr>
                 <w:rFonts w:ascii="Courier New" w:hAnsi="Courier New" w:cs="Courier New"/>
               </w:rPr>
-              <w:lastRenderedPageBreak/>
               <w:t>CCCC..</w:t>
             </w:r>
             <w:proofErr w:type="gramEnd"/>
@@ -6125,11 +6145,11 @@
       <w:pPr>
         <w:pStyle w:val="Heading3"/>
       </w:pPr>
-      <w:bookmarkStart w:id="159" w:name="_Toc86777157"/>
+      <w:bookmarkStart w:id="171" w:name="_Toc86777157"/>
       <w:r>
         <w:t>Select</w:t>
       </w:r>
-      <w:bookmarkEnd w:id="159"/>
+      <w:bookmarkEnd w:id="171"/>
     </w:p>
     <w:p>
       <w:r>
@@ -6474,6 +6494,7 @@
               <w:rPr>
                 <w:rFonts w:ascii="Courier New" w:hAnsi="Courier New" w:cs="Courier New"/>
               </w:rPr>
+              <w:lastRenderedPageBreak/>
               <w:t>VVVV..</w:t>
             </w:r>
             <w:proofErr w:type="gramEnd"/>
@@ -6493,7 +6514,7 @@
             <w:r>
               <w:t>[optional] CV address, three bytes</w:t>
             </w:r>
-            <w:ins w:id="160" w:author="Baker, Stuart" w:date="2021-11-07T12:31:00Z">
+            <w:ins w:id="172" w:author="Baker, Stuart" w:date="2021-11-07T12:31:00Z">
               <w:r>
                 <w:t>,</w:t>
               </w:r>
@@ -6542,12 +6563,12 @@
       <w:pPr>
         <w:pStyle w:val="Heading4"/>
       </w:pPr>
-      <w:bookmarkStart w:id="161" w:name="_Ref86690008"/>
+      <w:bookmarkStart w:id="173" w:name="_Ref86690008"/>
       <w:proofErr w:type="spellStart"/>
       <w:r>
         <w:t>ReadShortInfo</w:t>
       </w:r>
-      <w:bookmarkEnd w:id="161"/>
+      <w:bookmarkEnd w:id="173"/>
       <w:proofErr w:type="spellEnd"/>
     </w:p>
     <w:p>
@@ -6636,7 +6657,6 @@
               <w:rPr>
                 <w:b/>
               </w:rPr>
-              <w:lastRenderedPageBreak/>
               <w:t>Parameter</w:t>
             </w:r>
           </w:p>
@@ -6695,7 +6715,7 @@
               <w:rPr>
                 <w:rStyle w:val="FootnoteReference"/>
               </w:rPr>
-              <w:footnoteReference w:id="3"/>
+              <w:footnoteReference w:id="4"/>
             </w:r>
           </w:p>
         </w:tc>
@@ -6810,7 +6830,7 @@
               <w:rPr>
                 <w:rStyle w:val="FootnoteReference"/>
               </w:rPr>
-              <w:footnoteReference w:id="4"/>
+              <w:footnoteReference w:id="5"/>
             </w:r>
           </w:p>
           <w:p>
@@ -6946,7 +6966,7 @@
       <w:r>
         <w:t>)</w:t>
       </w:r>
-      <w:ins w:id="162" w:author="Baker, Stuart" w:date="2021-11-07T12:32:00Z">
+      <w:ins w:id="174" w:author="Baker, Stuart" w:date="2021-11-07T12:32:00Z">
         <w:r>
           <w:t>,</w:t>
         </w:r>
@@ -7044,22 +7064,22 @@
       <w:pPr>
         <w:pStyle w:val="Heading4"/>
       </w:pPr>
-      <w:bookmarkStart w:id="163" w:name="_Ref86700729"/>
+      <w:bookmarkStart w:id="175" w:name="_Ref86700729"/>
       <w:r>
         <w:t>Set Decoder Internal Status</w:t>
       </w:r>
-      <w:bookmarkEnd w:id="163"/>
+      <w:bookmarkEnd w:id="175"/>
     </w:p>
     <w:p>
       <w:r>
         <w:t>If CCCCCCCC = 11111</w:t>
       </w:r>
-      <w:ins w:id="164" w:author="Baker, Stuart" w:date="2021-11-07T12:32:00Z">
+      <w:ins w:id="176" w:author="Baker, Stuart" w:date="2021-11-07T12:32:00Z">
         <w:r>
           <w:t>0</w:t>
         </w:r>
       </w:ins>
-      <w:del w:id="165" w:author="Baker, Stuart" w:date="2021-11-07T12:32:00Z">
+      <w:del w:id="177" w:author="Baker, Stuart" w:date="2021-11-07T12:32:00Z">
         <w:r>
           <w:delText>1</w:delText>
         </w:r>
@@ -7153,6 +7173,7 @@
               <w:rPr>
                 <w:b/>
               </w:rPr>
+              <w:lastRenderedPageBreak/>
               <w:t>Parameter</w:t>
             </w:r>
           </w:p>
@@ -7366,12 +7387,11 @@
       <w:pPr>
         <w:pStyle w:val="Heading3"/>
       </w:pPr>
-      <w:bookmarkStart w:id="166" w:name="_Toc86777158"/>
-      <w:r>
-        <w:lastRenderedPageBreak/>
+      <w:bookmarkStart w:id="178" w:name="_Toc86777158"/>
+      <w:r>
         <w:t>Get Data</w:t>
       </w:r>
-      <w:bookmarkEnd w:id="166"/>
+      <w:bookmarkEnd w:id="178"/>
     </w:p>
     <w:p>
       <w:pPr>
@@ -7855,6 +7875,7 @@
           <w:sz w:val="22"/>
           <w:szCs w:val="22"/>
         </w:rPr>
+        <w:lastRenderedPageBreak/>
         <w:t>◄</w:t>
       </w:r>
       <w:r>
@@ -8021,7 +8042,6 @@
           <w:sz w:val="22"/>
           <w:szCs w:val="22"/>
         </w:rPr>
-        <w:lastRenderedPageBreak/>
         <w:t>◄</w:t>
       </w:r>
       <w:r>
@@ -8051,11 +8071,11 @@
       <w:pPr>
         <w:pStyle w:val="Heading3"/>
       </w:pPr>
-      <w:bookmarkStart w:id="167" w:name="_Toc86777159"/>
+      <w:bookmarkStart w:id="179" w:name="_Toc86777159"/>
       <w:r>
         <w:t>Set Data</w:t>
       </w:r>
-      <w:bookmarkEnd w:id="167"/>
+      <w:bookmarkEnd w:id="179"/>
     </w:p>
     <w:p>
       <w:r>
@@ -8066,13 +8086,13 @@
       <w:pPr>
         <w:pStyle w:val="Heading3"/>
       </w:pPr>
-      <w:bookmarkStart w:id="168" w:name="_Ref86690075"/>
-      <w:bookmarkStart w:id="169" w:name="_Toc86777160"/>
+      <w:bookmarkStart w:id="180" w:name="_Ref86690075"/>
+      <w:bookmarkStart w:id="181" w:name="_Toc86777160"/>
       <w:r>
         <w:t>Logon Assign</w:t>
       </w:r>
-      <w:bookmarkEnd w:id="168"/>
-      <w:bookmarkEnd w:id="169"/>
+      <w:bookmarkEnd w:id="180"/>
+      <w:bookmarkEnd w:id="181"/>
     </w:p>
     <w:p>
       <w:r>
@@ -8115,7 +8135,7 @@
       <w:r>
         <w:tab/>
       </w:r>
-      <w:ins w:id="170" w:author="Baker, Stuart" w:date="2021-11-07T12:33:00Z">
+      <w:ins w:id="182" w:author="Baker, Stuart" w:date="2021-11-07T12:33:00Z">
         <w:r>
           <w:rPr>
             <w:rFonts w:ascii="Courier New" w:hAnsi="Courier New" w:cs="Courier New"/>
@@ -8417,6 +8437,7 @@
               <w:rPr>
                 <w:rFonts w:ascii="Courier New" w:hAnsi="Courier New" w:cs="Courier New"/>
               </w:rPr>
+              <w:lastRenderedPageBreak/>
               <w:t>FFFFFFFF</w:t>
             </w:r>
           </w:p>
@@ -8433,49 +8454,49 @@
               <w:rPr>
                 <w:rStyle w:val="FootnoteReference"/>
               </w:rPr>
-              <w:footnoteReference w:id="5"/>
-            </w:r>
-            <w:ins w:id="171" w:author="Baker, Stuart" w:date="2021-11-11T19:16:00Z">
+              <w:footnoteReference w:id="6"/>
+            </w:r>
+            <w:ins w:id="183" w:author="Baker, Stuart" w:date="2021-11-11T19:16:00Z">
               <w:r>
                 <w:t xml:space="preserve"> - overlaps with </w:t>
               </w:r>
             </w:ins>
-            <w:ins w:id="172" w:author="Baker, Stuart" w:date="2021-11-11T19:19:00Z">
+            <w:ins w:id="184" w:author="Baker, Stuart" w:date="2021-11-11T19:19:00Z">
               <w:r>
                 <w:t>b</w:t>
               </w:r>
             </w:ins>
-            <w:ins w:id="173" w:author="Baker, Stuart" w:date="2021-11-11T19:17:00Z">
+            <w:ins w:id="185" w:author="Baker, Stuart" w:date="2021-11-11T19:17:00Z">
               <w:r>
                 <w:t>i-</w:t>
               </w:r>
             </w:ins>
-            <w:ins w:id="174" w:author="Baker, Stuart" w:date="2021-11-11T19:19:00Z">
+            <w:ins w:id="186" w:author="Baker, Stuart" w:date="2021-11-11T19:19:00Z">
               <w:r>
                 <w:t>d</w:t>
               </w:r>
             </w:ins>
-            <w:ins w:id="175" w:author="Baker, Stuart" w:date="2021-11-11T19:17:00Z">
+            <w:ins w:id="187" w:author="Baker, Stuart" w:date="2021-11-11T19:17:00Z">
               <w:r>
                 <w:t xml:space="preserve">irectional CV page </w:t>
               </w:r>
             </w:ins>
-            <w:ins w:id="176" w:author="Baker, Stuart" w:date="2021-11-11T19:23:00Z">
+            <w:ins w:id="188" w:author="Baker, Stuart" w:date="2021-11-11T19:23:00Z">
               <w:r>
                 <w:t xml:space="preserve">byte </w:t>
               </w:r>
             </w:ins>
-            <w:ins w:id="177" w:author="Baker, Stuart" w:date="2021-11-11T19:17:00Z">
+            <w:ins w:id="189" w:author="Baker, Stuart" w:date="2021-11-11T19:17:00Z">
               <w:r>
                 <w:t>offset</w:t>
               </w:r>
             </w:ins>
-            <w:ins w:id="178" w:author="Baker, Stuart" w:date="2021-11-11T19:18:00Z">
+            <w:ins w:id="190" w:author="Baker, Stuart" w:date="2021-11-11T19:18:00Z">
               <w:r>
                 <w:t xml:space="preserve"> 252 (CV</w:t>
               </w:r>
             </w:ins>
-            <w:ins w:id="179" w:author="Baker, Stuart" w:date="2021-11-11T19:19:00Z">
+            <w:ins w:id="191" w:author="Baker, Stuart" w:date="2021-11-11T19:19:00Z">
               <w:r>
                 <w:t>31 = 0, CV32 = 255, CV253)</w:t>
               </w:r>
@@ -8559,7 +8580,7 @@
               <w:rPr>
                 <w:rStyle w:val="FootnoteReference"/>
               </w:rPr>
-              <w:footnoteReference w:id="6"/>
+              <w:footnoteReference w:id="7"/>
             </w:r>
           </w:p>
           <w:p>
@@ -8611,7 +8632,6 @@
               <w:rPr>
                 <w:rFonts w:ascii="Courier New" w:hAnsi="Courier New" w:cs="Courier New"/>
               </w:rPr>
-              <w:lastRenderedPageBreak/>
               <w:t>CCCC..</w:t>
             </w:r>
             <w:proofErr w:type="gramEnd"/>
@@ -8630,53 +8650,53 @@
           <w:p>
             <w:pPr>
               <w:rPr>
-                <w:ins w:id="180" w:author="Baker, Stuart" w:date="2021-11-11T19:20:00Z"/>
+                <w:ins w:id="192" w:author="Baker, Stuart" w:date="2021-11-11T19:20:00Z"/>
               </w:rPr>
             </w:pPr>
             <w:r>
               <w:t>Change counter. This value is changed every time the Decoder is programmed with new configuration, including if its firmware is updated. A value of 0xFFF corresponds to a Decoder, which is new, factory reset, or firmware updated, and is always regarded as a "changed" value.</w:t>
             </w:r>
-            <w:ins w:id="181" w:author="Baker, Stuart" w:date="2021-11-11T19:19:00Z">
+            <w:ins w:id="193" w:author="Baker, Stuart" w:date="2021-11-11T19:19:00Z">
               <w:r>
                 <w:t xml:space="preserve"> - overlaps with bi-directional CV page </w:t>
               </w:r>
             </w:ins>
-            <w:ins w:id="182" w:author="Baker, Stuart" w:date="2021-11-11T19:23:00Z">
+            <w:ins w:id="194" w:author="Baker, Stuart" w:date="2021-11-11T19:23:00Z">
               <w:r>
                 <w:t xml:space="preserve">byte </w:t>
               </w:r>
             </w:ins>
-            <w:ins w:id="183" w:author="Baker, Stuart" w:date="2021-11-11T19:19:00Z">
+            <w:ins w:id="195" w:author="Baker, Stuart" w:date="2021-11-11T19:19:00Z">
               <w:r>
                 <w:t>offset 25</w:t>
               </w:r>
             </w:ins>
-            <w:ins w:id="184" w:author="Baker, Stuart" w:date="2021-11-11T19:24:00Z">
+            <w:ins w:id="196" w:author="Baker, Stuart" w:date="2021-11-11T19:24:00Z">
               <w:r>
                 <w:t>3</w:t>
               </w:r>
             </w:ins>
-            <w:ins w:id="185" w:author="Baker, Stuart" w:date="2021-11-11T19:23:00Z">
+            <w:ins w:id="197" w:author="Baker, Stuart" w:date="2021-11-11T19:23:00Z">
               <w:r>
                 <w:t xml:space="preserve"> and 25</w:t>
               </w:r>
             </w:ins>
-            <w:ins w:id="186" w:author="Baker, Stuart" w:date="2021-11-11T19:24:00Z">
+            <w:ins w:id="198" w:author="Baker, Stuart" w:date="2021-11-11T19:24:00Z">
               <w:r>
                 <w:t>4</w:t>
               </w:r>
             </w:ins>
-            <w:ins w:id="187" w:author="Baker, Stuart" w:date="2021-11-11T19:19:00Z">
+            <w:ins w:id="199" w:author="Baker, Stuart" w:date="2021-11-11T19:19:00Z">
               <w:r>
                 <w:t xml:space="preserve"> (CV31 = 0, CV32 = 255, CV254 </w:t>
               </w:r>
             </w:ins>
-            <w:ins w:id="188" w:author="Baker, Stuart" w:date="2021-11-11T19:20:00Z">
+            <w:ins w:id="200" w:author="Baker, Stuart" w:date="2021-11-11T19:20:00Z">
               <w:r>
                 <w:t>and CV255</w:t>
               </w:r>
             </w:ins>
-            <w:ins w:id="189" w:author="Baker, Stuart" w:date="2021-11-11T19:19:00Z">
+            <w:ins w:id="201" w:author="Baker, Stuart" w:date="2021-11-11T19:19:00Z">
               <w:r>
                 <w:t>)</w:t>
               </w:r>
@@ -8685,14 +8705,14 @@
           <w:p>
             <w:pPr>
               <w:rPr>
-                <w:ins w:id="190" w:author="Baker, Stuart" w:date="2021-11-11T19:20:00Z"/>
-              </w:rPr>
-            </w:pPr>
-            <w:ins w:id="191" w:author="Baker, Stuart" w:date="2021-11-11T19:20:00Z">
+                <w:ins w:id="202" w:author="Baker, Stuart" w:date="2021-11-11T19:20:00Z"/>
+              </w:rPr>
+            </w:pPr>
+            <w:ins w:id="203" w:author="Baker, Stuart" w:date="2021-11-11T19:20:00Z">
               <w:r>
                 <w:rPr>
                   <w:u w:val="single"/>
-                  <w:rPrChange w:id="192" w:author="Baker, Stuart" w:date="2021-11-11T19:21:00Z">
+                  <w:rPrChange w:id="204" w:author="Baker, Stuart" w:date="2021-11-11T19:21:00Z">
                     <w:rPr/>
                   </w:rPrChange>
                 </w:rPr>
@@ -8702,31 +8722,31 @@
                 <w:t xml:space="preserve"> CCCCCCCC: </w:t>
               </w:r>
             </w:ins>
-            <w:ins w:id="193" w:author="Baker, Stuart" w:date="2021-11-11T19:23:00Z">
+            <w:ins w:id="205" w:author="Baker, Stuart" w:date="2021-11-11T19:23:00Z">
               <w:r>
                 <w:t>Byte Offset 25</w:t>
               </w:r>
             </w:ins>
-            <w:ins w:id="194" w:author="Baker, Stuart" w:date="2021-11-11T19:24:00Z">
+            <w:ins w:id="206" w:author="Baker, Stuart" w:date="2021-11-11T19:24:00Z">
               <w:r>
                 <w:t>3</w:t>
               </w:r>
             </w:ins>
-            <w:ins w:id="195" w:author="Baker, Stuart" w:date="2021-11-11T19:21:00Z">
+            <w:ins w:id="207" w:author="Baker, Stuart" w:date="2021-11-11T19:21:00Z">
               <w:r>
                 <w:t>, right justified</w:t>
               </w:r>
             </w:ins>
           </w:p>
           <w:p>
-            <w:ins w:id="196" w:author="Baker, Stuart" w:date="2021-11-11T19:20:00Z">
+            <w:ins w:id="208" w:author="Baker, Stuart" w:date="2021-11-11T19:20:00Z">
               <w:r>
                 <w:t xml:space="preserve">CCCC </w:t>
               </w:r>
               <w:r>
                 <w:rPr>
                   <w:u w:val="single"/>
-                  <w:rPrChange w:id="197" w:author="Baker, Stuart" w:date="2021-11-11T19:21:00Z">
+                  <w:rPrChange w:id="209" w:author="Baker, Stuart" w:date="2021-11-11T19:21:00Z">
                     <w:rPr/>
                   </w:rPrChange>
                 </w:rPr>
@@ -8736,17 +8756,17 @@
                 <w:t xml:space="preserve">: </w:t>
               </w:r>
             </w:ins>
-            <w:ins w:id="198" w:author="Baker, Stuart" w:date="2021-11-11T19:24:00Z">
+            <w:ins w:id="210" w:author="Baker, Stuart" w:date="2021-11-11T19:24:00Z">
               <w:r>
                 <w:t xml:space="preserve">Byte Offset </w:t>
               </w:r>
             </w:ins>
-            <w:ins w:id="199" w:author="Baker, Stuart" w:date="2021-11-11T19:20:00Z">
+            <w:ins w:id="211" w:author="Baker, Stuart" w:date="2021-11-11T19:20:00Z">
               <w:r>
                 <w:t>25</w:t>
               </w:r>
             </w:ins>
-            <w:ins w:id="200" w:author="Baker, Stuart" w:date="2021-11-11T19:24:00Z">
+            <w:ins w:id="212" w:author="Baker, Stuart" w:date="2021-11-11T19:24:00Z">
               <w:r>
                 <w:t>4</w:t>
               </w:r>
@@ -8829,12 +8849,12 @@
             <w:r>
               <w:t xml:space="preserve">: Byte </w:t>
             </w:r>
-            <w:ins w:id="201" w:author="Baker, Stuart" w:date="2021-11-07T12:34:00Z">
+            <w:ins w:id="213" w:author="Baker, Stuart" w:date="2021-11-07T12:34:00Z">
               <w:r>
                 <w:t>2</w:t>
               </w:r>
             </w:ins>
-            <w:del w:id="202" w:author="Baker, Stuart" w:date="2021-11-07T12:34:00Z">
+            <w:del w:id="214" w:author="Baker, Stuart" w:date="2021-11-07T12:34:00Z">
               <w:r>
                 <w:delText>0</w:delText>
               </w:r>
@@ -8855,12 +8875,12 @@
             <w:r>
               <w:t xml:space="preserve">: Byte </w:t>
             </w:r>
-            <w:ins w:id="203" w:author="Baker, Stuart" w:date="2021-11-07T12:34:00Z">
+            <w:ins w:id="215" w:author="Baker, Stuart" w:date="2021-11-07T12:34:00Z">
               <w:r>
                 <w:t>3</w:t>
               </w:r>
             </w:ins>
-            <w:del w:id="204" w:author="Baker, Stuart" w:date="2021-11-07T12:34:00Z">
+            <w:del w:id="216" w:author="Baker, Stuart" w:date="2021-11-07T12:34:00Z">
               <w:r>
                 <w:delText>1</w:delText>
               </w:r>
@@ -8873,11 +8893,11 @@
       <w:pPr>
         <w:pStyle w:val="Heading2"/>
       </w:pPr>
-      <w:bookmarkStart w:id="205" w:name="_Toc86777161"/>
+      <w:bookmarkStart w:id="217" w:name="_Toc86777161"/>
       <w:r>
         <w:t>System Behavior</w:t>
       </w:r>
-      <w:bookmarkEnd w:id="205"/>
+      <w:bookmarkEnd w:id="217"/>
     </w:p>
     <w:p>
       <w:r>
@@ -8888,11 +8908,11 @@
       <w:pPr>
         <w:pStyle w:val="Heading3"/>
       </w:pPr>
-      <w:bookmarkStart w:id="206" w:name="_Toc86777162"/>
+      <w:bookmarkStart w:id="218" w:name="_Toc86777162"/>
       <w:r>
         <w:t>Registration</w:t>
       </w:r>
-      <w:bookmarkEnd w:id="206"/>
+      <w:bookmarkEnd w:id="218"/>
     </w:p>
     <w:p>
       <w:r>
@@ -8962,12 +8982,12 @@
       <w:r>
         <w:t xml:space="preserve">If collisions are detected, the </w:t>
       </w:r>
-      <w:del w:id="207" w:author="Baker, Stuart" w:date="2021-11-07T12:35:00Z">
+      <w:del w:id="219" w:author="Baker, Stuart" w:date="2021-11-07T12:35:00Z">
         <w:r>
           <w:delText xml:space="preserve">back </w:delText>
         </w:r>
       </w:del>
-      <w:ins w:id="208" w:author="Baker, Stuart" w:date="2021-11-07T12:35:00Z">
+      <w:ins w:id="220" w:author="Baker, Stuart" w:date="2021-11-07T12:35:00Z">
         <w:r>
           <w:t>back-</w:t>
         </w:r>
@@ -8991,7 +9011,11 @@
         <w:t>Select</w:t>
       </w:r>
       <w:r>
-        <w:t xml:space="preserve"> will execute the back-off algorithm described in Section </w:t>
+        <w:t xml:space="preserve"> will execute the back-off algorithm </w:t>
+      </w:r>
+      <w:r>
+        <w:lastRenderedPageBreak/>
+        <w:t xml:space="preserve">described in Section </w:t>
       </w:r>
       <w:r>
         <w:fldChar w:fldCharType="begin"/>
@@ -9011,7 +9035,7 @@
       <w:r>
         <w:t>, and send</w:t>
       </w:r>
-      <w:ins w:id="209" w:author="Baker, Stuart" w:date="2021-11-07T12:35:00Z">
+      <w:ins w:id="221" w:author="Baker, Stuart" w:date="2021-11-07T12:35:00Z">
         <w:r>
           <w:t>s</w:t>
         </w:r>
@@ -9056,11 +9080,11 @@
       <w:pPr>
         <w:pStyle w:val="Heading3"/>
       </w:pPr>
-      <w:bookmarkStart w:id="210" w:name="_Toc86777163"/>
+      <w:bookmarkStart w:id="222" w:name="_Toc86777163"/>
       <w:r>
         <w:t>Configuration Discovery</w:t>
       </w:r>
-      <w:bookmarkEnd w:id="210"/>
+      <w:bookmarkEnd w:id="222"/>
     </w:p>
     <w:p>
       <w:r>
@@ -9152,24 +9176,23 @@
       <w:pPr>
         <w:pStyle w:val="Heading2"/>
       </w:pPr>
-      <w:bookmarkStart w:id="211" w:name="_Toc86777164"/>
-      <w:r>
-        <w:lastRenderedPageBreak/>
+      <w:bookmarkStart w:id="223" w:name="_Toc86777164"/>
+      <w:r>
         <w:t>Decoder Behavior</w:t>
       </w:r>
-      <w:bookmarkEnd w:id="211"/>
+      <w:bookmarkEnd w:id="223"/>
     </w:p>
     <w:p>
       <w:pPr>
         <w:pStyle w:val="Heading3"/>
       </w:pPr>
-      <w:bookmarkStart w:id="212" w:name="_Ref86702775"/>
-      <w:bookmarkStart w:id="213" w:name="_Toc86777165"/>
+      <w:bookmarkStart w:id="224" w:name="_Ref86702775"/>
+      <w:bookmarkStart w:id="225" w:name="_Toc86777165"/>
       <w:r>
         <w:t>Startup</w:t>
       </w:r>
-      <w:bookmarkEnd w:id="212"/>
-      <w:bookmarkEnd w:id="213"/>
+      <w:bookmarkEnd w:id="224"/>
+      <w:bookmarkEnd w:id="225"/>
     </w:p>
     <w:p>
       <w:r>
@@ -9255,7 +9278,7 @@
         <w:rPr>
           <w:rStyle w:val="FootnoteReference"/>
         </w:rPr>
-        <w:footnoteReference w:id="7"/>
+        <w:footnoteReference w:id="8"/>
       </w:r>
       <w:r>
         <w:t xml:space="preserve"> </w:t>
@@ -9279,15 +9302,16 @@
       <w:pPr>
         <w:pStyle w:val="Heading3"/>
       </w:pPr>
-      <w:bookmarkStart w:id="214" w:name="_Ref86702816"/>
-      <w:bookmarkStart w:id="215" w:name="_Ref86703671"/>
-      <w:bookmarkStart w:id="216" w:name="_Toc86777166"/>
-      <w:r>
+      <w:bookmarkStart w:id="226" w:name="_Ref86702816"/>
+      <w:bookmarkStart w:id="227" w:name="_Ref86703671"/>
+      <w:bookmarkStart w:id="228" w:name="_Toc86777166"/>
+      <w:r>
+        <w:lastRenderedPageBreak/>
         <w:t>Back-off</w:t>
       </w:r>
-      <w:bookmarkEnd w:id="214"/>
-      <w:bookmarkEnd w:id="215"/>
-      <w:bookmarkEnd w:id="216"/>
+      <w:bookmarkEnd w:id="226"/>
+      <w:bookmarkEnd w:id="227"/>
+      <w:bookmarkEnd w:id="228"/>
     </w:p>
     <w:p>
       <w:r>
@@ -9302,12 +9326,12 @@
       <w:r>
         <w:t xml:space="preserve"> confirmation after an attempted registration, it </w:t>
       </w:r>
-      <w:del w:id="217" w:author="Baker, Stuart" w:date="2021-11-07T12:35:00Z">
+      <w:del w:id="229" w:author="Baker, Stuart" w:date="2021-11-07T12:35:00Z">
         <w:r>
           <w:delText>no longer</w:delText>
         </w:r>
       </w:del>
-      <w:ins w:id="218" w:author="Baker, Stuart" w:date="2021-11-07T12:35:00Z">
+      <w:ins w:id="230" w:author="Baker, Stuart" w:date="2021-11-07T12:35:00Z">
         <w:r>
           <w:t>skips</w:t>
         </w:r>
@@ -9333,19 +9357,19 @@
       <w:r>
         <w:t xml:space="preserve"> messages to be ignored is based on a random number, which may be generated by the DID. The first random number is to be chosen from a range of 0 to 7. If </w:t>
       </w:r>
-      <w:del w:id="219" w:author="Baker, Stuart" w:date="2021-11-07T12:36:00Z">
+      <w:del w:id="231" w:author="Baker, Stuart" w:date="2021-11-07T12:36:00Z">
         <w:r>
           <w:delText>the Logon is not activated</w:delText>
         </w:r>
       </w:del>
-      <w:ins w:id="220" w:author="Baker, Stuart" w:date="2021-11-07T12:36:00Z">
+      <w:ins w:id="232" w:author="Baker, Stuart" w:date="2021-11-07T12:36:00Z">
         <w:r>
           <w:t xml:space="preserve">no </w:t>
         </w:r>
         <w:r>
           <w:rPr>
             <w:b/>
-            <w:rPrChange w:id="221" w:author="Baker, Stuart" w:date="2021-11-07T12:36:00Z">
+            <w:rPrChange w:id="233" w:author="Baker, Stuart" w:date="2021-11-07T12:36:00Z">
               <w:rPr/>
             </w:rPrChange>
           </w:rPr>
@@ -9358,19 +9382,19 @@
       <w:r>
         <w:t xml:space="preserve"> again, the number is selected from a range of 0 to 15. If </w:t>
       </w:r>
-      <w:del w:id="222" w:author="Baker, Stuart" w:date="2021-11-07T12:38:00Z">
+      <w:del w:id="234" w:author="Baker, Stuart" w:date="2021-11-07T12:38:00Z">
         <w:r>
           <w:delText>the Logon is not activated</w:delText>
         </w:r>
       </w:del>
-      <w:ins w:id="223" w:author="Baker, Stuart" w:date="2021-11-07T12:38:00Z">
+      <w:ins w:id="235" w:author="Baker, Stuart" w:date="2021-11-07T12:38:00Z">
         <w:r>
           <w:t xml:space="preserve">no </w:t>
         </w:r>
         <w:r>
           <w:rPr>
             <w:b/>
-            <w:rPrChange w:id="224" w:author="Baker, Stuart" w:date="2021-11-07T12:38:00Z">
+            <w:rPrChange w:id="236" w:author="Baker, Stuart" w:date="2021-11-07T12:38:00Z">
               <w:rPr/>
             </w:rPrChange>
           </w:rPr>
@@ -9383,19 +9407,19 @@
       <w:r>
         <w:t xml:space="preserve"> again, the number is selected from a range of 0 to 31. If </w:t>
       </w:r>
-      <w:del w:id="225" w:author="Baker, Stuart" w:date="2021-11-07T12:38:00Z">
+      <w:del w:id="237" w:author="Baker, Stuart" w:date="2021-11-07T12:38:00Z">
         <w:r>
           <w:delText>the Logon is not activated</w:delText>
         </w:r>
       </w:del>
-      <w:ins w:id="226" w:author="Baker, Stuart" w:date="2021-11-07T12:38:00Z">
+      <w:ins w:id="238" w:author="Baker, Stuart" w:date="2021-11-07T12:38:00Z">
         <w:r>
           <w:t xml:space="preserve">no </w:t>
         </w:r>
         <w:r>
           <w:rPr>
             <w:b/>
-            <w:rPrChange w:id="227" w:author="Baker, Stuart" w:date="2021-11-07T12:38:00Z">
+            <w:rPrChange w:id="239" w:author="Baker, Stuart" w:date="2021-11-07T12:38:00Z">
               <w:rPr/>
             </w:rPrChange>
           </w:rPr>
@@ -9408,7 +9432,7 @@
       <w:r>
         <w:t xml:space="preserve"> again, the number is selected from a range of 0 to 63, and no</w:t>
       </w:r>
-      <w:ins w:id="228" w:author="Baker, Stuart" w:date="2021-11-07T12:39:00Z">
+      <w:ins w:id="240" w:author="Baker, Stuart" w:date="2021-11-07T12:39:00Z">
         <w:r>
           <w:t>t increased</w:t>
         </w:r>
@@ -9435,12 +9459,12 @@
       <w:r>
         <w:t xml:space="preserve">If the Decoder contains a True Random Number Generator (TRNG), it may be used to generate a random value used in </w:t>
       </w:r>
-      <w:del w:id="229" w:author="Baker, Stuart" w:date="2021-11-07T12:39:00Z">
+      <w:del w:id="241" w:author="Baker, Stuart" w:date="2021-11-07T12:39:00Z">
         <w:r>
           <w:delText>B</w:delText>
         </w:r>
       </w:del>
-      <w:ins w:id="230" w:author="Baker, Stuart" w:date="2021-11-07T12:39:00Z">
+      <w:ins w:id="242" w:author="Baker, Stuart" w:date="2021-11-07T12:39:00Z">
         <w:r>
           <w:t>b</w:t>
         </w:r>
@@ -9452,15 +9476,15 @@
     <w:p>
       <w:pPr>
         <w:rPr>
-          <w:ins w:id="231" w:author="Baker, Stuart" w:date="2021-11-07T13:47:00Z"/>
-        </w:rPr>
-      </w:pPr>
-      <w:del w:id="232" w:author="Baker, Stuart" w:date="2021-11-07T13:48:00Z">
+          <w:ins w:id="243" w:author="Baker, Stuart" w:date="2021-11-07T13:47:00Z"/>
+        </w:rPr>
+      </w:pPr>
+      <w:del w:id="244" w:author="Baker, Stuart" w:date="2021-11-07T13:48:00Z">
         <w:r>
           <w:delText>[The random number algorithm requirements are currently under reevaluation.]</w:delText>
         </w:r>
       </w:del>
-      <w:ins w:id="233" w:author="Baker, Stuart" w:date="2021-11-07T13:47:00Z">
+      <w:ins w:id="245" w:author="Baker, Stuart" w:date="2021-11-07T13:47:00Z">
         <w:r>
           <w:t>Decoders shall select random numbers to fulfill the following properties:</w:t>
         </w:r>
@@ -9474,27 +9498,26 @@
           <w:numId w:val="30"/>
         </w:numPr>
         <w:rPr>
-          <w:ins w:id="234" w:author="Baker, Stuart" w:date="2021-11-07T13:47:00Z"/>
-        </w:rPr>
-        <w:pPrChange w:id="235" w:author="Baker, Stuart" w:date="2021-11-07T13:48:00Z">
+          <w:ins w:id="246" w:author="Baker, Stuart" w:date="2021-11-07T13:47:00Z"/>
+        </w:rPr>
+        <w:pPrChange w:id="247" w:author="Baker, Stuart" w:date="2021-11-07T13:48:00Z">
           <w:pPr/>
         </w:pPrChange>
       </w:pPr>
-      <w:ins w:id="236" w:author="Baker, Stuart" w:date="2021-11-07T13:47:00Z">
+      <w:ins w:id="248" w:author="Baker, Stuart" w:date="2021-11-07T13:47:00Z">
         <w:r>
-          <w:lastRenderedPageBreak/>
           <w:t>Any population of decoders</w:t>
         </w:r>
       </w:ins>
-      <w:ins w:id="237" w:author="Baker, Stuart" w:date="2021-11-07T14:07:00Z">
+      <w:ins w:id="249" w:author="Baker, Stuart" w:date="2021-11-07T14:07:00Z">
         <w:r>
           <w:rPr>
             <w:rStyle w:val="FootnoteReference"/>
           </w:rPr>
-          <w:footnoteReference w:id="8"/>
+          <w:footnoteReference w:id="9"/>
         </w:r>
       </w:ins>
-      <w:ins w:id="239" w:author="Baker, Stuart" w:date="2021-11-07T13:47:00Z">
+      <w:ins w:id="251" w:author="Baker, Stuart" w:date="2021-11-07T13:47:00Z">
         <w:r>
           <w:t xml:space="preserve"> by the same manufacturer, when started at the same time, generates a set of uniformly distributed random numbers at each step of the algorithm, and</w:t>
         </w:r>
@@ -9507,11 +9530,11 @@
           <w:ilvl w:val="0"/>
           <w:numId w:val="30"/>
         </w:numPr>
-        <w:pPrChange w:id="240" w:author="Baker, Stuart" w:date="2021-11-07T13:48:00Z">
+        <w:pPrChange w:id="252" w:author="Baker, Stuart" w:date="2021-11-07T13:48:00Z">
           <w:pPr/>
         </w:pPrChange>
       </w:pPr>
-      <w:ins w:id="241" w:author="Baker, Stuart" w:date="2021-11-07T13:47:00Z">
+      <w:ins w:id="253" w:author="Baker, Stuart" w:date="2021-11-07T13:47:00Z">
         <w:r>
           <w:t>Each decoder either generates a different sequence of random numbers at every start, or for any two decoders by the same manufacturer the random sequence differs within the first 64 generated bits.</w:t>
         </w:r>
@@ -9521,13 +9544,13 @@
       <w:pPr>
         <w:pStyle w:val="Heading3"/>
       </w:pPr>
-      <w:bookmarkStart w:id="242" w:name="_Ref86703478"/>
-      <w:bookmarkStart w:id="243" w:name="_Toc86777167"/>
+      <w:bookmarkStart w:id="254" w:name="_Ref86703478"/>
+      <w:bookmarkStart w:id="255" w:name="_Toc86777167"/>
       <w:r>
         <w:t>CV19 Consisting Behavior</w:t>
       </w:r>
-      <w:bookmarkEnd w:id="242"/>
-      <w:bookmarkEnd w:id="243"/>
+      <w:bookmarkEnd w:id="254"/>
+      <w:bookmarkEnd w:id="255"/>
     </w:p>
     <w:p>
       <w:r>
@@ -9574,11 +9597,11 @@
       <w:pPr>
         <w:pStyle w:val="Heading1"/>
       </w:pPr>
-      <w:bookmarkStart w:id="244" w:name="_Toc86777168"/>
+      <w:bookmarkStart w:id="256" w:name="_Toc86777168"/>
       <w:r>
         <w:t>Data Spaces</w:t>
       </w:r>
-      <w:bookmarkEnd w:id="244"/>
+      <w:bookmarkEnd w:id="256"/>
     </w:p>
     <w:p>
       <w:r>
@@ -9589,12 +9612,12 @@
       <w:r>
         <w:t xml:space="preserve">Normally, the CRC-8 seed value used by this Standard is always 0, as described in </w:t>
       </w:r>
-      <w:del w:id="245" w:author="Baker, Stuart" w:date="2021-11-07T12:39:00Z">
+      <w:del w:id="257" w:author="Baker, Stuart" w:date="2021-11-07T12:39:00Z">
         <w:r>
           <w:delText>s</w:delText>
         </w:r>
       </w:del>
-      <w:ins w:id="246" w:author="Baker, Stuart" w:date="2021-11-07T12:39:00Z">
+      <w:ins w:id="258" w:author="Baker, Stuart" w:date="2021-11-07T12:39:00Z">
         <w:r>
           <w:t>S</w:t>
         </w:r>
@@ -9683,12 +9706,12 @@
       <w:pPr>
         <w:pStyle w:val="Heading2"/>
       </w:pPr>
-      <w:bookmarkStart w:id="247" w:name="_Toc86777169"/>
+      <w:bookmarkStart w:id="259" w:name="_Toc86777169"/>
       <w:proofErr w:type="spellStart"/>
       <w:r>
         <w:t>WriteBlock</w:t>
       </w:r>
-      <w:bookmarkEnd w:id="247"/>
+      <w:bookmarkEnd w:id="259"/>
       <w:proofErr w:type="spellEnd"/>
     </w:p>
     <w:p>
@@ -9704,6 +9727,7 @@
         </w:rPr>
       </w:pPr>
       <w:r>
+        <w:lastRenderedPageBreak/>
         <w:t>►</w:t>
       </w:r>
       <w:r>
@@ -9888,12 +9912,12 @@
             <w:r>
               <w:t xml:space="preserve">Data </w:t>
             </w:r>
-            <w:del w:id="248" w:author="Baker, Stuart" w:date="2021-11-07T12:40:00Z">
+            <w:del w:id="260" w:author="Baker, Stuart" w:date="2021-11-07T12:40:00Z">
               <w:r>
                 <w:delText>s</w:delText>
               </w:r>
             </w:del>
-            <w:ins w:id="249" w:author="Baker, Stuart" w:date="2021-11-07T12:40:00Z">
+            <w:ins w:id="261" w:author="Baker, Stuart" w:date="2021-11-07T12:40:00Z">
               <w:r>
                 <w:t>S</w:t>
               </w:r>
@@ -9942,17 +9966,17 @@
             <w:r>
               <w:t>Data</w:t>
             </w:r>
-            <w:ins w:id="250" w:author="Baker, Stuart" w:date="2021-11-07T12:40:00Z">
+            <w:ins w:id="262" w:author="Baker, Stuart" w:date="2021-11-07T12:40:00Z">
               <w:r>
                 <w:t xml:space="preserve"> </w:t>
               </w:r>
             </w:ins>
-            <w:del w:id="251" w:author="Baker, Stuart" w:date="2021-11-07T12:40:00Z">
+            <w:del w:id="263" w:author="Baker, Stuart" w:date="2021-11-07T12:40:00Z">
               <w:r>
                 <w:delText>s</w:delText>
               </w:r>
             </w:del>
-            <w:ins w:id="252" w:author="Baker, Stuart" w:date="2021-11-07T12:40:00Z">
+            <w:ins w:id="264" w:author="Baker, Stuart" w:date="2021-11-07T12:40:00Z">
               <w:r>
                 <w:t>S</w:t>
               </w:r>
@@ -9960,7 +9984,7 @@
             <w:r>
               <w:t>pace offset, three bytes</w:t>
             </w:r>
-            <w:ins w:id="253" w:author="Baker, Stuart" w:date="2021-11-11T19:10:00Z">
+            <w:ins w:id="265" w:author="Baker, Stuart" w:date="2021-11-11T19:10:00Z">
               <w:r>
                 <w:t>,</w:t>
               </w:r>
@@ -10001,7 +10025,7 @@
       <w:pPr>
         <w:pStyle w:val="Heading3"/>
       </w:pPr>
-      <w:bookmarkStart w:id="254" w:name="_Toc86777170"/>
+      <w:bookmarkStart w:id="266" w:name="_Toc86777170"/>
       <w:proofErr w:type="spellStart"/>
       <w:r>
         <w:t>WriteBlock</w:t>
@@ -10010,7 +10034,7 @@
       <w:r>
         <w:t xml:space="preserve"> Feedback</w:t>
       </w:r>
-      <w:bookmarkEnd w:id="254"/>
+      <w:bookmarkEnd w:id="266"/>
     </w:p>
     <w:p>
       <w:r>
@@ -10050,7 +10074,6 @@
         </w:rPr>
       </w:pPr>
       <w:r>
-        <w:lastRenderedPageBreak/>
         <w:t>►</w:t>
       </w:r>
       <w:r>
@@ -10260,7 +10283,7 @@
               <w:rPr>
                 <w:rStyle w:val="FootnoteReference"/>
               </w:rPr>
-              <w:footnoteReference w:id="9"/>
+              <w:footnoteReference w:id="10"/>
             </w:r>
             <w:r>
               <w:t>.</w:t>
@@ -10473,7 +10496,7 @@
       <w:pPr>
         <w:pStyle w:val="Heading3"/>
       </w:pPr>
-      <w:bookmarkStart w:id="255" w:name="_Toc86777171"/>
+      <w:bookmarkStart w:id="267" w:name="_Toc86777171"/>
       <w:proofErr w:type="spellStart"/>
       <w:r>
         <w:t>WriteBlock</w:t>
@@ -10482,7 +10505,7 @@
       <w:r>
         <w:t xml:space="preserve"> Continue</w:t>
       </w:r>
-      <w:bookmarkEnd w:id="255"/>
+      <w:bookmarkEnd w:id="267"/>
     </w:p>
     <w:p>
       <w:r>
@@ -10538,6 +10561,7 @@
         </w:rPr>
       </w:pPr>
       <w:r>
+        <w:lastRenderedPageBreak/>
         <w:t>►</w:t>
       </w:r>
       <w:r>
@@ -10846,7 +10870,6 @@
           <w:sz w:val="22"/>
           <w:szCs w:val="22"/>
         </w:rPr>
-        <w:lastRenderedPageBreak/>
         <w:t>◄</w:t>
       </w:r>
       <w:r>
@@ -10960,12 +10983,12 @@
       <w:r>
         <w:t xml:space="preserve"> command. Instead, </w:t>
       </w:r>
-      <w:del w:id="256" w:author="Baker, Stuart" w:date="2021-11-07T12:41:00Z">
+      <w:del w:id="268" w:author="Baker, Stuart" w:date="2021-11-07T12:41:00Z">
         <w:r>
           <w:delText>the</w:delText>
         </w:r>
       </w:del>
-      <w:ins w:id="257" w:author="Baker, Stuart" w:date="2021-11-07T12:41:00Z">
+      <w:ins w:id="269" w:author="Baker, Stuart" w:date="2021-11-07T12:41:00Z">
         <w:r>
           <w:t>a</w:t>
         </w:r>
@@ -11003,12 +11026,12 @@
       <w:pPr>
         <w:pStyle w:val="Heading2"/>
       </w:pPr>
-      <w:bookmarkStart w:id="258" w:name="_Toc86777172"/>
+      <w:bookmarkStart w:id="270" w:name="_Toc86777172"/>
       <w:proofErr w:type="spellStart"/>
       <w:r>
         <w:t>ReadBackground</w:t>
       </w:r>
-      <w:bookmarkEnd w:id="258"/>
+      <w:bookmarkEnd w:id="270"/>
       <w:proofErr w:type="spellEnd"/>
     </w:p>
     <w:p>
@@ -11136,7 +11159,7 @@
         </w:rPr>
         <w:t xml:space="preserve">[ch2]: ID13 </w:t>
       </w:r>
-      <w:ins w:id="259" w:author="Baker, Stuart" w:date="2021-11-07T12:41:00Z">
+      <w:ins w:id="271" w:author="Baker, Stuart" w:date="2021-11-07T12:41:00Z">
         <w:r>
           <w:rPr>
             <w:rFonts w:ascii="Courier New" w:hAnsi="Courier New" w:cs="Courier New"/>
@@ -11144,7 +11167,7 @@
           <w:t>{header</w:t>
         </w:r>
       </w:ins>
-      <w:ins w:id="260" w:author="Baker, Stuart" w:date="2021-11-07T12:42:00Z">
+      <w:ins w:id="272" w:author="Baker, Stuart" w:date="2021-11-07T12:42:00Z">
         <w:r>
           <w:rPr>
             <w:rFonts w:ascii="Courier New" w:hAnsi="Courier New" w:cs="Courier New"/>
@@ -11152,7 +11175,7 @@
           <w:t>} {3 data bytes}</w:t>
         </w:r>
       </w:ins>
-      <w:del w:id="261" w:author="Baker, Stuart" w:date="2021-11-07T12:42:00Z">
+      <w:del w:id="273" w:author="Baker, Stuart" w:date="2021-11-07T12:42:00Z">
         <w:r>
           <w:rPr>
             <w:rFonts w:ascii="Courier New" w:hAnsi="Courier New" w:cs="Courier New"/>
@@ -11204,7 +11227,7 @@
         </w:rPr>
         <w:t xml:space="preserve">[ch2]: ID14 </w:t>
       </w:r>
-      <w:ins w:id="262" w:author="Baker, Stuart" w:date="2021-11-07T12:42:00Z">
+      <w:ins w:id="274" w:author="Baker, Stuart" w:date="2021-11-07T12:42:00Z">
         <w:r>
           <w:rPr>
             <w:rFonts w:ascii="Courier New" w:hAnsi="Courier New" w:cs="Courier New"/>
@@ -11212,7 +11235,7 @@
           <w:t>{4 data bytes}</w:t>
         </w:r>
       </w:ins>
-      <w:del w:id="263" w:author="Baker, Stuart" w:date="2021-11-07T12:42:00Z">
+      <w:del w:id="275" w:author="Baker, Stuart" w:date="2021-11-07T12:42:00Z">
         <w:r>
           <w:rPr>
             <w:rFonts w:ascii="Courier New" w:hAnsi="Courier New" w:cs="Courier New"/>
@@ -11362,6 +11385,7 @@
               <w:rPr>
                 <w:rFonts w:ascii="Courier New" w:hAnsi="Courier New" w:cs="Courier New"/>
               </w:rPr>
+              <w:lastRenderedPageBreak/>
               <w:t>NNNNNNNN</w:t>
             </w:r>
           </w:p>
@@ -11415,12 +11439,12 @@
             <w:r>
               <w:t xml:space="preserve">Data space </w:t>
             </w:r>
-            <w:del w:id="264" w:author="Baker, Stuart" w:date="2021-11-07T12:43:00Z">
+            <w:del w:id="276" w:author="Baker, Stuart" w:date="2021-11-07T12:43:00Z">
               <w:r>
                 <w:delText>number</w:delText>
               </w:r>
             </w:del>
-            <w:ins w:id="265" w:author="Baker, Stuart" w:date="2021-11-07T12:43:00Z">
+            <w:ins w:id="277" w:author="Baker, Stuart" w:date="2021-11-07T12:43:00Z">
               <w:r>
                 <w:t>offset</w:t>
               </w:r>
@@ -11428,7 +11452,7 @@
             <w:r>
               <w:t>, three bytes</w:t>
             </w:r>
-            <w:ins w:id="266" w:author="Baker, Stuart" w:date="2021-11-07T12:43:00Z">
+            <w:ins w:id="278" w:author="Baker, Stuart" w:date="2021-11-07T12:43:00Z">
               <w:r>
                 <w:t>,</w:t>
               </w:r>
@@ -11524,12 +11548,12 @@
       <w:pPr>
         <w:pStyle w:val="Heading2"/>
       </w:pPr>
-      <w:bookmarkStart w:id="267" w:name="_Toc86777173"/>
+      <w:bookmarkStart w:id="279" w:name="_Toc86777173"/>
       <w:proofErr w:type="spellStart"/>
       <w:r>
         <w:t>ReadBlock</w:t>
       </w:r>
-      <w:bookmarkEnd w:id="267"/>
+      <w:bookmarkEnd w:id="279"/>
       <w:proofErr w:type="spellEnd"/>
     </w:p>
     <w:p>
@@ -11589,7 +11613,6 @@
           <w:sz w:val="22"/>
           <w:szCs w:val="22"/>
         </w:rPr>
-        <w:lastRenderedPageBreak/>
         <w:t>◄</w:t>
       </w:r>
       <w:r>
@@ -11913,12 +11936,12 @@
             <w:r>
               <w:t xml:space="preserve">Data space </w:t>
             </w:r>
-            <w:del w:id="268" w:author="Baker, Stuart" w:date="2021-11-07T12:43:00Z">
+            <w:del w:id="280" w:author="Baker, Stuart" w:date="2021-11-07T12:43:00Z">
               <w:r>
                 <w:delText>number</w:delText>
               </w:r>
             </w:del>
-            <w:ins w:id="269" w:author="Baker, Stuart" w:date="2021-11-07T12:43:00Z">
+            <w:ins w:id="281" w:author="Baker, Stuart" w:date="2021-11-07T12:43:00Z">
               <w:r>
                 <w:t>offset</w:t>
               </w:r>
@@ -11926,7 +11949,7 @@
             <w:r>
               <w:t>, three bytes</w:t>
             </w:r>
-            <w:ins w:id="270" w:author="Baker, Stuart" w:date="2021-11-07T12:44:00Z">
+            <w:ins w:id="282" w:author="Baker, Stuart" w:date="2021-11-07T12:44:00Z">
               <w:r>
                 <w:t>,</w:t>
               </w:r>
@@ -12034,24 +12057,24 @@
       <w:pPr>
         <w:pStyle w:val="Heading3"/>
         <w:rPr>
-          <w:del w:id="271" w:author="Baker, Stuart" w:date="2021-11-07T19:45:00Z"/>
-        </w:rPr>
-      </w:pPr>
-      <w:bookmarkStart w:id="272" w:name="_Toc86777174"/>
-      <w:del w:id="273" w:author="Baker, Stuart" w:date="2021-11-07T19:45:00Z">
+          <w:del w:id="283" w:author="Baker, Stuart" w:date="2021-11-07T19:45:00Z"/>
+        </w:rPr>
+      </w:pPr>
+      <w:bookmarkStart w:id="284" w:name="_Toc86777174"/>
+      <w:del w:id="285" w:author="Baker, Stuart" w:date="2021-11-07T19:45:00Z">
         <w:r>
           <w:delText>ReadBlock Errors</w:delText>
         </w:r>
-        <w:bookmarkEnd w:id="272"/>
+        <w:bookmarkEnd w:id="284"/>
       </w:del>
     </w:p>
     <w:p>
       <w:pPr>
         <w:rPr>
-          <w:del w:id="274" w:author="Baker, Stuart" w:date="2021-11-07T19:45:00Z"/>
-        </w:rPr>
-      </w:pPr>
-      <w:del w:id="275" w:author="Baker, Stuart" w:date="2021-11-07T19:45:00Z">
+          <w:del w:id="286" w:author="Baker, Stuart" w:date="2021-11-07T19:45:00Z"/>
+        </w:rPr>
+      </w:pPr>
+      <w:del w:id="287" w:author="Baker, Stuart" w:date="2021-11-07T19:45:00Z">
         <w:r>
           <w:delText xml:space="preserve">The </w:delText>
         </w:r>
@@ -12088,14 +12111,14 @@
       <w:pPr>
         <w:ind w:left="360" w:hanging="360"/>
         <w:rPr>
-          <w:del w:id="276" w:author="Baker, Stuart" w:date="2021-11-07T19:45:00Z"/>
+          <w:del w:id="288" w:author="Baker, Stuart" w:date="2021-11-07T19:45:00Z"/>
           <w:rFonts w:ascii="Courier New" w:hAnsi="Courier New" w:cs="Courier New"/>
           <w:color w:val="000000"/>
           <w:sz w:val="22"/>
           <w:szCs w:val="22"/>
         </w:rPr>
       </w:pPr>
-      <w:del w:id="277" w:author="Baker, Stuart" w:date="2021-11-07T19:45:00Z">
+      <w:del w:id="289" w:author="Baker, Stuart" w:date="2021-11-07T19:45:00Z">
         <w:r>
           <w:delText>►</w:delText>
         </w:r>
@@ -12126,11 +12149,11 @@
       <w:pPr>
         <w:ind w:left="360" w:hanging="360"/>
         <w:rPr>
-          <w:del w:id="278" w:author="Baker, Stuart" w:date="2021-11-07T19:45:00Z"/>
+          <w:del w:id="290" w:author="Baker, Stuart" w:date="2021-11-07T19:45:00Z"/>
           <w:rFonts w:ascii="Courier New" w:hAnsi="Courier New" w:cs="Courier New"/>
         </w:rPr>
       </w:pPr>
-      <w:del w:id="279" w:author="Baker, Stuart" w:date="2021-11-07T19:45:00Z">
+      <w:del w:id="291" w:author="Baker, Stuart" w:date="2021-11-07T19:45:00Z">
         <w:r>
           <w:rPr>
             <w:rFonts w:ascii="Arial" w:hAnsi="Arial" w:cs="Arial"/>
@@ -12138,6 +12161,7 @@
             <w:sz w:val="22"/>
             <w:szCs w:val="22"/>
           </w:rPr>
+          <w:lastRenderedPageBreak/>
           <w:delText>◄</w:delText>
         </w:r>
         <w:r>
@@ -12173,7 +12197,7 @@
         <w:trPr>
           <w:cantSplit/>
           <w:tblHeader/>
-          <w:del w:id="280" w:author="Baker, Stuart" w:date="2021-11-07T19:45:00Z"/>
+          <w:del w:id="292" w:author="Baker, Stuart" w:date="2021-11-07T19:45:00Z"/>
         </w:trPr>
         <w:tc>
           <w:tcPr>
@@ -12183,11 +12207,11 @@
           <w:p>
             <w:pPr>
               <w:rPr>
-                <w:del w:id="281" w:author="Baker, Stuart" w:date="2021-11-07T19:45:00Z"/>
+                <w:del w:id="293" w:author="Baker, Stuart" w:date="2021-11-07T19:45:00Z"/>
                 <w:b/>
               </w:rPr>
             </w:pPr>
-            <w:del w:id="282" w:author="Baker, Stuart" w:date="2021-11-07T19:45:00Z">
+            <w:del w:id="294" w:author="Baker, Stuart" w:date="2021-11-07T19:45:00Z">
               <w:r>
                 <w:rPr>
                   <w:b/>
@@ -12205,11 +12229,11 @@
           <w:p>
             <w:pPr>
               <w:rPr>
-                <w:del w:id="283" w:author="Baker, Stuart" w:date="2021-11-07T19:45:00Z"/>
+                <w:del w:id="295" w:author="Baker, Stuart" w:date="2021-11-07T19:45:00Z"/>
                 <w:b/>
               </w:rPr>
             </w:pPr>
-            <w:del w:id="284" w:author="Baker, Stuart" w:date="2021-11-07T19:45:00Z">
+            <w:del w:id="296" w:author="Baker, Stuart" w:date="2021-11-07T19:45:00Z">
               <w:r>
                 <w:rPr>
                   <w:b/>
@@ -12227,11 +12251,11 @@
           <w:p>
             <w:pPr>
               <w:rPr>
-                <w:del w:id="285" w:author="Baker, Stuart" w:date="2021-11-07T19:45:00Z"/>
+                <w:del w:id="297" w:author="Baker, Stuart" w:date="2021-11-07T19:45:00Z"/>
                 <w:b/>
               </w:rPr>
             </w:pPr>
-            <w:del w:id="286" w:author="Baker, Stuart" w:date="2021-11-07T19:45:00Z">
+            <w:del w:id="298" w:author="Baker, Stuart" w:date="2021-11-07T19:45:00Z">
               <w:r>
                 <w:rPr>
                   <w:b/>
@@ -12245,7 +12269,7 @@
       <w:tr>
         <w:trPr>
           <w:cantSplit/>
-          <w:del w:id="287" w:author="Baker, Stuart" w:date="2021-11-07T19:45:00Z"/>
+          <w:del w:id="299" w:author="Baker, Stuart" w:date="2021-11-07T19:45:00Z"/>
         </w:trPr>
         <w:tc>
           <w:tcPr>
@@ -12254,11 +12278,11 @@
           <w:p>
             <w:pPr>
               <w:rPr>
-                <w:del w:id="288" w:author="Baker, Stuart" w:date="2021-11-07T19:45:00Z"/>
+                <w:del w:id="300" w:author="Baker, Stuart" w:date="2021-11-07T19:45:00Z"/>
                 <w:rFonts w:ascii="Courier New" w:hAnsi="Courier New" w:cs="Courier New"/>
               </w:rPr>
             </w:pPr>
-            <w:del w:id="289" w:author="Baker, Stuart" w:date="2021-11-07T19:45:00Z">
+            <w:del w:id="301" w:author="Baker, Stuart" w:date="2021-11-07T19:45:00Z">
               <w:r>
                 <w:rPr>
                   <w:rFonts w:ascii="Courier New" w:hAnsi="Courier New" w:cs="Courier New"/>
@@ -12277,10 +12301,10 @@
             <w:pPr>
               <w:jc w:val="center"/>
               <w:rPr>
-                <w:del w:id="290" w:author="Baker, Stuart" w:date="2021-11-07T19:45:00Z"/>
-              </w:rPr>
-            </w:pPr>
-            <w:del w:id="291" w:author="Baker, Stuart" w:date="2021-11-07T19:45:00Z">
+                <w:del w:id="302" w:author="Baker, Stuart" w:date="2021-11-07T19:45:00Z"/>
+              </w:rPr>
+            </w:pPr>
+            <w:del w:id="303" w:author="Baker, Stuart" w:date="2021-11-07T19:45:00Z">
               <w:r>
                 <w:delText>{optional error code}</w:delText>
               </w:r>
@@ -12295,10 +12319,10 @@
           <w:p>
             <w:pPr>
               <w:rPr>
-                <w:del w:id="292" w:author="Baker, Stuart" w:date="2021-11-07T19:45:00Z"/>
-              </w:rPr>
-            </w:pPr>
-            <w:del w:id="293" w:author="Baker, Stuart" w:date="2021-11-07T19:45:00Z">
+                <w:del w:id="304" w:author="Baker, Stuart" w:date="2021-11-07T19:45:00Z"/>
+              </w:rPr>
+            </w:pPr>
+            <w:del w:id="305" w:author="Baker, Stuart" w:date="2021-11-07T19:45:00Z">
               <w:r>
                 <w:delText>Failed with a permanent error.</w:delText>
               </w:r>
@@ -12310,18 +12334,18 @@
     <w:p>
       <w:pPr>
         <w:rPr>
-          <w:del w:id="294" w:author="Baker, Stuart" w:date="2021-11-07T19:45:00Z"/>
-        </w:rPr>
-      </w:pPr>
-      <w:bookmarkStart w:id="295" w:name="_Ref86704197"/>
-    </w:p>
-    <w:p>
-      <w:pPr>
-        <w:rPr>
-          <w:del w:id="296" w:author="Baker, Stuart" w:date="2021-11-07T19:45:00Z"/>
-        </w:rPr>
-      </w:pPr>
-      <w:del w:id="297" w:author="Baker, Stuart" w:date="2021-11-07T19:45:00Z">
+          <w:del w:id="306" w:author="Baker, Stuart" w:date="2021-11-07T19:45:00Z"/>
+        </w:rPr>
+      </w:pPr>
+      <w:bookmarkStart w:id="307" w:name="_Ref86704197"/>
+    </w:p>
+    <w:p>
+      <w:pPr>
+        <w:rPr>
+          <w:del w:id="308" w:author="Baker, Stuart" w:date="2021-11-07T19:45:00Z"/>
+        </w:rPr>
+      </w:pPr>
+      <w:del w:id="309" w:author="Baker, Stuart" w:date="2021-11-07T19:45:00Z">
         <w:r>
           <w:delText xml:space="preserve">Optional error codes are defined in Section </w:delText>
         </w:r>
@@ -12349,19 +12373,19 @@
       <w:pPr>
         <w:pStyle w:val="Heading2"/>
       </w:pPr>
-      <w:bookmarkStart w:id="298" w:name="_Toc86777175"/>
+      <w:bookmarkStart w:id="310" w:name="_Toc86777175"/>
       <w:r>
         <w:t>Data Space Definitions</w:t>
       </w:r>
-      <w:bookmarkEnd w:id="295"/>
-      <w:bookmarkEnd w:id="298"/>
+      <w:bookmarkEnd w:id="307"/>
+      <w:bookmarkEnd w:id="310"/>
     </w:p>
     <w:tbl>
       <w:tblPr>
         <w:tblStyle w:val="TableGrid"/>
         <w:tblW w:w="0" w:type="auto"/>
         <w:tblLook w:val="04A0" w:firstRow="1" w:lastRow="0" w:firstColumn="1" w:lastColumn="0" w:noHBand="0" w:noVBand="1"/>
-        <w:tblPrChange w:id="299" w:author="Baker, Stuart" w:date="2021-11-11T19:34:00Z">
+        <w:tblPrChange w:id="311" w:author="Baker, Stuart" w:date="2021-11-11T19:34:00Z">
           <w:tblPr>
             <w:tblStyle w:val="TableGrid"/>
             <w:tblW w:w="0" w:type="auto"/>
@@ -12373,7 +12397,7 @@
         <w:gridCol w:w="1613"/>
         <w:gridCol w:w="6572"/>
         <w:gridCol w:w="1453"/>
-        <w:tblGridChange w:id="300">
+        <w:tblGridChange w:id="312">
           <w:tblGrid>
             <w:gridCol w:w="1613"/>
             <w:gridCol w:w="4012"/>
@@ -12385,7 +12409,7 @@
         <w:trPr>
           <w:cantSplit/>
           <w:tblHeader/>
-          <w:trPrChange w:id="301" w:author="Baker, Stuart" w:date="2021-11-11T19:34:00Z">
+          <w:trPrChange w:id="313" w:author="Baker, Stuart" w:date="2021-11-11T19:34:00Z">
             <w:trPr>
               <w:cantSplit/>
               <w:tblHeader/>
@@ -12396,7 +12420,7 @@
           <w:tcPr>
             <w:tcW w:w="1613" w:type="dxa"/>
             <w:shd w:val="clear" w:color="auto" w:fill="BFBFBF" w:themeFill="background1" w:themeFillShade="BF"/>
-            <w:tcPrChange w:id="302" w:author="Baker, Stuart" w:date="2021-11-11T19:34:00Z">
+            <w:tcPrChange w:id="314" w:author="Baker, Stuart" w:date="2021-11-11T19:34:00Z">
               <w:tcPr>
                 <w:tcW w:w="1613" w:type="dxa"/>
                 <w:shd w:val="clear" w:color="auto" w:fill="BFBFBF" w:themeFill="background1" w:themeFillShade="BF"/>
@@ -12421,7 +12445,7 @@
           <w:tcPr>
             <w:tcW w:w="6572" w:type="dxa"/>
             <w:shd w:val="clear" w:color="auto" w:fill="BFBFBF" w:themeFill="background1" w:themeFillShade="BF"/>
-            <w:tcPrChange w:id="303" w:author="Baker, Stuart" w:date="2021-11-11T19:34:00Z">
+            <w:tcPrChange w:id="315" w:author="Baker, Stuart" w:date="2021-11-11T19:34:00Z">
               <w:tcPr>
                 <w:tcW w:w="4012" w:type="dxa"/>
                 <w:shd w:val="clear" w:color="auto" w:fill="BFBFBF" w:themeFill="background1" w:themeFillShade="BF"/>
@@ -12446,7 +12470,7 @@
           <w:tcPr>
             <w:tcW w:w="1453" w:type="dxa"/>
             <w:shd w:val="clear" w:color="auto" w:fill="BFBFBF" w:themeFill="background1" w:themeFillShade="BF"/>
-            <w:tcPrChange w:id="304" w:author="Baker, Stuart" w:date="2021-11-11T19:34:00Z">
+            <w:tcPrChange w:id="316" w:author="Baker, Stuart" w:date="2021-11-11T19:34:00Z">
               <w:tcPr>
                 <w:tcW w:w="4013" w:type="dxa"/>
                 <w:shd w:val="clear" w:color="auto" w:fill="BFBFBF" w:themeFill="background1" w:themeFillShade="BF"/>
@@ -12459,144 +12483,12 @@
                 <w:b/>
               </w:rPr>
             </w:pPr>
-            <w:ins w:id="305" w:author="Baker, Stuart" w:date="2021-11-11T19:34:00Z">
+            <w:ins w:id="317" w:author="Baker, Stuart" w:date="2021-11-11T19:34:00Z">
               <w:r>
                 <w:rPr>
                   <w:b/>
                 </w:rPr>
                 <w:t>Read Only</w:t>
-              </w:r>
-            </w:ins>
-          </w:p>
-        </w:tc>
-      </w:tr>
-      <w:tr>
-        <w:trPr>
-          <w:cantSplit/>
-          <w:trPrChange w:id="306" w:author="Baker, Stuart" w:date="2021-11-11T19:34:00Z">
-            <w:trPr>
-              <w:cantSplit/>
-            </w:trPr>
-          </w:trPrChange>
-        </w:trPr>
-        <w:tc>
-          <w:tcPr>
-            <w:tcW w:w="1613" w:type="dxa"/>
-            <w:tcPrChange w:id="307" w:author="Baker, Stuart" w:date="2021-11-11T19:34:00Z">
-              <w:tcPr>
-                <w:tcW w:w="1613" w:type="dxa"/>
-              </w:tcPr>
-            </w:tcPrChange>
-          </w:tcPr>
-          <w:p>
-            <w:pPr>
-              <w:jc w:val="center"/>
-            </w:pPr>
-            <w:r>
-              <w:t>0</w:t>
-            </w:r>
-          </w:p>
-        </w:tc>
-        <w:tc>
-          <w:tcPr>
-            <w:tcW w:w="6572" w:type="dxa"/>
-            <w:tcPrChange w:id="308" w:author="Baker, Stuart" w:date="2021-11-11T19:34:00Z">
-              <w:tcPr>
-                <w:tcW w:w="4012" w:type="dxa"/>
-              </w:tcPr>
-            </w:tcPrChange>
-          </w:tcPr>
-          <w:p>
-            <w:r>
-              <w:t>Capabilities</w:t>
-            </w:r>
-          </w:p>
-        </w:tc>
-        <w:tc>
-          <w:tcPr>
-            <w:tcW w:w="1453" w:type="dxa"/>
-            <w:tcPrChange w:id="309" w:author="Baker, Stuart" w:date="2021-11-11T19:34:00Z">
-              <w:tcPr>
-                <w:tcW w:w="4013" w:type="dxa"/>
-              </w:tcPr>
-            </w:tcPrChange>
-          </w:tcPr>
-          <w:p>
-            <w:pPr>
-              <w:jc w:val="center"/>
-              <w:pPrChange w:id="310" w:author="Baker, Stuart" w:date="2021-11-11T19:35:00Z">
-                <w:pPr/>
-              </w:pPrChange>
-            </w:pPr>
-            <w:ins w:id="311" w:author="Baker, Stuart" w:date="2021-11-11T19:35:00Z">
-              <w:r>
-                <w:t>Yes</w:t>
-              </w:r>
-            </w:ins>
-          </w:p>
-        </w:tc>
-      </w:tr>
-      <w:tr>
-        <w:trPr>
-          <w:cantSplit/>
-          <w:trPrChange w:id="312" w:author="Baker, Stuart" w:date="2021-11-11T19:34:00Z">
-            <w:trPr>
-              <w:cantSplit/>
-            </w:trPr>
-          </w:trPrChange>
-        </w:trPr>
-        <w:tc>
-          <w:tcPr>
-            <w:tcW w:w="1613" w:type="dxa"/>
-            <w:tcPrChange w:id="313" w:author="Baker, Stuart" w:date="2021-11-11T19:34:00Z">
-              <w:tcPr>
-                <w:tcW w:w="1613" w:type="dxa"/>
-              </w:tcPr>
-            </w:tcPrChange>
-          </w:tcPr>
-          <w:p>
-            <w:pPr>
-              <w:jc w:val="center"/>
-            </w:pPr>
-            <w:r>
-              <w:t>1</w:t>
-            </w:r>
-          </w:p>
-        </w:tc>
-        <w:tc>
-          <w:tcPr>
-            <w:tcW w:w="6572" w:type="dxa"/>
-            <w:tcPrChange w:id="314" w:author="Baker, Stuart" w:date="2021-11-11T19:34:00Z">
-              <w:tcPr>
-                <w:tcW w:w="4012" w:type="dxa"/>
-              </w:tcPr>
-            </w:tcPrChange>
-          </w:tcPr>
-          <w:p>
-            <w:r>
-              <w:t>Data Space Info</w:t>
-            </w:r>
-          </w:p>
-        </w:tc>
-        <w:tc>
-          <w:tcPr>
-            <w:tcW w:w="1453" w:type="dxa"/>
-            <w:tcPrChange w:id="315" w:author="Baker, Stuart" w:date="2021-11-11T19:34:00Z">
-              <w:tcPr>
-                <w:tcW w:w="4013" w:type="dxa"/>
-              </w:tcPr>
-            </w:tcPrChange>
-          </w:tcPr>
-          <w:p>
-            <w:pPr>
-              <w:jc w:val="center"/>
-              <w:pPrChange w:id="316" w:author="Baker, Stuart" w:date="2021-11-11T19:35:00Z">
-                <w:pPr/>
-              </w:pPrChange>
-            </w:pPr>
-            <w:ins w:id="317" w:author="Baker, Stuart" w:date="2021-11-11T19:35:00Z">
-              <w:r>
-                <w:t>Yes</w:t>
               </w:r>
             </w:ins>
           </w:p>
@@ -12625,7 +12517,7 @@
               <w:jc w:val="center"/>
             </w:pPr>
             <w:r>
-              <w:t>2</w:t>
+              <w:t>0</w:t>
             </w:r>
           </w:p>
         </w:tc>
@@ -12640,7 +12532,7 @@
           </w:tcPr>
           <w:p>
             <w:r>
-              <w:t>Short GUI</w:t>
+              <w:t>Capabilities</w:t>
             </w:r>
           </w:p>
         </w:tc>
@@ -12662,7 +12554,7 @@
             </w:pPr>
             <w:ins w:id="323" w:author="Baker, Stuart" w:date="2021-11-11T19:35:00Z">
               <w:r>
-                <w:t>No</w:t>
+                <w:t>Yes</w:t>
               </w:r>
             </w:ins>
           </w:p>
@@ -12691,7 +12583,7 @@
               <w:jc w:val="center"/>
             </w:pPr>
             <w:r>
-              <w:t>3</w:t>
+              <w:t>1</w:t>
             </w:r>
           </w:p>
         </w:tc>
@@ -12706,7 +12598,7 @@
           </w:tcPr>
           <w:p>
             <w:r>
-              <w:t>Configuration Variables</w:t>
+              <w:t>Data Space Info</w:t>
             </w:r>
           </w:p>
         </w:tc>
@@ -12728,7 +12620,7 @@
             </w:pPr>
             <w:ins w:id="329" w:author="Baker, Stuart" w:date="2021-11-11T19:35:00Z">
               <w:r>
-                <w:t>No</w:t>
+                <w:t>Yes</w:t>
               </w:r>
             </w:ins>
           </w:p>
@@ -12757,7 +12649,7 @@
               <w:jc w:val="center"/>
             </w:pPr>
             <w:r>
-              <w:t>4 – 255</w:t>
+              <w:t>2</w:t>
             </w:r>
           </w:p>
         </w:tc>
@@ -12772,7 +12664,7 @@
           </w:tcPr>
           <w:p>
             <w:r>
-              <w:t>Reserved for future use</w:t>
+              <w:t>Short GUI</w:t>
             </w:r>
           </w:p>
         </w:tc>
@@ -12785,6 +12677,138 @@
               </w:tcPr>
             </w:tcPrChange>
           </w:tcPr>
+          <w:p>
+            <w:pPr>
+              <w:jc w:val="center"/>
+              <w:pPrChange w:id="334" w:author="Baker, Stuart" w:date="2021-11-11T19:35:00Z">
+                <w:pPr/>
+              </w:pPrChange>
+            </w:pPr>
+            <w:ins w:id="335" w:author="Baker, Stuart" w:date="2021-11-11T19:35:00Z">
+              <w:r>
+                <w:t>No</w:t>
+              </w:r>
+            </w:ins>
+          </w:p>
+        </w:tc>
+      </w:tr>
+      <w:tr>
+        <w:trPr>
+          <w:cantSplit/>
+          <w:trPrChange w:id="336" w:author="Baker, Stuart" w:date="2021-11-11T19:34:00Z">
+            <w:trPr>
+              <w:cantSplit/>
+            </w:trPr>
+          </w:trPrChange>
+        </w:trPr>
+        <w:tc>
+          <w:tcPr>
+            <w:tcW w:w="1613" w:type="dxa"/>
+            <w:tcPrChange w:id="337" w:author="Baker, Stuart" w:date="2021-11-11T19:34:00Z">
+              <w:tcPr>
+                <w:tcW w:w="1613" w:type="dxa"/>
+              </w:tcPr>
+            </w:tcPrChange>
+          </w:tcPr>
+          <w:p>
+            <w:pPr>
+              <w:jc w:val="center"/>
+            </w:pPr>
+            <w:r>
+              <w:t>3</w:t>
+            </w:r>
+          </w:p>
+        </w:tc>
+        <w:tc>
+          <w:tcPr>
+            <w:tcW w:w="6572" w:type="dxa"/>
+            <w:tcPrChange w:id="338" w:author="Baker, Stuart" w:date="2021-11-11T19:34:00Z">
+              <w:tcPr>
+                <w:tcW w:w="4012" w:type="dxa"/>
+              </w:tcPr>
+            </w:tcPrChange>
+          </w:tcPr>
+          <w:p>
+            <w:r>
+              <w:t>Configuration Variables</w:t>
+            </w:r>
+          </w:p>
+        </w:tc>
+        <w:tc>
+          <w:tcPr>
+            <w:tcW w:w="1453" w:type="dxa"/>
+            <w:tcPrChange w:id="339" w:author="Baker, Stuart" w:date="2021-11-11T19:34:00Z">
+              <w:tcPr>
+                <w:tcW w:w="4013" w:type="dxa"/>
+              </w:tcPr>
+            </w:tcPrChange>
+          </w:tcPr>
+          <w:p>
+            <w:pPr>
+              <w:jc w:val="center"/>
+              <w:pPrChange w:id="340" w:author="Baker, Stuart" w:date="2021-11-11T19:35:00Z">
+                <w:pPr/>
+              </w:pPrChange>
+            </w:pPr>
+            <w:ins w:id="341" w:author="Baker, Stuart" w:date="2021-11-11T19:35:00Z">
+              <w:r>
+                <w:t>No</w:t>
+              </w:r>
+            </w:ins>
+          </w:p>
+        </w:tc>
+      </w:tr>
+      <w:tr>
+        <w:trPr>
+          <w:cantSplit/>
+          <w:trPrChange w:id="342" w:author="Baker, Stuart" w:date="2021-11-11T19:34:00Z">
+            <w:trPr>
+              <w:cantSplit/>
+            </w:trPr>
+          </w:trPrChange>
+        </w:trPr>
+        <w:tc>
+          <w:tcPr>
+            <w:tcW w:w="1613" w:type="dxa"/>
+            <w:tcPrChange w:id="343" w:author="Baker, Stuart" w:date="2021-11-11T19:34:00Z">
+              <w:tcPr>
+                <w:tcW w:w="1613" w:type="dxa"/>
+              </w:tcPr>
+            </w:tcPrChange>
+          </w:tcPr>
+          <w:p>
+            <w:pPr>
+              <w:jc w:val="center"/>
+            </w:pPr>
+            <w:r>
+              <w:t>4 – 255</w:t>
+            </w:r>
+          </w:p>
+        </w:tc>
+        <w:tc>
+          <w:tcPr>
+            <w:tcW w:w="6572" w:type="dxa"/>
+            <w:tcPrChange w:id="344" w:author="Baker, Stuart" w:date="2021-11-11T19:34:00Z">
+              <w:tcPr>
+                <w:tcW w:w="4012" w:type="dxa"/>
+              </w:tcPr>
+            </w:tcPrChange>
+          </w:tcPr>
+          <w:p>
+            <w:r>
+              <w:t>Reserved for future use</w:t>
+            </w:r>
+          </w:p>
+        </w:tc>
+        <w:tc>
+          <w:tcPr>
+            <w:tcW w:w="1453" w:type="dxa"/>
+            <w:tcPrChange w:id="345" w:author="Baker, Stuart" w:date="2021-11-11T19:34:00Z">
+              <w:tcPr>
+                <w:tcW w:w="4013" w:type="dxa"/>
+              </w:tcPr>
+            </w:tcPrChange>
+          </w:tcPr>
           <w:p/>
         </w:tc>
       </w:tr>
@@ -12792,23 +12816,22 @@
     <w:p>
       <w:pPr>
         <w:rPr>
-          <w:ins w:id="334" w:author="Baker, Stuart" w:date="2021-11-11T19:41:00Z"/>
-        </w:rPr>
-      </w:pPr>
-      <w:bookmarkStart w:id="335" w:name="_Ref86689124"/>
-      <w:bookmarkStart w:id="336" w:name="_Toc86777176"/>
-      <w:ins w:id="337" w:author="Baker, Stuart" w:date="2021-11-11T19:41:00Z">
+          <w:ins w:id="346" w:author="Baker, Stuart" w:date="2021-11-11T19:41:00Z"/>
+        </w:rPr>
+      </w:pPr>
+      <w:bookmarkStart w:id="347" w:name="_Ref86689124"/>
+      <w:bookmarkStart w:id="348" w:name="_Toc86777176"/>
+      <w:ins w:id="349" w:author="Baker, Stuart" w:date="2021-11-11T19:41:00Z">
         <w:r>
-          <w:lastRenderedPageBreak/>
           <w:t>I</w:t>
         </w:r>
       </w:ins>
-      <w:ins w:id="338" w:author="Baker, Stuart" w:date="2021-11-11T19:39:00Z">
+      <w:ins w:id="350" w:author="Baker, Stuart" w:date="2021-11-11T19:39:00Z">
         <w:r>
           <w:t xml:space="preserve">t is highly encouraged to map all Data Spaces to [indexed] CV Space, as described in Section </w:t>
         </w:r>
       </w:ins>
-      <w:ins w:id="339" w:author="Baker, Stuart" w:date="2021-11-11T19:40:00Z">
+      <w:ins w:id="351" w:author="Baker, Stuart" w:date="2021-11-11T19:40:00Z">
         <w:r>
           <w:fldChar w:fldCharType="begin"/>
         </w:r>
@@ -12819,7 +12842,7 @@
       <w:r>
         <w:fldChar w:fldCharType="separate"/>
       </w:r>
-      <w:ins w:id="340" w:author="Baker, Stuart" w:date="2021-11-11T19:40:00Z">
+      <w:ins w:id="352" w:author="Baker, Stuart" w:date="2021-11-11T19:40:00Z">
         <w:r>
           <w:t>7.4.5 below</w:t>
         </w:r>
@@ -12830,7 +12853,7 @@
           <w:t>.</w:t>
         </w:r>
       </w:ins>
-      <w:ins w:id="341" w:author="Baker, Stuart" w:date="2021-11-11T19:41:00Z">
+      <w:ins w:id="353" w:author="Baker, Stuart" w:date="2021-11-11T19:41:00Z">
         <w:r>
           <w:t xml:space="preserve"> Note that there are only two methods for writing to a Data Space:</w:t>
         </w:r>
@@ -12844,15 +12867,15 @@
           <w:numId w:val="32"/>
         </w:numPr>
         <w:rPr>
-          <w:ins w:id="342" w:author="Baker, Stuart" w:date="2021-11-11T19:41:00Z"/>
+          <w:ins w:id="354" w:author="Baker, Stuart" w:date="2021-11-11T19:41:00Z"/>
         </w:rPr>
       </w:pPr>
       <w:proofErr w:type="spellStart"/>
-      <w:ins w:id="343" w:author="Baker, Stuart" w:date="2021-11-11T19:41:00Z">
+      <w:ins w:id="355" w:author="Baker, Stuart" w:date="2021-11-11T19:41:00Z">
         <w:r>
           <w:rPr>
             <w:b/>
-            <w:rPrChange w:id="344" w:author="Baker, Stuart" w:date="2021-11-11T19:42:00Z">
+            <w:rPrChange w:id="356" w:author="Baker, Stuart" w:date="2021-11-11T19:42:00Z">
               <w:rPr/>
             </w:rPrChange>
           </w:rPr>
@@ -12872,20 +12895,20 @@
           <w:numId w:val="32"/>
         </w:numPr>
         <w:rPr>
-          <w:ins w:id="345" w:author="Baker, Stuart" w:date="2021-11-11T21:23:00Z"/>
-        </w:rPr>
-      </w:pPr>
-      <w:ins w:id="346" w:author="Baker, Stuart" w:date="2021-11-11T19:41:00Z">
+          <w:ins w:id="357" w:author="Baker, Stuart" w:date="2021-11-11T21:23:00Z"/>
+        </w:rPr>
+      </w:pPr>
+      <w:ins w:id="358" w:author="Baker, Stuart" w:date="2021-11-11T19:41:00Z">
         <w:r>
           <w:t xml:space="preserve">CV </w:t>
         </w:r>
       </w:ins>
-      <w:ins w:id="347" w:author="Baker, Stuart" w:date="2021-11-11T19:42:00Z">
+      <w:ins w:id="359" w:author="Baker, Stuart" w:date="2021-11-11T19:42:00Z">
         <w:r>
           <w:t>w</w:t>
         </w:r>
       </w:ins>
-      <w:ins w:id="348" w:author="Baker, Stuart" w:date="2021-11-11T19:41:00Z">
+      <w:ins w:id="360" w:author="Baker, Stuart" w:date="2021-11-11T19:41:00Z">
         <w:r>
           <w:t xml:space="preserve">rite (service mode, </w:t>
         </w:r>
@@ -12916,8 +12939,8 @@
       <w:r>
         <w:t>Capabilities</w:t>
       </w:r>
-      <w:bookmarkEnd w:id="335"/>
-      <w:bookmarkEnd w:id="336"/>
+      <w:bookmarkEnd w:id="347"/>
+      <w:bookmarkEnd w:id="348"/>
     </w:p>
     <w:p>
       <w:r>
@@ -13598,6 +13621,7 @@
               <w:jc w:val="center"/>
             </w:pPr>
             <w:r>
+              <w:lastRenderedPageBreak/>
               <w:t>3</w:t>
             </w:r>
           </w:p>
@@ -13662,42 +13686,42 @@
             <w:r>
               <w:t>Extended capabilities supported</w:t>
             </w:r>
-            <w:ins w:id="349" w:author="Baker, Stuart" w:date="2021-11-07T12:44:00Z">
+            <w:ins w:id="361" w:author="Baker, Stuart" w:date="2021-11-07T12:44:00Z">
               <w:r>
                 <w:t>. This bit is 1 if</w:t>
               </w:r>
             </w:ins>
-            <w:ins w:id="350" w:author="Baker, Stuart" w:date="2021-11-07T12:45:00Z">
+            <w:ins w:id="362" w:author="Baker, Stuart" w:date="2021-11-07T12:45:00Z">
               <w:r>
                 <w:t xml:space="preserve">, </w:t>
               </w:r>
             </w:ins>
-            <w:ins w:id="351" w:author="Baker, Stuart" w:date="2021-11-07T12:44:00Z">
+            <w:ins w:id="363" w:author="Baker, Stuart" w:date="2021-11-07T12:44:00Z">
               <w:r>
                 <w:t>and only if</w:t>
               </w:r>
             </w:ins>
-            <w:ins w:id="352" w:author="Baker, Stuart" w:date="2021-11-07T12:45:00Z">
+            <w:ins w:id="364" w:author="Baker, Stuart" w:date="2021-11-07T12:45:00Z">
               <w:r>
                 <w:t>,</w:t>
               </w:r>
             </w:ins>
-            <w:ins w:id="353" w:author="Baker, Stuart" w:date="2021-11-07T12:44:00Z">
+            <w:ins w:id="365" w:author="Baker, Stuart" w:date="2021-11-07T12:44:00Z">
               <w:r>
                 <w:t xml:space="preserve"> there is any non-zero byte </w:t>
               </w:r>
             </w:ins>
-            <w:ins w:id="354" w:author="Baker, Stuart" w:date="2021-11-07T12:45:00Z">
+            <w:ins w:id="366" w:author="Baker, Stuart" w:date="2021-11-07T12:45:00Z">
               <w:r>
                 <w:t>at</w:t>
               </w:r>
             </w:ins>
-            <w:ins w:id="355" w:author="Baker, Stuart" w:date="2021-11-07T12:44:00Z">
+            <w:ins w:id="367" w:author="Baker, Stuart" w:date="2021-11-07T12:44:00Z">
               <w:r>
                 <w:t xml:space="preserve"> byte 4</w:t>
               </w:r>
             </w:ins>
-            <w:ins w:id="356" w:author="Baker, Stuart" w:date="2021-11-07T12:45:00Z">
+            <w:ins w:id="368" w:author="Baker, Stuart" w:date="2021-11-07T12:45:00Z">
               <w:r>
                 <w:t xml:space="preserve"> or later.</w:t>
               </w:r>
@@ -13747,11 +13771,11 @@
       <w:pPr>
         <w:pStyle w:val="Heading3"/>
       </w:pPr>
-      <w:bookmarkStart w:id="357" w:name="_Toc86777177"/>
+      <w:bookmarkStart w:id="369" w:name="_Toc86777177"/>
       <w:r>
         <w:t>Data Space Info</w:t>
       </w:r>
-      <w:bookmarkEnd w:id="357"/>
+      <w:bookmarkEnd w:id="369"/>
     </w:p>
     <w:p>
       <w:r>
@@ -14030,7 +14054,7 @@
               <w:t xml:space="preserve">Data Spaces </w:t>
             </w:r>
             <w:proofErr w:type="gramStart"/>
-            <w:ins w:id="358" w:author="Baker, Stuart" w:date="2021-11-11T19:11:00Z">
+            <w:ins w:id="370" w:author="Baker, Stuart" w:date="2021-11-11T19:11:00Z">
               <w:r>
                 <w:t>1</w:t>
               </w:r>
@@ -14130,11 +14154,11 @@
       <w:pPr>
         <w:pStyle w:val="Heading3"/>
       </w:pPr>
-      <w:bookmarkStart w:id="359" w:name="_Toc86777178"/>
+      <w:bookmarkStart w:id="371" w:name="_Toc86777178"/>
       <w:r>
         <w:t>Short GUI</w:t>
       </w:r>
-      <w:bookmarkEnd w:id="359"/>
+      <w:bookmarkEnd w:id="371"/>
     </w:p>
     <w:tbl>
       <w:tblPr>
@@ -14277,12 +14301,12 @@
             <w:r>
               <w:t>Image index, to be defined</w:t>
             </w:r>
-            <w:ins w:id="360" w:author="Baker, Stuart" w:date="2021-11-07T12:45:00Z">
+            <w:ins w:id="372" w:author="Baker, Stuart" w:date="2021-11-07T12:45:00Z">
               <w:r>
                 <w:t xml:space="preserve"> later</w:t>
               </w:r>
             </w:ins>
-            <w:del w:id="361" w:author="Baker, Stuart" w:date="2021-11-07T12:45:00Z">
+            <w:del w:id="373" w:author="Baker, Stuart" w:date="2021-11-07T12:45:00Z">
               <w:r>
                 <w:delText>…</w:delText>
               </w:r>
@@ -14315,12 +14339,12 @@
             <w:pPr>
               <w:jc w:val="center"/>
             </w:pPr>
-            <w:del w:id="362" w:author="Baker, Stuart" w:date="2021-11-07T12:46:00Z">
+            <w:del w:id="374" w:author="Baker, Stuart" w:date="2021-11-07T12:46:00Z">
               <w:r>
                 <w:delText>6</w:delText>
               </w:r>
             </w:del>
-            <w:ins w:id="363" w:author="Baker, Stuart" w:date="2021-11-07T12:46:00Z">
+            <w:ins w:id="375" w:author="Baker, Stuart" w:date="2021-11-07T12:46:00Z">
               <w:r>
                 <w:t>7</w:t>
               </w:r>
@@ -14328,12 +14352,12 @@
             <w:r>
               <w:t>..</w:t>
             </w:r>
-            <w:del w:id="364" w:author="Baker, Stuart" w:date="2021-11-07T12:46:00Z">
+            <w:del w:id="376" w:author="Baker, Stuart" w:date="2021-11-07T12:46:00Z">
               <w:r>
                 <w:delText>7</w:delText>
               </w:r>
             </w:del>
-            <w:ins w:id="365" w:author="Baker, Stuart" w:date="2021-11-07T12:46:00Z">
+            <w:ins w:id="377" w:author="Baker, Stuart" w:date="2021-11-07T12:46:00Z">
               <w:r>
                 <w:t>6</w:t>
               </w:r>
@@ -14348,12 +14372,12 @@
             <w:r>
               <w:t xml:space="preserve">Function information </w:t>
             </w:r>
-            <w:del w:id="366" w:author="Baker, Stuart" w:date="2021-11-11T19:11:00Z">
+            <w:del w:id="378" w:author="Baker, Stuart" w:date="2021-11-11T19:11:00Z">
               <w:r>
                 <w:delText>f</w:delText>
               </w:r>
             </w:del>
-            <w:ins w:id="367" w:author="Baker, Stuart" w:date="2021-11-11T19:11:00Z">
+            <w:ins w:id="379" w:author="Baker, Stuart" w:date="2021-11-11T19:11:00Z">
               <w:r>
                 <w:t>F</w:t>
               </w:r>
@@ -14399,12 +14423,12 @@
             <w:r>
               <w:t xml:space="preserve">Reserved, send as 0, </w:t>
             </w:r>
-            <w:del w:id="368" w:author="Baker, Stuart" w:date="2021-11-11T19:11:00Z">
+            <w:del w:id="380" w:author="Baker, Stuart" w:date="2021-11-11T19:11:00Z">
               <w:r>
                 <w:delText>check</w:delText>
               </w:r>
             </w:del>
-            <w:ins w:id="369" w:author="Baker, Stuart" w:date="2021-11-11T19:11:00Z">
+            <w:ins w:id="381" w:author="Baker, Stuart" w:date="2021-11-11T19:11:00Z">
               <w:r>
                 <w:t>ignore</w:t>
               </w:r>
@@ -14756,6 +14780,7 @@
               <w:jc w:val="center"/>
             </w:pPr>
             <w:r>
+              <w:lastRenderedPageBreak/>
               <w:t>0100</w:t>
             </w:r>
           </w:p>
@@ -15224,7 +15249,7 @@
               <w:rPr>
                 <w:rStyle w:val="FootnoteReference"/>
               </w:rPr>
-              <w:footnoteReference w:id="10"/>
+              <w:footnoteReference w:id="11"/>
             </w:r>
           </w:p>
         </w:tc>
@@ -15274,7 +15299,6 @@
               <w:rPr>
                 <w:b/>
               </w:rPr>
-              <w:lastRenderedPageBreak/>
               <w:t xml:space="preserve">Bits </w:t>
             </w:r>
             <w:proofErr w:type="gramStart"/>
@@ -15366,7 +15390,7 @@
             <w:r>
               <w:t>Function available and latching</w:t>
             </w:r>
-            <w:ins w:id="371" w:author="Baker, Stuart" w:date="2021-11-07T12:48:00Z">
+            <w:ins w:id="383" w:author="Baker, Stuart" w:date="2021-11-07T12:48:00Z">
               <w:r>
                 <w:t xml:space="preserve"> (e.g. headlights)</w:t>
               </w:r>
@@ -15435,17 +15459,17 @@
       <w:pPr>
         <w:pStyle w:val="Heading3"/>
       </w:pPr>
-      <w:bookmarkStart w:id="372" w:name="_Toc86777179"/>
+      <w:bookmarkStart w:id="384" w:name="_Toc86777179"/>
       <w:r>
         <w:t>Configuration Variables (CV’s)</w:t>
       </w:r>
-      <w:bookmarkEnd w:id="372"/>
+      <w:bookmarkEnd w:id="384"/>
     </w:p>
     <w:p>
       <w:r>
         <w:t>The offset (24-bits) is always defined as the indexed CV address whereby the first byte corresponds to CV31 and the second byte corresponds to CV32.</w:t>
       </w:r>
-      <w:ins w:id="373" w:author="Baker, Stuart" w:date="2021-11-07T12:49:00Z">
+      <w:ins w:id="385" w:author="Baker, Stuart" w:date="2021-11-07T12:49:00Z">
         <w:r>
           <w:t xml:space="preserve"> For example, CV1 is at offset 0x00 00 00.</w:t>
         </w:r>
@@ -15455,39 +15479,39 @@
       <w:pPr>
         <w:pStyle w:val="Heading3"/>
       </w:pPr>
-      <w:bookmarkStart w:id="374" w:name="_Toc86777180"/>
-      <w:bookmarkStart w:id="375" w:name="_Ref87552060"/>
+      <w:bookmarkStart w:id="386" w:name="_Toc86777180"/>
+      <w:bookmarkStart w:id="387" w:name="_Ref87552060"/>
       <w:r>
         <w:t>[Indexed] CV Space Overlay Mapping</w:t>
       </w:r>
-      <w:bookmarkEnd w:id="374"/>
-      <w:bookmarkEnd w:id="375"/>
-    </w:p>
-    <w:p>
-      <w:pPr>
-        <w:rPr>
-          <w:ins w:id="376" w:author="Baker, Stuart" w:date="2021-11-11T19:31:00Z"/>
+      <w:bookmarkEnd w:id="386"/>
+      <w:bookmarkEnd w:id="387"/>
+    </w:p>
+    <w:p>
+      <w:pPr>
+        <w:rPr>
+          <w:ins w:id="388" w:author="Baker, Stuart" w:date="2021-11-11T19:31:00Z"/>
         </w:rPr>
       </w:pPr>
       <w:r>
         <w:t xml:space="preserve">Data Spaces are also (dual) mapped to the CV Space and therefore can be read out by using POM or XPOM. </w:t>
       </w:r>
-      <w:ins w:id="377" w:author="Baker, Stuart" w:date="2021-11-11T19:32:00Z">
+      <w:ins w:id="389" w:author="Baker, Stuart" w:date="2021-11-11T19:32:00Z">
         <w:r>
           <w:t xml:space="preserve">Manufacturers are highly encouraged to </w:t>
         </w:r>
       </w:ins>
-      <w:ins w:id="378" w:author="Baker, Stuart" w:date="2021-11-11T19:33:00Z">
+      <w:ins w:id="390" w:author="Baker, Stuart" w:date="2021-11-11T19:33:00Z">
         <w:r>
           <w:t xml:space="preserve">dual </w:t>
         </w:r>
       </w:ins>
-      <w:ins w:id="379" w:author="Baker, Stuart" w:date="2021-11-11T19:32:00Z">
+      <w:ins w:id="391" w:author="Baker, Stuart" w:date="2021-11-11T19:32:00Z">
         <w:r>
           <w:t>ma</w:t>
         </w:r>
       </w:ins>
-      <w:ins w:id="380" w:author="Baker, Stuart" w:date="2021-11-11T19:33:00Z">
+      <w:ins w:id="392" w:author="Baker, Stuart" w:date="2021-11-11T19:33:00Z">
         <w:r>
           <w:t>p all supported Data Spaces to the CV Space.</w:t>
         </w:r>
@@ -15496,23 +15520,23 @@
     <w:p>
       <w:pPr>
         <w:rPr>
-          <w:ins w:id="381" w:author="Baker, Stuart" w:date="2021-11-07T12:58:00Z"/>
+          <w:ins w:id="393" w:author="Baker, Stuart" w:date="2021-11-07T12:58:00Z"/>
         </w:rPr>
       </w:pPr>
       <w:r>
         <w:t>When this mapping occurs, the Data Space length in bytes is prepended in the CV mapping.</w:t>
       </w:r>
-      <w:ins w:id="382" w:author="Baker, Stuart" w:date="2021-11-07T12:50:00Z">
+      <w:ins w:id="394" w:author="Baker, Stuart" w:date="2021-11-07T12:50:00Z">
         <w:r>
           <w:t xml:space="preserve"> For example, to read the Data Space Info, for data spaces 8-15, set CV3</w:t>
         </w:r>
       </w:ins>
-      <w:ins w:id="383" w:author="Baker, Stuart" w:date="2021-11-11T19:12:00Z">
+      <w:ins w:id="395" w:author="Baker, Stuart" w:date="2021-11-11T19:12:00Z">
         <w:r>
           <w:t>1</w:t>
         </w:r>
       </w:ins>
-      <w:ins w:id="384" w:author="Baker, Stuart" w:date="2021-11-07T12:50:00Z">
+      <w:ins w:id="396" w:author="Baker, Stuart" w:date="2021-11-07T12:50:00Z">
         <w:r>
           <w:t>=2, CV32=1, then read CV259.</w:t>
         </w:r>
@@ -15521,75 +15545,75 @@
     <w:p>
       <w:pPr>
         <w:rPr>
-          <w:ins w:id="385" w:author="Baker, Stuart" w:date="2021-11-11T19:31:00Z"/>
-        </w:rPr>
-      </w:pPr>
-      <w:ins w:id="386" w:author="Baker, Stuart" w:date="2021-11-07T14:16:00Z">
+          <w:ins w:id="397" w:author="Baker, Stuart" w:date="2021-11-11T19:31:00Z"/>
+        </w:rPr>
+      </w:pPr>
+      <w:ins w:id="398" w:author="Baker, Stuart" w:date="2021-11-07T14:16:00Z">
         <w:r>
           <w:t xml:space="preserve">If </w:t>
         </w:r>
       </w:ins>
-      <w:ins w:id="387" w:author="Baker, Stuart" w:date="2021-11-07T14:17:00Z">
+      <w:ins w:id="399" w:author="Baker, Stuart" w:date="2021-11-07T14:17:00Z">
         <w:r>
           <w:t xml:space="preserve">a dataspace is unimplemented, </w:t>
         </w:r>
       </w:ins>
-      <w:ins w:id="388" w:author="Baker, Stuart" w:date="2021-11-07T14:19:00Z">
+      <w:ins w:id="400" w:author="Baker, Stuart" w:date="2021-11-07T14:19:00Z">
         <w:r>
           <w:t xml:space="preserve">a decoder shall </w:t>
         </w:r>
       </w:ins>
-      <w:ins w:id="389" w:author="Baker, Stuart" w:date="2021-11-07T14:20:00Z">
+      <w:ins w:id="401" w:author="Baker, Stuart" w:date="2021-11-07T14:20:00Z">
         <w:r>
           <w:t xml:space="preserve">either reject </w:t>
         </w:r>
       </w:ins>
-      <w:ins w:id="390" w:author="Baker, Stuart" w:date="2021-11-07T14:25:00Z">
+      <w:ins w:id="402" w:author="Baker, Stuart" w:date="2021-11-07T14:25:00Z">
         <w:r>
           <w:t>a</w:t>
         </w:r>
       </w:ins>
-      <w:ins w:id="391" w:author="Baker, Stuart" w:date="2021-11-07T14:20:00Z">
+      <w:ins w:id="403" w:author="Baker, Stuart" w:date="2021-11-07T14:20:00Z">
         <w:r>
           <w:t xml:space="preserve"> read</w:t>
         </w:r>
       </w:ins>
-      <w:ins w:id="392" w:author="Baker, Stuart" w:date="2021-11-07T14:21:00Z">
+      <w:ins w:id="404" w:author="Baker, Stuart" w:date="2021-11-07T14:21:00Z">
         <w:r>
           <w:t xml:space="preserve"> using methods defined in S</w:t>
         </w:r>
       </w:ins>
-      <w:ins w:id="393" w:author="Baker, Stuart" w:date="2021-11-07T14:25:00Z">
+      <w:ins w:id="405" w:author="Baker, Stuart" w:date="2021-11-07T14:25:00Z">
         <w:r>
           <w:noBreakHyphen/>
         </w:r>
       </w:ins>
-      <w:ins w:id="394" w:author="Baker, Stuart" w:date="2021-11-07T14:21:00Z">
+      <w:ins w:id="406" w:author="Baker, Stuart" w:date="2021-11-07T14:21:00Z">
         <w:r>
           <w:t xml:space="preserve">9.3.2 or return a </w:t>
         </w:r>
       </w:ins>
-      <w:ins w:id="395" w:author="Baker, Stuart" w:date="2021-11-07T14:22:00Z">
+      <w:ins w:id="407" w:author="Baker, Stuart" w:date="2021-11-07T14:22:00Z">
         <w:r>
           <w:t xml:space="preserve">prepended </w:t>
         </w:r>
       </w:ins>
-      <w:ins w:id="396" w:author="Baker, Stuart" w:date="2021-11-07T14:21:00Z">
+      <w:ins w:id="408" w:author="Baker, Stuart" w:date="2021-11-07T14:21:00Z">
         <w:r>
           <w:t>length value of 0.</w:t>
         </w:r>
       </w:ins>
-      <w:ins w:id="397" w:author="Baker, Stuart" w:date="2021-11-07T14:17:00Z">
+      <w:ins w:id="409" w:author="Baker, Stuart" w:date="2021-11-07T14:17:00Z">
         <w:r>
           <w:t xml:space="preserve"> </w:t>
         </w:r>
       </w:ins>
-      <w:ins w:id="398" w:author="Baker, Stuart" w:date="2021-11-07T12:58:00Z">
+      <w:ins w:id="410" w:author="Baker, Stuart" w:date="2021-11-07T12:58:00Z">
         <w:r>
           <w:t xml:space="preserve">Values of 0 and 255 </w:t>
         </w:r>
       </w:ins>
-      <w:ins w:id="399" w:author="Baker, Stuart" w:date="2021-11-07T12:59:00Z">
+      <w:ins w:id="411" w:author="Baker, Stuart" w:date="2021-11-07T12:59:00Z">
         <w:r>
           <w:t>for the prepended length are considered to be invalid. If a value of 0 or 255 is returned, the data space is assumed to be unimplemented.</w:t>
         </w:r>
@@ -16280,11 +16304,11 @@
       <w:pPr>
         <w:pStyle w:val="Heading1"/>
       </w:pPr>
-      <w:bookmarkStart w:id="400" w:name="_Toc86777181"/>
+      <w:bookmarkStart w:id="412" w:name="_Toc86777181"/>
       <w:r>
         <w:t>Manufacturer Specific Command Space</w:t>
       </w:r>
-      <w:bookmarkEnd w:id="400"/>
+      <w:bookmarkEnd w:id="412"/>
     </w:p>
     <w:p>
       <w:r>
@@ -16301,7 +16325,6 @@
     </w:p>
     <w:p>
       <w:r>
-        <w:lastRenderedPageBreak/>
         <w:t xml:space="preserve">The feedback shall contain an ack or any other valid feedback message, as defined in Section </w:t>
       </w:r>
       <w:r>
@@ -16488,11 +16511,11 @@
       <w:pPr>
         <w:pStyle w:val="Heading1"/>
       </w:pPr>
-      <w:bookmarkStart w:id="401" w:name="_Toc86777182"/>
+      <w:bookmarkStart w:id="413" w:name="_Toc86777182"/>
       <w:r>
         <w:t>Document History</w:t>
       </w:r>
-      <w:bookmarkEnd w:id="401"/>
+      <w:bookmarkEnd w:id="413"/>
     </w:p>
     <w:tbl>
       <w:tblPr>
@@ -16605,7 +16628,7 @@
         </w:tc>
       </w:tr>
     </w:tbl>
-    <w:bookmarkStart w:id="402" w:name="_Toc86777183" w:displacedByCustomXml="next"/>
+    <w:bookmarkStart w:id="414" w:name="_Toc86777183" w:displacedByCustomXml="next"/>
     <w:sdt>
       <w:sdtPr>
         <w:rPr>
@@ -16635,7 +16658,7 @@
           <w:r>
             <w:t>Table of Contents</w:t>
           </w:r>
-          <w:bookmarkEnd w:id="402"/>
+          <w:bookmarkEnd w:id="414"/>
         </w:p>
         <w:p>
           <w:pPr>
@@ -17115,6 +17138,7 @@
             <w:rPr>
               <w:noProof/>
             </w:rPr>
+            <w:lastRenderedPageBreak/>
             <w:fldChar w:fldCharType="begin"/>
           </w:r>
           <w:r>
@@ -17187,7 +17211,7 @@
             </w:rPr>
             <w:fldChar w:fldCharType="separate"/>
           </w:r>
-          <w:ins w:id="403" w:author="Baker, Stuart" w:date="2022-02-06T20:53:00Z">
+          <w:ins w:id="415" w:author="Baker, Stuart" w:date="2022-02-06T20:53:00Z">
             <w:r>
               <w:rPr>
                 <w:noProof/>
@@ -17196,7 +17220,7 @@
               <w:t>2</w:t>
             </w:r>
           </w:ins>
-          <w:del w:id="404" w:author="Baker, Stuart" w:date="2022-02-06T20:53:00Z">
+          <w:del w:id="416" w:author="Baker, Stuart" w:date="2022-02-06T20:53:00Z">
             <w:r>
               <w:rPr>
                 <w:noProof/>
@@ -18210,7 +18234,7 @@
             </w:rPr>
             <w:fldChar w:fldCharType="separate"/>
           </w:r>
-          <w:ins w:id="405" w:author="Baker, Stuart" w:date="2022-02-06T20:53:00Z">
+          <w:ins w:id="417" w:author="Baker, Stuart" w:date="2022-02-06T20:53:00Z">
             <w:r>
               <w:rPr>
                 <w:noProof/>
@@ -18219,7 +18243,7 @@
               <w:t>6</w:t>
             </w:r>
           </w:ins>
-          <w:del w:id="406" w:author="Baker, Stuart" w:date="2022-02-06T20:53:00Z">
+          <w:del w:id="418" w:author="Baker, Stuart" w:date="2022-02-06T20:53:00Z">
             <w:r>
               <w:rPr>
                 <w:noProof/>
@@ -18513,7 +18537,7 @@
             </w:rPr>
             <w:fldChar w:fldCharType="separate"/>
           </w:r>
-          <w:ins w:id="407" w:author="Baker, Stuart" w:date="2022-02-06T20:53:00Z">
+          <w:ins w:id="419" w:author="Baker, Stuart" w:date="2022-02-06T20:53:00Z">
             <w:r>
               <w:rPr>
                 <w:noProof/>
@@ -18522,7 +18546,7 @@
               <w:t>7</w:t>
             </w:r>
           </w:ins>
-          <w:del w:id="408" w:author="Baker, Stuart" w:date="2022-02-06T20:53:00Z">
+          <w:del w:id="420" w:author="Baker, Stuart" w:date="2022-02-06T20:53:00Z">
             <w:r>
               <w:rPr>
                 <w:noProof/>
@@ -18726,7 +18750,7 @@
             </w:rPr>
             <w:fldChar w:fldCharType="separate"/>
           </w:r>
-          <w:ins w:id="409" w:author="Baker, Stuart" w:date="2022-02-06T20:53:00Z">
+          <w:ins w:id="421" w:author="Baker, Stuart" w:date="2022-02-06T20:53:00Z">
             <w:r>
               <w:rPr>
                 <w:noProof/>
@@ -18735,7 +18759,7 @@
               <w:t>8</w:t>
             </w:r>
           </w:ins>
-          <w:del w:id="410" w:author="Baker, Stuart" w:date="2022-02-06T20:53:00Z">
+          <w:del w:id="422" w:author="Baker, Stuart" w:date="2022-02-06T20:53:00Z">
             <w:r>
               <w:rPr>
                 <w:noProof/>
@@ -19029,7 +19053,7 @@
             </w:rPr>
             <w:fldChar w:fldCharType="separate"/>
           </w:r>
-          <w:ins w:id="411" w:author="Baker, Stuart" w:date="2022-02-06T20:53:00Z">
+          <w:ins w:id="423" w:author="Baker, Stuart" w:date="2022-02-06T20:53:00Z">
             <w:r>
               <w:rPr>
                 <w:noProof/>
@@ -19038,7 +19062,7 @@
               <w:t>9</w:t>
             </w:r>
           </w:ins>
-          <w:del w:id="412" w:author="Baker, Stuart" w:date="2022-02-06T20:53:00Z">
+          <w:del w:id="424" w:author="Baker, Stuart" w:date="2022-02-06T20:53:00Z">
             <w:r>
               <w:rPr>
                 <w:noProof/>
@@ -19332,7 +19356,7 @@
             </w:rPr>
             <w:fldChar w:fldCharType="separate"/>
           </w:r>
-          <w:ins w:id="413" w:author="Baker, Stuart" w:date="2022-02-06T20:53:00Z">
+          <w:ins w:id="425" w:author="Baker, Stuart" w:date="2022-02-06T20:53:00Z">
             <w:r>
               <w:rPr>
                 <w:noProof/>
@@ -19341,7 +19365,7 @@
               <w:t>10</w:t>
             </w:r>
           </w:ins>
-          <w:del w:id="414" w:author="Baker, Stuart" w:date="2022-02-06T20:53:00Z">
+          <w:del w:id="426" w:author="Baker, Stuart" w:date="2022-02-06T20:53:00Z">
             <w:r>
               <w:rPr>
                 <w:noProof/>
@@ -19455,7 +19479,7 @@
             </w:rPr>
             <w:fldChar w:fldCharType="separate"/>
           </w:r>
-          <w:ins w:id="415" w:author="Baker, Stuart" w:date="2022-02-06T20:53:00Z">
+          <w:ins w:id="427" w:author="Baker, Stuart" w:date="2022-02-06T20:53:00Z">
             <w:r>
               <w:rPr>
                 <w:noProof/>
@@ -19464,7 +19488,7 @@
               <w:t>10</w:t>
             </w:r>
           </w:ins>
-          <w:del w:id="416" w:author="Baker, Stuart" w:date="2022-02-06T20:53:00Z">
+          <w:del w:id="428" w:author="Baker, Stuart" w:date="2022-02-06T20:53:00Z">
             <w:r>
               <w:rPr>
                 <w:noProof/>
@@ -19578,7 +19602,7 @@
             </w:rPr>
             <w:fldChar w:fldCharType="separate"/>
           </w:r>
-          <w:ins w:id="417" w:author="Baker, Stuart" w:date="2022-02-06T20:53:00Z">
+          <w:ins w:id="429" w:author="Baker, Stuart" w:date="2022-02-06T20:53:00Z">
             <w:r>
               <w:rPr>
                 <w:noProof/>
@@ -19587,7 +19611,7 @@
               <w:t>10</w:t>
             </w:r>
           </w:ins>
-          <w:del w:id="418" w:author="Baker, Stuart" w:date="2022-02-06T20:53:00Z">
+          <w:del w:id="430" w:author="Baker, Stuart" w:date="2022-02-06T20:53:00Z">
             <w:r>
               <w:rPr>
                 <w:noProof/>
@@ -19971,7 +19995,7 @@
             </w:rPr>
             <w:fldChar w:fldCharType="separate"/>
           </w:r>
-          <w:ins w:id="419" w:author="Baker, Stuart" w:date="2022-02-06T20:53:00Z">
+          <w:ins w:id="431" w:author="Baker, Stuart" w:date="2022-02-06T20:53:00Z">
             <w:r>
               <w:rPr>
                 <w:noProof/>
@@ -19980,7 +20004,7 @@
               <w:t>11</w:t>
             </w:r>
           </w:ins>
-          <w:del w:id="420" w:author="Baker, Stuart" w:date="2022-02-06T20:53:00Z">
+          <w:del w:id="432" w:author="Baker, Stuart" w:date="2022-02-06T20:53:00Z">
             <w:r>
               <w:rPr>
                 <w:noProof/>
@@ -20094,7 +20118,7 @@
             </w:rPr>
             <w:fldChar w:fldCharType="separate"/>
           </w:r>
-          <w:ins w:id="421" w:author="Baker, Stuart" w:date="2022-02-06T20:53:00Z">
+          <w:ins w:id="433" w:author="Baker, Stuart" w:date="2022-02-06T20:53:00Z">
             <w:r>
               <w:rPr>
                 <w:noProof/>
@@ -20103,7 +20127,7 @@
               <w:t>13</w:t>
             </w:r>
           </w:ins>
-          <w:del w:id="422" w:author="Baker, Stuart" w:date="2022-02-06T20:53:00Z">
+          <w:del w:id="434" w:author="Baker, Stuart" w:date="2022-02-06T20:53:00Z">
             <w:r>
               <w:rPr>
                 <w:noProof/>
@@ -20217,7 +20241,7 @@
             </w:rPr>
             <w:fldChar w:fldCharType="separate"/>
           </w:r>
-          <w:ins w:id="423" w:author="Baker, Stuart" w:date="2022-02-06T20:53:00Z">
+          <w:ins w:id="435" w:author="Baker, Stuart" w:date="2022-02-06T20:53:00Z">
             <w:r>
               <w:rPr>
                 <w:noProof/>
@@ -20226,7 +20250,7 @@
               <w:t>14</w:t>
             </w:r>
           </w:ins>
-          <w:del w:id="424" w:author="Baker, Stuart" w:date="2022-02-06T20:53:00Z">
+          <w:del w:id="436" w:author="Baker, Stuart" w:date="2022-02-06T20:53:00Z">
             <w:r>
               <w:rPr>
                 <w:noProof/>
@@ -20340,7 +20364,7 @@
             </w:rPr>
             <w:fldChar w:fldCharType="separate"/>
           </w:r>
-          <w:ins w:id="425" w:author="Baker, Stuart" w:date="2022-02-06T20:53:00Z">
+          <w:ins w:id="437" w:author="Baker, Stuart" w:date="2022-02-06T20:53:00Z">
             <w:r>
               <w:rPr>
                 <w:noProof/>
@@ -20349,7 +20373,7 @@
               <w:t>14</w:t>
             </w:r>
           </w:ins>
-          <w:del w:id="426" w:author="Baker, Stuart" w:date="2022-02-06T20:53:00Z">
+          <w:del w:id="438" w:author="Baker, Stuart" w:date="2022-02-06T20:53:00Z">
             <w:r>
               <w:rPr>
                 <w:noProof/>
@@ -20463,7 +20487,7 @@
             </w:rPr>
             <w:fldChar w:fldCharType="separate"/>
           </w:r>
-          <w:ins w:id="427" w:author="Baker, Stuart" w:date="2022-02-06T20:53:00Z">
+          <w:ins w:id="439" w:author="Baker, Stuart" w:date="2022-02-06T20:53:00Z">
             <w:r>
               <w:rPr>
                 <w:noProof/>
@@ -20472,7 +20496,7 @@
               <w:t>15</w:t>
             </w:r>
           </w:ins>
-          <w:del w:id="428" w:author="Baker, Stuart" w:date="2022-02-06T20:53:00Z">
+          <w:del w:id="440" w:author="Baker, Stuart" w:date="2022-02-06T20:53:00Z">
             <w:r>
               <w:rPr>
                 <w:noProof/>
@@ -20586,7 +20610,7 @@
             </w:rPr>
             <w:fldChar w:fldCharType="separate"/>
           </w:r>
-          <w:ins w:id="429" w:author="Baker, Stuart" w:date="2022-02-06T20:53:00Z">
+          <w:ins w:id="441" w:author="Baker, Stuart" w:date="2022-02-06T20:53:00Z">
             <w:r>
               <w:rPr>
                 <w:noProof/>
@@ -20595,7 +20619,7 @@
               <w:t>15</w:t>
             </w:r>
           </w:ins>
-          <w:del w:id="430" w:author="Baker, Stuart" w:date="2022-02-06T20:53:00Z">
+          <w:del w:id="442" w:author="Baker, Stuart" w:date="2022-02-06T20:53:00Z">
             <w:r>
               <w:rPr>
                 <w:noProof/>
@@ -20799,7 +20823,7 @@
             </w:rPr>
             <w:fldChar w:fldCharType="separate"/>
           </w:r>
-          <w:ins w:id="431" w:author="Baker, Stuart" w:date="2022-02-06T20:53:00Z">
+          <w:ins w:id="443" w:author="Baker, Stuart" w:date="2022-02-06T20:53:00Z">
             <w:r>
               <w:rPr>
                 <w:noProof/>
@@ -20808,7 +20832,7 @@
               <w:t>16</w:t>
             </w:r>
           </w:ins>
-          <w:del w:id="432" w:author="Baker, Stuart" w:date="2022-02-06T20:53:00Z">
+          <w:del w:id="444" w:author="Baker, Stuart" w:date="2022-02-06T20:53:00Z">
             <w:r>
               <w:rPr>
                 <w:noProof/>
@@ -20922,7 +20946,7 @@
             </w:rPr>
             <w:fldChar w:fldCharType="separate"/>
           </w:r>
-          <w:ins w:id="433" w:author="Baker, Stuart" w:date="2022-02-06T20:53:00Z">
+          <w:ins w:id="445" w:author="Baker, Stuart" w:date="2022-02-06T20:53:00Z">
             <w:r>
               <w:rPr>
                 <w:noProof/>
@@ -20931,7 +20955,7 @@
               <w:t>16</w:t>
             </w:r>
           </w:ins>
-          <w:del w:id="434" w:author="Baker, Stuart" w:date="2022-02-06T20:53:00Z">
+          <w:del w:id="446" w:author="Baker, Stuart" w:date="2022-02-06T20:53:00Z">
             <w:r>
               <w:rPr>
                 <w:noProof/>
@@ -21135,7 +21159,7 @@
             </w:rPr>
             <w:fldChar w:fldCharType="separate"/>
           </w:r>
-          <w:ins w:id="435" w:author="Baker, Stuart" w:date="2022-02-06T20:53:00Z">
+          <w:ins w:id="447" w:author="Baker, Stuart" w:date="2022-02-06T20:53:00Z">
             <w:r>
               <w:rPr>
                 <w:noProof/>
@@ -21144,7 +21168,7 @@
               <w:t>17</w:t>
             </w:r>
           </w:ins>
-          <w:del w:id="436" w:author="Baker, Stuart" w:date="2022-02-06T20:53:00Z">
+          <w:del w:id="448" w:author="Baker, Stuart" w:date="2022-02-06T20:53:00Z">
             <w:r>
               <w:rPr>
                 <w:noProof/>
@@ -21186,6 +21210,7 @@
             <w:rPr>
               <w:noProof/>
             </w:rPr>
+            <w:lastRenderedPageBreak/>
             <w:fldChar w:fldCharType="begin"/>
           </w:r>
           <w:r>
@@ -21258,7 +21283,7 @@
             </w:rPr>
             <w:fldChar w:fldCharType="separate"/>
           </w:r>
-          <w:ins w:id="437" w:author="Baker, Stuart" w:date="2022-02-06T20:53:00Z">
+          <w:ins w:id="449" w:author="Baker, Stuart" w:date="2022-02-06T20:53:00Z">
             <w:r>
               <w:rPr>
                 <w:noProof/>
@@ -21267,7 +21292,7 @@
               <w:t>17</w:t>
             </w:r>
           </w:ins>
-          <w:del w:id="438" w:author="Baker, Stuart" w:date="2022-02-06T20:53:00Z">
+          <w:del w:id="450" w:author="Baker, Stuart" w:date="2022-02-06T20:53:00Z">
             <w:r>
               <w:rPr>
                 <w:noProof/>
@@ -21381,7 +21406,7 @@
             </w:rPr>
             <w:fldChar w:fldCharType="separate"/>
           </w:r>
-          <w:ins w:id="439" w:author="Baker, Stuart" w:date="2022-02-06T20:53:00Z">
+          <w:ins w:id="451" w:author="Baker, Stuart" w:date="2022-02-06T20:53:00Z">
             <w:r>
               <w:rPr>
                 <w:noProof/>
@@ -21390,7 +21415,7 @@
               <w:t>17</w:t>
             </w:r>
           </w:ins>
-          <w:del w:id="440" w:author="Baker, Stuart" w:date="2022-02-06T20:53:00Z">
+          <w:del w:id="452" w:author="Baker, Stuart" w:date="2022-02-06T20:53:00Z">
             <w:r>
               <w:rPr>
                 <w:noProof/>
@@ -21594,7 +21619,7 @@
             </w:rPr>
             <w:fldChar w:fldCharType="separate"/>
           </w:r>
-          <w:ins w:id="441" w:author="Baker, Stuart" w:date="2022-02-06T20:53:00Z">
+          <w:ins w:id="453" w:author="Baker, Stuart" w:date="2022-02-06T20:53:00Z">
             <w:r>
               <w:rPr>
                 <w:noProof/>
@@ -21603,7 +21628,7 @@
               <w:t>18</w:t>
             </w:r>
           </w:ins>
-          <w:del w:id="442" w:author="Baker, Stuart" w:date="2022-02-06T20:53:00Z">
+          <w:del w:id="454" w:author="Baker, Stuart" w:date="2022-02-06T20:53:00Z">
             <w:r>
               <w:rPr>
                 <w:noProof/>
@@ -21717,7 +21742,7 @@
             </w:rPr>
             <w:fldChar w:fldCharType="separate"/>
           </w:r>
-          <w:ins w:id="443" w:author="Baker, Stuart" w:date="2022-02-06T20:53:00Z">
+          <w:ins w:id="455" w:author="Baker, Stuart" w:date="2022-02-06T20:53:00Z">
             <w:r>
               <w:rPr>
                 <w:noProof/>
@@ -21726,7 +21751,7 @@
               <w:t>19</w:t>
             </w:r>
           </w:ins>
-          <w:del w:id="444" w:author="Baker, Stuart" w:date="2022-02-06T20:53:00Z">
+          <w:del w:id="456" w:author="Baker, Stuart" w:date="2022-02-06T20:53:00Z">
             <w:r>
               <w:rPr>
                 <w:noProof/>
@@ -21930,7 +21955,7 @@
             </w:rPr>
             <w:fldChar w:fldCharType="separate"/>
           </w:r>
-          <w:ins w:id="445" w:author="Baker, Stuart" w:date="2022-02-06T20:53:00Z">
+          <w:ins w:id="457" w:author="Baker, Stuart" w:date="2022-02-06T20:53:00Z">
             <w:r>
               <w:rPr>
                 <w:noProof/>
@@ -21939,7 +21964,7 @@
               <w:t>20</w:t>
             </w:r>
           </w:ins>
-          <w:del w:id="446" w:author="Baker, Stuart" w:date="2022-02-06T20:53:00Z">
+          <w:del w:id="458" w:author="Baker, Stuart" w:date="2022-02-06T20:53:00Z">
             <w:r>
               <w:rPr>
                 <w:noProof/>
@@ -22143,7 +22168,7 @@
             </w:rPr>
             <w:fldChar w:fldCharType="separate"/>
           </w:r>
-          <w:ins w:id="447" w:author="Baker, Stuart" w:date="2022-02-06T20:53:00Z">
+          <w:ins w:id="459" w:author="Baker, Stuart" w:date="2022-02-06T20:53:00Z">
             <w:r>
               <w:rPr>
                 <w:noProof/>
@@ -22152,7 +22177,7 @@
               <w:t>21</w:t>
             </w:r>
           </w:ins>
-          <w:del w:id="448" w:author="Baker, Stuart" w:date="2022-02-06T20:53:00Z">
+          <w:del w:id="460" w:author="Baker, Stuart" w:date="2022-02-06T20:53:00Z">
             <w:r>
               <w:rPr>
                 <w:noProof/>
@@ -22266,7 +22291,7 @@
             </w:rPr>
             <w:fldChar w:fldCharType="separate"/>
           </w:r>
-          <w:ins w:id="449" w:author="Baker, Stuart" w:date="2022-02-06T20:53:00Z">
+          <w:ins w:id="461" w:author="Baker, Stuart" w:date="2022-02-06T20:53:00Z">
             <w:r>
               <w:rPr>
                 <w:noProof/>
@@ -22275,7 +22300,7 @@
               <w:t>21</w:t>
             </w:r>
           </w:ins>
-          <w:del w:id="450" w:author="Baker, Stuart" w:date="2022-02-06T20:53:00Z">
+          <w:del w:id="462" w:author="Baker, Stuart" w:date="2022-02-06T20:53:00Z">
             <w:r>
               <w:rPr>
                 <w:noProof/>
@@ -22389,7 +22414,7 @@
             </w:rPr>
             <w:fldChar w:fldCharType="separate"/>
           </w:r>
-          <w:ins w:id="451" w:author="Baker, Stuart" w:date="2022-02-06T20:53:00Z">
+          <w:ins w:id="463" w:author="Baker, Stuart" w:date="2022-02-06T20:53:00Z">
             <w:r>
               <w:rPr>
                 <w:noProof/>
@@ -22398,7 +22423,7 @@
               <w:t>22</w:t>
             </w:r>
           </w:ins>
-          <w:del w:id="452" w:author="Baker, Stuart" w:date="2022-02-06T20:53:00Z">
+          <w:del w:id="464" w:author="Baker, Stuart" w:date="2022-02-06T20:53:00Z">
             <w:r>
               <w:rPr>
                 <w:noProof/>
@@ -23667,13 +23692,7 @@
           <w:spacing w:after="0"/>
         </w:pPr>
         <w:r>
-          <w:t>© 202</w:t>
-        </w:r>
-        <w:r>
-          <w:t>2</w:t>
-        </w:r>
-        <w:r>
-          <w:t xml:space="preserve"> National Model Railroad Association, Inc.</w:t>
+          <w:t>© 2022 National Model Railroad Association, Inc.</w:t>
         </w:r>
       </w:p>
     </w:sdtContent>
@@ -23807,7 +23826,7 @@
         <w:tag w:val=""/>
         <w:id w:val="324172492"/>
         <w:dataBinding w:prefixMappings="xmlns:ns0='http://schemas.microsoft.com/office/2006/coverPageProps' " w:xpath="/ns0:CoverPageProperties[1]/ns0:PublishDate[1]" w:storeItemID="{55AF091B-3C7A-41E3-B477-F2FDAA23CFDA}"/>
-        <w:date w:fullDate="2022-02-06T00:00:00Z">
+        <w:date w:fullDate="2022-02-11T00:00:00Z">
           <w:dateFormat w:val="MMM d, yyyy"/>
           <w:lid w:val="en-US"/>
           <w:storeMappedDataAs w:val="dateTime"/>
@@ -23815,7 +23834,7 @@
         </w:date>
       </w:sdtPr>
       <w:sdtContent>
-        <w:del w:id="453" w:author="Baker, Stuart" w:date="2021-11-07T20:24:00Z">
+        <w:del w:id="465" w:author="Baker, Stuart" w:date="2021-11-07T20:24:00Z">
           <w:r>
             <w:rPr>
               <w:rStyle w:val="PageNumber"/>
@@ -23823,12 +23842,12 @@
             <w:delText>Nov 2, 2021</w:delText>
           </w:r>
         </w:del>
-        <w:ins w:id="454" w:author="Baker, Stuart" w:date="2022-02-06T18:46:00Z">
+        <w:ins w:id="466" w:author="Baker, Stuart" w:date="2022-02-11T19:43:00Z">
           <w:r>
             <w:rPr>
               <w:rStyle w:val="PageNumber"/>
             </w:rPr>
-            <w:t>Feb 6, 2022</w:t>
+            <w:t>Feb 11, 2022</w:t>
           </w:r>
         </w:ins>
       </w:sdtContent>
@@ -23982,7 +24001,7 @@
         <w:tag w:val=""/>
         <w:id w:val="-824500248"/>
         <w:dataBinding w:prefixMappings="xmlns:ns0='http://schemas.microsoft.com/office/2006/coverPageProps' " w:xpath="/ns0:CoverPageProperties[1]/ns0:PublishDate[1]" w:storeItemID="{55AF091B-3C7A-41E3-B477-F2FDAA23CFDA}"/>
-        <w:date w:fullDate="2022-02-06T00:00:00Z">
+        <w:date w:fullDate="2022-02-11T00:00:00Z">
           <w:dateFormat w:val="MMM d, yyyy"/>
           <w:lid w:val="en-US"/>
           <w:storeMappedDataAs w:val="dateTime"/>
@@ -23990,7 +24009,7 @@
         </w:date>
       </w:sdtPr>
       <w:sdtContent>
-        <w:del w:id="457" w:author="Baker, Stuart" w:date="2021-11-07T20:24:00Z">
+        <w:del w:id="469" w:author="Baker, Stuart" w:date="2021-11-07T20:24:00Z">
           <w:r>
             <w:rPr>
               <w:rStyle w:val="PageNumber"/>
@@ -23998,12 +24017,12 @@
             <w:delText>Nov 2, 2021</w:delText>
           </w:r>
         </w:del>
-        <w:ins w:id="458" w:author="Baker, Stuart" w:date="2022-02-06T18:46:00Z">
+        <w:ins w:id="470" w:author="Baker, Stuart" w:date="2022-02-11T19:43:00Z">
           <w:r>
             <w:rPr>
               <w:rStyle w:val="PageNumber"/>
             </w:rPr>
-            <w:t>Feb 6, 2022</w:t>
+            <w:t>Feb 11, 2022</w:t>
           </w:r>
         </w:ins>
       </w:sdtContent>
@@ -24162,15 +24181,62 @@
       <w:pPr>
         <w:pStyle w:val="FootnoteText"/>
       </w:pPr>
-      <w:r>
-        <w:rPr>
-          <w:rStyle w:val="FootnoteReference"/>
-        </w:rPr>
-        <w:footnoteRef/>
-      </w:r>
-      <w:r>
-        <w:t xml:space="preserve"> Check upon receipt means that a receiving component has to verify that this bit has the prescribed value (0 in this case), and if it has a different than expected value, then reject the message. In this case, the address assignment will fail and trigger an error condition if this bit is 1.</w:t>
-      </w:r>
+      <w:ins w:id="62" w:author="Baker, Stuart" w:date="2022-02-11T19:45:00Z">
+        <w:r>
+          <w:rPr>
+            <w:rStyle w:val="FootnoteReference"/>
+          </w:rPr>
+          <w:footnoteRef/>
+        </w:r>
+        <w:r>
+          <w:t xml:space="preserve"> [Informative] Some detectors </w:t>
+        </w:r>
+      </w:ins>
+      <w:ins w:id="63" w:author="Baker, Stuart" w:date="2022-02-11T19:46:00Z">
+        <w:r>
+          <w:t xml:space="preserve">do no properly detect a single ACK. Some decoders so not fill the remaining </w:t>
+        </w:r>
+      </w:ins>
+      <w:ins w:id="64" w:author="Baker, Stuart" w:date="2022-02-11T19:47:00Z">
+        <w:r>
+          <w:t xml:space="preserve">space with ACKs. S-9.3.2 does not require </w:t>
+        </w:r>
+      </w:ins>
+      <w:ins w:id="65" w:author="Baker, Stuart" w:date="2022-02-11T19:53:00Z">
+        <w:r>
+          <w:t xml:space="preserve">the </w:t>
+        </w:r>
+      </w:ins>
+      <w:ins w:id="66" w:author="Baker, Stuart" w:date="2022-02-11T19:47:00Z">
+        <w:r>
+          <w:t>remaining s</w:t>
+        </w:r>
+      </w:ins>
+      <w:ins w:id="67" w:author="Baker, Stuart" w:date="2022-02-11T19:48:00Z">
+        <w:r>
+          <w:t>pace to be filled with ACK</w:t>
+        </w:r>
+      </w:ins>
+      <w:ins w:id="68" w:author="Baker, Stuart" w:date="2022-02-11T19:53:00Z">
+        <w:r>
+          <w:t>s</w:t>
+        </w:r>
+      </w:ins>
+      <w:ins w:id="69" w:author="Baker, Stuart" w:date="2022-02-11T19:48:00Z">
+        <w:r>
+          <w:t xml:space="preserve">, rather it </w:t>
+        </w:r>
+      </w:ins>
+      <w:ins w:id="70" w:author="Baker, Stuart" w:date="2022-02-11T19:49:00Z">
+        <w:r>
+          <w:t>is</w:t>
+        </w:r>
+      </w:ins>
+      <w:ins w:id="71" w:author="Baker, Stuart" w:date="2022-02-11T19:48:00Z">
+        <w:r>
+          <w:t xml:space="preserve"> optional. For messages defined within this Standard, filling the remaining space with ACK is required.</w:t>
+        </w:r>
+      </w:ins>
     </w:p>
   </w:footnote>
   <w:footnote w:id="4">
@@ -24185,7 +24251,7 @@
         <w:footnoteRef/>
       </w:r>
       <w:r>
-        <w:t xml:space="preserve"> A normal four output pair accessory decoder would use value = 3 for this field. An accessory decoder that has more than four output pairs with sequential addressing would have a value &gt; 3.</w:t>
+        <w:t xml:space="preserve"> Check upon receipt means that a receiving component has to verify that this bit has the prescribed value (0 in this case), and if it has a different than expected value, then reject the message. In this case, the address assignment will fail and trigger an error condition if this bit is 1.</w:t>
       </w:r>
     </w:p>
   </w:footnote>
@@ -24201,43 +24267,7 @@
         <w:footnoteRef/>
       </w:r>
       <w:r>
-        <w:t xml:space="preserve"> See Section </w:t>
-      </w:r>
-      <w:r>
-        <w:fldChar w:fldCharType="begin"/>
-      </w:r>
-      <w:r>
-        <w:instrText xml:space="preserve"> REF _Ref86700729 \r \p \h </w:instrText>
-      </w:r>
-      <w:r>
-        <w:fldChar w:fldCharType="separate"/>
-      </w:r>
-      <w:r>
-        <w:t>6.2.2.3</w:t>
-      </w:r>
-      <w:r>
-        <w:fldChar w:fldCharType="end"/>
-      </w:r>
-      <w:r>
-        <w:t xml:space="preserve"> </w:t>
-      </w:r>
-      <w:r>
-        <w:fldChar w:fldCharType="begin"/>
-      </w:r>
-      <w:r>
-        <w:instrText xml:space="preserve"> REF _Ref86700729 \h </w:instrText>
-      </w:r>
-      <w:r>
-        <w:fldChar w:fldCharType="separate"/>
-      </w:r>
-      <w:r>
-        <w:t>Set Decoder Internal Status</w:t>
-      </w:r>
-      <w:r>
-        <w:fldChar w:fldCharType="end"/>
-      </w:r>
-      <w:r>
-        <w:t xml:space="preserve"> for instructions on clearing these flags.</w:t>
+        <w:t xml:space="preserve"> A normal four output pair accessory decoder would use value = 3 for this field. An accessory decoder that has more than four output pairs with sequential addressing would have a value &gt; 3.</w:t>
       </w:r>
     </w:p>
   </w:footnote>
@@ -24253,7 +24283,43 @@
         <w:footnoteRef/>
       </w:r>
       <w:r>
-        <w:t xml:space="preserve"> Motor control parameters such as min/mid/max speed, speed tables, braking rate/distance, acceleration/deceleration rate, etc…</w:t>
+        <w:t xml:space="preserve"> See Section </w:t>
+      </w:r>
+      <w:r>
+        <w:fldChar w:fldCharType="begin"/>
+      </w:r>
+      <w:r>
+        <w:instrText xml:space="preserve"> REF _Ref86700729 \r \p \h </w:instrText>
+      </w:r>
+      <w:r>
+        <w:fldChar w:fldCharType="separate"/>
+      </w:r>
+      <w:r>
+        <w:t>6.2.2.3</w:t>
+      </w:r>
+      <w:r>
+        <w:fldChar w:fldCharType="end"/>
+      </w:r>
+      <w:r>
+        <w:t xml:space="preserve"> </w:t>
+      </w:r>
+      <w:r>
+        <w:fldChar w:fldCharType="begin"/>
+      </w:r>
+      <w:r>
+        <w:instrText xml:space="preserve"> REF _Ref86700729 \h </w:instrText>
+      </w:r>
+      <w:r>
+        <w:fldChar w:fldCharType="separate"/>
+      </w:r>
+      <w:r>
+        <w:t>Set Decoder Internal Status</w:t>
+      </w:r>
+      <w:r>
+        <w:fldChar w:fldCharType="end"/>
+      </w:r>
+      <w:r>
+        <w:t xml:space="preserve"> for instructions on clearing these flags.</w:t>
       </w:r>
     </w:p>
   </w:footnote>
@@ -24269,25 +24335,7 @@
         <w:footnoteRef/>
       </w:r>
       <w:r>
-        <w:t xml:space="preserve"> Consecutive does not mean back-to-back DCC packets, rather without any other type of </w:t>
-      </w:r>
-      <w:r>
-        <w:rPr>
-          <w:b/>
-        </w:rPr>
-        <w:t>Logon Enable</w:t>
-      </w:r>
-      <w:r>
-        <w:t xml:space="preserve"> between the three </w:t>
-      </w:r>
-      <w:r>
-        <w:rPr>
-          <w:b/>
-        </w:rPr>
-        <w:t>Logon Enable (Now)</w:t>
-      </w:r>
-      <w:r>
-        <w:t xml:space="preserve"> packets.</w:t>
+        <w:t xml:space="preserve"> Motor control parameters such as min/mid/max speed, speed tables, braking rate/distance, acceleration/deceleration rate, etc…</w:t>
       </w:r>
     </w:p>
   </w:footnote>
@@ -24296,7 +24344,41 @@
       <w:pPr>
         <w:pStyle w:val="FootnoteText"/>
       </w:pPr>
-      <w:ins w:id="238" w:author="Baker, Stuart" w:date="2021-11-07T14:07:00Z">
+      <w:r>
+        <w:rPr>
+          <w:rStyle w:val="FootnoteReference"/>
+        </w:rPr>
+        <w:footnoteRef/>
+      </w:r>
+      <w:r>
+        <w:t xml:space="preserve"> Consecutive does not mean back-to-back DCC packets, rather without any other type of </w:t>
+      </w:r>
+      <w:r>
+        <w:rPr>
+          <w:b/>
+        </w:rPr>
+        <w:t>Logon Enable</w:t>
+      </w:r>
+      <w:r>
+        <w:t xml:space="preserve"> between the three </w:t>
+      </w:r>
+      <w:r>
+        <w:rPr>
+          <w:b/>
+        </w:rPr>
+        <w:t>Logon Enable (Now)</w:t>
+      </w:r>
+      <w:r>
+        <w:t xml:space="preserve"> packets.</w:t>
+      </w:r>
+    </w:p>
+  </w:footnote>
+  <w:footnote w:id="9">
+    <w:p>
+      <w:pPr>
+        <w:pStyle w:val="FootnoteText"/>
+      </w:pPr>
+      <w:ins w:id="250" w:author="Baker, Stuart" w:date="2021-11-07T14:07:00Z">
         <w:r>
           <w:rPr>
             <w:rStyle w:val="FootnoteReference"/>
@@ -24309,7 +24391,7 @@
       </w:ins>
     </w:p>
   </w:footnote>
-  <w:footnote w:id="9">
+  <w:footnote w:id="10">
     <w:p>
       <w:pPr>
         <w:pStyle w:val="FootnoteText"/>
@@ -24325,7 +24407,7 @@
       </w:r>
     </w:p>
   </w:footnote>
-  <w:footnote w:id="10">
+  <w:footnote w:id="11">
     <w:p>
       <w:pPr>
         <w:pStyle w:val="FootnoteText"/>
@@ -24339,7 +24421,7 @@
       <w:r>
         <w:t xml:space="preserve"> A “mobile” decoder used in</w:t>
       </w:r>
-      <w:del w:id="370" w:author="Baker, Stuart" w:date="2021-11-07T12:48:00Z">
+      <w:del w:id="382" w:author="Baker, Stuart" w:date="2021-11-07T12:48:00Z">
         <w:r>
           <w:delText xml:space="preserve"> a</w:delText>
         </w:r>
@@ -24988,7 +25070,7 @@
           <w:tag w:val=""/>
           <w:id w:val="1853835996"/>
           <w:dataBinding w:prefixMappings="xmlns:ns0='http://schemas.microsoft.com/office/2006/coverPageProps' " w:xpath="/ns0:CoverPageProperties[1]/ns0:PublishDate[1]" w:storeItemID="{55AF091B-3C7A-41E3-B477-F2FDAA23CFDA}"/>
-          <w:date w:fullDate="2022-02-06T00:00:00Z">
+          <w:date w:fullDate="2022-02-11T00:00:00Z">
             <w:dateFormat w:val="MMM d, yyyy"/>
             <w:lid w:val="en-US"/>
             <w:storeMappedDataAs w:val="dateTime"/>
@@ -25035,7 +25117,7 @@
                   <w:sz w:val="20"/>
                 </w:rPr>
               </w:pPr>
-              <w:del w:id="455" w:author="Baker, Stuart" w:date="2021-11-07T20:24:00Z">
+              <w:del w:id="467" w:author="Baker, Stuart" w:date="2021-11-07T20:24:00Z">
                 <w:r>
                   <w:rPr>
                     <w:rFonts w:ascii="CG Times" w:hAnsi="CG Times"/>
@@ -25044,13 +25126,13 @@
                   <w:delText>Nov 2, 2021</w:delText>
                 </w:r>
               </w:del>
-              <w:ins w:id="456" w:author="Baker, Stuart" w:date="2022-02-06T18:46:00Z">
+              <w:ins w:id="468" w:author="Baker, Stuart" w:date="2022-02-11T19:43:00Z">
                 <w:r>
                   <w:rPr>
                     <w:rFonts w:ascii="CG Times" w:hAnsi="CG Times"/>
                     <w:sz w:val="20"/>
                   </w:rPr>
-                  <w:t>Feb 6, 2022</w:t>
+                  <w:t>Feb 11, 2022</w:t>
                 </w:r>
               </w:ins>
             </w:p>
@@ -29339,7 +29421,7 @@
 
 <file path=customXml/item1.xml><?xml version="1.0" encoding="utf-8"?>
 <CoverPageProperties xmlns="http://schemas.microsoft.com/office/2006/coverPageProps">
-  <PublishDate>2022-02-06T00:00:00</PublishDate>
+  <PublishDate>2022-02-11T00:00:00</PublishDate>
   <Abstract/>
   <CompanyAddress/>
   <CompanyPhone/>
@@ -29361,7 +29443,7 @@
 </file>
 
 <file path=customXml/itemProps2.xml><?xml version="1.0" encoding="utf-8"?>
-<ds:datastoreItem xmlns:ds="http://schemas.openxmlformats.org/officeDocument/2006/customXml" ds:itemID="{E24D99A7-EF2F-48C0-A0A0-8B9EED013914}">
+<ds:datastoreItem xmlns:ds="http://schemas.openxmlformats.org/officeDocument/2006/customXml" ds:itemID="{9CB3864B-166E-4BDC-B48D-0AC7B465DBC8}">
   <ds:schemaRefs>
     <ds:schemaRef ds:uri="http://schemas.openxmlformats.org/officeDocument/2006/bibliography"/>
   </ds:schemaRefs>

</xml_diff>